<commit_message>
Implementación de clase Game
</commit_message>
<xml_diff>
--- a/Método de la ingeniería/TAD Matchmaking.docx
+++ b/Método de la ingeniería/TAD Matchmaking.docx
@@ -28,14 +28,12 @@
               </w:rPr>
               <w:t xml:space="preserve">TAD </w:t>
             </w:r>
-            <w:proofErr w:type="spellStart"/>
             <w:r>
               <w:rPr>
                 <w:b/>
               </w:rPr>
               <w:t>Game</w:t>
             </w:r>
-            <w:proofErr w:type="spellEnd"/>
           </w:p>
         </w:tc>
       </w:tr>
@@ -66,35 +64,7 @@
               <w:rPr>
                 <w:lang w:val="en-US"/>
               </w:rPr>
-              <w:t xml:space="preserve">(p1, p2, …, </w:t>
-            </w:r>
-            <w:proofErr w:type="spellStart"/>
-            <w:r>
-              <w:rPr>
-                <w:lang w:val="en-US"/>
-              </w:rPr>
-              <w:t>pn</w:t>
-            </w:r>
-            <w:proofErr w:type="spellEnd"/>
-            <w:r>
-              <w:rPr>
-                <w:lang w:val="en-US"/>
-              </w:rPr>
-              <w:t xml:space="preserve">), </w:t>
-            </w:r>
-            <w:proofErr w:type="spellStart"/>
-            <w:r>
-              <w:rPr>
-                <w:lang w:val="en-US"/>
-              </w:rPr>
-              <w:t>atyp</w:t>
-            </w:r>
-            <w:proofErr w:type="spellEnd"/>
-            <w:r>
-              <w:rPr>
-                <w:lang w:val="en-US"/>
-              </w:rPr>
-              <w:t>, mean</w:t>
+              <w:t>(p1, p2, …, pn), atyp, mean</w:t>
             </w:r>
             <w:r>
               <w:rPr>
@@ -129,21 +99,7 @@
               <w:rPr>
                 <w:lang w:val="en-US"/>
               </w:rPr>
-              <w:t xml:space="preserve"> n = size((p1, p2, …, </w:t>
-            </w:r>
-            <w:proofErr w:type="spellStart"/>
-            <w:r>
-              <w:rPr>
-                <w:lang w:val="en-US"/>
-              </w:rPr>
-              <w:t>pn</w:t>
-            </w:r>
-            <w:proofErr w:type="spellEnd"/>
-            <w:r>
-              <w:rPr>
-                <w:lang w:val="en-US"/>
-              </w:rPr>
-              <w:t xml:space="preserve">)) </w:t>
+              <w:t xml:space="preserve"> n = size((p1, p2, …, pn)) </w:t>
             </w:r>
             <m:oMath>
               <m:r>
@@ -420,14 +376,7 @@
                   <w:rFonts w:ascii="Cambria Math" w:hAnsi="Cambria Math"/>
                   <w:lang w:val="en-US"/>
                 </w:rPr>
-                <m:t>,1≤ⅈ≤n :</m:t>
-              </m:r>
-              <m:r>
-                <w:rPr>
-                  <w:rFonts w:ascii="Cambria Math" w:hAnsi="Cambria Math"/>
-                  <w:lang w:val="en-US"/>
-                </w:rPr>
-                <m:t>|</m:t>
+                <m:t>,1≤ⅈ≤n :|</m:t>
               </m:r>
               <m:r>
                 <w:rPr>
@@ -444,23 +393,13 @@
               </w:rPr>
               <w:t xml:space="preserve"> </w:t>
             </w:r>
-            <w:proofErr w:type="spellStart"/>
             <w:r>
               <w:rPr>
                 <w:rFonts w:eastAsiaTheme="minorEastAsia"/>
                 <w:lang w:val="en-US"/>
               </w:rPr>
-              <w:t>matchValue</w:t>
-            </w:r>
-            <w:proofErr w:type="spellEnd"/>
-            <w:r>
-              <w:rPr>
-                <w:rFonts w:eastAsiaTheme="minorEastAsia"/>
-                <w:lang w:val="en-US"/>
-              </w:rPr>
-              <w:t>(</w:t>
-            </w:r>
-            <w:proofErr w:type="spellStart"/>
+              <w:t>matchValue(</w:t>
+            </w:r>
             <w:r>
               <w:rPr>
                 <w:rFonts w:ascii="Cambria Math" w:eastAsiaTheme="minorEastAsia" w:hAnsi="Cambria Math"/>
@@ -480,7 +419,6 @@
               </w:rPr>
               <w:t>atyp</w:t>
             </w:r>
-            <w:proofErr w:type="spellEnd"/>
             <w:r>
               <w:rPr>
                 <w:rFonts w:ascii="Cambria Math" w:eastAsiaTheme="minorEastAsia" w:hAnsi="Cambria Math"/>
@@ -519,17 +457,7 @@
                   <w:vertAlign w:val="subscript"/>
                   <w:lang w:val="en-US"/>
                 </w:rPr>
-                <m:t>≥</m:t>
-              </m:r>
-              <m:r>
-                <w:rPr>
-                  <w:rFonts w:ascii="Cambria Math" w:eastAsiaTheme="minorEastAsia" w:hAnsi="Cambria Math"/>
-                  <w:sz w:val="24"/>
-                  <w:szCs w:val="24"/>
-                  <w:vertAlign w:val="subscript"/>
-                  <w:lang w:val="en-US"/>
-                </w:rPr>
-                <m:t>|</m:t>
+                <m:t>≥|</m:t>
               </m:r>
               <m:r>
                 <w:rPr>
@@ -741,28 +669,12 @@
                 <w:lang w:val="en-US"/>
               </w:rPr>
             </w:pPr>
-            <w:proofErr w:type="spellStart"/>
-            <w:r>
-              <w:rPr>
-                <w:lang w:val="en-US"/>
-              </w:rPr>
-              <w:t>Operaciones</w:t>
-            </w:r>
-            <w:proofErr w:type="spellEnd"/>
-            <w:r>
-              <w:rPr>
-                <w:lang w:val="en-US"/>
-              </w:rPr>
-              <w:t xml:space="preserve"> </w:t>
-            </w:r>
-            <w:proofErr w:type="spellStart"/>
-            <w:r>
-              <w:rPr>
-                <w:lang w:val="en-US"/>
-              </w:rPr>
-              <w:t>básicas</w:t>
-            </w:r>
-            <w:proofErr w:type="spellEnd"/>
+            <w:r>
+              <w:rPr>
+                <w:lang w:val="en-US"/>
+              </w:rPr>
+              <w:t>Operaciones básicas</w:t>
+            </w:r>
           </w:p>
           <w:p>
             <w:pPr>
@@ -805,14 +717,12 @@
               </w:rPr>
               <w:t xml:space="preserve">    </w:t>
             </w:r>
-            <w:proofErr w:type="spellStart"/>
             <w:r>
               <w:rPr>
                 <w:lang w:val="en-US"/>
               </w:rPr>
               <w:t>Entero</w:t>
             </w:r>
-            <w:proofErr w:type="spellEnd"/>
             <w:r>
               <w:rPr>
                 <w:lang w:val="en-US"/>
@@ -845,33 +755,11 @@
                 <w:lang w:val="en-US"/>
               </w:rPr>
             </w:pPr>
-            <w:proofErr w:type="spellStart"/>
-            <w:r>
-              <w:rPr>
-                <w:lang w:val="en-US"/>
-              </w:rPr>
-              <w:t>setPlayers</w:t>
-            </w:r>
-            <w:proofErr w:type="spellEnd"/>
-            <w:r>
-              <w:rPr>
-                <w:lang w:val="en-US"/>
-              </w:rPr>
-              <w:t xml:space="preserve">                 </w:t>
-            </w:r>
-            <w:proofErr w:type="gramStart"/>
-            <w:r>
-              <w:rPr>
-                <w:lang w:val="en-US"/>
-              </w:rPr>
-              <w:t>Player[</w:t>
-            </w:r>
-            <w:proofErr w:type="gramEnd"/>
-            <w:r>
-              <w:rPr>
-                <w:lang w:val="en-US"/>
-              </w:rPr>
-              <w:t xml:space="preserve">] x </w:t>
+            <w:r>
+              <w:rPr>
+                <w:lang w:val="en-US"/>
+              </w:rPr>
+              <w:t xml:space="preserve">setPlayers                 Player[] x </w:t>
             </w:r>
             <w:r>
               <w:rPr>
@@ -906,19 +794,11 @@
                 <w:lang w:val="en-US"/>
               </w:rPr>
             </w:pPr>
-            <w:proofErr w:type="spellStart"/>
-            <w:r>
-              <w:rPr>
-                <w:lang w:val="en-US"/>
-              </w:rPr>
-              <w:t>tryToInsert</w:t>
-            </w:r>
-            <w:proofErr w:type="spellEnd"/>
-            <w:r>
-              <w:rPr>
-                <w:lang w:val="en-US"/>
-              </w:rPr>
-              <w:t xml:space="preserve">               Game x Player   </w:t>
+            <w:r>
+              <w:rPr>
+                <w:lang w:val="en-US"/>
+              </w:rPr>
+              <w:t xml:space="preserve">tryToInsert               Game x Player   </w:t>
             </w:r>
             <w:r>
               <w:rPr>
@@ -951,14 +831,12 @@
             <w:tcW w:w="8828" w:type="dxa"/>
           </w:tcPr>
           <w:p>
-            <w:proofErr w:type="spellStart"/>
             <w:r>
               <w:rPr>
                 <w:b/>
               </w:rPr>
               <w:t>Game</w:t>
             </w:r>
-            <w:proofErr w:type="spellEnd"/>
             <w:r>
               <w:rPr>
                 <w:b/>
@@ -989,15 +867,7 @@
               <w:t xml:space="preserve"> un</w:t>
             </w:r>
             <w:r>
-              <w:t xml:space="preserve"> </w:t>
-            </w:r>
-            <w:proofErr w:type="spellStart"/>
-            <w:r>
-              <w:t>game</w:t>
-            </w:r>
-            <w:proofErr w:type="spellEnd"/>
-            <w:r>
-              <w:t xml:space="preserve"> con </w:t>
+              <w:t xml:space="preserve"> game con </w:t>
             </w:r>
             <w:r>
               <w:t>capacidad para la cantidad de jugadores dada</w:t>
@@ -1053,7 +923,15 @@
               <w:rPr>
                 <w:lang w:val="en-US"/>
               </w:rPr>
-              <w:t xml:space="preserve">2 </w:t>
+              <w:t>1</w:t>
+            </w:r>
+            <w:bookmarkStart w:id="0" w:name="_GoBack"/>
+            <w:bookmarkEnd w:id="0"/>
+            <w:r>
+              <w:rPr>
+                <w:lang w:val="en-US"/>
+              </w:rPr>
+              <w:t xml:space="preserve"> </w:t>
             </w:r>
             <w:r>
               <w:rPr>
@@ -1111,21 +989,7 @@
               <w:rPr>
                 <w:lang w:val="en-US"/>
               </w:rPr>
-              <w:t xml:space="preserve">(p1, p2, …, </w:t>
-            </w:r>
-            <w:proofErr w:type="spellStart"/>
-            <w:r>
-              <w:rPr>
-                <w:lang w:val="en-US"/>
-              </w:rPr>
-              <w:t>pn</w:t>
-            </w:r>
-            <w:proofErr w:type="spellEnd"/>
-            <w:r>
-              <w:rPr>
-                <w:lang w:val="en-US"/>
-              </w:rPr>
-              <w:t xml:space="preserve">), </w:t>
+              <w:t xml:space="preserve">(p1, p2, …, pn), </w:t>
             </w:r>
             <w:r>
               <w:rPr>
@@ -1208,21 +1072,7 @@
               <w:rPr>
                 <w:lang w:val="en-US"/>
               </w:rPr>
-              <w:t xml:space="preserve"> p1…</w:t>
-            </w:r>
-            <w:proofErr w:type="spellStart"/>
-            <w:r>
-              <w:rPr>
-                <w:lang w:val="en-US"/>
-              </w:rPr>
-              <w:t>pn</w:t>
-            </w:r>
-            <w:proofErr w:type="spellEnd"/>
-            <w:r>
-              <w:rPr>
-                <w:lang w:val="en-US"/>
-              </w:rPr>
-              <w:t xml:space="preserve"> </w:t>
+              <w:t xml:space="preserve"> p1…pn </w:t>
             </w:r>
             <m:oMath>
               <m:r>
@@ -1247,34 +1097,16 @@
                 <w:b/>
               </w:rPr>
             </w:pPr>
-            <w:proofErr w:type="spellStart"/>
             <w:r>
               <w:rPr>
                 <w:b/>
               </w:rPr>
-              <w:t>setPlayers</w:t>
-            </w:r>
-            <w:proofErr w:type="spellEnd"/>
+              <w:t>setPlayers(players,game</w:t>
+            </w:r>
             <w:r>
               <w:rPr>
                 <w:b/>
               </w:rPr>
-              <w:t>(</w:t>
-            </w:r>
-            <w:proofErr w:type="spellStart"/>
-            <w:proofErr w:type="gramStart"/>
-            <w:r>
-              <w:rPr>
-                <w:b/>
-              </w:rPr>
-              <w:t>players,game</w:t>
-            </w:r>
-            <w:proofErr w:type="spellEnd"/>
-            <w:proofErr w:type="gramEnd"/>
-            <w:r>
-              <w:rPr>
-                <w:b/>
-              </w:rPr>
               <w:t>)</w:t>
             </w:r>
           </w:p>
@@ -1315,21 +1147,7 @@
               <w:rPr>
                 <w:lang w:val="en-US"/>
               </w:rPr>
-              <w:t xml:space="preserve">(p1, p2, …, </w:t>
-            </w:r>
-            <w:proofErr w:type="spellStart"/>
-            <w:r>
-              <w:rPr>
-                <w:lang w:val="en-US"/>
-              </w:rPr>
-              <w:t>pn</w:t>
-            </w:r>
-            <w:proofErr w:type="spellEnd"/>
-            <w:r>
-              <w:rPr>
-                <w:lang w:val="en-US"/>
-              </w:rPr>
-              <w:t>), …</w:t>
+              <w:t>(p1, p2, …, pn), …</w:t>
             </w:r>
             <w:r>
               <w:rPr>
@@ -1386,14 +1204,7 @@
               <w:rPr>
                 <w:lang w:val="en-US"/>
               </w:rPr>
-              <w:t xml:space="preserve">2, …, </w:t>
-            </w:r>
-            <w:proofErr w:type="spellStart"/>
-            <w:r>
-              <w:rPr>
-                <w:lang w:val="en-US"/>
-              </w:rPr>
-              <w:t>p</w:t>
+              <w:t>2, …, p</w:t>
             </w:r>
             <w:r>
               <w:rPr>
@@ -1405,14 +1216,7 @@
               <w:rPr>
                 <w:lang w:val="en-US"/>
               </w:rPr>
-              <w:t>m</w:t>
-            </w:r>
-            <w:proofErr w:type="spellEnd"/>
-            <w:r>
-              <w:rPr>
-                <w:lang w:val="en-US"/>
-              </w:rPr>
-              <w:t xml:space="preserve">) </w:t>
+              <w:t xml:space="preserve">m) </w:t>
             </w:r>
             <m:oMath>
               <m:r>
@@ -1441,7 +1245,6 @@
               </w:rPr>
               <w:t>l</w:t>
             </w:r>
-            <w:proofErr w:type="gramStart"/>
             <w:r>
               <w:rPr>
                 <w:lang w:val="en-US"/>
@@ -1460,7 +1263,6 @@
               </w:rPr>
               <w:t>l</w:t>
             </w:r>
-            <w:proofErr w:type="gramEnd"/>
             <w:r>
               <w:rPr>
                 <w:lang w:val="en-US"/>
@@ -1477,14 +1279,7 @@
               <w:rPr>
                 <w:lang w:val="en-US"/>
               </w:rPr>
-              <w:t>,</w:t>
-            </w:r>
-            <w:proofErr w:type="spellStart"/>
-            <w:r>
-              <w:rPr>
-                <w:lang w:val="en-US"/>
-              </w:rPr>
-              <w:t>p</w:t>
+              <w:t>,p</w:t>
             </w:r>
             <w:r>
               <w:rPr>
@@ -1498,7 +1293,6 @@
               </w:rPr>
               <w:t>m</w:t>
             </w:r>
-            <w:proofErr w:type="spellEnd"/>
             <w:r>
               <w:rPr>
                 <w:lang w:val="en-US"/>
@@ -1603,21 +1397,7 @@
               <w:rPr>
                 <w:lang w:val="en-US"/>
               </w:rPr>
-              <w:t xml:space="preserve">game = {(pl1, pl2, …, </w:t>
-            </w:r>
-            <w:proofErr w:type="spellStart"/>
-            <w:r>
-              <w:rPr>
-                <w:lang w:val="en-US"/>
-              </w:rPr>
-              <w:t>plm</w:t>
-            </w:r>
-            <w:proofErr w:type="spellEnd"/>
-            <w:r>
-              <w:rPr>
-                <w:lang w:val="en-US"/>
-              </w:rPr>
-              <w:t>), …</w:t>
+              <w:t>game = {(pl1, pl2, …, plm), …</w:t>
             </w:r>
             <w:r>
               <w:rPr>
@@ -1646,30 +1426,24 @@
                 <w:b/>
               </w:rPr>
             </w:pPr>
-            <w:proofErr w:type="spellStart"/>
             <w:r>
               <w:rPr>
                 <w:b/>
               </w:rPr>
               <w:t>tryToInsert</w:t>
             </w:r>
-            <w:proofErr w:type="spellEnd"/>
             <w:r>
               <w:rPr>
                 <w:b/>
               </w:rPr>
               <w:t>(</w:t>
             </w:r>
-            <w:proofErr w:type="spellStart"/>
-            <w:proofErr w:type="gramStart"/>
             <w:r>
               <w:rPr>
                 <w:b/>
               </w:rPr>
               <w:t>p,game</w:t>
             </w:r>
-            <w:proofErr w:type="spellEnd"/>
-            <w:proofErr w:type="gramEnd"/>
             <w:r>
               <w:rPr>
                 <w:b/>
@@ -1722,13 +1496,8 @@
               </w:rPr>
               <w:t xml:space="preserve">  </w:t>
             </w:r>
-            <w:proofErr w:type="spellStart"/>
-            <w:r>
-              <w:t>p</w:t>
-            </w:r>
-            <w:proofErr w:type="spellEnd"/>
-            <w:r>
-              <w:t xml:space="preserve"> </w:t>
+            <w:r>
+              <w:t xml:space="preserve">p </w:t>
             </w:r>
             <m:oMath>
               <m:r>
@@ -1757,15 +1526,7 @@
               </m:r>
             </m:oMath>
             <w:r>
-              <w:t xml:space="preserve">game = {(p1, p2, …, </w:t>
-            </w:r>
-            <w:proofErr w:type="spellStart"/>
-            <w:r>
-              <w:t>pn</w:t>
-            </w:r>
-            <w:proofErr w:type="spellEnd"/>
-            <w:r>
-              <w:t xml:space="preserve">), …} </w:t>
+              <w:t xml:space="preserve">game = {(p1, p2, …, pn), …} </w:t>
             </w:r>
             <m:oMath>
               <m:r>
@@ -1782,21 +1543,7 @@
               <w:rPr>
                 <w:lang w:val="en-US"/>
               </w:rPr>
-              <w:t>p1…</w:t>
-            </w:r>
-            <w:proofErr w:type="spellStart"/>
-            <w:r>
-              <w:rPr>
-                <w:lang w:val="en-US"/>
-              </w:rPr>
-              <w:t>pn</w:t>
-            </w:r>
-            <w:proofErr w:type="spellEnd"/>
-            <w:r>
-              <w:rPr>
-                <w:lang w:val="en-US"/>
-              </w:rPr>
-              <w:t xml:space="preserve"> </w:t>
+              <w:t xml:space="preserve">p1…pn </w:t>
             </w:r>
             <m:oMath>
               <m:r>
@@ -1852,7 +1599,6 @@
               </w:rPr>
               <w:t xml:space="preserve"> matchValue(</w:t>
             </w:r>
-            <w:proofErr w:type="spellStart"/>
             <w:r>
               <w:rPr>
                 <w:rFonts w:ascii="Cambria Math" w:eastAsiaTheme="minorEastAsia" w:hAnsi="Cambria Math"/>
@@ -1872,7 +1618,6 @@
               </w:rPr>
               <w:t>atyp</w:t>
             </w:r>
-            <w:proofErr w:type="spellEnd"/>
             <w:r>
               <w:rPr>
                 <w:rFonts w:ascii="Cambria Math" w:eastAsiaTheme="minorEastAsia" w:hAnsi="Cambria Math"/>
@@ -1892,27 +1637,7 @@
                   <w:vertAlign w:val="subscript"/>
                   <w:lang w:val="en-US"/>
                 </w:rPr>
-                <m:t>|</m:t>
-              </m:r>
-              <m:r>
-                <w:rPr>
-                  <w:rFonts w:ascii="Cambria Math" w:eastAsiaTheme="minorEastAsia" w:hAnsi="Cambria Math"/>
-                  <w:sz w:val="24"/>
-                  <w:szCs w:val="24"/>
-                  <w:vertAlign w:val="subscript"/>
-                  <w:lang w:val="en-US"/>
-                </w:rPr>
-                <m:t>&gt;</m:t>
-              </m:r>
-              <m:r>
-                <w:rPr>
-                  <w:rFonts w:ascii="Cambria Math" w:eastAsiaTheme="minorEastAsia" w:hAnsi="Cambria Math"/>
-                  <w:sz w:val="24"/>
-                  <w:szCs w:val="24"/>
-                  <w:vertAlign w:val="subscript"/>
-                  <w:lang w:val="en-US"/>
-                </w:rPr>
-                <m:t>|</m:t>
+                <m:t>|&gt;|</m:t>
               </m:r>
               <m:r>
                 <w:rPr>
@@ -2051,29 +1776,7 @@
               <w:rPr>
                 <w:lang w:val="en-US"/>
               </w:rPr>
-              <w:t xml:space="preserve">, </w:t>
-            </w:r>
-            <w:proofErr w:type="gramStart"/>
-            <w:r>
-              <w:rPr>
-                <w:lang w:val="en-US"/>
-              </w:rPr>
-              <w:t xml:space="preserve">…,  </w:t>
-            </w:r>
-            <w:proofErr w:type="spellStart"/>
-            <w:r>
-              <w:rPr>
-                <w:lang w:val="en-US"/>
-              </w:rPr>
-              <w:t>pn</w:t>
-            </w:r>
-            <w:proofErr w:type="spellEnd"/>
-            <w:proofErr w:type="gramEnd"/>
-            <w:r>
-              <w:rPr>
-                <w:lang w:val="en-US"/>
-              </w:rPr>
-              <w:t>), …</w:t>
+              <w:t>, …,  pn), …</w:t>
             </w:r>
             <w:r>
               <w:rPr>
@@ -2096,15 +1799,9 @@
               </w:rPr>
               <w:t xml:space="preserve"> </w:t>
             </w:r>
-            <w:proofErr w:type="spellStart"/>
-            <w:r>
-              <w:t>player</w:t>
-            </w:r>
-            <w:proofErr w:type="spellEnd"/>
-            <w:r>
-              <w:t xml:space="preserve"> = </w:t>
-            </w:r>
-            <w:proofErr w:type="spellStart"/>
+            <w:r>
+              <w:t xml:space="preserve">player = </w:t>
+            </w:r>
             <w:r>
               <w:rPr>
                 <w:rFonts w:ascii="Cambria Math" w:eastAsiaTheme="minorEastAsia" w:hAnsi="Cambria Math"/>
@@ -2120,36 +1817,10 @@
                 <w:szCs w:val="24"/>
                 <w:vertAlign w:val="subscript"/>
               </w:rPr>
-              <w:t>atyp</w:t>
-            </w:r>
-            <w:proofErr w:type="spellEnd"/>
-            <w:r>
-              <w:rPr>
-                <w:rFonts w:ascii="Cambria Math" w:eastAsiaTheme="minorEastAsia" w:hAnsi="Cambria Math"/>
-                <w:sz w:val="24"/>
-                <w:szCs w:val="24"/>
-                <w:vertAlign w:val="subscript"/>
-              </w:rPr>
-              <w:t xml:space="preserve">. </w:t>
-            </w:r>
-            <w:r>
-              <w:t xml:space="preserve">De lo contrario, </w:t>
-            </w:r>
-            <w:proofErr w:type="spellStart"/>
-            <w:r>
-              <w:t>game</w:t>
-            </w:r>
-            <w:proofErr w:type="spellEnd"/>
-            <w:r>
-              <w:t xml:space="preserve"> = {(p1, p2, …, </w:t>
-            </w:r>
-            <w:proofErr w:type="spellStart"/>
-            <w:r>
-              <w:t>pn</w:t>
-            </w:r>
-            <w:proofErr w:type="spellEnd"/>
-            <w:r>
-              <w:t xml:space="preserve">), </w:t>
+              <w:t xml:space="preserve">atyp. </w:t>
+            </w:r>
+            <w:r>
+              <w:t xml:space="preserve">De lo contrario, game = {(p1, p2, …, pn), </w:t>
             </w:r>
             <w:r>
               <w:t>…</w:t>
@@ -2168,13 +1839,8 @@
             <w:r>
               <w:t xml:space="preserve"> p</w:t>
             </w:r>
-            <w:proofErr w:type="spellStart"/>
-            <w:r>
-              <w:t>layer</w:t>
-            </w:r>
-            <w:proofErr w:type="spellEnd"/>
-            <w:r>
-              <w:t xml:space="preserve"> = p</w:t>
+            <w:r>
+              <w:t>layer = p</w:t>
             </w:r>
           </w:p>
           <w:p/>
@@ -2214,14 +1880,12 @@
               </w:rPr>
               <w:t xml:space="preserve">TAD </w:t>
             </w:r>
-            <w:proofErr w:type="spellStart"/>
             <w:r>
               <w:rPr>
                 <w:b/>
               </w:rPr>
               <w:t>Matchmaking</w:t>
             </w:r>
-            <w:proofErr w:type="spellEnd"/>
           </w:p>
         </w:tc>
       </w:tr>
@@ -2252,14 +1916,19 @@
               <w:rPr>
                 <w:lang w:val="en-US"/>
               </w:rPr>
-              <w:t>players</w:t>
-            </w:r>
-            <w:proofErr w:type="gramStart"/>
-            <w:r>
-              <w:rPr>
-                <w:lang w:val="en-US"/>
-              </w:rPr>
-              <w:t>=</w:t>
+              <w:t>players=</w:t>
+            </w:r>
+            <w:r>
+              <w:rPr>
+                <w:lang w:val="en-US"/>
+              </w:rPr>
+              <w:t xml:space="preserve">(p1, p2, …, pn), </w:t>
+            </w:r>
+            <w:r>
+              <w:rPr>
+                <w:lang w:val="en-US"/>
+              </w:rPr>
+              <w:t>matches=</w:t>
             </w:r>
             <w:r>
               <w:rPr>
@@ -2267,58 +1936,11 @@
               </w:rPr>
               <w:t>(</w:t>
             </w:r>
-            <w:proofErr w:type="gramEnd"/>
-            <w:r>
-              <w:rPr>
-                <w:lang w:val="en-US"/>
-              </w:rPr>
-              <w:t xml:space="preserve">p1, p2, …, </w:t>
-            </w:r>
-            <w:proofErr w:type="spellStart"/>
-            <w:r>
-              <w:rPr>
-                <w:lang w:val="en-US"/>
-              </w:rPr>
-              <w:t>pn</w:t>
-            </w:r>
-            <w:proofErr w:type="spellEnd"/>
-            <w:r>
-              <w:rPr>
-                <w:lang w:val="en-US"/>
-              </w:rPr>
-              <w:t xml:space="preserve">), </w:t>
-            </w:r>
-            <w:r>
-              <w:rPr>
-                <w:lang w:val="en-US"/>
-              </w:rPr>
-              <w:t>matches=</w:t>
-            </w:r>
-            <w:r>
-              <w:rPr>
-                <w:lang w:val="en-US"/>
-              </w:rPr>
-              <w:t>(</w:t>
-            </w:r>
-            <w:r>
-              <w:rPr>
-                <w:lang w:val="en-US"/>
-              </w:rPr>
-              <w:t xml:space="preserve">m1, m2, …, </w:t>
-            </w:r>
-            <w:proofErr w:type="spellStart"/>
-            <w:r>
-              <w:rPr>
-                <w:lang w:val="en-US"/>
-              </w:rPr>
-              <w:t>mk</w:t>
-            </w:r>
-            <w:proofErr w:type="spellEnd"/>
-            <w:r>
-              <w:rPr>
-                <w:lang w:val="en-US"/>
-              </w:rPr>
-              <w:t>)</w:t>
+            <w:r>
+              <w:rPr>
+                <w:lang w:val="en-US"/>
+              </w:rPr>
+              <w:t>m1, m2, …, mk)</w:t>
             </w:r>
             <w:r>
               <w:rPr>
@@ -2389,21 +2011,7 @@
               <w:rPr>
                 <w:lang w:val="en-US"/>
               </w:rPr>
-              <w:t>j = m</w:t>
-            </w:r>
-            <w:proofErr w:type="gramStart"/>
-            <w:r>
-              <w:rPr>
-                <w:lang w:val="en-US"/>
-              </w:rPr>
-              <w:t>1.players</w:t>
-            </w:r>
-            <w:proofErr w:type="gramEnd"/>
-            <w:r>
-              <w:rPr>
-                <w:lang w:val="en-US"/>
-              </w:rPr>
-              <w:t>.size, m2.players.size, …</w:t>
+              <w:t>j = m1.players.size, m2.players.size, …</w:t>
             </w:r>
             <w:r>
               <w:rPr>
@@ -2549,14 +2157,7 @@
                   <w:rFonts w:ascii="Cambria Math" w:hAnsi="Cambria Math" w:cs="Times New Roman"/>
                   <w:lang w:val="en-US"/>
                 </w:rPr>
-                <m:t>=</m:t>
-              </m:r>
-              <m:r>
-                <w:rPr>
-                  <w:rFonts w:ascii="Cambria Math" w:hAnsi="Cambria Math" w:cs="Times New Roman"/>
-                  <w:lang w:val="en-US"/>
-                </w:rPr>
-                <m:t xml:space="preserve"> </m:t>
+                <m:t xml:space="preserve">= </m:t>
               </m:r>
               <m:d>
                 <m:dPr>
@@ -2623,28 +2224,12 @@
                 <w:lang w:val="en-US"/>
               </w:rPr>
             </w:pPr>
-            <w:proofErr w:type="spellStart"/>
-            <w:r>
-              <w:rPr>
-                <w:lang w:val="en-US"/>
-              </w:rPr>
-              <w:t>Operaciones</w:t>
-            </w:r>
-            <w:proofErr w:type="spellEnd"/>
-            <w:r>
-              <w:rPr>
-                <w:lang w:val="en-US"/>
-              </w:rPr>
-              <w:t xml:space="preserve"> </w:t>
-            </w:r>
-            <w:proofErr w:type="spellStart"/>
-            <w:r>
-              <w:rPr>
-                <w:lang w:val="en-US"/>
-              </w:rPr>
-              <w:t>básicas</w:t>
-            </w:r>
-            <w:proofErr w:type="spellEnd"/>
+            <w:r>
+              <w:rPr>
+                <w:lang w:val="en-US"/>
+              </w:rPr>
+              <w:t>Operaciones básicas</w:t>
+            </w:r>
           </w:p>
           <w:p>
             <w:pPr>
@@ -2669,19 +2254,11 @@
               </w:rPr>
               <w:t xml:space="preserve">          </w:t>
             </w:r>
-            <w:proofErr w:type="spellStart"/>
-            <w:r>
-              <w:rPr>
-                <w:lang w:val="en-US"/>
-              </w:rPr>
-              <w:t>Entero</w:t>
-            </w:r>
-            <w:proofErr w:type="spellEnd"/>
-            <w:r>
-              <w:rPr>
-                <w:lang w:val="en-US"/>
-              </w:rPr>
-              <w:t xml:space="preserve"> </w:t>
+            <w:r>
+              <w:rPr>
+                <w:lang w:val="en-US"/>
+              </w:rPr>
+              <w:t xml:space="preserve">Entero </w:t>
             </w:r>
             <w:r>
               <w:rPr>
@@ -2702,14 +2279,12 @@
                 <w:lang w:val="en-US"/>
               </w:rPr>
             </w:pPr>
-            <w:proofErr w:type="spellStart"/>
             <w:r>
               <w:rPr>
                 <w:lang w:val="en-US"/>
               </w:rPr>
               <w:t>addPlayer</w:t>
             </w:r>
-            <w:proofErr w:type="spellEnd"/>
             <w:r>
               <w:rPr>
                 <w:lang w:val="en-US"/>
@@ -2760,17 +2335,8 @@
                 <w:rFonts w:cstheme="minorHAnsi"/>
                 <w:lang w:val="en-US"/>
               </w:rPr>
-              <w:t xml:space="preserve"> x </w:t>
-            </w:r>
-            <w:proofErr w:type="spellStart"/>
-            <w:r>
-              <w:rPr>
-                <w:rFonts w:cstheme="minorHAnsi"/>
-                <w:lang w:val="en-US"/>
-              </w:rPr>
-              <w:t>boolean</w:t>
-            </w:r>
-            <w:proofErr w:type="spellEnd"/>
+              <w:t xml:space="preserve"> x boolean</w:t>
+            </w:r>
           </w:p>
           <w:p>
             <w:pPr>
@@ -2783,14 +2349,12 @@
                 <w:lang w:val="en-US"/>
               </w:rPr>
             </w:pPr>
-            <w:proofErr w:type="spellStart"/>
             <w:r>
               <w:rPr>
                 <w:lang w:val="en-US"/>
               </w:rPr>
               <w:t>createGames</w:t>
             </w:r>
-            <w:proofErr w:type="spellEnd"/>
             <w:r>
               <w:rPr>
                 <w:lang w:val="en-US"/>
@@ -2847,14 +2411,12 @@
             <w:tcW w:w="8828" w:type="dxa"/>
           </w:tcPr>
           <w:p>
-            <w:proofErr w:type="spellStart"/>
             <w:r>
               <w:rPr>
                 <w:b/>
               </w:rPr>
               <w:t>Matchmaking</w:t>
             </w:r>
-            <w:proofErr w:type="spellEnd"/>
             <w:r>
               <w:rPr>
                 <w:b/>
@@ -2887,11 +2449,9 @@
             <w:r>
               <w:t xml:space="preserve"> </w:t>
             </w:r>
-            <w:proofErr w:type="spellStart"/>
             <w:r>
               <w:t>Matchmaking</w:t>
             </w:r>
-            <w:proofErr w:type="spellEnd"/>
             <w:r>
               <w:t xml:space="preserve"> con capacidad para la cantidad de jugadores dada”</w:t>
             </w:r>
@@ -2958,19 +2518,6 @@
               </w:rPr>
               <w:t xml:space="preserve">n </w:t>
             </w:r>
-            <w:r>
-              <w:rPr>
-                <w:rFonts w:cstheme="minorHAnsi"/>
-                <w:lang w:val="en-US"/>
-              </w:rPr>
-              <w:t xml:space="preserve">≤ </w:t>
-            </w:r>
-            <w:r>
-              <w:rPr>
-                <w:lang w:val="en-US"/>
-              </w:rPr>
-              <w:t xml:space="preserve">100  </w:t>
-            </w:r>
           </w:p>
           <w:p>
             <w:pPr>
@@ -3019,35 +2566,7 @@
               <w:rPr>
                 <w:lang w:val="en-US"/>
               </w:rPr>
-              <w:t>(m</w:t>
-            </w:r>
-            <w:proofErr w:type="gramStart"/>
-            <w:r>
-              <w:rPr>
-                <w:lang w:val="en-US"/>
-              </w:rPr>
-              <w:t>1,m</w:t>
-            </w:r>
-            <w:proofErr w:type="gramEnd"/>
-            <w:r>
-              <w:rPr>
-                <w:lang w:val="en-US"/>
-              </w:rPr>
-              <w:t>2,…,</w:t>
-            </w:r>
-            <w:proofErr w:type="spellStart"/>
-            <w:r>
-              <w:rPr>
-                <w:lang w:val="en-US"/>
-              </w:rPr>
-              <w:t>mk</w:t>
-            </w:r>
-            <w:proofErr w:type="spellEnd"/>
-            <w:r>
-              <w:rPr>
-                <w:lang w:val="en-US"/>
-              </w:rPr>
-              <w:t>)</w:t>
+              <w:t>(m1,m2,…,mk)</w:t>
             </w:r>
             <w:r>
               <w:rPr>
@@ -3075,27 +2594,17 @@
                 <w:b/>
               </w:rPr>
             </w:pPr>
-            <w:proofErr w:type="spellStart"/>
-            <w:proofErr w:type="gramStart"/>
             <w:r>
               <w:rPr>
                 <w:b/>
               </w:rPr>
               <w:t>addPlayer</w:t>
             </w:r>
-            <w:proofErr w:type="spellEnd"/>
             <w:r>
               <w:rPr>
                 <w:b/>
               </w:rPr>
-              <w:t>(</w:t>
-            </w:r>
-            <w:proofErr w:type="gramEnd"/>
-            <w:r>
-              <w:rPr>
-                <w:b/>
-              </w:rPr>
-              <w:t>p,</w:t>
+              <w:t>(p,</w:t>
             </w:r>
             <w:r>
               <w:rPr>
@@ -3354,21 +2863,7 @@
               <w:rPr>
                 <w:lang w:val="en-US"/>
               </w:rPr>
-              <w:t xml:space="preserve">. De lo </w:t>
-            </w:r>
-            <w:proofErr w:type="spellStart"/>
-            <w:r>
-              <w:rPr>
-                <w:lang w:val="en-US"/>
-              </w:rPr>
-              <w:t>contrario</w:t>
-            </w:r>
-            <w:proofErr w:type="spellEnd"/>
-            <w:r>
-              <w:rPr>
-                <w:lang w:val="en-US"/>
-              </w:rPr>
-              <w:t>, false.</w:t>
+              <w:t>. De lo contrario, false.</w:t>
             </w:r>
           </w:p>
           <w:p>
@@ -3391,7 +2886,6 @@
                 <w:b/>
               </w:rPr>
             </w:pPr>
-            <w:proofErr w:type="spellStart"/>
             <w:r>
               <w:rPr>
                 <w:b/>
@@ -3399,7 +2893,6 @@
               <w:lastRenderedPageBreak/>
               <w:t>createGames</w:t>
             </w:r>
-            <w:proofErr w:type="spellEnd"/>
             <w:r>
               <w:rPr>
                 <w:b/>
@@ -3424,109 +2917,23 @@
               <w:t>“</w:t>
             </w:r>
             <w:r>
-              <w:t xml:space="preserve">Crea las partidas con los jugadores </w:t>
-            </w:r>
-            <w:proofErr w:type="gramStart"/>
-            <w:r>
-              <w:t>en  la</w:t>
-            </w:r>
-            <w:proofErr w:type="gramEnd"/>
-            <w:r>
-              <w:t xml:space="preserve"> lista</w:t>
+              <w:t>Crea las partidas con los jugadores en  la lista</w:t>
             </w:r>
             <w:r>
               <w:t>”</w:t>
             </w:r>
           </w:p>
           <w:p>
-            <w:pPr>
-              <w:rPr>
-                <w:lang w:val="en-US"/>
-              </w:rPr>
-            </w:pPr>
-            <w:r>
-              <w:rPr>
-                <w:lang w:val="en-US"/>
-              </w:rPr>
+            <w:r>
               <w:t xml:space="preserve">Pre: </w:t>
             </w:r>
             <w:r>
-              <w:rPr>
-                <w:lang w:val="en-US"/>
-              </w:rPr>
-              <w:t xml:space="preserve">mm = </w:t>
-            </w:r>
-            <w:r>
-              <w:rPr>
-                <w:lang w:val="en-US"/>
-              </w:rPr>
-              <w:t>{</w:t>
-            </w:r>
-            <w:r>
-              <w:rPr>
-                <w:lang w:val="en-US"/>
-              </w:rPr>
-              <w:t>players</w:t>
-            </w:r>
-            <w:proofErr w:type="gramStart"/>
-            <w:r>
-              <w:rPr>
-                <w:lang w:val="en-US"/>
-              </w:rPr>
-              <w:t>=(</w:t>
-            </w:r>
-            <w:proofErr w:type="gramEnd"/>
-            <w:r>
-              <w:rPr>
-                <w:lang w:val="en-US"/>
-              </w:rPr>
-              <w:t xml:space="preserve">p1, p2, …, </w:t>
-            </w:r>
-            <w:proofErr w:type="spellStart"/>
-            <w:r>
-              <w:rPr>
-                <w:lang w:val="en-US"/>
-              </w:rPr>
-              <w:t>pn</w:t>
-            </w:r>
-            <w:proofErr w:type="spellEnd"/>
-            <w:r>
-              <w:rPr>
-                <w:lang w:val="en-US"/>
-              </w:rPr>
-              <w:t xml:space="preserve">), matches=(m1, m2, …, </w:t>
-            </w:r>
-            <w:proofErr w:type="spellStart"/>
-            <w:r>
-              <w:rPr>
-                <w:lang w:val="en-US"/>
-              </w:rPr>
-              <w:t>mk</w:t>
-            </w:r>
-            <w:proofErr w:type="spellEnd"/>
-            <w:r>
-              <w:rPr>
-                <w:lang w:val="en-US"/>
-              </w:rPr>
-              <w:t>), n</w:t>
-            </w:r>
-            <w:r>
-              <w:rPr>
-                <w:lang w:val="en-US"/>
-              </w:rPr>
-              <w:t>}</w:t>
-            </w:r>
-            <w:r>
-              <w:rPr>
-                <w:lang w:val="en-US"/>
-              </w:rPr>
-              <w:t xml:space="preserve"> y </w:t>
+              <w:t xml:space="preserve">mm = {players=(p1, p2, …, pn), matches=(m1, m2, …, mk), n} y </w:t>
             </w:r>
             <m:oMath>
               <m:r>
                 <w:rPr>
                   <w:rFonts w:ascii="Cambria Math" w:hAnsi="Cambria Math"/>
-                  <w:lang w:val="en-US"/>
                 </w:rPr>
                 <m:t>∀</m:t>
               </m:r>
@@ -3534,7 +2941,6 @@
             <w:r>
               <w:rPr>
                 <w:rFonts w:eastAsiaTheme="minorEastAsia"/>
-                <w:lang w:val="en-US"/>
               </w:rPr>
               <w:t xml:space="preserve">m </w:t>
             </w:r>
@@ -3542,7 +2948,6 @@
               <m:r>
                 <w:rPr>
                   <w:rFonts w:ascii="Cambria Math" w:eastAsiaTheme="minorEastAsia" w:hAnsi="Cambria Math"/>
-                  <w:lang w:val="en-US"/>
                 </w:rPr>
                 <m:t>∈</m:t>
               </m:r>
@@ -3550,190 +2955,69 @@
             <w:r>
               <w:rPr>
                 <w:rFonts w:eastAsiaTheme="minorEastAsia"/>
-                <w:lang w:val="en-US"/>
               </w:rPr>
               <w:t xml:space="preserve"> matches </w:t>
             </w:r>
             <w:r>
               <w:rPr>
                 <w:rFonts w:eastAsiaTheme="minorEastAsia"/>
-                <w:lang w:val="en-US"/>
-              </w:rPr>
-              <w:t xml:space="preserve">no </w:t>
-            </w:r>
-            <w:proofErr w:type="spellStart"/>
+              </w:rPr>
+              <w:t>no tiene jugadores</w:t>
+            </w:r>
+          </w:p>
+          <w:p>
+            <w:r>
+              <w:t xml:space="preserve">Post: </w:t>
+            </w:r>
+            <w:r>
+              <w:t xml:space="preserve">mm = {players=(), matches=(m1, m2, …, mk), n} y </w:t>
+            </w:r>
+            <m:oMath>
+              <m:r>
+                <w:rPr>
+                  <w:rFonts w:ascii="Cambria Math" w:hAnsi="Cambria Math"/>
+                </w:rPr>
+                <m:t>∀</m:t>
+              </m:r>
+            </m:oMath>
             <w:r>
               <w:rPr>
                 <w:rFonts w:eastAsiaTheme="minorEastAsia"/>
-                <w:lang w:val="en-US"/>
-              </w:rPr>
-              <w:t>tiene</w:t>
-            </w:r>
-            <w:proofErr w:type="spellEnd"/>
+              </w:rPr>
+              <w:t xml:space="preserve">m </w:t>
+            </w:r>
+            <m:oMath>
+              <m:r>
+                <w:rPr>
+                  <w:rFonts w:ascii="Cambria Math" w:eastAsiaTheme="minorEastAsia" w:hAnsi="Cambria Math"/>
+                </w:rPr>
+                <m:t>∈</m:t>
+              </m:r>
+            </m:oMath>
             <w:r>
               <w:rPr>
                 <w:rFonts w:eastAsiaTheme="minorEastAsia"/>
-                <w:lang w:val="en-US"/>
               </w:rPr>
               <w:t xml:space="preserve"> </w:t>
             </w:r>
-            <w:proofErr w:type="spellStart"/>
             <w:r>
               <w:rPr>
                 <w:rFonts w:eastAsiaTheme="minorEastAsia"/>
-                <w:lang w:val="en-US"/>
-              </w:rPr>
-              <w:t>jugadores</w:t>
-            </w:r>
-            <w:proofErr w:type="spellEnd"/>
-          </w:p>
-          <w:p>
-            <w:pPr>
-              <w:rPr>
-                <w:lang w:val="en-US"/>
-              </w:rPr>
-            </w:pPr>
-            <w:r>
-              <w:rPr>
-                <w:lang w:val="en-US"/>
-              </w:rPr>
-              <w:t>P</w:t>
-            </w:r>
-            <w:r>
-              <w:rPr>
-                <w:lang w:val="en-US"/>
-              </w:rPr>
-              <w:t xml:space="preserve">ost: </w:t>
-            </w:r>
-            <w:r>
-              <w:rPr>
-                <w:lang w:val="en-US"/>
-              </w:rPr>
-              <w:t xml:space="preserve">mm = </w:t>
-            </w:r>
-            <w:r>
-              <w:rPr>
-                <w:lang w:val="en-US"/>
-              </w:rPr>
-              <w:t>{</w:t>
-            </w:r>
-            <w:r>
-              <w:rPr>
-                <w:lang w:val="en-US"/>
-              </w:rPr>
-              <w:t>players</w:t>
-            </w:r>
-            <w:proofErr w:type="gramStart"/>
-            <w:r>
-              <w:rPr>
-                <w:lang w:val="en-US"/>
-              </w:rPr>
-              <w:t>=(</w:t>
-            </w:r>
-            <w:proofErr w:type="gramEnd"/>
-            <w:r>
-              <w:rPr>
-                <w:lang w:val="en-US"/>
-              </w:rPr>
-              <w:t xml:space="preserve">), matches=(m1, m2, …, </w:t>
-            </w:r>
-            <w:proofErr w:type="spellStart"/>
-            <w:r>
-              <w:rPr>
-                <w:lang w:val="en-US"/>
-              </w:rPr>
-              <w:t>mk</w:t>
-            </w:r>
-            <w:proofErr w:type="spellEnd"/>
-            <w:r>
-              <w:rPr>
-                <w:lang w:val="en-US"/>
-              </w:rPr>
-              <w:t>), n</w:t>
-            </w:r>
-            <w:r>
-              <w:rPr>
-                <w:lang w:val="en-US"/>
-              </w:rPr>
-              <w:t>}</w:t>
-            </w:r>
-            <w:r>
-              <w:rPr>
-                <w:lang w:val="en-US"/>
-              </w:rPr>
-              <w:t xml:space="preserve"> y </w:t>
-            </w:r>
-            <m:oMath>
-              <m:r>
-                <w:rPr>
-                  <w:rFonts w:ascii="Cambria Math" w:hAnsi="Cambria Math"/>
-                  <w:lang w:val="en-US"/>
-                </w:rPr>
-                <m:t>∀</m:t>
-              </m:r>
-            </m:oMath>
+              </w:rPr>
+              <w:t>matches tiene</w:t>
+            </w:r>
             <w:r>
               <w:rPr>
                 <w:rFonts w:eastAsiaTheme="minorEastAsia"/>
-                <w:lang w:val="en-US"/>
-              </w:rPr>
-              <w:t xml:space="preserve">m </w:t>
-            </w:r>
-            <m:oMath>
-              <m:r>
-                <w:rPr>
-                  <w:rFonts w:ascii="Cambria Math" w:eastAsiaTheme="minorEastAsia" w:hAnsi="Cambria Math"/>
-                  <w:lang w:val="en-US"/>
-                </w:rPr>
-                <m:t>∈</m:t>
-              </m:r>
-            </m:oMath>
+              </w:rPr>
+              <w:t xml:space="preserve"> sus</w:t>
+            </w:r>
             <w:r>
               <w:rPr>
                 <w:rFonts w:eastAsiaTheme="minorEastAsia"/>
-                <w:lang w:val="en-US"/>
-              </w:rPr>
-              <w:t xml:space="preserve"> </w:t>
-            </w:r>
-            <w:r>
-              <w:rPr>
-                <w:rFonts w:eastAsiaTheme="minorEastAsia"/>
-                <w:lang w:val="en-US"/>
-              </w:rPr>
-              <w:t xml:space="preserve">matches </w:t>
-            </w:r>
-            <w:proofErr w:type="spellStart"/>
-            <w:r>
-              <w:rPr>
-                <w:rFonts w:eastAsiaTheme="minorEastAsia"/>
-                <w:lang w:val="en-US"/>
-              </w:rPr>
-              <w:t>tiene</w:t>
-            </w:r>
-            <w:proofErr w:type="spellEnd"/>
-            <w:r>
-              <w:rPr>
-                <w:rFonts w:eastAsiaTheme="minorEastAsia"/>
-                <w:lang w:val="en-US"/>
-              </w:rPr>
-              <w:t xml:space="preserve"> sus</w:t>
-            </w:r>
-            <w:r>
-              <w:rPr>
-                <w:rFonts w:eastAsiaTheme="minorEastAsia"/>
-                <w:lang w:val="en-US"/>
-              </w:rPr>
-              <w:t xml:space="preserve"> </w:t>
-            </w:r>
-            <w:proofErr w:type="spellStart"/>
-            <w:r>
-              <w:rPr>
-                <w:rFonts w:eastAsiaTheme="minorEastAsia"/>
-                <w:lang w:val="en-US"/>
-              </w:rPr>
-              <w:t>jugadores</w:t>
-            </w:r>
-            <w:proofErr w:type="spellEnd"/>
+              </w:rPr>
+              <w:t xml:space="preserve"> jugadores</w:t>
+            </w:r>
           </w:p>
         </w:tc>
       </w:tr>
@@ -3748,14 +3032,12 @@
                 <w:b/>
               </w:rPr>
             </w:pPr>
-            <w:proofErr w:type="spellStart"/>
             <w:r>
               <w:rPr>
                 <w:b/>
               </w:rPr>
               <w:t>createGame</w:t>
             </w:r>
-            <w:proofErr w:type="spellEnd"/>
             <w:r>
               <w:rPr>
                 <w:b/>
@@ -3788,50 +3070,13 @@
           </w:p>
           <w:p>
             <w:r>
-              <w:t>Pre: mm = {</w:t>
-            </w:r>
-            <w:proofErr w:type="spellStart"/>
-            <w:r>
-              <w:t>players</w:t>
-            </w:r>
-            <w:proofErr w:type="spellEnd"/>
-            <w:proofErr w:type="gramStart"/>
-            <w:r>
-              <w:t>=(</w:t>
-            </w:r>
-            <w:proofErr w:type="gramEnd"/>
-            <w:r>
-              <w:t xml:space="preserve">p1, p2, …, </w:t>
-            </w:r>
-            <w:proofErr w:type="spellStart"/>
-            <w:r>
-              <w:t>pn</w:t>
-            </w:r>
-            <w:proofErr w:type="spellEnd"/>
-            <w:r>
-              <w:t xml:space="preserve">), </w:t>
-            </w:r>
-            <w:proofErr w:type="spellStart"/>
-            <w:r>
-              <w:t>matches</w:t>
-            </w:r>
-            <w:proofErr w:type="spellEnd"/>
-            <w:r>
-              <w:t>=(m1, m2, …</w:t>
+              <w:t>Pre: mm = {players=(p1, p2, …, pn), matches=(m1, m2, …</w:t>
             </w:r>
             <w:r>
               <w:t>, mi, …</w:t>
             </w:r>
             <w:r>
-              <w:t xml:space="preserve">, </w:t>
-            </w:r>
-            <w:proofErr w:type="spellStart"/>
-            <w:r>
-              <w:t>mk</w:t>
-            </w:r>
-            <w:proofErr w:type="spellEnd"/>
-            <w:r>
-              <w:t xml:space="preserve">), n} y </w:t>
+              <w:t xml:space="preserve">, mk), n} y </w:t>
             </w:r>
             <w:r>
               <w:t>mi no</w:t>
@@ -3853,43 +3098,20 @@
               <w:t xml:space="preserve">… </w:t>
             </w:r>
             <w:r>
-              <w:t xml:space="preserve">, </w:t>
-            </w:r>
-            <w:proofErr w:type="spellStart"/>
-            <w:r>
-              <w:t>matches</w:t>
-            </w:r>
-            <w:proofErr w:type="spellEnd"/>
-            <w:r>
-              <w:t>=(m1, m2, …</w:t>
+              <w:t>, matches=(m1, m2, …</w:t>
             </w:r>
             <w:r>
               <w:t>, mi, …</w:t>
             </w:r>
             <w:r>
-              <w:t xml:space="preserve">, </w:t>
-            </w:r>
-            <w:proofErr w:type="spellStart"/>
-            <w:r>
-              <w:t>mk</w:t>
-            </w:r>
-            <w:proofErr w:type="spellEnd"/>
-            <w:r>
-              <w:t xml:space="preserve">), n} y </w:t>
-            </w:r>
-            <w:proofErr w:type="spellStart"/>
-            <w:r>
-              <w:t>players</w:t>
-            </w:r>
-            <w:proofErr w:type="spellEnd"/>
-            <w:r>
-              <w:t xml:space="preserve"> tiene j jugado</w:t>
+              <w:t xml:space="preserve">, mk), n} y </w:t>
+            </w:r>
+            <w:r>
+              <w:t>players tiene j jugado</w:t>
             </w:r>
             <w:r>
               <w:t>res menos y mi tiene sus jugadores</w:t>
             </w:r>
-            <w:bookmarkStart w:id="0" w:name="_GoBack"/>
-            <w:bookmarkEnd w:id="0"/>
           </w:p>
         </w:tc>
       </w:tr>

</xml_diff>

<commit_message>
Terminados diseños de casos de pruebas Game
</commit_message>
<xml_diff>
--- a/Método de la ingeniería/TAD Matchmaking.docx
+++ b/Método de la ingeniería/TAD Matchmaking.docx
@@ -1615,13 +1615,6 @@
               <w:t>}</w:t>
             </w:r>
           </w:p>
-          <w:p>
-            <w:pPr>
-              <w:rPr>
-                <w:lang w:val="en-US"/>
-              </w:rPr>
-            </w:pPr>
-          </w:p>
         </w:tc>
       </w:tr>
       <w:tr>
@@ -2127,9 +2120,12 @@
               </m:r>
             </m:oMath>
             <w:r>
-              <w:t xml:space="preserve"> p</w:t>
-            </w:r>
-            <w:proofErr w:type="spellStart"/>
+              <w:t xml:space="preserve"> </w:t>
+            </w:r>
+            <w:proofErr w:type="spellStart"/>
+            <w:r>
+              <w:t>p</w:t>
+            </w:r>
             <w:r>
               <w:t>layer</w:t>
             </w:r>
@@ -2138,10 +2134,2081 @@
               <w:t xml:space="preserve"> = p</w:t>
             </w:r>
           </w:p>
-          <w:p/>
         </w:tc>
       </w:tr>
     </w:tbl>
+    <w:p>
+      <w:pPr>
+        <w:rPr>
+          <w:b/>
+        </w:rPr>
+      </w:pPr>
+    </w:p>
+    <w:p>
+      <w:pPr>
+        <w:rPr>
+          <w:b/>
+        </w:rPr>
+      </w:pPr>
+      <w:r>
+        <w:rPr>
+          <w:b/>
+        </w:rPr>
+        <w:t>Diseño de casos de pruebas unitarias</w:t>
+      </w:r>
+    </w:p>
+    <w:tbl>
+      <w:tblPr>
+        <w:tblStyle w:val="Tablaconcuadrcula"/>
+        <w:tblW w:w="0" w:type="auto"/>
+        <w:tblLook w:val="04A0" w:firstRow="1" w:lastRow="0" w:firstColumn="1" w:lastColumn="0" w:noHBand="0" w:noVBand="1"/>
+      </w:tblPr>
+      <w:tblGrid>
+        <w:gridCol w:w="846"/>
+        <w:gridCol w:w="2268"/>
+        <w:gridCol w:w="1843"/>
+        <w:gridCol w:w="2026"/>
+        <w:gridCol w:w="1845"/>
+      </w:tblGrid>
+      <w:tr>
+        <w:tc>
+          <w:tcPr>
+            <w:tcW w:w="8828" w:type="dxa"/>
+            <w:gridSpan w:val="5"/>
+          </w:tcPr>
+          <w:p>
+            <w:pPr>
+              <w:jc w:val="both"/>
+              <w:rPr>
+                <w:rFonts w:ascii="Times New Roman" w:hAnsi="Times New Roman" w:cs="Times New Roman"/>
+              </w:rPr>
+            </w:pPr>
+            <w:r>
+              <w:rPr>
+                <w:rFonts w:ascii="Times New Roman" w:hAnsi="Times New Roman" w:cs="Times New Roman"/>
+              </w:rPr>
+              <w:t>Prueba 1:</w:t>
+            </w:r>
+            <w:r>
+              <w:rPr>
+                <w:rFonts w:ascii="Times New Roman" w:hAnsi="Times New Roman" w:cs="Times New Roman"/>
+              </w:rPr>
+              <w:t xml:space="preserve"> Prueba que el método </w:t>
+            </w:r>
+            <w:proofErr w:type="spellStart"/>
+            <w:r>
+              <w:rPr>
+                <w:rFonts w:ascii="Times New Roman" w:hAnsi="Times New Roman" w:cs="Times New Roman"/>
+              </w:rPr>
+              <w:t>setPlayers</w:t>
+            </w:r>
+            <w:proofErr w:type="spellEnd"/>
+            <w:r>
+              <w:rPr>
+                <w:rFonts w:ascii="Times New Roman" w:hAnsi="Times New Roman" w:cs="Times New Roman"/>
+              </w:rPr>
+              <w:t xml:space="preserve"> calcula el índice del jugador con nivel de jugador más atípico de la partida. </w:t>
+            </w:r>
+          </w:p>
+        </w:tc>
+      </w:tr>
+      <w:tr>
+        <w:tc>
+          <w:tcPr>
+            <w:tcW w:w="846" w:type="dxa"/>
+          </w:tcPr>
+          <w:p>
+            <w:pPr>
+              <w:jc w:val="both"/>
+              <w:rPr>
+                <w:rFonts w:ascii="Times New Roman" w:hAnsi="Times New Roman" w:cs="Times New Roman"/>
+              </w:rPr>
+            </w:pPr>
+            <w:r>
+              <w:rPr>
+                <w:rFonts w:ascii="Times New Roman" w:hAnsi="Times New Roman" w:cs="Times New Roman"/>
+              </w:rPr>
+              <w:t>Clase</w:t>
+            </w:r>
+          </w:p>
+        </w:tc>
+        <w:tc>
+          <w:tcPr>
+            <w:tcW w:w="2268" w:type="dxa"/>
+          </w:tcPr>
+          <w:p>
+            <w:pPr>
+              <w:jc w:val="both"/>
+              <w:rPr>
+                <w:rFonts w:ascii="Times New Roman" w:hAnsi="Times New Roman" w:cs="Times New Roman"/>
+              </w:rPr>
+            </w:pPr>
+            <w:r>
+              <w:rPr>
+                <w:rFonts w:ascii="Times New Roman" w:hAnsi="Times New Roman" w:cs="Times New Roman"/>
+              </w:rPr>
+              <w:t>Método</w:t>
+            </w:r>
+          </w:p>
+        </w:tc>
+        <w:tc>
+          <w:tcPr>
+            <w:tcW w:w="1843" w:type="dxa"/>
+          </w:tcPr>
+          <w:p>
+            <w:pPr>
+              <w:jc w:val="both"/>
+              <w:rPr>
+                <w:rFonts w:ascii="Times New Roman" w:hAnsi="Times New Roman" w:cs="Times New Roman"/>
+              </w:rPr>
+            </w:pPr>
+            <w:r>
+              <w:rPr>
+                <w:rFonts w:ascii="Times New Roman" w:hAnsi="Times New Roman" w:cs="Times New Roman"/>
+              </w:rPr>
+              <w:t>Escenario</w:t>
+            </w:r>
+          </w:p>
+        </w:tc>
+        <w:tc>
+          <w:tcPr>
+            <w:tcW w:w="2026" w:type="dxa"/>
+          </w:tcPr>
+          <w:p>
+            <w:pPr>
+              <w:jc w:val="both"/>
+              <w:rPr>
+                <w:rFonts w:ascii="Times New Roman" w:hAnsi="Times New Roman" w:cs="Times New Roman"/>
+              </w:rPr>
+            </w:pPr>
+            <w:r>
+              <w:rPr>
+                <w:rFonts w:ascii="Times New Roman" w:hAnsi="Times New Roman" w:cs="Times New Roman"/>
+              </w:rPr>
+              <w:t>Entrada</w:t>
+            </w:r>
+          </w:p>
+        </w:tc>
+        <w:tc>
+          <w:tcPr>
+            <w:tcW w:w="1845" w:type="dxa"/>
+          </w:tcPr>
+          <w:p>
+            <w:pPr>
+              <w:jc w:val="both"/>
+              <w:rPr>
+                <w:rFonts w:ascii="Times New Roman" w:hAnsi="Times New Roman" w:cs="Times New Roman"/>
+              </w:rPr>
+            </w:pPr>
+            <w:r>
+              <w:rPr>
+                <w:rFonts w:ascii="Times New Roman" w:hAnsi="Times New Roman" w:cs="Times New Roman"/>
+              </w:rPr>
+              <w:t>Resultado</w:t>
+            </w:r>
+          </w:p>
+        </w:tc>
+      </w:tr>
+      <w:tr>
+        <w:tc>
+          <w:tcPr>
+            <w:tcW w:w="846" w:type="dxa"/>
+          </w:tcPr>
+          <w:p>
+            <w:pPr>
+              <w:jc w:val="both"/>
+              <w:rPr>
+                <w:rFonts w:ascii="Times New Roman" w:hAnsi="Times New Roman" w:cs="Times New Roman"/>
+              </w:rPr>
+            </w:pPr>
+            <w:proofErr w:type="spellStart"/>
+            <w:r>
+              <w:rPr>
+                <w:rFonts w:ascii="Times New Roman" w:hAnsi="Times New Roman" w:cs="Times New Roman"/>
+              </w:rPr>
+              <w:t>Game</w:t>
+            </w:r>
+            <w:proofErr w:type="spellEnd"/>
+          </w:p>
+        </w:tc>
+        <w:tc>
+          <w:tcPr>
+            <w:tcW w:w="2268" w:type="dxa"/>
+          </w:tcPr>
+          <w:p>
+            <w:pPr>
+              <w:jc w:val="both"/>
+              <w:rPr>
+                <w:rFonts w:ascii="Times New Roman" w:hAnsi="Times New Roman" w:cs="Times New Roman"/>
+              </w:rPr>
+            </w:pPr>
+            <w:proofErr w:type="spellStart"/>
+            <w:proofErr w:type="gramStart"/>
+            <w:r>
+              <w:rPr>
+                <w:rFonts w:ascii="Times New Roman" w:hAnsi="Times New Roman" w:cs="Times New Roman"/>
+              </w:rPr>
+              <w:t>setPlayers</w:t>
+            </w:r>
+            <w:proofErr w:type="spellEnd"/>
+            <w:r>
+              <w:rPr>
+                <w:rFonts w:ascii="Times New Roman" w:hAnsi="Times New Roman" w:cs="Times New Roman"/>
+              </w:rPr>
+              <w:t>(</w:t>
+            </w:r>
+            <w:proofErr w:type="gramEnd"/>
+            <w:r>
+              <w:rPr>
+                <w:rFonts w:ascii="Times New Roman" w:hAnsi="Times New Roman" w:cs="Times New Roman"/>
+              </w:rPr>
+              <w:t>Player [])</w:t>
+            </w:r>
+          </w:p>
+        </w:tc>
+        <w:tc>
+          <w:tcPr>
+            <w:tcW w:w="1843" w:type="dxa"/>
+          </w:tcPr>
+          <w:p>
+            <w:pPr>
+              <w:jc w:val="both"/>
+              <w:rPr>
+                <w:rFonts w:ascii="Times New Roman" w:hAnsi="Times New Roman" w:cs="Times New Roman"/>
+              </w:rPr>
+            </w:pPr>
+            <w:r>
+              <w:rPr>
+                <w:rFonts w:ascii="Times New Roman" w:hAnsi="Times New Roman" w:cs="Times New Roman"/>
+              </w:rPr>
+              <w:t>Se ha creado un juego</w:t>
+            </w:r>
+            <w:r>
+              <w:rPr>
+                <w:rFonts w:ascii="Times New Roman" w:hAnsi="Times New Roman" w:cs="Times New Roman"/>
+              </w:rPr>
+              <w:t xml:space="preserve"> </w:t>
+            </w:r>
+            <w:r>
+              <w:rPr>
+                <w:rFonts w:ascii="Times New Roman" w:hAnsi="Times New Roman" w:cs="Times New Roman"/>
+              </w:rPr>
+              <w:t>con capacidad para 5 jugadores.</w:t>
+            </w:r>
+          </w:p>
+        </w:tc>
+        <w:tc>
+          <w:tcPr>
+            <w:tcW w:w="2026" w:type="dxa"/>
+          </w:tcPr>
+          <w:p>
+            <w:pPr>
+              <w:jc w:val="both"/>
+              <w:rPr>
+                <w:rFonts w:ascii="Times New Roman" w:hAnsi="Times New Roman" w:cs="Times New Roman"/>
+              </w:rPr>
+            </w:pPr>
+            <w:r>
+              <w:rPr>
+                <w:rFonts w:ascii="Times New Roman" w:hAnsi="Times New Roman" w:cs="Times New Roman"/>
+              </w:rPr>
+              <w:t xml:space="preserve">Player es de tamaño 5 y tiene jugadores con los siguientes </w:t>
+            </w:r>
+            <w:proofErr w:type="spellStart"/>
+            <w:r>
+              <w:rPr>
+                <w:rFonts w:ascii="Times New Roman" w:hAnsi="Times New Roman" w:cs="Times New Roman"/>
+              </w:rPr>
+              <w:t>matchValues</w:t>
+            </w:r>
+            <w:proofErr w:type="spellEnd"/>
+            <w:r>
+              <w:rPr>
+                <w:rFonts w:ascii="Times New Roman" w:hAnsi="Times New Roman" w:cs="Times New Roman"/>
+              </w:rPr>
+              <w:t xml:space="preserve"> respectivamente</w:t>
+            </w:r>
+            <w:r>
+              <w:rPr>
+                <w:rFonts w:ascii="Times New Roman" w:hAnsi="Times New Roman" w:cs="Times New Roman"/>
+              </w:rPr>
+              <w:t>:</w:t>
+            </w:r>
+          </w:p>
+          <w:p>
+            <w:pPr>
+              <w:jc w:val="both"/>
+              <w:rPr>
+                <w:rFonts w:ascii="Times New Roman" w:hAnsi="Times New Roman" w:cs="Times New Roman"/>
+              </w:rPr>
+            </w:pPr>
+            <w:r>
+              <w:rPr>
+                <w:rFonts w:ascii="Times New Roman" w:hAnsi="Times New Roman" w:cs="Times New Roman"/>
+              </w:rPr>
+              <w:t>1,2,3,4,10</w:t>
+            </w:r>
+          </w:p>
+        </w:tc>
+        <w:tc>
+          <w:tcPr>
+            <w:tcW w:w="1845" w:type="dxa"/>
+          </w:tcPr>
+          <w:p>
+            <w:pPr>
+              <w:jc w:val="both"/>
+              <w:rPr>
+                <w:rFonts w:ascii="Times New Roman" w:hAnsi="Times New Roman" w:cs="Times New Roman"/>
+              </w:rPr>
+            </w:pPr>
+            <w:proofErr w:type="spellStart"/>
+            <w:r>
+              <w:rPr>
+                <w:rFonts w:ascii="Times New Roman" w:hAnsi="Times New Roman" w:cs="Times New Roman"/>
+              </w:rPr>
+              <w:t>Atyp</w:t>
+            </w:r>
+            <w:proofErr w:type="spellEnd"/>
+            <w:r>
+              <w:rPr>
+                <w:rFonts w:ascii="Times New Roman" w:hAnsi="Times New Roman" w:cs="Times New Roman"/>
+              </w:rPr>
+              <w:t xml:space="preserve"> = 4</w:t>
+            </w:r>
+          </w:p>
+        </w:tc>
+      </w:tr>
+      <w:tr>
+        <w:tc>
+          <w:tcPr>
+            <w:tcW w:w="846" w:type="dxa"/>
+          </w:tcPr>
+          <w:p>
+            <w:pPr>
+              <w:jc w:val="both"/>
+              <w:rPr>
+                <w:rFonts w:ascii="Times New Roman" w:hAnsi="Times New Roman" w:cs="Times New Roman"/>
+              </w:rPr>
+            </w:pPr>
+            <w:proofErr w:type="spellStart"/>
+            <w:r>
+              <w:rPr>
+                <w:rFonts w:ascii="Times New Roman" w:hAnsi="Times New Roman" w:cs="Times New Roman"/>
+              </w:rPr>
+              <w:t>Game</w:t>
+            </w:r>
+            <w:proofErr w:type="spellEnd"/>
+          </w:p>
+        </w:tc>
+        <w:tc>
+          <w:tcPr>
+            <w:tcW w:w="2268" w:type="dxa"/>
+          </w:tcPr>
+          <w:p>
+            <w:pPr>
+              <w:jc w:val="both"/>
+              <w:rPr>
+                <w:rFonts w:ascii="Times New Roman" w:hAnsi="Times New Roman" w:cs="Times New Roman"/>
+              </w:rPr>
+            </w:pPr>
+            <w:proofErr w:type="spellStart"/>
+            <w:proofErr w:type="gramStart"/>
+            <w:r>
+              <w:rPr>
+                <w:rFonts w:ascii="Times New Roman" w:hAnsi="Times New Roman" w:cs="Times New Roman"/>
+              </w:rPr>
+              <w:t>setPlayers</w:t>
+            </w:r>
+            <w:proofErr w:type="spellEnd"/>
+            <w:r>
+              <w:rPr>
+                <w:rFonts w:ascii="Times New Roman" w:hAnsi="Times New Roman" w:cs="Times New Roman"/>
+              </w:rPr>
+              <w:t>(</w:t>
+            </w:r>
+            <w:proofErr w:type="gramEnd"/>
+            <w:r>
+              <w:rPr>
+                <w:rFonts w:ascii="Times New Roman" w:hAnsi="Times New Roman" w:cs="Times New Roman"/>
+              </w:rPr>
+              <w:t>Player [])</w:t>
+            </w:r>
+          </w:p>
+        </w:tc>
+        <w:tc>
+          <w:tcPr>
+            <w:tcW w:w="1843" w:type="dxa"/>
+          </w:tcPr>
+          <w:p>
+            <w:pPr>
+              <w:jc w:val="both"/>
+              <w:rPr>
+                <w:rFonts w:ascii="Times New Roman" w:hAnsi="Times New Roman" w:cs="Times New Roman"/>
+              </w:rPr>
+            </w:pPr>
+            <w:r>
+              <w:rPr>
+                <w:rFonts w:ascii="Times New Roman" w:hAnsi="Times New Roman" w:cs="Times New Roman"/>
+              </w:rPr>
+              <w:t>Se ha creado un juego con capacidad para 5 jugadores.</w:t>
+            </w:r>
+          </w:p>
+        </w:tc>
+        <w:tc>
+          <w:tcPr>
+            <w:tcW w:w="2026" w:type="dxa"/>
+          </w:tcPr>
+          <w:p>
+            <w:pPr>
+              <w:jc w:val="both"/>
+              <w:rPr>
+                <w:rFonts w:ascii="Times New Roman" w:hAnsi="Times New Roman" w:cs="Times New Roman"/>
+              </w:rPr>
+            </w:pPr>
+            <w:r>
+              <w:rPr>
+                <w:rFonts w:ascii="Times New Roman" w:hAnsi="Times New Roman" w:cs="Times New Roman"/>
+              </w:rPr>
+              <w:t xml:space="preserve">Player es de tamaño 5 y tiene jugadores con los siguientes </w:t>
+            </w:r>
+            <w:proofErr w:type="spellStart"/>
+            <w:r>
+              <w:rPr>
+                <w:rFonts w:ascii="Times New Roman" w:hAnsi="Times New Roman" w:cs="Times New Roman"/>
+              </w:rPr>
+              <w:t>matchValues</w:t>
+            </w:r>
+            <w:proofErr w:type="spellEnd"/>
+            <w:r>
+              <w:rPr>
+                <w:rFonts w:ascii="Times New Roman" w:hAnsi="Times New Roman" w:cs="Times New Roman"/>
+              </w:rPr>
+              <w:t xml:space="preserve"> respectivamente:</w:t>
+            </w:r>
+          </w:p>
+          <w:p>
+            <w:pPr>
+              <w:jc w:val="both"/>
+              <w:rPr>
+                <w:rFonts w:ascii="Times New Roman" w:hAnsi="Times New Roman" w:cs="Times New Roman"/>
+              </w:rPr>
+            </w:pPr>
+            <w:r>
+              <w:rPr>
+                <w:rFonts w:ascii="Times New Roman" w:hAnsi="Times New Roman" w:cs="Times New Roman"/>
+              </w:rPr>
+              <w:t>10, 10, 10, 10, 10</w:t>
+            </w:r>
+          </w:p>
+        </w:tc>
+        <w:tc>
+          <w:tcPr>
+            <w:tcW w:w="1845" w:type="dxa"/>
+          </w:tcPr>
+          <w:p>
+            <w:pPr>
+              <w:jc w:val="both"/>
+              <w:rPr>
+                <w:rFonts w:ascii="Times New Roman" w:hAnsi="Times New Roman" w:cs="Times New Roman"/>
+              </w:rPr>
+            </w:pPr>
+            <w:proofErr w:type="spellStart"/>
+            <w:r>
+              <w:rPr>
+                <w:rFonts w:ascii="Times New Roman" w:hAnsi="Times New Roman" w:cs="Times New Roman"/>
+              </w:rPr>
+              <w:t>Atyp</w:t>
+            </w:r>
+            <w:proofErr w:type="spellEnd"/>
+            <w:r>
+              <w:rPr>
+                <w:rFonts w:ascii="Times New Roman" w:hAnsi="Times New Roman" w:cs="Times New Roman"/>
+              </w:rPr>
+              <w:t xml:space="preserve"> = 4</w:t>
+            </w:r>
+          </w:p>
+        </w:tc>
+      </w:tr>
+      <w:tr>
+        <w:tc>
+          <w:tcPr>
+            <w:tcW w:w="846" w:type="dxa"/>
+          </w:tcPr>
+          <w:p>
+            <w:pPr>
+              <w:jc w:val="both"/>
+              <w:rPr>
+                <w:rFonts w:ascii="Times New Roman" w:hAnsi="Times New Roman" w:cs="Times New Roman"/>
+              </w:rPr>
+            </w:pPr>
+            <w:proofErr w:type="spellStart"/>
+            <w:r>
+              <w:rPr>
+                <w:rFonts w:ascii="Times New Roman" w:hAnsi="Times New Roman" w:cs="Times New Roman"/>
+              </w:rPr>
+              <w:lastRenderedPageBreak/>
+              <w:t>Game</w:t>
+            </w:r>
+            <w:proofErr w:type="spellEnd"/>
+          </w:p>
+        </w:tc>
+        <w:tc>
+          <w:tcPr>
+            <w:tcW w:w="2268" w:type="dxa"/>
+          </w:tcPr>
+          <w:p>
+            <w:pPr>
+              <w:jc w:val="both"/>
+              <w:rPr>
+                <w:rFonts w:ascii="Times New Roman" w:hAnsi="Times New Roman" w:cs="Times New Roman"/>
+              </w:rPr>
+            </w:pPr>
+            <w:proofErr w:type="spellStart"/>
+            <w:proofErr w:type="gramStart"/>
+            <w:r>
+              <w:rPr>
+                <w:rFonts w:ascii="Times New Roman" w:hAnsi="Times New Roman" w:cs="Times New Roman"/>
+              </w:rPr>
+              <w:t>setPlayers</w:t>
+            </w:r>
+            <w:proofErr w:type="spellEnd"/>
+            <w:r>
+              <w:rPr>
+                <w:rFonts w:ascii="Times New Roman" w:hAnsi="Times New Roman" w:cs="Times New Roman"/>
+              </w:rPr>
+              <w:t>(</w:t>
+            </w:r>
+            <w:proofErr w:type="gramEnd"/>
+            <w:r>
+              <w:rPr>
+                <w:rFonts w:ascii="Times New Roman" w:hAnsi="Times New Roman" w:cs="Times New Roman"/>
+              </w:rPr>
+              <w:t>Player [])</w:t>
+            </w:r>
+          </w:p>
+        </w:tc>
+        <w:tc>
+          <w:tcPr>
+            <w:tcW w:w="1843" w:type="dxa"/>
+          </w:tcPr>
+          <w:p>
+            <w:pPr>
+              <w:jc w:val="both"/>
+              <w:rPr>
+                <w:rFonts w:ascii="Times New Roman" w:hAnsi="Times New Roman" w:cs="Times New Roman"/>
+              </w:rPr>
+            </w:pPr>
+            <w:r>
+              <w:rPr>
+                <w:rFonts w:ascii="Times New Roman" w:hAnsi="Times New Roman" w:cs="Times New Roman"/>
+              </w:rPr>
+              <w:t>Se ha creado un juego con capacidad para 5 jugadores.</w:t>
+            </w:r>
+          </w:p>
+        </w:tc>
+        <w:tc>
+          <w:tcPr>
+            <w:tcW w:w="2026" w:type="dxa"/>
+          </w:tcPr>
+          <w:p>
+            <w:pPr>
+              <w:jc w:val="both"/>
+              <w:rPr>
+                <w:rFonts w:ascii="Times New Roman" w:hAnsi="Times New Roman" w:cs="Times New Roman"/>
+              </w:rPr>
+            </w:pPr>
+            <w:r>
+              <w:rPr>
+                <w:rFonts w:ascii="Times New Roman" w:hAnsi="Times New Roman" w:cs="Times New Roman"/>
+              </w:rPr>
+              <w:t xml:space="preserve">Player es de tamaño 5 y tiene jugadores con los siguientes </w:t>
+            </w:r>
+            <w:proofErr w:type="spellStart"/>
+            <w:r>
+              <w:rPr>
+                <w:rFonts w:ascii="Times New Roman" w:hAnsi="Times New Roman" w:cs="Times New Roman"/>
+              </w:rPr>
+              <w:t>matchValues</w:t>
+            </w:r>
+            <w:proofErr w:type="spellEnd"/>
+            <w:r>
+              <w:rPr>
+                <w:rFonts w:ascii="Times New Roman" w:hAnsi="Times New Roman" w:cs="Times New Roman"/>
+              </w:rPr>
+              <w:t xml:space="preserve"> respectivamente:</w:t>
+            </w:r>
+          </w:p>
+          <w:p>
+            <w:pPr>
+              <w:jc w:val="both"/>
+              <w:rPr>
+                <w:rFonts w:ascii="Times New Roman" w:hAnsi="Times New Roman" w:cs="Times New Roman"/>
+              </w:rPr>
+            </w:pPr>
+            <w:r>
+              <w:rPr>
+                <w:rFonts w:ascii="Times New Roman" w:hAnsi="Times New Roman" w:cs="Times New Roman"/>
+              </w:rPr>
+              <w:t>1,2, 3 20, 4</w:t>
+            </w:r>
+          </w:p>
+        </w:tc>
+        <w:tc>
+          <w:tcPr>
+            <w:tcW w:w="1845" w:type="dxa"/>
+          </w:tcPr>
+          <w:p>
+            <w:pPr>
+              <w:jc w:val="both"/>
+              <w:rPr>
+                <w:rFonts w:ascii="Times New Roman" w:hAnsi="Times New Roman" w:cs="Times New Roman"/>
+              </w:rPr>
+            </w:pPr>
+            <w:proofErr w:type="spellStart"/>
+            <w:r>
+              <w:rPr>
+                <w:rFonts w:ascii="Times New Roman" w:hAnsi="Times New Roman" w:cs="Times New Roman"/>
+              </w:rPr>
+              <w:t>Atyp</w:t>
+            </w:r>
+            <w:proofErr w:type="spellEnd"/>
+            <w:r>
+              <w:rPr>
+                <w:rFonts w:ascii="Times New Roman" w:hAnsi="Times New Roman" w:cs="Times New Roman"/>
+              </w:rPr>
+              <w:t xml:space="preserve"> = </w:t>
+            </w:r>
+            <w:r>
+              <w:rPr>
+                <w:rFonts w:ascii="Times New Roman" w:hAnsi="Times New Roman" w:cs="Times New Roman"/>
+              </w:rPr>
+              <w:t>3</w:t>
+            </w:r>
+          </w:p>
+        </w:tc>
+      </w:tr>
+      <w:tr>
+        <w:tc>
+          <w:tcPr>
+            <w:tcW w:w="846" w:type="dxa"/>
+          </w:tcPr>
+          <w:p>
+            <w:pPr>
+              <w:jc w:val="both"/>
+              <w:rPr>
+                <w:rFonts w:ascii="Times New Roman" w:hAnsi="Times New Roman" w:cs="Times New Roman"/>
+              </w:rPr>
+            </w:pPr>
+            <w:proofErr w:type="spellStart"/>
+            <w:r>
+              <w:rPr>
+                <w:rFonts w:ascii="Times New Roman" w:hAnsi="Times New Roman" w:cs="Times New Roman"/>
+              </w:rPr>
+              <w:t>Game</w:t>
+            </w:r>
+            <w:proofErr w:type="spellEnd"/>
+          </w:p>
+        </w:tc>
+        <w:tc>
+          <w:tcPr>
+            <w:tcW w:w="2268" w:type="dxa"/>
+          </w:tcPr>
+          <w:p>
+            <w:pPr>
+              <w:jc w:val="both"/>
+              <w:rPr>
+                <w:rFonts w:ascii="Times New Roman" w:hAnsi="Times New Roman" w:cs="Times New Roman"/>
+              </w:rPr>
+            </w:pPr>
+            <w:proofErr w:type="spellStart"/>
+            <w:proofErr w:type="gramStart"/>
+            <w:r>
+              <w:rPr>
+                <w:rFonts w:ascii="Times New Roman" w:hAnsi="Times New Roman" w:cs="Times New Roman"/>
+              </w:rPr>
+              <w:t>setPlayers</w:t>
+            </w:r>
+            <w:proofErr w:type="spellEnd"/>
+            <w:r>
+              <w:rPr>
+                <w:rFonts w:ascii="Times New Roman" w:hAnsi="Times New Roman" w:cs="Times New Roman"/>
+              </w:rPr>
+              <w:t>(</w:t>
+            </w:r>
+            <w:proofErr w:type="gramEnd"/>
+            <w:r>
+              <w:rPr>
+                <w:rFonts w:ascii="Times New Roman" w:hAnsi="Times New Roman" w:cs="Times New Roman"/>
+              </w:rPr>
+              <w:t>Player [])</w:t>
+            </w:r>
+          </w:p>
+        </w:tc>
+        <w:tc>
+          <w:tcPr>
+            <w:tcW w:w="1843" w:type="dxa"/>
+          </w:tcPr>
+          <w:p>
+            <w:pPr>
+              <w:jc w:val="both"/>
+              <w:rPr>
+                <w:rFonts w:ascii="Times New Roman" w:hAnsi="Times New Roman" w:cs="Times New Roman"/>
+              </w:rPr>
+            </w:pPr>
+            <w:r>
+              <w:rPr>
+                <w:rFonts w:ascii="Times New Roman" w:hAnsi="Times New Roman" w:cs="Times New Roman"/>
+              </w:rPr>
+              <w:t>Se ha creado un juego con capacidad para 5 jugadores.</w:t>
+            </w:r>
+          </w:p>
+        </w:tc>
+        <w:tc>
+          <w:tcPr>
+            <w:tcW w:w="2026" w:type="dxa"/>
+          </w:tcPr>
+          <w:p>
+            <w:pPr>
+              <w:jc w:val="both"/>
+              <w:rPr>
+                <w:rFonts w:ascii="Times New Roman" w:hAnsi="Times New Roman" w:cs="Times New Roman"/>
+              </w:rPr>
+            </w:pPr>
+            <w:r>
+              <w:rPr>
+                <w:rFonts w:ascii="Times New Roman" w:hAnsi="Times New Roman" w:cs="Times New Roman"/>
+              </w:rPr>
+              <w:t xml:space="preserve">Player es de tamaño 5 y tiene jugadores con los siguientes </w:t>
+            </w:r>
+            <w:proofErr w:type="spellStart"/>
+            <w:r>
+              <w:rPr>
+                <w:rFonts w:ascii="Times New Roman" w:hAnsi="Times New Roman" w:cs="Times New Roman"/>
+              </w:rPr>
+              <w:t>matchValues</w:t>
+            </w:r>
+            <w:proofErr w:type="spellEnd"/>
+            <w:r>
+              <w:rPr>
+                <w:rFonts w:ascii="Times New Roman" w:hAnsi="Times New Roman" w:cs="Times New Roman"/>
+              </w:rPr>
+              <w:t xml:space="preserve"> respectivamente:</w:t>
+            </w:r>
+          </w:p>
+          <w:p>
+            <w:pPr>
+              <w:jc w:val="both"/>
+              <w:rPr>
+                <w:rFonts w:ascii="Times New Roman" w:hAnsi="Times New Roman" w:cs="Times New Roman"/>
+              </w:rPr>
+            </w:pPr>
+            <w:r>
+              <w:rPr>
+                <w:rFonts w:ascii="Times New Roman" w:hAnsi="Times New Roman" w:cs="Times New Roman"/>
+              </w:rPr>
+              <w:t>2, 1, 1, 1, 1</w:t>
+            </w:r>
+          </w:p>
+        </w:tc>
+        <w:tc>
+          <w:tcPr>
+            <w:tcW w:w="1845" w:type="dxa"/>
+          </w:tcPr>
+          <w:p>
+            <w:pPr>
+              <w:jc w:val="both"/>
+              <w:rPr>
+                <w:rFonts w:ascii="Times New Roman" w:hAnsi="Times New Roman" w:cs="Times New Roman"/>
+              </w:rPr>
+            </w:pPr>
+            <w:proofErr w:type="spellStart"/>
+            <w:r>
+              <w:rPr>
+                <w:rFonts w:ascii="Times New Roman" w:hAnsi="Times New Roman" w:cs="Times New Roman"/>
+              </w:rPr>
+              <w:t>Atyp</w:t>
+            </w:r>
+            <w:proofErr w:type="spellEnd"/>
+            <w:r>
+              <w:rPr>
+                <w:rFonts w:ascii="Times New Roman" w:hAnsi="Times New Roman" w:cs="Times New Roman"/>
+              </w:rPr>
+              <w:t xml:space="preserve"> = </w:t>
+            </w:r>
+            <w:r>
+              <w:rPr>
+                <w:rFonts w:ascii="Times New Roman" w:hAnsi="Times New Roman" w:cs="Times New Roman"/>
+              </w:rPr>
+              <w:t>0</w:t>
+            </w:r>
+          </w:p>
+        </w:tc>
+      </w:tr>
+      <w:tr>
+        <w:tc>
+          <w:tcPr>
+            <w:tcW w:w="846" w:type="dxa"/>
+          </w:tcPr>
+          <w:p>
+            <w:pPr>
+              <w:jc w:val="both"/>
+              <w:rPr>
+                <w:rFonts w:ascii="Times New Roman" w:hAnsi="Times New Roman" w:cs="Times New Roman"/>
+              </w:rPr>
+            </w:pPr>
+            <w:proofErr w:type="spellStart"/>
+            <w:r>
+              <w:rPr>
+                <w:rFonts w:ascii="Times New Roman" w:hAnsi="Times New Roman" w:cs="Times New Roman"/>
+              </w:rPr>
+              <w:t>Game</w:t>
+            </w:r>
+            <w:proofErr w:type="spellEnd"/>
+          </w:p>
+        </w:tc>
+        <w:tc>
+          <w:tcPr>
+            <w:tcW w:w="2268" w:type="dxa"/>
+          </w:tcPr>
+          <w:p>
+            <w:pPr>
+              <w:jc w:val="both"/>
+              <w:rPr>
+                <w:rFonts w:ascii="Times New Roman" w:hAnsi="Times New Roman" w:cs="Times New Roman"/>
+              </w:rPr>
+            </w:pPr>
+            <w:proofErr w:type="spellStart"/>
+            <w:proofErr w:type="gramStart"/>
+            <w:r>
+              <w:rPr>
+                <w:rFonts w:ascii="Times New Roman" w:hAnsi="Times New Roman" w:cs="Times New Roman"/>
+              </w:rPr>
+              <w:t>setPlayers</w:t>
+            </w:r>
+            <w:proofErr w:type="spellEnd"/>
+            <w:r>
+              <w:rPr>
+                <w:rFonts w:ascii="Times New Roman" w:hAnsi="Times New Roman" w:cs="Times New Roman"/>
+              </w:rPr>
+              <w:t>(</w:t>
+            </w:r>
+            <w:proofErr w:type="gramEnd"/>
+            <w:r>
+              <w:rPr>
+                <w:rFonts w:ascii="Times New Roman" w:hAnsi="Times New Roman" w:cs="Times New Roman"/>
+              </w:rPr>
+              <w:t>Player [])</w:t>
+            </w:r>
+          </w:p>
+        </w:tc>
+        <w:tc>
+          <w:tcPr>
+            <w:tcW w:w="1843" w:type="dxa"/>
+          </w:tcPr>
+          <w:p>
+            <w:pPr>
+              <w:jc w:val="both"/>
+              <w:rPr>
+                <w:rFonts w:ascii="Times New Roman" w:hAnsi="Times New Roman" w:cs="Times New Roman"/>
+              </w:rPr>
+            </w:pPr>
+            <w:r>
+              <w:rPr>
+                <w:rFonts w:ascii="Times New Roman" w:hAnsi="Times New Roman" w:cs="Times New Roman"/>
+              </w:rPr>
+              <w:t>Se ha creado un juego con capacidad para 5 jugadores.</w:t>
+            </w:r>
+          </w:p>
+        </w:tc>
+        <w:tc>
+          <w:tcPr>
+            <w:tcW w:w="2026" w:type="dxa"/>
+          </w:tcPr>
+          <w:p>
+            <w:pPr>
+              <w:jc w:val="both"/>
+              <w:rPr>
+                <w:rFonts w:ascii="Times New Roman" w:hAnsi="Times New Roman" w:cs="Times New Roman"/>
+              </w:rPr>
+            </w:pPr>
+            <w:r>
+              <w:rPr>
+                <w:rFonts w:ascii="Times New Roman" w:hAnsi="Times New Roman" w:cs="Times New Roman"/>
+              </w:rPr>
+              <w:t xml:space="preserve">Player es de tamaño 5 y tiene jugadores con los siguientes </w:t>
+            </w:r>
+            <w:proofErr w:type="spellStart"/>
+            <w:r>
+              <w:rPr>
+                <w:rFonts w:ascii="Times New Roman" w:hAnsi="Times New Roman" w:cs="Times New Roman"/>
+              </w:rPr>
+              <w:t>matchValues</w:t>
+            </w:r>
+            <w:proofErr w:type="spellEnd"/>
+            <w:r>
+              <w:rPr>
+                <w:rFonts w:ascii="Times New Roman" w:hAnsi="Times New Roman" w:cs="Times New Roman"/>
+              </w:rPr>
+              <w:t xml:space="preserve"> respectivamente:</w:t>
+            </w:r>
+          </w:p>
+          <w:p>
+            <w:pPr>
+              <w:jc w:val="both"/>
+              <w:rPr>
+                <w:rFonts w:ascii="Times New Roman" w:hAnsi="Times New Roman" w:cs="Times New Roman"/>
+              </w:rPr>
+            </w:pPr>
+            <w:r>
+              <w:rPr>
+                <w:rFonts w:ascii="Times New Roman" w:hAnsi="Times New Roman" w:cs="Times New Roman"/>
+              </w:rPr>
+              <w:t>10, 15, 20, 25, 30</w:t>
+            </w:r>
+          </w:p>
+        </w:tc>
+        <w:tc>
+          <w:tcPr>
+            <w:tcW w:w="1845" w:type="dxa"/>
+          </w:tcPr>
+          <w:p>
+            <w:pPr>
+              <w:jc w:val="both"/>
+              <w:rPr>
+                <w:rFonts w:ascii="Times New Roman" w:hAnsi="Times New Roman" w:cs="Times New Roman"/>
+              </w:rPr>
+            </w:pPr>
+            <w:proofErr w:type="spellStart"/>
+            <w:r>
+              <w:rPr>
+                <w:rFonts w:ascii="Times New Roman" w:hAnsi="Times New Roman" w:cs="Times New Roman"/>
+              </w:rPr>
+              <w:t>Atyp</w:t>
+            </w:r>
+            <w:proofErr w:type="spellEnd"/>
+            <w:r>
+              <w:rPr>
+                <w:rFonts w:ascii="Times New Roman" w:hAnsi="Times New Roman" w:cs="Times New Roman"/>
+              </w:rPr>
+              <w:t xml:space="preserve"> = </w:t>
+            </w:r>
+          </w:p>
+        </w:tc>
+      </w:tr>
+    </w:tbl>
+    <w:p>
+      <w:pPr>
+        <w:rPr>
+          <w:b/>
+        </w:rPr>
+      </w:pPr>
+    </w:p>
+    <w:tbl>
+      <w:tblPr>
+        <w:tblStyle w:val="Tablaconcuadrcula"/>
+        <w:tblW w:w="0" w:type="auto"/>
+        <w:tblLook w:val="04A0" w:firstRow="1" w:lastRow="0" w:firstColumn="1" w:lastColumn="0" w:noHBand="0" w:noVBand="1"/>
+      </w:tblPr>
+      <w:tblGrid>
+        <w:gridCol w:w="1481"/>
+        <w:gridCol w:w="1976"/>
+        <w:gridCol w:w="1902"/>
+        <w:gridCol w:w="1676"/>
+        <w:gridCol w:w="1793"/>
+      </w:tblGrid>
+      <w:tr>
+        <w:tc>
+          <w:tcPr>
+            <w:tcW w:w="8828" w:type="dxa"/>
+            <w:gridSpan w:val="5"/>
+          </w:tcPr>
+          <w:p>
+            <w:pPr>
+              <w:jc w:val="both"/>
+              <w:rPr>
+                <w:rFonts w:ascii="Times New Roman" w:hAnsi="Times New Roman" w:cs="Times New Roman"/>
+              </w:rPr>
+            </w:pPr>
+            <w:r>
+              <w:rPr>
+                <w:rFonts w:ascii="Times New Roman" w:hAnsi="Times New Roman" w:cs="Times New Roman"/>
+              </w:rPr>
+              <w:t>Prueba 1:</w:t>
+            </w:r>
+            <w:r>
+              <w:rPr>
+                <w:rFonts w:ascii="Times New Roman" w:hAnsi="Times New Roman" w:cs="Times New Roman"/>
+              </w:rPr>
+              <w:t xml:space="preserve"> </w:t>
+            </w:r>
+            <w:r>
+              <w:rPr>
+                <w:rFonts w:ascii="Times New Roman" w:hAnsi="Times New Roman" w:cs="Times New Roman"/>
+              </w:rPr>
+              <w:t xml:space="preserve">Prueba que el método </w:t>
+            </w:r>
+            <w:proofErr w:type="spellStart"/>
+            <w:r>
+              <w:rPr>
+                <w:rFonts w:ascii="Times New Roman" w:hAnsi="Times New Roman" w:cs="Times New Roman"/>
+              </w:rPr>
+              <w:t>tryToInsert</w:t>
+            </w:r>
+            <w:proofErr w:type="spellEnd"/>
+            <w:r>
+              <w:rPr>
+                <w:rFonts w:ascii="Times New Roman" w:hAnsi="Times New Roman" w:cs="Times New Roman"/>
+              </w:rPr>
+              <w:t xml:space="preserve"> modifica el arreglo de jugadores del juego de manera que se mantenga la media de valor de juego. </w:t>
+            </w:r>
+          </w:p>
+        </w:tc>
+      </w:tr>
+      <w:tr>
+        <w:tc>
+          <w:tcPr>
+            <w:tcW w:w="1481" w:type="dxa"/>
+          </w:tcPr>
+          <w:p>
+            <w:pPr>
+              <w:jc w:val="both"/>
+              <w:rPr>
+                <w:rFonts w:ascii="Times New Roman" w:hAnsi="Times New Roman" w:cs="Times New Roman"/>
+              </w:rPr>
+            </w:pPr>
+            <w:r>
+              <w:rPr>
+                <w:rFonts w:ascii="Times New Roman" w:hAnsi="Times New Roman" w:cs="Times New Roman"/>
+              </w:rPr>
+              <w:t>Clase</w:t>
+            </w:r>
+          </w:p>
+        </w:tc>
+        <w:tc>
+          <w:tcPr>
+            <w:tcW w:w="1976" w:type="dxa"/>
+          </w:tcPr>
+          <w:p>
+            <w:pPr>
+              <w:jc w:val="both"/>
+              <w:rPr>
+                <w:rFonts w:ascii="Times New Roman" w:hAnsi="Times New Roman" w:cs="Times New Roman"/>
+              </w:rPr>
+            </w:pPr>
+            <w:r>
+              <w:rPr>
+                <w:rFonts w:ascii="Times New Roman" w:hAnsi="Times New Roman" w:cs="Times New Roman"/>
+              </w:rPr>
+              <w:t>Método</w:t>
+            </w:r>
+          </w:p>
+        </w:tc>
+        <w:tc>
+          <w:tcPr>
+            <w:tcW w:w="1902" w:type="dxa"/>
+          </w:tcPr>
+          <w:p>
+            <w:pPr>
+              <w:jc w:val="both"/>
+              <w:rPr>
+                <w:rFonts w:ascii="Times New Roman" w:hAnsi="Times New Roman" w:cs="Times New Roman"/>
+              </w:rPr>
+            </w:pPr>
+            <w:r>
+              <w:rPr>
+                <w:rFonts w:ascii="Times New Roman" w:hAnsi="Times New Roman" w:cs="Times New Roman"/>
+              </w:rPr>
+              <w:t>Escenario</w:t>
+            </w:r>
+          </w:p>
+        </w:tc>
+        <w:tc>
+          <w:tcPr>
+            <w:tcW w:w="1676" w:type="dxa"/>
+          </w:tcPr>
+          <w:p>
+            <w:pPr>
+              <w:jc w:val="both"/>
+              <w:rPr>
+                <w:rFonts w:ascii="Times New Roman" w:hAnsi="Times New Roman" w:cs="Times New Roman"/>
+              </w:rPr>
+            </w:pPr>
+            <w:r>
+              <w:rPr>
+                <w:rFonts w:ascii="Times New Roman" w:hAnsi="Times New Roman" w:cs="Times New Roman"/>
+              </w:rPr>
+              <w:t>Entrada</w:t>
+            </w:r>
+          </w:p>
+        </w:tc>
+        <w:tc>
+          <w:tcPr>
+            <w:tcW w:w="1793" w:type="dxa"/>
+          </w:tcPr>
+          <w:p>
+            <w:pPr>
+              <w:jc w:val="both"/>
+              <w:rPr>
+                <w:rFonts w:ascii="Times New Roman" w:hAnsi="Times New Roman" w:cs="Times New Roman"/>
+              </w:rPr>
+            </w:pPr>
+            <w:r>
+              <w:rPr>
+                <w:rFonts w:ascii="Times New Roman" w:hAnsi="Times New Roman" w:cs="Times New Roman"/>
+              </w:rPr>
+              <w:t>Resultado</w:t>
+            </w:r>
+          </w:p>
+        </w:tc>
+      </w:tr>
+      <w:tr>
+        <w:tc>
+          <w:tcPr>
+            <w:tcW w:w="1481" w:type="dxa"/>
+          </w:tcPr>
+          <w:p>
+            <w:pPr>
+              <w:jc w:val="both"/>
+              <w:rPr>
+                <w:rFonts w:ascii="Times New Roman" w:hAnsi="Times New Roman" w:cs="Times New Roman"/>
+              </w:rPr>
+            </w:pPr>
+            <w:proofErr w:type="spellStart"/>
+            <w:r>
+              <w:rPr>
+                <w:rFonts w:ascii="Times New Roman" w:hAnsi="Times New Roman" w:cs="Times New Roman"/>
+              </w:rPr>
+              <w:t>Game</w:t>
+            </w:r>
+            <w:proofErr w:type="spellEnd"/>
+          </w:p>
+        </w:tc>
+        <w:tc>
+          <w:tcPr>
+            <w:tcW w:w="1976" w:type="dxa"/>
+          </w:tcPr>
+          <w:p>
+            <w:pPr>
+              <w:jc w:val="both"/>
+              <w:rPr>
+                <w:rFonts w:ascii="Times New Roman" w:hAnsi="Times New Roman" w:cs="Times New Roman"/>
+              </w:rPr>
+            </w:pPr>
+            <w:proofErr w:type="spellStart"/>
+            <w:proofErr w:type="gramStart"/>
+            <w:r>
+              <w:rPr>
+                <w:rFonts w:ascii="Times New Roman" w:hAnsi="Times New Roman" w:cs="Times New Roman"/>
+              </w:rPr>
+              <w:t>tryToInsert</w:t>
+            </w:r>
+            <w:proofErr w:type="spellEnd"/>
+            <w:r>
+              <w:rPr>
+                <w:rFonts w:ascii="Times New Roman" w:hAnsi="Times New Roman" w:cs="Times New Roman"/>
+              </w:rPr>
+              <w:t>(</w:t>
+            </w:r>
+            <w:proofErr w:type="gramEnd"/>
+            <w:r>
+              <w:rPr>
+                <w:rFonts w:ascii="Times New Roman" w:hAnsi="Times New Roman" w:cs="Times New Roman"/>
+              </w:rPr>
+              <w:t>Player): Player</w:t>
+            </w:r>
+          </w:p>
+        </w:tc>
+        <w:tc>
+          <w:tcPr>
+            <w:tcW w:w="1902" w:type="dxa"/>
+          </w:tcPr>
+          <w:p>
+            <w:pPr>
+              <w:jc w:val="both"/>
+              <w:rPr>
+                <w:rFonts w:ascii="Times New Roman" w:hAnsi="Times New Roman" w:cs="Times New Roman"/>
+              </w:rPr>
+            </w:pPr>
+            <w:r>
+              <w:rPr>
+                <w:rFonts w:ascii="Times New Roman" w:hAnsi="Times New Roman" w:cs="Times New Roman"/>
+              </w:rPr>
+              <w:t xml:space="preserve">Se ha creado un juego con capacidad para 5 jugadores con los siguientes </w:t>
+            </w:r>
+            <w:proofErr w:type="spellStart"/>
+            <w:r>
+              <w:rPr>
+                <w:rFonts w:ascii="Times New Roman" w:hAnsi="Times New Roman" w:cs="Times New Roman"/>
+              </w:rPr>
+              <w:t>matchmaking</w:t>
+            </w:r>
+            <w:proofErr w:type="spellEnd"/>
+            <w:r>
+              <w:rPr>
+                <w:rFonts w:ascii="Times New Roman" w:hAnsi="Times New Roman" w:cs="Times New Roman"/>
+              </w:rPr>
+              <w:t xml:space="preserve"> respectivamente:</w:t>
+            </w:r>
+          </w:p>
+          <w:p>
+            <w:pPr>
+              <w:jc w:val="both"/>
+              <w:rPr>
+                <w:rFonts w:ascii="Times New Roman" w:hAnsi="Times New Roman" w:cs="Times New Roman"/>
+              </w:rPr>
+            </w:pPr>
+          </w:p>
+          <w:p>
+            <w:pPr>
+              <w:jc w:val="both"/>
+              <w:rPr>
+                <w:rFonts w:ascii="Times New Roman" w:hAnsi="Times New Roman" w:cs="Times New Roman"/>
+              </w:rPr>
+            </w:pPr>
+            <w:r>
+              <w:rPr>
+                <w:rFonts w:ascii="Times New Roman" w:hAnsi="Times New Roman" w:cs="Times New Roman"/>
+              </w:rPr>
+              <w:t>1,2,3,4,10</w:t>
+            </w:r>
+          </w:p>
+        </w:tc>
+        <w:tc>
+          <w:tcPr>
+            <w:tcW w:w="1676" w:type="dxa"/>
+          </w:tcPr>
+          <w:p>
+            <w:pPr>
+              <w:jc w:val="both"/>
+              <w:rPr>
+                <w:rFonts w:ascii="Times New Roman" w:hAnsi="Times New Roman" w:cs="Times New Roman"/>
+              </w:rPr>
+            </w:pPr>
+            <w:r>
+              <w:rPr>
+                <w:rFonts w:ascii="Times New Roman" w:hAnsi="Times New Roman" w:cs="Times New Roman"/>
+              </w:rPr>
+              <w:t xml:space="preserve">Un jugador con </w:t>
+            </w:r>
+            <w:proofErr w:type="spellStart"/>
+            <w:r>
+              <w:rPr>
+                <w:rFonts w:ascii="Times New Roman" w:hAnsi="Times New Roman" w:cs="Times New Roman"/>
+              </w:rPr>
+              <w:t>matchValue</w:t>
+            </w:r>
+            <w:proofErr w:type="spellEnd"/>
+            <w:r>
+              <w:rPr>
+                <w:rFonts w:ascii="Times New Roman" w:hAnsi="Times New Roman" w:cs="Times New Roman"/>
+              </w:rPr>
+              <w:t xml:space="preserve"> de 5</w:t>
+            </w:r>
+          </w:p>
+        </w:tc>
+        <w:tc>
+          <w:tcPr>
+            <w:tcW w:w="1793" w:type="dxa"/>
+          </w:tcPr>
+          <w:p>
+            <w:pPr>
+              <w:jc w:val="both"/>
+              <w:rPr>
+                <w:rFonts w:ascii="Times New Roman" w:hAnsi="Times New Roman" w:cs="Times New Roman"/>
+              </w:rPr>
+            </w:pPr>
+            <w:r>
+              <w:rPr>
+                <w:rFonts w:ascii="Times New Roman" w:hAnsi="Times New Roman" w:cs="Times New Roman"/>
+              </w:rPr>
+              <w:t xml:space="preserve">Retorna el jugador con el </w:t>
+            </w:r>
+            <w:proofErr w:type="spellStart"/>
+            <w:r>
+              <w:rPr>
+                <w:rFonts w:ascii="Times New Roman" w:hAnsi="Times New Roman" w:cs="Times New Roman"/>
+              </w:rPr>
+              <w:t>matchValue</w:t>
+            </w:r>
+            <w:proofErr w:type="spellEnd"/>
+            <w:r>
+              <w:rPr>
+                <w:rFonts w:ascii="Times New Roman" w:hAnsi="Times New Roman" w:cs="Times New Roman"/>
+              </w:rPr>
+              <w:t xml:space="preserve"> de 10</w:t>
+            </w:r>
+          </w:p>
+        </w:tc>
+      </w:tr>
+      <w:tr>
+        <w:tc>
+          <w:tcPr>
+            <w:tcW w:w="1481" w:type="dxa"/>
+          </w:tcPr>
+          <w:p>
+            <w:pPr>
+              <w:jc w:val="both"/>
+              <w:rPr>
+                <w:rFonts w:ascii="Times New Roman" w:hAnsi="Times New Roman" w:cs="Times New Roman"/>
+              </w:rPr>
+            </w:pPr>
+            <w:proofErr w:type="spellStart"/>
+            <w:r>
+              <w:rPr>
+                <w:rFonts w:ascii="Times New Roman" w:hAnsi="Times New Roman" w:cs="Times New Roman"/>
+              </w:rPr>
+              <w:t>Game</w:t>
+            </w:r>
+            <w:proofErr w:type="spellEnd"/>
+          </w:p>
+        </w:tc>
+        <w:tc>
+          <w:tcPr>
+            <w:tcW w:w="1976" w:type="dxa"/>
+          </w:tcPr>
+          <w:p>
+            <w:pPr>
+              <w:jc w:val="both"/>
+              <w:rPr>
+                <w:rFonts w:ascii="Times New Roman" w:hAnsi="Times New Roman" w:cs="Times New Roman"/>
+              </w:rPr>
+            </w:pPr>
+            <w:proofErr w:type="spellStart"/>
+            <w:proofErr w:type="gramStart"/>
+            <w:r>
+              <w:rPr>
+                <w:rFonts w:ascii="Times New Roman" w:hAnsi="Times New Roman" w:cs="Times New Roman"/>
+              </w:rPr>
+              <w:t>tryToInsert</w:t>
+            </w:r>
+            <w:proofErr w:type="spellEnd"/>
+            <w:r>
+              <w:rPr>
+                <w:rFonts w:ascii="Times New Roman" w:hAnsi="Times New Roman" w:cs="Times New Roman"/>
+              </w:rPr>
+              <w:t>(</w:t>
+            </w:r>
+            <w:proofErr w:type="gramEnd"/>
+            <w:r>
+              <w:rPr>
+                <w:rFonts w:ascii="Times New Roman" w:hAnsi="Times New Roman" w:cs="Times New Roman"/>
+              </w:rPr>
+              <w:t>Player): Player</w:t>
+            </w:r>
+          </w:p>
+        </w:tc>
+        <w:tc>
+          <w:tcPr>
+            <w:tcW w:w="1902" w:type="dxa"/>
+          </w:tcPr>
+          <w:p>
+            <w:pPr>
+              <w:jc w:val="both"/>
+              <w:rPr>
+                <w:rFonts w:ascii="Times New Roman" w:hAnsi="Times New Roman" w:cs="Times New Roman"/>
+              </w:rPr>
+            </w:pPr>
+            <w:r>
+              <w:rPr>
+                <w:rFonts w:ascii="Times New Roman" w:hAnsi="Times New Roman" w:cs="Times New Roman"/>
+              </w:rPr>
+              <w:t xml:space="preserve">Se ha creado un juego con capacidad para 5 jugadores con los siguientes </w:t>
+            </w:r>
+            <w:proofErr w:type="spellStart"/>
+            <w:r>
+              <w:rPr>
+                <w:rFonts w:ascii="Times New Roman" w:hAnsi="Times New Roman" w:cs="Times New Roman"/>
+              </w:rPr>
+              <w:t>matchmaking</w:t>
+            </w:r>
+            <w:proofErr w:type="spellEnd"/>
+            <w:r>
+              <w:rPr>
+                <w:rFonts w:ascii="Times New Roman" w:hAnsi="Times New Roman" w:cs="Times New Roman"/>
+              </w:rPr>
+              <w:t xml:space="preserve"> respectivamente:</w:t>
+            </w:r>
+          </w:p>
+          <w:p>
+            <w:pPr>
+              <w:jc w:val="both"/>
+              <w:rPr>
+                <w:rFonts w:ascii="Times New Roman" w:hAnsi="Times New Roman" w:cs="Times New Roman"/>
+              </w:rPr>
+            </w:pPr>
+          </w:p>
+          <w:p>
+            <w:pPr>
+              <w:jc w:val="both"/>
+              <w:rPr>
+                <w:rFonts w:ascii="Times New Roman" w:hAnsi="Times New Roman" w:cs="Times New Roman"/>
+              </w:rPr>
+            </w:pPr>
+            <w:r>
+              <w:rPr>
+                <w:rFonts w:ascii="Times New Roman" w:hAnsi="Times New Roman" w:cs="Times New Roman"/>
+              </w:rPr>
+              <w:t>1,2,3,4,10</w:t>
+            </w:r>
+          </w:p>
+        </w:tc>
+        <w:tc>
+          <w:tcPr>
+            <w:tcW w:w="1676" w:type="dxa"/>
+          </w:tcPr>
+          <w:p>
+            <w:pPr>
+              <w:jc w:val="both"/>
+              <w:rPr>
+                <w:rFonts w:ascii="Times New Roman" w:hAnsi="Times New Roman" w:cs="Times New Roman"/>
+              </w:rPr>
+            </w:pPr>
+            <w:r>
+              <w:rPr>
+                <w:rFonts w:ascii="Times New Roman" w:hAnsi="Times New Roman" w:cs="Times New Roman"/>
+              </w:rPr>
+              <w:t xml:space="preserve">Un jugador con </w:t>
+            </w:r>
+            <w:proofErr w:type="spellStart"/>
+            <w:r>
+              <w:rPr>
+                <w:rFonts w:ascii="Times New Roman" w:hAnsi="Times New Roman" w:cs="Times New Roman"/>
+              </w:rPr>
+              <w:t>matchValue</w:t>
+            </w:r>
+            <w:proofErr w:type="spellEnd"/>
+            <w:r>
+              <w:rPr>
+                <w:rFonts w:ascii="Times New Roman" w:hAnsi="Times New Roman" w:cs="Times New Roman"/>
+              </w:rPr>
+              <w:t xml:space="preserve"> de </w:t>
+            </w:r>
+            <w:r>
+              <w:rPr>
+                <w:rFonts w:ascii="Times New Roman" w:hAnsi="Times New Roman" w:cs="Times New Roman"/>
+              </w:rPr>
+              <w:t>12</w:t>
+            </w:r>
+          </w:p>
+        </w:tc>
+        <w:tc>
+          <w:tcPr>
+            <w:tcW w:w="1793" w:type="dxa"/>
+          </w:tcPr>
+          <w:p>
+            <w:pPr>
+              <w:jc w:val="both"/>
+              <w:rPr>
+                <w:rFonts w:ascii="Times New Roman" w:hAnsi="Times New Roman" w:cs="Times New Roman"/>
+              </w:rPr>
+            </w:pPr>
+            <w:r>
+              <w:rPr>
+                <w:rFonts w:ascii="Times New Roman" w:hAnsi="Times New Roman" w:cs="Times New Roman"/>
+              </w:rPr>
+              <w:t xml:space="preserve">Retorna el jugador con el </w:t>
+            </w:r>
+            <w:proofErr w:type="spellStart"/>
+            <w:r>
+              <w:rPr>
+                <w:rFonts w:ascii="Times New Roman" w:hAnsi="Times New Roman" w:cs="Times New Roman"/>
+              </w:rPr>
+              <w:t>matchValue</w:t>
+            </w:r>
+            <w:proofErr w:type="spellEnd"/>
+            <w:r>
+              <w:rPr>
+                <w:rFonts w:ascii="Times New Roman" w:hAnsi="Times New Roman" w:cs="Times New Roman"/>
+              </w:rPr>
+              <w:t xml:space="preserve"> de 1</w:t>
+            </w:r>
+            <w:r>
+              <w:rPr>
+                <w:rFonts w:ascii="Times New Roman" w:hAnsi="Times New Roman" w:cs="Times New Roman"/>
+              </w:rPr>
+              <w:t>2</w:t>
+            </w:r>
+          </w:p>
+        </w:tc>
+      </w:tr>
+      <w:tr>
+        <w:tc>
+          <w:tcPr>
+            <w:tcW w:w="1481" w:type="dxa"/>
+          </w:tcPr>
+          <w:p>
+            <w:pPr>
+              <w:jc w:val="both"/>
+              <w:rPr>
+                <w:rFonts w:ascii="Times New Roman" w:hAnsi="Times New Roman" w:cs="Times New Roman"/>
+              </w:rPr>
+            </w:pPr>
+            <w:proofErr w:type="spellStart"/>
+            <w:r>
+              <w:rPr>
+                <w:rFonts w:ascii="Times New Roman" w:hAnsi="Times New Roman" w:cs="Times New Roman"/>
+              </w:rPr>
+              <w:t>Game</w:t>
+            </w:r>
+            <w:proofErr w:type="spellEnd"/>
+          </w:p>
+        </w:tc>
+        <w:tc>
+          <w:tcPr>
+            <w:tcW w:w="1976" w:type="dxa"/>
+          </w:tcPr>
+          <w:p>
+            <w:pPr>
+              <w:jc w:val="both"/>
+              <w:rPr>
+                <w:rFonts w:ascii="Times New Roman" w:hAnsi="Times New Roman" w:cs="Times New Roman"/>
+              </w:rPr>
+            </w:pPr>
+            <w:proofErr w:type="spellStart"/>
+            <w:proofErr w:type="gramStart"/>
+            <w:r>
+              <w:rPr>
+                <w:rFonts w:ascii="Times New Roman" w:hAnsi="Times New Roman" w:cs="Times New Roman"/>
+              </w:rPr>
+              <w:t>tryToInsert</w:t>
+            </w:r>
+            <w:proofErr w:type="spellEnd"/>
+            <w:r>
+              <w:rPr>
+                <w:rFonts w:ascii="Times New Roman" w:hAnsi="Times New Roman" w:cs="Times New Roman"/>
+              </w:rPr>
+              <w:t>(</w:t>
+            </w:r>
+            <w:proofErr w:type="gramEnd"/>
+            <w:r>
+              <w:rPr>
+                <w:rFonts w:ascii="Times New Roman" w:hAnsi="Times New Roman" w:cs="Times New Roman"/>
+              </w:rPr>
+              <w:t>Player): Player</w:t>
+            </w:r>
+          </w:p>
+        </w:tc>
+        <w:tc>
+          <w:tcPr>
+            <w:tcW w:w="1902" w:type="dxa"/>
+          </w:tcPr>
+          <w:p>
+            <w:pPr>
+              <w:jc w:val="both"/>
+              <w:rPr>
+                <w:rFonts w:ascii="Times New Roman" w:hAnsi="Times New Roman" w:cs="Times New Roman"/>
+              </w:rPr>
+            </w:pPr>
+            <w:r>
+              <w:rPr>
+                <w:rFonts w:ascii="Times New Roman" w:hAnsi="Times New Roman" w:cs="Times New Roman"/>
+              </w:rPr>
+              <w:t xml:space="preserve">Se ha creado un juego con capacidad para 5 jugadores con los siguientes </w:t>
+            </w:r>
+            <w:proofErr w:type="spellStart"/>
+            <w:r>
+              <w:rPr>
+                <w:rFonts w:ascii="Times New Roman" w:hAnsi="Times New Roman" w:cs="Times New Roman"/>
+              </w:rPr>
+              <w:t>matchmaking</w:t>
+            </w:r>
+            <w:proofErr w:type="spellEnd"/>
+            <w:r>
+              <w:rPr>
+                <w:rFonts w:ascii="Times New Roman" w:hAnsi="Times New Roman" w:cs="Times New Roman"/>
+              </w:rPr>
+              <w:t xml:space="preserve"> respectivamente:</w:t>
+            </w:r>
+          </w:p>
+          <w:p>
+            <w:pPr>
+              <w:jc w:val="both"/>
+              <w:rPr>
+                <w:rFonts w:ascii="Times New Roman" w:hAnsi="Times New Roman" w:cs="Times New Roman"/>
+              </w:rPr>
+            </w:pPr>
+          </w:p>
+          <w:p>
+            <w:pPr>
+              <w:jc w:val="both"/>
+              <w:rPr>
+                <w:rFonts w:ascii="Times New Roman" w:hAnsi="Times New Roman" w:cs="Times New Roman"/>
+              </w:rPr>
+            </w:pPr>
+            <w:r>
+              <w:rPr>
+                <w:rFonts w:ascii="Times New Roman" w:hAnsi="Times New Roman" w:cs="Times New Roman"/>
+              </w:rPr>
+              <w:t>10, 10, 10, 10, 10</w:t>
+            </w:r>
+          </w:p>
+        </w:tc>
+        <w:tc>
+          <w:tcPr>
+            <w:tcW w:w="1676" w:type="dxa"/>
+          </w:tcPr>
+          <w:p>
+            <w:pPr>
+              <w:jc w:val="both"/>
+              <w:rPr>
+                <w:rFonts w:ascii="Times New Roman" w:hAnsi="Times New Roman" w:cs="Times New Roman"/>
+              </w:rPr>
+            </w:pPr>
+            <w:r>
+              <w:rPr>
+                <w:rFonts w:ascii="Times New Roman" w:hAnsi="Times New Roman" w:cs="Times New Roman"/>
+              </w:rPr>
+              <w:t xml:space="preserve">Un jugador con </w:t>
+            </w:r>
+            <w:proofErr w:type="spellStart"/>
+            <w:r>
+              <w:rPr>
+                <w:rFonts w:ascii="Times New Roman" w:hAnsi="Times New Roman" w:cs="Times New Roman"/>
+              </w:rPr>
+              <w:t>matchValue</w:t>
+            </w:r>
+            <w:proofErr w:type="spellEnd"/>
+            <w:r>
+              <w:rPr>
+                <w:rFonts w:ascii="Times New Roman" w:hAnsi="Times New Roman" w:cs="Times New Roman"/>
+              </w:rPr>
+              <w:t xml:space="preserve"> de </w:t>
+            </w:r>
+            <w:r>
+              <w:rPr>
+                <w:rFonts w:ascii="Times New Roman" w:hAnsi="Times New Roman" w:cs="Times New Roman"/>
+              </w:rPr>
+              <w:t>11</w:t>
+            </w:r>
+          </w:p>
+        </w:tc>
+        <w:tc>
+          <w:tcPr>
+            <w:tcW w:w="1793" w:type="dxa"/>
+          </w:tcPr>
+          <w:p>
+            <w:pPr>
+              <w:jc w:val="both"/>
+              <w:rPr>
+                <w:rFonts w:ascii="Times New Roman" w:hAnsi="Times New Roman" w:cs="Times New Roman"/>
+              </w:rPr>
+            </w:pPr>
+            <w:r>
+              <w:rPr>
+                <w:rFonts w:ascii="Times New Roman" w:hAnsi="Times New Roman" w:cs="Times New Roman"/>
+              </w:rPr>
+              <w:t xml:space="preserve">Retorna el jugador con el </w:t>
+            </w:r>
+            <w:proofErr w:type="spellStart"/>
+            <w:r>
+              <w:rPr>
+                <w:rFonts w:ascii="Times New Roman" w:hAnsi="Times New Roman" w:cs="Times New Roman"/>
+              </w:rPr>
+              <w:t>matchValues</w:t>
+            </w:r>
+            <w:proofErr w:type="spellEnd"/>
+            <w:r>
+              <w:rPr>
+                <w:rFonts w:ascii="Times New Roman" w:hAnsi="Times New Roman" w:cs="Times New Roman"/>
+              </w:rPr>
+              <w:t xml:space="preserve"> de 1</w:t>
+            </w:r>
+            <w:r>
+              <w:rPr>
+                <w:rFonts w:ascii="Times New Roman" w:hAnsi="Times New Roman" w:cs="Times New Roman"/>
+              </w:rPr>
+              <w:t>1</w:t>
+            </w:r>
+          </w:p>
+        </w:tc>
+      </w:tr>
+      <w:tr>
+        <w:tc>
+          <w:tcPr>
+            <w:tcW w:w="1481" w:type="dxa"/>
+          </w:tcPr>
+          <w:p>
+            <w:pPr>
+              <w:jc w:val="both"/>
+              <w:rPr>
+                <w:rFonts w:ascii="Times New Roman" w:hAnsi="Times New Roman" w:cs="Times New Roman"/>
+              </w:rPr>
+            </w:pPr>
+            <w:proofErr w:type="spellStart"/>
+            <w:r>
+              <w:rPr>
+                <w:rFonts w:ascii="Times New Roman" w:hAnsi="Times New Roman" w:cs="Times New Roman"/>
+              </w:rPr>
+              <w:lastRenderedPageBreak/>
+              <w:t>Game</w:t>
+            </w:r>
+            <w:proofErr w:type="spellEnd"/>
+          </w:p>
+        </w:tc>
+        <w:tc>
+          <w:tcPr>
+            <w:tcW w:w="1976" w:type="dxa"/>
+          </w:tcPr>
+          <w:p>
+            <w:pPr>
+              <w:jc w:val="both"/>
+              <w:rPr>
+                <w:rFonts w:ascii="Times New Roman" w:hAnsi="Times New Roman" w:cs="Times New Roman"/>
+              </w:rPr>
+            </w:pPr>
+            <w:proofErr w:type="spellStart"/>
+            <w:proofErr w:type="gramStart"/>
+            <w:r>
+              <w:rPr>
+                <w:rFonts w:ascii="Times New Roman" w:hAnsi="Times New Roman" w:cs="Times New Roman"/>
+              </w:rPr>
+              <w:t>tryToInsert</w:t>
+            </w:r>
+            <w:proofErr w:type="spellEnd"/>
+            <w:r>
+              <w:rPr>
+                <w:rFonts w:ascii="Times New Roman" w:hAnsi="Times New Roman" w:cs="Times New Roman"/>
+              </w:rPr>
+              <w:t>(</w:t>
+            </w:r>
+            <w:proofErr w:type="gramEnd"/>
+            <w:r>
+              <w:rPr>
+                <w:rFonts w:ascii="Times New Roman" w:hAnsi="Times New Roman" w:cs="Times New Roman"/>
+              </w:rPr>
+              <w:t>Player): Player</w:t>
+            </w:r>
+          </w:p>
+        </w:tc>
+        <w:tc>
+          <w:tcPr>
+            <w:tcW w:w="1902" w:type="dxa"/>
+          </w:tcPr>
+          <w:p>
+            <w:pPr>
+              <w:jc w:val="both"/>
+              <w:rPr>
+                <w:rFonts w:ascii="Times New Roman" w:hAnsi="Times New Roman" w:cs="Times New Roman"/>
+              </w:rPr>
+            </w:pPr>
+            <w:r>
+              <w:rPr>
+                <w:rFonts w:ascii="Times New Roman" w:hAnsi="Times New Roman" w:cs="Times New Roman"/>
+              </w:rPr>
+              <w:t xml:space="preserve">Se ha creado un juego con capacidad para 5 jugadores con los siguientes </w:t>
+            </w:r>
+            <w:proofErr w:type="spellStart"/>
+            <w:r>
+              <w:rPr>
+                <w:rFonts w:ascii="Times New Roman" w:hAnsi="Times New Roman" w:cs="Times New Roman"/>
+              </w:rPr>
+              <w:t>matchmaking</w:t>
+            </w:r>
+            <w:proofErr w:type="spellEnd"/>
+            <w:r>
+              <w:rPr>
+                <w:rFonts w:ascii="Times New Roman" w:hAnsi="Times New Roman" w:cs="Times New Roman"/>
+              </w:rPr>
+              <w:t xml:space="preserve"> respectivamente:</w:t>
+            </w:r>
+          </w:p>
+          <w:p>
+            <w:pPr>
+              <w:jc w:val="both"/>
+              <w:rPr>
+                <w:rFonts w:ascii="Times New Roman" w:hAnsi="Times New Roman" w:cs="Times New Roman"/>
+              </w:rPr>
+            </w:pPr>
+          </w:p>
+          <w:p>
+            <w:pPr>
+              <w:jc w:val="both"/>
+              <w:rPr>
+                <w:rFonts w:ascii="Times New Roman" w:hAnsi="Times New Roman" w:cs="Times New Roman"/>
+              </w:rPr>
+            </w:pPr>
+            <w:r>
+              <w:rPr>
+                <w:rFonts w:ascii="Times New Roman" w:hAnsi="Times New Roman" w:cs="Times New Roman"/>
+              </w:rPr>
+              <w:t>20, 30, 35, 40, 50</w:t>
+            </w:r>
+          </w:p>
+        </w:tc>
+        <w:tc>
+          <w:tcPr>
+            <w:tcW w:w="1676" w:type="dxa"/>
+          </w:tcPr>
+          <w:p>
+            <w:pPr>
+              <w:jc w:val="both"/>
+              <w:rPr>
+                <w:rFonts w:ascii="Times New Roman" w:hAnsi="Times New Roman" w:cs="Times New Roman"/>
+              </w:rPr>
+            </w:pPr>
+            <w:r>
+              <w:rPr>
+                <w:rFonts w:ascii="Times New Roman" w:hAnsi="Times New Roman" w:cs="Times New Roman"/>
+              </w:rPr>
+              <w:t xml:space="preserve">Un jugador con </w:t>
+            </w:r>
+            <w:proofErr w:type="spellStart"/>
+            <w:r>
+              <w:rPr>
+                <w:rFonts w:ascii="Times New Roman" w:hAnsi="Times New Roman" w:cs="Times New Roman"/>
+              </w:rPr>
+              <w:t>matchValue</w:t>
+            </w:r>
+            <w:proofErr w:type="spellEnd"/>
+            <w:r>
+              <w:rPr>
+                <w:rFonts w:ascii="Times New Roman" w:hAnsi="Times New Roman" w:cs="Times New Roman"/>
+              </w:rPr>
+              <w:t xml:space="preserve"> de </w:t>
+            </w:r>
+            <w:r>
+              <w:rPr>
+                <w:rFonts w:ascii="Times New Roman" w:hAnsi="Times New Roman" w:cs="Times New Roman"/>
+              </w:rPr>
+              <w:t>36</w:t>
+            </w:r>
+          </w:p>
+        </w:tc>
+        <w:tc>
+          <w:tcPr>
+            <w:tcW w:w="1793" w:type="dxa"/>
+          </w:tcPr>
+          <w:p>
+            <w:pPr>
+              <w:jc w:val="both"/>
+              <w:rPr>
+                <w:rFonts w:ascii="Times New Roman" w:hAnsi="Times New Roman" w:cs="Times New Roman"/>
+              </w:rPr>
+            </w:pPr>
+            <w:r>
+              <w:rPr>
+                <w:rFonts w:ascii="Times New Roman" w:hAnsi="Times New Roman" w:cs="Times New Roman"/>
+              </w:rPr>
+              <w:t xml:space="preserve">Retorna el jugador con el </w:t>
+            </w:r>
+            <w:proofErr w:type="spellStart"/>
+            <w:r>
+              <w:rPr>
+                <w:rFonts w:ascii="Times New Roman" w:hAnsi="Times New Roman" w:cs="Times New Roman"/>
+              </w:rPr>
+              <w:t>matchValues</w:t>
+            </w:r>
+            <w:proofErr w:type="spellEnd"/>
+            <w:r>
+              <w:rPr>
+                <w:rFonts w:ascii="Times New Roman" w:hAnsi="Times New Roman" w:cs="Times New Roman"/>
+              </w:rPr>
+              <w:t xml:space="preserve"> de </w:t>
+            </w:r>
+            <w:r>
+              <w:rPr>
+                <w:rFonts w:ascii="Times New Roman" w:hAnsi="Times New Roman" w:cs="Times New Roman"/>
+              </w:rPr>
+              <w:t>20</w:t>
+            </w:r>
+          </w:p>
+        </w:tc>
+      </w:tr>
+      <w:tr>
+        <w:tc>
+          <w:tcPr>
+            <w:tcW w:w="1481" w:type="dxa"/>
+          </w:tcPr>
+          <w:p>
+            <w:pPr>
+              <w:jc w:val="both"/>
+              <w:rPr>
+                <w:rFonts w:ascii="Times New Roman" w:hAnsi="Times New Roman" w:cs="Times New Roman"/>
+              </w:rPr>
+            </w:pPr>
+            <w:proofErr w:type="spellStart"/>
+            <w:r>
+              <w:rPr>
+                <w:rFonts w:ascii="Times New Roman" w:hAnsi="Times New Roman" w:cs="Times New Roman"/>
+              </w:rPr>
+              <w:t>Game</w:t>
+            </w:r>
+            <w:proofErr w:type="spellEnd"/>
+          </w:p>
+        </w:tc>
+        <w:tc>
+          <w:tcPr>
+            <w:tcW w:w="1976" w:type="dxa"/>
+          </w:tcPr>
+          <w:p>
+            <w:pPr>
+              <w:jc w:val="both"/>
+              <w:rPr>
+                <w:rFonts w:ascii="Times New Roman" w:hAnsi="Times New Roman" w:cs="Times New Roman"/>
+              </w:rPr>
+            </w:pPr>
+            <w:proofErr w:type="spellStart"/>
+            <w:proofErr w:type="gramStart"/>
+            <w:r>
+              <w:rPr>
+                <w:rFonts w:ascii="Times New Roman" w:hAnsi="Times New Roman" w:cs="Times New Roman"/>
+              </w:rPr>
+              <w:t>tryToInsert</w:t>
+            </w:r>
+            <w:proofErr w:type="spellEnd"/>
+            <w:r>
+              <w:rPr>
+                <w:rFonts w:ascii="Times New Roman" w:hAnsi="Times New Roman" w:cs="Times New Roman"/>
+              </w:rPr>
+              <w:t>(</w:t>
+            </w:r>
+            <w:proofErr w:type="gramEnd"/>
+            <w:r>
+              <w:rPr>
+                <w:rFonts w:ascii="Times New Roman" w:hAnsi="Times New Roman" w:cs="Times New Roman"/>
+              </w:rPr>
+              <w:t>Player): Player</w:t>
+            </w:r>
+          </w:p>
+        </w:tc>
+        <w:tc>
+          <w:tcPr>
+            <w:tcW w:w="1902" w:type="dxa"/>
+          </w:tcPr>
+          <w:p>
+            <w:pPr>
+              <w:jc w:val="both"/>
+              <w:rPr>
+                <w:rFonts w:ascii="Times New Roman" w:hAnsi="Times New Roman" w:cs="Times New Roman"/>
+              </w:rPr>
+            </w:pPr>
+            <w:r>
+              <w:rPr>
+                <w:rFonts w:ascii="Times New Roman" w:hAnsi="Times New Roman" w:cs="Times New Roman"/>
+              </w:rPr>
+              <w:t xml:space="preserve">Se ha creado un juego con capacidad para 5 jugadores con los siguientes </w:t>
+            </w:r>
+            <w:proofErr w:type="spellStart"/>
+            <w:r>
+              <w:rPr>
+                <w:rFonts w:ascii="Times New Roman" w:hAnsi="Times New Roman" w:cs="Times New Roman"/>
+              </w:rPr>
+              <w:t>matchmaking</w:t>
+            </w:r>
+            <w:proofErr w:type="spellEnd"/>
+            <w:r>
+              <w:rPr>
+                <w:rFonts w:ascii="Times New Roman" w:hAnsi="Times New Roman" w:cs="Times New Roman"/>
+              </w:rPr>
+              <w:t xml:space="preserve"> respectivamente:</w:t>
+            </w:r>
+          </w:p>
+          <w:p>
+            <w:pPr>
+              <w:jc w:val="both"/>
+              <w:rPr>
+                <w:rFonts w:ascii="Times New Roman" w:hAnsi="Times New Roman" w:cs="Times New Roman"/>
+              </w:rPr>
+            </w:pPr>
+          </w:p>
+          <w:p>
+            <w:pPr>
+              <w:jc w:val="both"/>
+              <w:rPr>
+                <w:rFonts w:ascii="Times New Roman" w:hAnsi="Times New Roman" w:cs="Times New Roman"/>
+              </w:rPr>
+            </w:pPr>
+            <w:r>
+              <w:rPr>
+                <w:rFonts w:ascii="Times New Roman" w:hAnsi="Times New Roman" w:cs="Times New Roman"/>
+              </w:rPr>
+              <w:t>10, 15, 20, 25, 30</w:t>
+            </w:r>
+          </w:p>
+        </w:tc>
+        <w:tc>
+          <w:tcPr>
+            <w:tcW w:w="1676" w:type="dxa"/>
+          </w:tcPr>
+          <w:p>
+            <w:pPr>
+              <w:jc w:val="both"/>
+              <w:rPr>
+                <w:rFonts w:ascii="Times New Roman" w:hAnsi="Times New Roman" w:cs="Times New Roman"/>
+              </w:rPr>
+            </w:pPr>
+            <w:r>
+              <w:rPr>
+                <w:rFonts w:ascii="Times New Roman" w:hAnsi="Times New Roman" w:cs="Times New Roman"/>
+              </w:rPr>
+              <w:t xml:space="preserve">Un jugador con </w:t>
+            </w:r>
+            <w:proofErr w:type="spellStart"/>
+            <w:r>
+              <w:rPr>
+                <w:rFonts w:ascii="Times New Roman" w:hAnsi="Times New Roman" w:cs="Times New Roman"/>
+              </w:rPr>
+              <w:t>matchValue</w:t>
+            </w:r>
+            <w:proofErr w:type="spellEnd"/>
+            <w:r>
+              <w:rPr>
+                <w:rFonts w:ascii="Times New Roman" w:hAnsi="Times New Roman" w:cs="Times New Roman"/>
+              </w:rPr>
+              <w:t xml:space="preserve"> de </w:t>
+            </w:r>
+            <w:r>
+              <w:rPr>
+                <w:rFonts w:ascii="Times New Roman" w:hAnsi="Times New Roman" w:cs="Times New Roman"/>
+              </w:rPr>
+              <w:t>22</w:t>
+            </w:r>
+          </w:p>
+        </w:tc>
+        <w:tc>
+          <w:tcPr>
+            <w:tcW w:w="1793" w:type="dxa"/>
+          </w:tcPr>
+          <w:p>
+            <w:pPr>
+              <w:jc w:val="both"/>
+              <w:rPr>
+                <w:rFonts w:ascii="Times New Roman" w:hAnsi="Times New Roman" w:cs="Times New Roman"/>
+              </w:rPr>
+            </w:pPr>
+            <w:r>
+              <w:rPr>
+                <w:rFonts w:ascii="Times New Roman" w:hAnsi="Times New Roman" w:cs="Times New Roman"/>
+              </w:rPr>
+              <w:t xml:space="preserve">Retorna el jugador con el </w:t>
+            </w:r>
+            <w:proofErr w:type="spellStart"/>
+            <w:r>
+              <w:rPr>
+                <w:rFonts w:ascii="Times New Roman" w:hAnsi="Times New Roman" w:cs="Times New Roman"/>
+              </w:rPr>
+              <w:t>matchValues</w:t>
+            </w:r>
+            <w:proofErr w:type="spellEnd"/>
+            <w:r>
+              <w:rPr>
+                <w:rFonts w:ascii="Times New Roman" w:hAnsi="Times New Roman" w:cs="Times New Roman"/>
+              </w:rPr>
+              <w:t xml:space="preserve"> de 10</w:t>
+            </w:r>
+            <w:bookmarkStart w:id="0" w:name="_GoBack"/>
+            <w:bookmarkEnd w:id="0"/>
+          </w:p>
+        </w:tc>
+      </w:tr>
+    </w:tbl>
+    <w:p>
+      <w:pPr>
+        <w:rPr>
+          <w:b/>
+        </w:rPr>
+      </w:pPr>
+    </w:p>
     <w:p>
       <w:pPr>
         <w:rPr>
@@ -2802,8 +4869,6 @@
               </w:rPr>
               <w:t>createGame</w:t>
             </w:r>
-            <w:bookmarkStart w:id="0" w:name="_GoBack"/>
-            <w:bookmarkEnd w:id="0"/>
             <w:proofErr w:type="spellEnd"/>
             <w:r>
               <w:rPr>
@@ -3063,7 +5128,6 @@
               <w:rPr>
                 <w:b/>
               </w:rPr>
-              <w:lastRenderedPageBreak/>
               <w:t>addPlayer</w:t>
             </w:r>
             <w:proofErr w:type="spellEnd"/>
@@ -3631,6 +5695,7 @@
           </w:p>
           <w:p>
             <w:r>
+              <w:lastRenderedPageBreak/>
               <w:t>“</w:t>
             </w:r>
             <w:r>
@@ -3742,6 +5807,302 @@
             <w:r>
               <w:t>res menos y mi tiene sus jugadores</w:t>
             </w:r>
+          </w:p>
+        </w:tc>
+      </w:tr>
+    </w:tbl>
+    <w:p>
+      <w:pPr>
+        <w:rPr>
+          <w:b/>
+        </w:rPr>
+      </w:pPr>
+    </w:p>
+    <w:p>
+      <w:pPr>
+        <w:rPr>
+          <w:b/>
+        </w:rPr>
+      </w:pPr>
+      <w:r>
+        <w:rPr>
+          <w:b/>
+        </w:rPr>
+        <w:t>Diseño de casos de pruebas unitarias:</w:t>
+      </w:r>
+    </w:p>
+    <w:tbl>
+      <w:tblPr>
+        <w:tblStyle w:val="Tablaconcuadrcula"/>
+        <w:tblW w:w="0" w:type="auto"/>
+        <w:tblLook w:val="04A0" w:firstRow="1" w:lastRow="0" w:firstColumn="1" w:lastColumn="0" w:noHBand="0" w:noVBand="1"/>
+      </w:tblPr>
+      <w:tblGrid>
+        <w:gridCol w:w="1612"/>
+        <w:gridCol w:w="1664"/>
+        <w:gridCol w:w="1937"/>
+        <w:gridCol w:w="1746"/>
+        <w:gridCol w:w="1869"/>
+      </w:tblGrid>
+      <w:tr>
+        <w:tc>
+          <w:tcPr>
+            <w:tcW w:w="8828" w:type="dxa"/>
+            <w:gridSpan w:val="5"/>
+          </w:tcPr>
+          <w:p>
+            <w:pPr>
+              <w:jc w:val="both"/>
+              <w:rPr>
+                <w:rFonts w:ascii="Times New Roman" w:hAnsi="Times New Roman" w:cs="Times New Roman"/>
+              </w:rPr>
+            </w:pPr>
+            <w:r>
+              <w:rPr>
+                <w:rFonts w:ascii="Times New Roman" w:hAnsi="Times New Roman" w:cs="Times New Roman"/>
+              </w:rPr>
+              <w:t>Prueba 1:</w:t>
+            </w:r>
+            <w:r>
+              <w:rPr>
+                <w:rFonts w:ascii="Times New Roman" w:hAnsi="Times New Roman" w:cs="Times New Roman"/>
+              </w:rPr>
+              <w:t xml:space="preserve"> </w:t>
+            </w:r>
+          </w:p>
+        </w:tc>
+      </w:tr>
+      <w:tr>
+        <w:tc>
+          <w:tcPr>
+            <w:tcW w:w="1612" w:type="dxa"/>
+          </w:tcPr>
+          <w:p>
+            <w:pPr>
+              <w:jc w:val="both"/>
+              <w:rPr>
+                <w:rFonts w:ascii="Times New Roman" w:hAnsi="Times New Roman" w:cs="Times New Roman"/>
+              </w:rPr>
+            </w:pPr>
+            <w:r>
+              <w:rPr>
+                <w:rFonts w:ascii="Times New Roman" w:hAnsi="Times New Roman" w:cs="Times New Roman"/>
+              </w:rPr>
+              <w:t>Clase</w:t>
+            </w:r>
+          </w:p>
+        </w:tc>
+        <w:tc>
+          <w:tcPr>
+            <w:tcW w:w="1664" w:type="dxa"/>
+          </w:tcPr>
+          <w:p>
+            <w:pPr>
+              <w:jc w:val="both"/>
+              <w:rPr>
+                <w:rFonts w:ascii="Times New Roman" w:hAnsi="Times New Roman" w:cs="Times New Roman"/>
+              </w:rPr>
+            </w:pPr>
+            <w:r>
+              <w:rPr>
+                <w:rFonts w:ascii="Times New Roman" w:hAnsi="Times New Roman" w:cs="Times New Roman"/>
+              </w:rPr>
+              <w:t>Método</w:t>
+            </w:r>
+          </w:p>
+        </w:tc>
+        <w:tc>
+          <w:tcPr>
+            <w:tcW w:w="1937" w:type="dxa"/>
+          </w:tcPr>
+          <w:p>
+            <w:pPr>
+              <w:jc w:val="both"/>
+              <w:rPr>
+                <w:rFonts w:ascii="Times New Roman" w:hAnsi="Times New Roman" w:cs="Times New Roman"/>
+              </w:rPr>
+            </w:pPr>
+            <w:r>
+              <w:rPr>
+                <w:rFonts w:ascii="Times New Roman" w:hAnsi="Times New Roman" w:cs="Times New Roman"/>
+              </w:rPr>
+              <w:t>Escenario</w:t>
+            </w:r>
+          </w:p>
+        </w:tc>
+        <w:tc>
+          <w:tcPr>
+            <w:tcW w:w="1746" w:type="dxa"/>
+          </w:tcPr>
+          <w:p>
+            <w:pPr>
+              <w:jc w:val="both"/>
+              <w:rPr>
+                <w:rFonts w:ascii="Times New Roman" w:hAnsi="Times New Roman" w:cs="Times New Roman"/>
+              </w:rPr>
+            </w:pPr>
+            <w:r>
+              <w:rPr>
+                <w:rFonts w:ascii="Times New Roman" w:hAnsi="Times New Roman" w:cs="Times New Roman"/>
+              </w:rPr>
+              <w:t>Entrada</w:t>
+            </w:r>
+          </w:p>
+        </w:tc>
+        <w:tc>
+          <w:tcPr>
+            <w:tcW w:w="1869" w:type="dxa"/>
+          </w:tcPr>
+          <w:p>
+            <w:pPr>
+              <w:jc w:val="both"/>
+              <w:rPr>
+                <w:rFonts w:ascii="Times New Roman" w:hAnsi="Times New Roman" w:cs="Times New Roman"/>
+              </w:rPr>
+            </w:pPr>
+            <w:r>
+              <w:rPr>
+                <w:rFonts w:ascii="Times New Roman" w:hAnsi="Times New Roman" w:cs="Times New Roman"/>
+              </w:rPr>
+              <w:t>Resultado</w:t>
+            </w:r>
+          </w:p>
+        </w:tc>
+      </w:tr>
+      <w:tr>
+        <w:tc>
+          <w:tcPr>
+            <w:tcW w:w="1612" w:type="dxa"/>
+          </w:tcPr>
+          <w:p>
+            <w:pPr>
+              <w:jc w:val="both"/>
+              <w:rPr>
+                <w:rFonts w:ascii="Times New Roman" w:hAnsi="Times New Roman" w:cs="Times New Roman"/>
+              </w:rPr>
+            </w:pPr>
+          </w:p>
+        </w:tc>
+        <w:tc>
+          <w:tcPr>
+            <w:tcW w:w="1664" w:type="dxa"/>
+          </w:tcPr>
+          <w:p>
+            <w:pPr>
+              <w:jc w:val="both"/>
+              <w:rPr>
+                <w:rFonts w:ascii="Times New Roman" w:hAnsi="Times New Roman" w:cs="Times New Roman"/>
+              </w:rPr>
+            </w:pPr>
+          </w:p>
+        </w:tc>
+        <w:tc>
+          <w:tcPr>
+            <w:tcW w:w="1937" w:type="dxa"/>
+          </w:tcPr>
+          <w:p>
+            <w:pPr>
+              <w:jc w:val="both"/>
+              <w:rPr>
+                <w:rFonts w:ascii="Times New Roman" w:hAnsi="Times New Roman" w:cs="Times New Roman"/>
+              </w:rPr>
+            </w:pPr>
+          </w:p>
+        </w:tc>
+        <w:tc>
+          <w:tcPr>
+            <w:tcW w:w="1746" w:type="dxa"/>
+          </w:tcPr>
+          <w:p>
+            <w:pPr>
+              <w:jc w:val="both"/>
+              <w:rPr>
+                <w:rFonts w:ascii="Times New Roman" w:hAnsi="Times New Roman" w:cs="Times New Roman"/>
+                <w:lang w:val="en-US"/>
+              </w:rPr>
+            </w:pPr>
+          </w:p>
+        </w:tc>
+        <w:tc>
+          <w:tcPr>
+            <w:tcW w:w="1869" w:type="dxa"/>
+          </w:tcPr>
+          <w:p>
+            <w:pPr>
+              <w:jc w:val="both"/>
+              <w:rPr>
+                <w:rFonts w:ascii="Times New Roman" w:hAnsi="Times New Roman" w:cs="Times New Roman"/>
+              </w:rPr>
+            </w:pPr>
+          </w:p>
+        </w:tc>
+      </w:tr>
+      <w:tr>
+        <w:tc>
+          <w:tcPr>
+            <w:tcW w:w="1612" w:type="dxa"/>
+          </w:tcPr>
+          <w:p>
+            <w:pPr>
+              <w:jc w:val="both"/>
+              <w:rPr>
+                <w:rFonts w:ascii="Times New Roman" w:hAnsi="Times New Roman" w:cs="Times New Roman"/>
+              </w:rPr>
+            </w:pPr>
+          </w:p>
+        </w:tc>
+        <w:tc>
+          <w:tcPr>
+            <w:tcW w:w="1664" w:type="dxa"/>
+          </w:tcPr>
+          <w:p>
+            <w:pPr>
+              <w:jc w:val="both"/>
+              <w:rPr>
+                <w:rFonts w:ascii="Times New Roman" w:hAnsi="Times New Roman" w:cs="Times New Roman"/>
+              </w:rPr>
+            </w:pPr>
+          </w:p>
+        </w:tc>
+        <w:tc>
+          <w:tcPr>
+            <w:tcW w:w="1937" w:type="dxa"/>
+          </w:tcPr>
+          <w:p>
+            <w:pPr>
+              <w:jc w:val="both"/>
+              <w:rPr>
+                <w:rFonts w:ascii="Times New Roman" w:hAnsi="Times New Roman" w:cs="Times New Roman"/>
+                <w:lang w:val="en-US"/>
+              </w:rPr>
+            </w:pPr>
+          </w:p>
+        </w:tc>
+        <w:tc>
+          <w:tcPr>
+            <w:tcW w:w="1746" w:type="dxa"/>
+          </w:tcPr>
+          <w:p>
+            <w:pPr>
+              <w:jc w:val="both"/>
+              <w:rPr>
+                <w:rFonts w:ascii="Times New Roman" w:hAnsi="Times New Roman" w:cs="Times New Roman"/>
+                <w:lang w:val="en-US"/>
+              </w:rPr>
+            </w:pPr>
+          </w:p>
+        </w:tc>
+        <w:tc>
+          <w:tcPr>
+            <w:tcW w:w="1869" w:type="dxa"/>
+          </w:tcPr>
+          <w:p>
+            <w:pPr>
+              <w:jc w:val="both"/>
+              <w:rPr>
+                <w:rFonts w:ascii="Times New Roman" w:hAnsi="Times New Roman" w:cs="Times New Roman"/>
+              </w:rPr>
+            </w:pPr>
           </w:p>
         </w:tc>
       </w:tr>

</xml_diff>

<commit_message>
Ajustada la HashTable para que sea de Matchmaking
</commit_message>
<xml_diff>
--- a/Método de la ingeniería/TAD Matchmaking.docx
+++ b/Método de la ingeniería/TAD Matchmaking.docx
@@ -2802,8 +2802,6 @@
               </w:rPr>
               <w:t>createGame</w:t>
             </w:r>
-            <w:bookmarkStart w:id="0" w:name="_GoBack"/>
-            <w:bookmarkEnd w:id="0"/>
             <w:proofErr w:type="spellEnd"/>
             <w:r>
               <w:rPr>
@@ -2817,6 +2815,61 @@
                 <w:lang w:val="en-US"/>
               </w:rPr>
               <w:t>→ Matchmaking</w:t>
+            </w:r>
+          </w:p>
+          <w:p>
+            <w:pPr>
+              <w:pStyle w:val="Prrafodelista"/>
+              <w:numPr>
+                <w:ilvl w:val="0"/>
+                <w:numId w:val="1"/>
+              </w:numPr>
+              <w:rPr>
+                <w:lang w:val="en-US"/>
+              </w:rPr>
+            </w:pPr>
+            <w:proofErr w:type="spellStart"/>
+            <w:r>
+              <w:rPr>
+                <w:lang w:val="en-US"/>
+              </w:rPr>
+              <w:t>getPlayers</w:t>
+            </w:r>
+            <w:proofErr w:type="spellEnd"/>
+            <w:r>
+              <w:rPr>
+                <w:lang w:val="en-US"/>
+              </w:rPr>
+              <w:t xml:space="preserve">                 </w:t>
+            </w:r>
+            <w:proofErr w:type="gramStart"/>
+            <w:r>
+              <w:rPr>
+                <w:lang w:val="en-US"/>
+              </w:rPr>
+              <w:t xml:space="preserve">Matchmaking  </w:t>
+            </w:r>
+            <w:r>
+              <w:rPr>
+                <w:rFonts w:cstheme="minorHAnsi"/>
+                <w:lang w:val="en-US"/>
+              </w:rPr>
+              <w:t>→</w:t>
+            </w:r>
+            <w:proofErr w:type="gramEnd"/>
+            <w:r>
+              <w:rPr>
+                <w:rFonts w:cstheme="minorHAnsi"/>
+                <w:lang w:val="en-US"/>
+              </w:rPr>
+              <w:t xml:space="preserve"> </w:t>
+            </w:r>
+            <w:r>
+              <w:rPr>
+                <w:rFonts w:cstheme="minorHAnsi"/>
+                <w:lang w:val="en-US"/>
+              </w:rPr>
+              <w:t>Player[]</w:t>
             </w:r>
           </w:p>
         </w:tc>
@@ -2965,6 +3018,7 @@
               <w:rPr>
                 <w:lang w:val="en-US"/>
               </w:rPr>
+              <w:lastRenderedPageBreak/>
               <w:t>Post</w:t>
             </w:r>
             <w:r>
@@ -3041,7 +3095,19 @@
               <w:rPr>
                 <w:lang w:val="en-US"/>
               </w:rPr>
-              <w:t>n}</w:t>
+              <w:t>n</w:t>
+            </w:r>
+            <w:r>
+              <w:rPr>
+                <w:lang w:val="en-US"/>
+              </w:rPr>
+              <w:t>, j</w:t>
+            </w:r>
+            <w:r>
+              <w:rPr>
+                <w:lang w:val="en-US"/>
+              </w:rPr>
+              <w:t>}</w:t>
             </w:r>
           </w:p>
         </w:tc>
@@ -3461,7 +3527,13 @@
             </w:r>
             <w:proofErr w:type="spellEnd"/>
             <w:r>
-              <w:t xml:space="preserve">), n} y </w:t>
+              <w:t>), n</w:t>
+            </w:r>
+            <w:r>
+              <w:t>. j</w:t>
+            </w:r>
+            <w:r>
+              <w:t xml:space="preserve">} y </w:t>
             </w:r>
             <m:oMath>
               <m:r>
@@ -3532,7 +3604,13 @@
             </w:r>
             <w:proofErr w:type="spellEnd"/>
             <w:r>
-              <w:t xml:space="preserve">), n} y </w:t>
+              <w:t>), n</w:t>
+            </w:r>
+            <w:r>
+              <w:t>, j</w:t>
+            </w:r>
+            <w:r>
+              <w:t xml:space="preserve">} y </w:t>
             </w:r>
             <m:oMath>
               <m:r>
@@ -3685,7 +3763,13 @@
             </w:r>
             <w:proofErr w:type="spellEnd"/>
             <w:r>
-              <w:t xml:space="preserve">), n} y </w:t>
+              <w:t>), n</w:t>
+            </w:r>
+            <w:r>
+              <w:t>, j</w:t>
+            </w:r>
+            <w:r>
+              <w:t xml:space="preserve">} y </w:t>
             </w:r>
             <w:r>
               <w:t>mi no</w:t>
@@ -3703,33 +3787,44 @@
             <w:r>
               <w:t>Post: mm = {</w:t>
             </w:r>
+            <w:proofErr w:type="gramStart"/>
             <w:r>
               <w:t xml:space="preserve">… </w:t>
             </w:r>
             <w:r>
+              <w:t>,</w:t>
+            </w:r>
+            <w:proofErr w:type="gramEnd"/>
+            <w:r>
+              <w:t xml:space="preserve"> </w:t>
+            </w:r>
+            <w:proofErr w:type="spellStart"/>
+            <w:r>
+              <w:t>matches</w:t>
+            </w:r>
+            <w:proofErr w:type="spellEnd"/>
+            <w:r>
+              <w:t>=(m1, m2, …</w:t>
+            </w:r>
+            <w:r>
+              <w:t>, mi, …</w:t>
+            </w:r>
+            <w:r>
               <w:t xml:space="preserve">, </w:t>
             </w:r>
             <w:proofErr w:type="spellStart"/>
             <w:r>
-              <w:t>matches</w:t>
-            </w:r>
-            <w:proofErr w:type="spellEnd"/>
-            <w:r>
-              <w:t>=(m1, m2, …</w:t>
-            </w:r>
-            <w:r>
-              <w:t>, mi, …</w:t>
-            </w:r>
-            <w:r>
-              <w:t xml:space="preserve">, </w:t>
-            </w:r>
-            <w:proofErr w:type="spellStart"/>
-            <w:r>
               <w:t>mk</w:t>
             </w:r>
             <w:proofErr w:type="spellEnd"/>
             <w:r>
-              <w:t xml:space="preserve">), n} y </w:t>
+              <w:t>), n</w:t>
+            </w:r>
+            <w:r>
+              <w:t>, j</w:t>
+            </w:r>
+            <w:r>
+              <w:t xml:space="preserve">} y </w:t>
             </w:r>
             <w:proofErr w:type="spellStart"/>
             <w:r>
@@ -3742,6 +3837,172 @@
             <w:r>
               <w:t>res menos y mi tiene sus jugadores</w:t>
             </w:r>
+          </w:p>
+        </w:tc>
+      </w:tr>
+      <w:tr>
+        <w:tc>
+          <w:tcPr>
+            <w:tcW w:w="8828" w:type="dxa"/>
+          </w:tcPr>
+          <w:p>
+            <w:pPr>
+              <w:rPr>
+                <w:b/>
+              </w:rPr>
+            </w:pPr>
+            <w:proofErr w:type="spellStart"/>
+            <w:r>
+              <w:rPr>
+                <w:b/>
+              </w:rPr>
+              <w:t>getPlayers</w:t>
+            </w:r>
+            <w:proofErr w:type="spellEnd"/>
+            <w:r>
+              <w:rPr>
+                <w:b/>
+              </w:rPr>
+              <w:t xml:space="preserve"> </w:t>
+            </w:r>
+            <w:r>
+              <w:rPr>
+                <w:b/>
+              </w:rPr>
+              <w:t>(</w:t>
+            </w:r>
+            <w:r>
+              <w:rPr>
+                <w:b/>
+              </w:rPr>
+              <w:t>mm</w:t>
+            </w:r>
+            <w:r>
+              <w:rPr>
+                <w:b/>
+              </w:rPr>
+              <w:t>)</w:t>
+            </w:r>
+          </w:p>
+          <w:p>
+            <w:r>
+              <w:t>“</w:t>
+            </w:r>
+            <w:r>
+              <w:t>Retorna la colección de jugadores listos para jugar.</w:t>
+            </w:r>
+            <w:r>
+              <w:t>”</w:t>
+            </w:r>
+          </w:p>
+          <w:p>
+            <w:pPr>
+              <w:rPr>
+                <w:lang w:val="en-US"/>
+              </w:rPr>
+            </w:pPr>
+            <w:r>
+              <w:rPr>
+                <w:lang w:val="en-US"/>
+              </w:rPr>
+              <w:t>Pre: mm = {players</w:t>
+            </w:r>
+            <w:proofErr w:type="gramStart"/>
+            <w:r>
+              <w:rPr>
+                <w:lang w:val="en-US"/>
+              </w:rPr>
+              <w:t>=(</w:t>
+            </w:r>
+            <w:proofErr w:type="gramEnd"/>
+            <w:r>
+              <w:rPr>
+                <w:lang w:val="en-US"/>
+              </w:rPr>
+              <w:t xml:space="preserve">p1, p2, …, </w:t>
+            </w:r>
+            <w:proofErr w:type="spellStart"/>
+            <w:r>
+              <w:rPr>
+                <w:lang w:val="en-US"/>
+              </w:rPr>
+              <w:t>pn</w:t>
+            </w:r>
+            <w:proofErr w:type="spellEnd"/>
+            <w:r>
+              <w:rPr>
+                <w:lang w:val="en-US"/>
+              </w:rPr>
+              <w:t xml:space="preserve">), matches=(m1, m2, …, mi, …, </w:t>
+            </w:r>
+            <w:proofErr w:type="spellStart"/>
+            <w:r>
+              <w:rPr>
+                <w:lang w:val="en-US"/>
+              </w:rPr>
+              <w:t>mk</w:t>
+            </w:r>
+            <w:proofErr w:type="spellEnd"/>
+            <w:r>
+              <w:rPr>
+                <w:lang w:val="en-US"/>
+              </w:rPr>
+              <w:t>), n</w:t>
+            </w:r>
+            <w:r>
+              <w:rPr>
+                <w:lang w:val="en-US"/>
+              </w:rPr>
+              <w:t>, j</w:t>
+            </w:r>
+            <w:r>
+              <w:rPr>
+                <w:lang w:val="en-US"/>
+              </w:rPr>
+              <w:t xml:space="preserve">} </w:t>
+            </w:r>
+          </w:p>
+          <w:p>
+            <w:pPr>
+              <w:rPr>
+                <w:b/>
+                <w:lang w:val="en-US"/>
+              </w:rPr>
+            </w:pPr>
+            <w:r>
+              <w:rPr>
+                <w:lang w:val="en-US"/>
+              </w:rPr>
+              <w:t>Post</w:t>
+            </w:r>
+            <w:r>
+              <w:rPr>
+                <w:lang w:val="en-US"/>
+              </w:rPr>
+              <w:t xml:space="preserve">: </w:t>
+            </w:r>
+            <w:r>
+              <w:rPr>
+                <w:lang w:val="en-US"/>
+              </w:rPr>
+              <w:t xml:space="preserve">players=(p1, p2, …, </w:t>
+            </w:r>
+            <w:proofErr w:type="spellStart"/>
+            <w:r>
+              <w:rPr>
+                <w:lang w:val="en-US"/>
+              </w:rPr>
+              <w:t>pn</w:t>
+            </w:r>
+            <w:proofErr w:type="spellEnd"/>
+            <w:r>
+              <w:rPr>
+                <w:lang w:val="en-US"/>
+              </w:rPr>
+              <w:t>)</w:t>
+            </w:r>
+            <w:bookmarkStart w:id="0" w:name="_GoBack"/>
+            <w:bookmarkEnd w:id="0"/>
           </w:p>
         </w:tc>
       </w:tr>
@@ -3750,6 +4011,7 @@
       <w:pPr>
         <w:rPr>
           <w:b/>
+          <w:lang w:val="en-US"/>
         </w:rPr>
       </w:pPr>
     </w:p>

</xml_diff>

<commit_message>
Again diseño de pruebas Game
</commit_message>
<xml_diff>
--- a/Método de la ingeniería/TAD Matchmaking.docx
+++ b/Método de la ingeniería/TAD Matchmaking.docx
@@ -2142,6 +2142,2705 @@
         </w:tc>
       </w:tr>
     </w:tbl>
+    <w:p>
+      <w:pPr>
+        <w:rPr>
+          <w:b/>
+        </w:rPr>
+      </w:pPr>
+    </w:p>
+    <w:p>
+      <w:pPr>
+        <w:rPr>
+          <w:b/>
+        </w:rPr>
+      </w:pPr>
+      <w:r>
+        <w:rPr>
+          <w:b/>
+        </w:rPr>
+        <w:t>Diseños de casos de pruebas unitarias</w:t>
+      </w:r>
+    </w:p>
+    <w:tbl>
+      <w:tblPr>
+        <w:tblStyle w:val="Tablaconcuadrcula"/>
+        <w:tblW w:w="0" w:type="auto"/>
+        <w:tblLook w:val="04A0" w:firstRow="1" w:lastRow="0" w:firstColumn="1" w:lastColumn="0" w:noHBand="0" w:noVBand="1"/>
+      </w:tblPr>
+      <w:tblGrid>
+        <w:gridCol w:w="1488"/>
+        <w:gridCol w:w="2025"/>
+        <w:gridCol w:w="1817"/>
+        <w:gridCol w:w="1740"/>
+        <w:gridCol w:w="1758"/>
+      </w:tblGrid>
+      <w:tr>
+        <w:tc>
+          <w:tcPr>
+            <w:tcW w:w="8828" w:type="dxa"/>
+            <w:gridSpan w:val="5"/>
+          </w:tcPr>
+          <w:p>
+            <w:pPr>
+              <w:jc w:val="both"/>
+              <w:rPr>
+                <w:rFonts w:ascii="Times New Roman" w:hAnsi="Times New Roman" w:cs="Times New Roman"/>
+              </w:rPr>
+            </w:pPr>
+            <w:r>
+              <w:rPr>
+                <w:rFonts w:ascii="Times New Roman" w:hAnsi="Times New Roman" w:cs="Times New Roman"/>
+              </w:rPr>
+              <w:t xml:space="preserve">Prueba 1: </w:t>
+            </w:r>
+            <w:r>
+              <w:rPr>
+                <w:rFonts w:ascii="Times New Roman" w:hAnsi="Times New Roman" w:cs="Times New Roman"/>
+              </w:rPr>
+              <w:t xml:space="preserve">Verifica que el método </w:t>
+            </w:r>
+            <w:proofErr w:type="spellStart"/>
+            <w:r>
+              <w:rPr>
+                <w:rFonts w:ascii="Times New Roman" w:hAnsi="Times New Roman" w:cs="Times New Roman"/>
+              </w:rPr>
+              <w:t>setPlayers</w:t>
+            </w:r>
+            <w:proofErr w:type="spellEnd"/>
+            <w:r>
+              <w:rPr>
+                <w:rFonts w:ascii="Times New Roman" w:hAnsi="Times New Roman" w:cs="Times New Roman"/>
+              </w:rPr>
+              <w:t xml:space="preserve"> modifica satisfactoriamente el índice del dato atípico (</w:t>
+            </w:r>
+            <w:proofErr w:type="spellStart"/>
+            <w:r>
+              <w:rPr>
+                <w:rFonts w:ascii="Times New Roman" w:hAnsi="Times New Roman" w:cs="Times New Roman"/>
+              </w:rPr>
+              <w:t>atyp</w:t>
+            </w:r>
+            <w:proofErr w:type="spellEnd"/>
+            <w:r>
+              <w:rPr>
+                <w:rFonts w:ascii="Times New Roman" w:hAnsi="Times New Roman" w:cs="Times New Roman"/>
+              </w:rPr>
+              <w:t xml:space="preserve">) dependiendo de la lista de jugadores mandada. </w:t>
+            </w:r>
+          </w:p>
+        </w:tc>
+      </w:tr>
+      <w:tr>
+        <w:tc>
+          <w:tcPr>
+            <w:tcW w:w="1488" w:type="dxa"/>
+          </w:tcPr>
+          <w:p>
+            <w:pPr>
+              <w:jc w:val="both"/>
+              <w:rPr>
+                <w:rFonts w:ascii="Times New Roman" w:hAnsi="Times New Roman" w:cs="Times New Roman"/>
+              </w:rPr>
+            </w:pPr>
+            <w:r>
+              <w:rPr>
+                <w:rFonts w:ascii="Times New Roman" w:hAnsi="Times New Roman" w:cs="Times New Roman"/>
+              </w:rPr>
+              <w:t>Clase</w:t>
+            </w:r>
+          </w:p>
+        </w:tc>
+        <w:tc>
+          <w:tcPr>
+            <w:tcW w:w="2025" w:type="dxa"/>
+          </w:tcPr>
+          <w:p>
+            <w:pPr>
+              <w:jc w:val="both"/>
+              <w:rPr>
+                <w:rFonts w:ascii="Times New Roman" w:hAnsi="Times New Roman" w:cs="Times New Roman"/>
+              </w:rPr>
+            </w:pPr>
+            <w:r>
+              <w:rPr>
+                <w:rFonts w:ascii="Times New Roman" w:hAnsi="Times New Roman" w:cs="Times New Roman"/>
+              </w:rPr>
+              <w:t>Método</w:t>
+            </w:r>
+          </w:p>
+        </w:tc>
+        <w:tc>
+          <w:tcPr>
+            <w:tcW w:w="1817" w:type="dxa"/>
+          </w:tcPr>
+          <w:p>
+            <w:pPr>
+              <w:jc w:val="both"/>
+              <w:rPr>
+                <w:rFonts w:ascii="Times New Roman" w:hAnsi="Times New Roman" w:cs="Times New Roman"/>
+              </w:rPr>
+            </w:pPr>
+            <w:r>
+              <w:rPr>
+                <w:rFonts w:ascii="Times New Roman" w:hAnsi="Times New Roman" w:cs="Times New Roman"/>
+              </w:rPr>
+              <w:t>Escenario</w:t>
+            </w:r>
+          </w:p>
+        </w:tc>
+        <w:tc>
+          <w:tcPr>
+            <w:tcW w:w="1740" w:type="dxa"/>
+          </w:tcPr>
+          <w:p>
+            <w:pPr>
+              <w:jc w:val="both"/>
+              <w:rPr>
+                <w:rFonts w:ascii="Times New Roman" w:hAnsi="Times New Roman" w:cs="Times New Roman"/>
+              </w:rPr>
+            </w:pPr>
+            <w:r>
+              <w:rPr>
+                <w:rFonts w:ascii="Times New Roman" w:hAnsi="Times New Roman" w:cs="Times New Roman"/>
+              </w:rPr>
+              <w:t>Entrada</w:t>
+            </w:r>
+          </w:p>
+        </w:tc>
+        <w:tc>
+          <w:tcPr>
+            <w:tcW w:w="1758" w:type="dxa"/>
+          </w:tcPr>
+          <w:p>
+            <w:pPr>
+              <w:jc w:val="both"/>
+              <w:rPr>
+                <w:rFonts w:ascii="Times New Roman" w:hAnsi="Times New Roman" w:cs="Times New Roman"/>
+              </w:rPr>
+            </w:pPr>
+            <w:r>
+              <w:rPr>
+                <w:rFonts w:ascii="Times New Roman" w:hAnsi="Times New Roman" w:cs="Times New Roman"/>
+              </w:rPr>
+              <w:t>Resultado</w:t>
+            </w:r>
+          </w:p>
+        </w:tc>
+      </w:tr>
+      <w:tr>
+        <w:trPr>
+          <w:trHeight w:val="71"/>
+        </w:trPr>
+        <w:tc>
+          <w:tcPr>
+            <w:tcW w:w="1488" w:type="dxa"/>
+          </w:tcPr>
+          <w:p>
+            <w:pPr>
+              <w:jc w:val="both"/>
+              <w:rPr>
+                <w:rFonts w:ascii="Times New Roman" w:hAnsi="Times New Roman" w:cs="Times New Roman"/>
+              </w:rPr>
+            </w:pPr>
+            <w:proofErr w:type="spellStart"/>
+            <w:r>
+              <w:rPr>
+                <w:rFonts w:ascii="Times New Roman" w:hAnsi="Times New Roman" w:cs="Times New Roman"/>
+              </w:rPr>
+              <w:t>Game</w:t>
+            </w:r>
+            <w:proofErr w:type="spellEnd"/>
+          </w:p>
+        </w:tc>
+        <w:tc>
+          <w:tcPr>
+            <w:tcW w:w="2025" w:type="dxa"/>
+          </w:tcPr>
+          <w:p>
+            <w:pPr>
+              <w:jc w:val="both"/>
+              <w:rPr>
+                <w:rFonts w:ascii="Times New Roman" w:hAnsi="Times New Roman" w:cs="Times New Roman"/>
+              </w:rPr>
+            </w:pPr>
+            <w:proofErr w:type="spellStart"/>
+            <w:proofErr w:type="gramStart"/>
+            <w:r>
+              <w:rPr>
+                <w:rFonts w:ascii="Times New Roman" w:hAnsi="Times New Roman" w:cs="Times New Roman"/>
+              </w:rPr>
+              <w:t>setPlayer</w:t>
+            </w:r>
+            <w:proofErr w:type="spellEnd"/>
+            <w:r>
+              <w:rPr>
+                <w:rFonts w:ascii="Times New Roman" w:hAnsi="Times New Roman" w:cs="Times New Roman"/>
+              </w:rPr>
+              <w:t>(</w:t>
+            </w:r>
+            <w:proofErr w:type="spellStart"/>
+            <w:proofErr w:type="gramEnd"/>
+            <w:r>
+              <w:rPr>
+                <w:rFonts w:ascii="Times New Roman" w:hAnsi="Times New Roman" w:cs="Times New Roman"/>
+              </w:rPr>
+              <w:t>Players</w:t>
+            </w:r>
+            <w:proofErr w:type="spellEnd"/>
+            <w:r>
+              <w:rPr>
+                <w:rFonts w:ascii="Times New Roman" w:hAnsi="Times New Roman" w:cs="Times New Roman"/>
+              </w:rPr>
+              <w:t xml:space="preserve">[]): </w:t>
+            </w:r>
+            <w:proofErr w:type="spellStart"/>
+            <w:r>
+              <w:rPr>
+                <w:rFonts w:ascii="Times New Roman" w:hAnsi="Times New Roman" w:cs="Times New Roman"/>
+              </w:rPr>
+              <w:t>void</w:t>
+            </w:r>
+            <w:proofErr w:type="spellEnd"/>
+          </w:p>
+        </w:tc>
+        <w:tc>
+          <w:tcPr>
+            <w:tcW w:w="1817" w:type="dxa"/>
+          </w:tcPr>
+          <w:p>
+            <w:pPr>
+              <w:jc w:val="both"/>
+              <w:rPr>
+                <w:rFonts w:ascii="Times New Roman" w:hAnsi="Times New Roman" w:cs="Times New Roman"/>
+              </w:rPr>
+            </w:pPr>
+            <w:r>
+              <w:rPr>
+                <w:rFonts w:ascii="Times New Roman" w:hAnsi="Times New Roman" w:cs="Times New Roman"/>
+              </w:rPr>
+              <w:t xml:space="preserve">Se ha creado un </w:t>
+            </w:r>
+            <w:proofErr w:type="spellStart"/>
+            <w:r>
+              <w:rPr>
+                <w:rFonts w:ascii="Times New Roman" w:hAnsi="Times New Roman" w:cs="Times New Roman"/>
+              </w:rPr>
+              <w:t>game</w:t>
+            </w:r>
+            <w:proofErr w:type="spellEnd"/>
+            <w:r>
+              <w:rPr>
+                <w:rFonts w:ascii="Times New Roman" w:hAnsi="Times New Roman" w:cs="Times New Roman"/>
+              </w:rPr>
+              <w:t xml:space="preserve"> con capacidad para 5 jugadores</w:t>
+            </w:r>
+          </w:p>
+        </w:tc>
+        <w:tc>
+          <w:tcPr>
+            <w:tcW w:w="1740" w:type="dxa"/>
+          </w:tcPr>
+          <w:p>
+            <w:pPr>
+              <w:jc w:val="both"/>
+              <w:rPr>
+                <w:rFonts w:ascii="Times New Roman" w:hAnsi="Times New Roman" w:cs="Times New Roman"/>
+              </w:rPr>
+            </w:pPr>
+            <w:r>
+              <w:rPr>
+                <w:rFonts w:ascii="Times New Roman" w:hAnsi="Times New Roman" w:cs="Times New Roman"/>
+              </w:rPr>
+              <w:t xml:space="preserve">El array de </w:t>
+            </w:r>
+            <w:proofErr w:type="spellStart"/>
+            <w:r>
+              <w:rPr>
+                <w:rFonts w:ascii="Times New Roman" w:hAnsi="Times New Roman" w:cs="Times New Roman"/>
+              </w:rPr>
+              <w:t>Players</w:t>
+            </w:r>
+            <w:proofErr w:type="spellEnd"/>
+            <w:r>
+              <w:rPr>
+                <w:rFonts w:ascii="Times New Roman" w:hAnsi="Times New Roman" w:cs="Times New Roman"/>
+              </w:rPr>
+              <w:t xml:space="preserve"> tiene 5 jugadores con los siguientes </w:t>
+            </w:r>
+            <w:proofErr w:type="spellStart"/>
+            <w:r>
+              <w:rPr>
+                <w:rFonts w:ascii="Times New Roman" w:hAnsi="Times New Roman" w:cs="Times New Roman"/>
+              </w:rPr>
+              <w:t>matchValues</w:t>
+            </w:r>
+            <w:proofErr w:type="spellEnd"/>
+            <w:r>
+              <w:rPr>
+                <w:rFonts w:ascii="Times New Roman" w:hAnsi="Times New Roman" w:cs="Times New Roman"/>
+              </w:rPr>
+              <w:t xml:space="preserve"> respectivamente:</w:t>
+            </w:r>
+          </w:p>
+          <w:p>
+            <w:pPr>
+              <w:jc w:val="both"/>
+              <w:rPr>
+                <w:rFonts w:ascii="Times New Roman" w:hAnsi="Times New Roman" w:cs="Times New Roman"/>
+              </w:rPr>
+            </w:pPr>
+          </w:p>
+          <w:p>
+            <w:pPr>
+              <w:jc w:val="both"/>
+              <w:rPr>
+                <w:rFonts w:ascii="Times New Roman" w:hAnsi="Times New Roman" w:cs="Times New Roman"/>
+              </w:rPr>
+            </w:pPr>
+            <w:r>
+              <w:rPr>
+                <w:rFonts w:ascii="Times New Roman" w:hAnsi="Times New Roman" w:cs="Times New Roman"/>
+              </w:rPr>
+              <w:t>1,2,3,4,10</w:t>
+            </w:r>
+          </w:p>
+        </w:tc>
+        <w:tc>
+          <w:tcPr>
+            <w:tcW w:w="1758" w:type="dxa"/>
+          </w:tcPr>
+          <w:p>
+            <w:pPr>
+              <w:jc w:val="both"/>
+              <w:rPr>
+                <w:rFonts w:ascii="Times New Roman" w:hAnsi="Times New Roman" w:cs="Times New Roman"/>
+              </w:rPr>
+            </w:pPr>
+            <w:proofErr w:type="spellStart"/>
+            <w:r>
+              <w:rPr>
+                <w:rFonts w:ascii="Times New Roman" w:hAnsi="Times New Roman" w:cs="Times New Roman"/>
+              </w:rPr>
+              <w:t>Atyp</w:t>
+            </w:r>
+            <w:proofErr w:type="spellEnd"/>
+            <w:r>
+              <w:rPr>
+                <w:rFonts w:ascii="Times New Roman" w:hAnsi="Times New Roman" w:cs="Times New Roman"/>
+              </w:rPr>
+              <w:t>=4</w:t>
+            </w:r>
+          </w:p>
+        </w:tc>
+      </w:tr>
+      <w:tr>
+        <w:tc>
+          <w:tcPr>
+            <w:tcW w:w="1488" w:type="dxa"/>
+          </w:tcPr>
+          <w:p>
+            <w:pPr>
+              <w:jc w:val="both"/>
+              <w:rPr>
+                <w:rFonts w:ascii="Times New Roman" w:hAnsi="Times New Roman" w:cs="Times New Roman"/>
+              </w:rPr>
+            </w:pPr>
+            <w:proofErr w:type="spellStart"/>
+            <w:r>
+              <w:rPr>
+                <w:rFonts w:ascii="Times New Roman" w:hAnsi="Times New Roman" w:cs="Times New Roman"/>
+              </w:rPr>
+              <w:t>Game</w:t>
+            </w:r>
+            <w:proofErr w:type="spellEnd"/>
+          </w:p>
+        </w:tc>
+        <w:tc>
+          <w:tcPr>
+            <w:tcW w:w="2025" w:type="dxa"/>
+          </w:tcPr>
+          <w:p>
+            <w:pPr>
+              <w:jc w:val="both"/>
+              <w:rPr>
+                <w:rFonts w:ascii="Times New Roman" w:hAnsi="Times New Roman" w:cs="Times New Roman"/>
+              </w:rPr>
+            </w:pPr>
+            <w:proofErr w:type="spellStart"/>
+            <w:proofErr w:type="gramStart"/>
+            <w:r>
+              <w:rPr>
+                <w:rFonts w:ascii="Times New Roman" w:hAnsi="Times New Roman" w:cs="Times New Roman"/>
+              </w:rPr>
+              <w:t>setPlayer</w:t>
+            </w:r>
+            <w:proofErr w:type="spellEnd"/>
+            <w:r>
+              <w:rPr>
+                <w:rFonts w:ascii="Times New Roman" w:hAnsi="Times New Roman" w:cs="Times New Roman"/>
+              </w:rPr>
+              <w:t>(</w:t>
+            </w:r>
+            <w:proofErr w:type="spellStart"/>
+            <w:proofErr w:type="gramEnd"/>
+            <w:r>
+              <w:rPr>
+                <w:rFonts w:ascii="Times New Roman" w:hAnsi="Times New Roman" w:cs="Times New Roman"/>
+              </w:rPr>
+              <w:t>Players</w:t>
+            </w:r>
+            <w:proofErr w:type="spellEnd"/>
+            <w:r>
+              <w:rPr>
+                <w:rFonts w:ascii="Times New Roman" w:hAnsi="Times New Roman" w:cs="Times New Roman"/>
+              </w:rPr>
+              <w:t xml:space="preserve">[]): </w:t>
+            </w:r>
+            <w:proofErr w:type="spellStart"/>
+            <w:r>
+              <w:rPr>
+                <w:rFonts w:ascii="Times New Roman" w:hAnsi="Times New Roman" w:cs="Times New Roman"/>
+              </w:rPr>
+              <w:t>void</w:t>
+            </w:r>
+            <w:proofErr w:type="spellEnd"/>
+          </w:p>
+        </w:tc>
+        <w:tc>
+          <w:tcPr>
+            <w:tcW w:w="1817" w:type="dxa"/>
+          </w:tcPr>
+          <w:p>
+            <w:pPr>
+              <w:jc w:val="both"/>
+              <w:rPr>
+                <w:rFonts w:ascii="Times New Roman" w:hAnsi="Times New Roman" w:cs="Times New Roman"/>
+              </w:rPr>
+            </w:pPr>
+            <w:r>
+              <w:rPr>
+                <w:rFonts w:ascii="Times New Roman" w:hAnsi="Times New Roman" w:cs="Times New Roman"/>
+              </w:rPr>
+              <w:t xml:space="preserve">El mismo que el anterior </w:t>
+            </w:r>
+          </w:p>
+        </w:tc>
+        <w:tc>
+          <w:tcPr>
+            <w:tcW w:w="1740" w:type="dxa"/>
+          </w:tcPr>
+          <w:p>
+            <w:pPr>
+              <w:jc w:val="both"/>
+              <w:rPr>
+                <w:rFonts w:ascii="Times New Roman" w:hAnsi="Times New Roman" w:cs="Times New Roman"/>
+              </w:rPr>
+            </w:pPr>
+            <w:r>
+              <w:rPr>
+                <w:rFonts w:ascii="Times New Roman" w:hAnsi="Times New Roman" w:cs="Times New Roman"/>
+              </w:rPr>
+              <w:t xml:space="preserve">El array de </w:t>
+            </w:r>
+            <w:proofErr w:type="spellStart"/>
+            <w:r>
+              <w:rPr>
+                <w:rFonts w:ascii="Times New Roman" w:hAnsi="Times New Roman" w:cs="Times New Roman"/>
+              </w:rPr>
+              <w:t>Players</w:t>
+            </w:r>
+            <w:proofErr w:type="spellEnd"/>
+            <w:r>
+              <w:rPr>
+                <w:rFonts w:ascii="Times New Roman" w:hAnsi="Times New Roman" w:cs="Times New Roman"/>
+              </w:rPr>
+              <w:t xml:space="preserve"> tiene 5 jugadores con los </w:t>
+            </w:r>
+            <w:r>
+              <w:rPr>
+                <w:rFonts w:ascii="Times New Roman" w:hAnsi="Times New Roman" w:cs="Times New Roman"/>
+              </w:rPr>
+              <w:lastRenderedPageBreak/>
+              <w:t xml:space="preserve">siguientes </w:t>
+            </w:r>
+            <w:proofErr w:type="spellStart"/>
+            <w:r>
+              <w:rPr>
+                <w:rFonts w:ascii="Times New Roman" w:hAnsi="Times New Roman" w:cs="Times New Roman"/>
+              </w:rPr>
+              <w:t>matchValues</w:t>
+            </w:r>
+            <w:proofErr w:type="spellEnd"/>
+            <w:r>
+              <w:rPr>
+                <w:rFonts w:ascii="Times New Roman" w:hAnsi="Times New Roman" w:cs="Times New Roman"/>
+              </w:rPr>
+              <w:t xml:space="preserve"> respectivamente:</w:t>
+            </w:r>
+          </w:p>
+          <w:p>
+            <w:pPr>
+              <w:jc w:val="both"/>
+              <w:rPr>
+                <w:rFonts w:ascii="Times New Roman" w:hAnsi="Times New Roman" w:cs="Times New Roman"/>
+              </w:rPr>
+            </w:pPr>
+          </w:p>
+          <w:p>
+            <w:pPr>
+              <w:jc w:val="both"/>
+              <w:rPr>
+                <w:rFonts w:ascii="Times New Roman" w:hAnsi="Times New Roman" w:cs="Times New Roman"/>
+              </w:rPr>
+            </w:pPr>
+            <w:r>
+              <w:rPr>
+                <w:rFonts w:ascii="Times New Roman" w:hAnsi="Times New Roman" w:cs="Times New Roman"/>
+              </w:rPr>
+              <w:t>10, 10, 10, 10, 10</w:t>
+            </w:r>
+          </w:p>
+        </w:tc>
+        <w:tc>
+          <w:tcPr>
+            <w:tcW w:w="1758" w:type="dxa"/>
+          </w:tcPr>
+          <w:p>
+            <w:pPr>
+              <w:jc w:val="both"/>
+              <w:rPr>
+                <w:rFonts w:ascii="Times New Roman" w:hAnsi="Times New Roman" w:cs="Times New Roman"/>
+              </w:rPr>
+            </w:pPr>
+            <w:proofErr w:type="spellStart"/>
+            <w:r>
+              <w:rPr>
+                <w:rFonts w:ascii="Times New Roman" w:hAnsi="Times New Roman" w:cs="Times New Roman"/>
+              </w:rPr>
+              <w:lastRenderedPageBreak/>
+              <w:t>Atyp</w:t>
+            </w:r>
+            <w:proofErr w:type="spellEnd"/>
+            <w:r>
+              <w:rPr>
+                <w:rFonts w:ascii="Times New Roman" w:hAnsi="Times New Roman" w:cs="Times New Roman"/>
+              </w:rPr>
+              <w:t>=4</w:t>
+            </w:r>
+          </w:p>
+        </w:tc>
+      </w:tr>
+      <w:tr>
+        <w:tc>
+          <w:tcPr>
+            <w:tcW w:w="1488" w:type="dxa"/>
+          </w:tcPr>
+          <w:p>
+            <w:pPr>
+              <w:jc w:val="both"/>
+              <w:rPr>
+                <w:rFonts w:ascii="Times New Roman" w:hAnsi="Times New Roman" w:cs="Times New Roman"/>
+              </w:rPr>
+            </w:pPr>
+            <w:proofErr w:type="spellStart"/>
+            <w:r>
+              <w:rPr>
+                <w:rFonts w:ascii="Times New Roman" w:hAnsi="Times New Roman" w:cs="Times New Roman"/>
+              </w:rPr>
+              <w:t>Game</w:t>
+            </w:r>
+            <w:proofErr w:type="spellEnd"/>
+          </w:p>
+        </w:tc>
+        <w:tc>
+          <w:tcPr>
+            <w:tcW w:w="2025" w:type="dxa"/>
+          </w:tcPr>
+          <w:p>
+            <w:pPr>
+              <w:jc w:val="both"/>
+              <w:rPr>
+                <w:rFonts w:ascii="Times New Roman" w:hAnsi="Times New Roman" w:cs="Times New Roman"/>
+              </w:rPr>
+            </w:pPr>
+            <w:proofErr w:type="spellStart"/>
+            <w:proofErr w:type="gramStart"/>
+            <w:r>
+              <w:rPr>
+                <w:rFonts w:ascii="Times New Roman" w:hAnsi="Times New Roman" w:cs="Times New Roman"/>
+              </w:rPr>
+              <w:t>setPlayer</w:t>
+            </w:r>
+            <w:proofErr w:type="spellEnd"/>
+            <w:r>
+              <w:rPr>
+                <w:rFonts w:ascii="Times New Roman" w:hAnsi="Times New Roman" w:cs="Times New Roman"/>
+              </w:rPr>
+              <w:t>(</w:t>
+            </w:r>
+            <w:proofErr w:type="spellStart"/>
+            <w:proofErr w:type="gramEnd"/>
+            <w:r>
+              <w:rPr>
+                <w:rFonts w:ascii="Times New Roman" w:hAnsi="Times New Roman" w:cs="Times New Roman"/>
+              </w:rPr>
+              <w:t>Players</w:t>
+            </w:r>
+            <w:proofErr w:type="spellEnd"/>
+            <w:r>
+              <w:rPr>
+                <w:rFonts w:ascii="Times New Roman" w:hAnsi="Times New Roman" w:cs="Times New Roman"/>
+              </w:rPr>
+              <w:t xml:space="preserve">[]): </w:t>
+            </w:r>
+            <w:proofErr w:type="spellStart"/>
+            <w:r>
+              <w:rPr>
+                <w:rFonts w:ascii="Times New Roman" w:hAnsi="Times New Roman" w:cs="Times New Roman"/>
+              </w:rPr>
+              <w:t>void</w:t>
+            </w:r>
+            <w:proofErr w:type="spellEnd"/>
+          </w:p>
+        </w:tc>
+        <w:tc>
+          <w:tcPr>
+            <w:tcW w:w="1817" w:type="dxa"/>
+          </w:tcPr>
+          <w:p>
+            <w:pPr>
+              <w:jc w:val="both"/>
+              <w:rPr>
+                <w:rFonts w:ascii="Times New Roman" w:hAnsi="Times New Roman" w:cs="Times New Roman"/>
+              </w:rPr>
+            </w:pPr>
+            <w:r>
+              <w:rPr>
+                <w:rFonts w:ascii="Times New Roman" w:hAnsi="Times New Roman" w:cs="Times New Roman"/>
+              </w:rPr>
+              <w:t xml:space="preserve">El mismo que el anterior </w:t>
+            </w:r>
+          </w:p>
+        </w:tc>
+        <w:tc>
+          <w:tcPr>
+            <w:tcW w:w="1740" w:type="dxa"/>
+          </w:tcPr>
+          <w:p>
+            <w:pPr>
+              <w:jc w:val="both"/>
+              <w:rPr>
+                <w:rFonts w:ascii="Times New Roman" w:hAnsi="Times New Roman" w:cs="Times New Roman"/>
+              </w:rPr>
+            </w:pPr>
+            <w:r>
+              <w:rPr>
+                <w:rFonts w:ascii="Times New Roman" w:hAnsi="Times New Roman" w:cs="Times New Roman"/>
+              </w:rPr>
+              <w:t xml:space="preserve">El array de </w:t>
+            </w:r>
+            <w:proofErr w:type="spellStart"/>
+            <w:r>
+              <w:rPr>
+                <w:rFonts w:ascii="Times New Roman" w:hAnsi="Times New Roman" w:cs="Times New Roman"/>
+              </w:rPr>
+              <w:t>Players</w:t>
+            </w:r>
+            <w:proofErr w:type="spellEnd"/>
+            <w:r>
+              <w:rPr>
+                <w:rFonts w:ascii="Times New Roman" w:hAnsi="Times New Roman" w:cs="Times New Roman"/>
+              </w:rPr>
+              <w:t xml:space="preserve"> tiene 5 jugadores con los siguientes </w:t>
+            </w:r>
+            <w:proofErr w:type="spellStart"/>
+            <w:r>
+              <w:rPr>
+                <w:rFonts w:ascii="Times New Roman" w:hAnsi="Times New Roman" w:cs="Times New Roman"/>
+              </w:rPr>
+              <w:t>matchValues</w:t>
+            </w:r>
+            <w:proofErr w:type="spellEnd"/>
+            <w:r>
+              <w:rPr>
+                <w:rFonts w:ascii="Times New Roman" w:hAnsi="Times New Roman" w:cs="Times New Roman"/>
+              </w:rPr>
+              <w:t xml:space="preserve"> respectivamente:</w:t>
+            </w:r>
+          </w:p>
+          <w:p>
+            <w:pPr>
+              <w:jc w:val="both"/>
+              <w:rPr>
+                <w:rFonts w:ascii="Times New Roman" w:hAnsi="Times New Roman" w:cs="Times New Roman"/>
+              </w:rPr>
+            </w:pPr>
+          </w:p>
+          <w:p>
+            <w:pPr>
+              <w:jc w:val="both"/>
+              <w:rPr>
+                <w:rFonts w:ascii="Times New Roman" w:hAnsi="Times New Roman" w:cs="Times New Roman"/>
+              </w:rPr>
+            </w:pPr>
+            <w:r>
+              <w:rPr>
+                <w:rFonts w:ascii="Times New Roman" w:hAnsi="Times New Roman" w:cs="Times New Roman"/>
+              </w:rPr>
+              <w:t>1, 2, 3, 20, 4</w:t>
+            </w:r>
+          </w:p>
+        </w:tc>
+        <w:tc>
+          <w:tcPr>
+            <w:tcW w:w="1758" w:type="dxa"/>
+          </w:tcPr>
+          <w:p>
+            <w:pPr>
+              <w:jc w:val="both"/>
+              <w:rPr>
+                <w:rFonts w:ascii="Times New Roman" w:hAnsi="Times New Roman" w:cs="Times New Roman"/>
+              </w:rPr>
+            </w:pPr>
+            <w:proofErr w:type="spellStart"/>
+            <w:r>
+              <w:rPr>
+                <w:rFonts w:ascii="Times New Roman" w:hAnsi="Times New Roman" w:cs="Times New Roman"/>
+              </w:rPr>
+              <w:t>Atyp</w:t>
+            </w:r>
+            <w:proofErr w:type="spellEnd"/>
+            <w:r>
+              <w:rPr>
+                <w:rFonts w:ascii="Times New Roman" w:hAnsi="Times New Roman" w:cs="Times New Roman"/>
+              </w:rPr>
+              <w:t>=</w:t>
+            </w:r>
+            <w:r>
+              <w:rPr>
+                <w:rFonts w:ascii="Times New Roman" w:hAnsi="Times New Roman" w:cs="Times New Roman"/>
+              </w:rPr>
+              <w:t>3</w:t>
+            </w:r>
+          </w:p>
+        </w:tc>
+      </w:tr>
+      <w:tr>
+        <w:tc>
+          <w:tcPr>
+            <w:tcW w:w="1488" w:type="dxa"/>
+          </w:tcPr>
+          <w:p>
+            <w:pPr>
+              <w:jc w:val="both"/>
+              <w:rPr>
+                <w:rFonts w:ascii="Times New Roman" w:hAnsi="Times New Roman" w:cs="Times New Roman"/>
+              </w:rPr>
+            </w:pPr>
+            <w:proofErr w:type="spellStart"/>
+            <w:r>
+              <w:rPr>
+                <w:rFonts w:ascii="Times New Roman" w:hAnsi="Times New Roman" w:cs="Times New Roman"/>
+              </w:rPr>
+              <w:t>Game</w:t>
+            </w:r>
+            <w:proofErr w:type="spellEnd"/>
+          </w:p>
+        </w:tc>
+        <w:tc>
+          <w:tcPr>
+            <w:tcW w:w="2025" w:type="dxa"/>
+          </w:tcPr>
+          <w:p>
+            <w:pPr>
+              <w:jc w:val="both"/>
+              <w:rPr>
+                <w:rFonts w:ascii="Times New Roman" w:hAnsi="Times New Roman" w:cs="Times New Roman"/>
+              </w:rPr>
+            </w:pPr>
+            <w:proofErr w:type="spellStart"/>
+            <w:proofErr w:type="gramStart"/>
+            <w:r>
+              <w:rPr>
+                <w:rFonts w:ascii="Times New Roman" w:hAnsi="Times New Roman" w:cs="Times New Roman"/>
+              </w:rPr>
+              <w:t>setPlayer</w:t>
+            </w:r>
+            <w:proofErr w:type="spellEnd"/>
+            <w:r>
+              <w:rPr>
+                <w:rFonts w:ascii="Times New Roman" w:hAnsi="Times New Roman" w:cs="Times New Roman"/>
+              </w:rPr>
+              <w:t>(</w:t>
+            </w:r>
+            <w:proofErr w:type="spellStart"/>
+            <w:proofErr w:type="gramEnd"/>
+            <w:r>
+              <w:rPr>
+                <w:rFonts w:ascii="Times New Roman" w:hAnsi="Times New Roman" w:cs="Times New Roman"/>
+              </w:rPr>
+              <w:t>Players</w:t>
+            </w:r>
+            <w:proofErr w:type="spellEnd"/>
+            <w:r>
+              <w:rPr>
+                <w:rFonts w:ascii="Times New Roman" w:hAnsi="Times New Roman" w:cs="Times New Roman"/>
+              </w:rPr>
+              <w:t xml:space="preserve">[]): </w:t>
+            </w:r>
+            <w:proofErr w:type="spellStart"/>
+            <w:r>
+              <w:rPr>
+                <w:rFonts w:ascii="Times New Roman" w:hAnsi="Times New Roman" w:cs="Times New Roman"/>
+              </w:rPr>
+              <w:t>void</w:t>
+            </w:r>
+            <w:proofErr w:type="spellEnd"/>
+          </w:p>
+        </w:tc>
+        <w:tc>
+          <w:tcPr>
+            <w:tcW w:w="1817" w:type="dxa"/>
+          </w:tcPr>
+          <w:p>
+            <w:pPr>
+              <w:jc w:val="both"/>
+              <w:rPr>
+                <w:rFonts w:ascii="Times New Roman" w:hAnsi="Times New Roman" w:cs="Times New Roman"/>
+              </w:rPr>
+            </w:pPr>
+            <w:r>
+              <w:rPr>
+                <w:rFonts w:ascii="Times New Roman" w:hAnsi="Times New Roman" w:cs="Times New Roman"/>
+              </w:rPr>
+              <w:t xml:space="preserve">El mismo que el anterior </w:t>
+            </w:r>
+          </w:p>
+        </w:tc>
+        <w:tc>
+          <w:tcPr>
+            <w:tcW w:w="1740" w:type="dxa"/>
+          </w:tcPr>
+          <w:p>
+            <w:pPr>
+              <w:jc w:val="both"/>
+              <w:rPr>
+                <w:rFonts w:ascii="Times New Roman" w:hAnsi="Times New Roman" w:cs="Times New Roman"/>
+              </w:rPr>
+            </w:pPr>
+            <w:r>
+              <w:rPr>
+                <w:rFonts w:ascii="Times New Roman" w:hAnsi="Times New Roman" w:cs="Times New Roman"/>
+              </w:rPr>
+              <w:t xml:space="preserve">El array de </w:t>
+            </w:r>
+            <w:proofErr w:type="spellStart"/>
+            <w:r>
+              <w:rPr>
+                <w:rFonts w:ascii="Times New Roman" w:hAnsi="Times New Roman" w:cs="Times New Roman"/>
+              </w:rPr>
+              <w:t>Players</w:t>
+            </w:r>
+            <w:proofErr w:type="spellEnd"/>
+            <w:r>
+              <w:rPr>
+                <w:rFonts w:ascii="Times New Roman" w:hAnsi="Times New Roman" w:cs="Times New Roman"/>
+              </w:rPr>
+              <w:t xml:space="preserve"> tiene 5 jugadores con los siguientes </w:t>
+            </w:r>
+            <w:proofErr w:type="spellStart"/>
+            <w:r>
+              <w:rPr>
+                <w:rFonts w:ascii="Times New Roman" w:hAnsi="Times New Roman" w:cs="Times New Roman"/>
+              </w:rPr>
+              <w:t>matchValues</w:t>
+            </w:r>
+            <w:proofErr w:type="spellEnd"/>
+            <w:r>
+              <w:rPr>
+                <w:rFonts w:ascii="Times New Roman" w:hAnsi="Times New Roman" w:cs="Times New Roman"/>
+              </w:rPr>
+              <w:t xml:space="preserve"> respectivamente:</w:t>
+            </w:r>
+          </w:p>
+          <w:p>
+            <w:pPr>
+              <w:jc w:val="both"/>
+              <w:rPr>
+                <w:rFonts w:ascii="Times New Roman" w:hAnsi="Times New Roman" w:cs="Times New Roman"/>
+              </w:rPr>
+            </w:pPr>
+          </w:p>
+          <w:p>
+            <w:pPr>
+              <w:jc w:val="both"/>
+              <w:rPr>
+                <w:rFonts w:ascii="Times New Roman" w:hAnsi="Times New Roman" w:cs="Times New Roman"/>
+              </w:rPr>
+            </w:pPr>
+            <w:r>
+              <w:rPr>
+                <w:rFonts w:ascii="Times New Roman" w:hAnsi="Times New Roman" w:cs="Times New Roman"/>
+              </w:rPr>
+              <w:t>2, 1, 1, 1, 1</w:t>
+            </w:r>
+          </w:p>
+        </w:tc>
+        <w:tc>
+          <w:tcPr>
+            <w:tcW w:w="1758" w:type="dxa"/>
+          </w:tcPr>
+          <w:p>
+            <w:pPr>
+              <w:jc w:val="both"/>
+              <w:rPr>
+                <w:rFonts w:ascii="Times New Roman" w:hAnsi="Times New Roman" w:cs="Times New Roman"/>
+              </w:rPr>
+            </w:pPr>
+            <w:proofErr w:type="spellStart"/>
+            <w:r>
+              <w:rPr>
+                <w:rFonts w:ascii="Times New Roman" w:hAnsi="Times New Roman" w:cs="Times New Roman"/>
+              </w:rPr>
+              <w:t>Atyp</w:t>
+            </w:r>
+            <w:proofErr w:type="spellEnd"/>
+            <w:r>
+              <w:rPr>
+                <w:rFonts w:ascii="Times New Roman" w:hAnsi="Times New Roman" w:cs="Times New Roman"/>
+              </w:rPr>
+              <w:t>=</w:t>
+            </w:r>
+            <w:r>
+              <w:rPr>
+                <w:rFonts w:ascii="Times New Roman" w:hAnsi="Times New Roman" w:cs="Times New Roman"/>
+              </w:rPr>
+              <w:t>0</w:t>
+            </w:r>
+          </w:p>
+        </w:tc>
+      </w:tr>
+      <w:tr>
+        <w:tc>
+          <w:tcPr>
+            <w:tcW w:w="1488" w:type="dxa"/>
+          </w:tcPr>
+          <w:p>
+            <w:pPr>
+              <w:jc w:val="both"/>
+              <w:rPr>
+                <w:rFonts w:ascii="Times New Roman" w:hAnsi="Times New Roman" w:cs="Times New Roman"/>
+              </w:rPr>
+            </w:pPr>
+            <w:proofErr w:type="spellStart"/>
+            <w:r>
+              <w:rPr>
+                <w:rFonts w:ascii="Times New Roman" w:hAnsi="Times New Roman" w:cs="Times New Roman"/>
+              </w:rPr>
+              <w:t>Game</w:t>
+            </w:r>
+            <w:proofErr w:type="spellEnd"/>
+          </w:p>
+        </w:tc>
+        <w:tc>
+          <w:tcPr>
+            <w:tcW w:w="2025" w:type="dxa"/>
+          </w:tcPr>
+          <w:p>
+            <w:pPr>
+              <w:jc w:val="both"/>
+              <w:rPr>
+                <w:rFonts w:ascii="Times New Roman" w:hAnsi="Times New Roman" w:cs="Times New Roman"/>
+              </w:rPr>
+            </w:pPr>
+            <w:proofErr w:type="spellStart"/>
+            <w:proofErr w:type="gramStart"/>
+            <w:r>
+              <w:rPr>
+                <w:rFonts w:ascii="Times New Roman" w:hAnsi="Times New Roman" w:cs="Times New Roman"/>
+              </w:rPr>
+              <w:t>setPlayer</w:t>
+            </w:r>
+            <w:proofErr w:type="spellEnd"/>
+            <w:r>
+              <w:rPr>
+                <w:rFonts w:ascii="Times New Roman" w:hAnsi="Times New Roman" w:cs="Times New Roman"/>
+              </w:rPr>
+              <w:t>(</w:t>
+            </w:r>
+            <w:proofErr w:type="spellStart"/>
+            <w:proofErr w:type="gramEnd"/>
+            <w:r>
+              <w:rPr>
+                <w:rFonts w:ascii="Times New Roman" w:hAnsi="Times New Roman" w:cs="Times New Roman"/>
+              </w:rPr>
+              <w:t>Players</w:t>
+            </w:r>
+            <w:proofErr w:type="spellEnd"/>
+            <w:r>
+              <w:rPr>
+                <w:rFonts w:ascii="Times New Roman" w:hAnsi="Times New Roman" w:cs="Times New Roman"/>
+              </w:rPr>
+              <w:t xml:space="preserve">[]): </w:t>
+            </w:r>
+            <w:proofErr w:type="spellStart"/>
+            <w:r>
+              <w:rPr>
+                <w:rFonts w:ascii="Times New Roman" w:hAnsi="Times New Roman" w:cs="Times New Roman"/>
+              </w:rPr>
+              <w:t>void</w:t>
+            </w:r>
+            <w:proofErr w:type="spellEnd"/>
+          </w:p>
+        </w:tc>
+        <w:tc>
+          <w:tcPr>
+            <w:tcW w:w="1817" w:type="dxa"/>
+          </w:tcPr>
+          <w:p>
+            <w:pPr>
+              <w:jc w:val="both"/>
+              <w:rPr>
+                <w:rFonts w:ascii="Times New Roman" w:hAnsi="Times New Roman" w:cs="Times New Roman"/>
+              </w:rPr>
+            </w:pPr>
+            <w:r>
+              <w:rPr>
+                <w:rFonts w:ascii="Times New Roman" w:hAnsi="Times New Roman" w:cs="Times New Roman"/>
+              </w:rPr>
+              <w:t xml:space="preserve">El mismo que el anterior </w:t>
+            </w:r>
+          </w:p>
+        </w:tc>
+        <w:tc>
+          <w:tcPr>
+            <w:tcW w:w="1740" w:type="dxa"/>
+          </w:tcPr>
+          <w:p>
+            <w:pPr>
+              <w:jc w:val="both"/>
+              <w:rPr>
+                <w:rFonts w:ascii="Times New Roman" w:hAnsi="Times New Roman" w:cs="Times New Roman"/>
+              </w:rPr>
+            </w:pPr>
+            <w:r>
+              <w:rPr>
+                <w:rFonts w:ascii="Times New Roman" w:hAnsi="Times New Roman" w:cs="Times New Roman"/>
+              </w:rPr>
+              <w:t xml:space="preserve">El array de </w:t>
+            </w:r>
+            <w:proofErr w:type="spellStart"/>
+            <w:r>
+              <w:rPr>
+                <w:rFonts w:ascii="Times New Roman" w:hAnsi="Times New Roman" w:cs="Times New Roman"/>
+              </w:rPr>
+              <w:t>Players</w:t>
+            </w:r>
+            <w:proofErr w:type="spellEnd"/>
+            <w:r>
+              <w:rPr>
+                <w:rFonts w:ascii="Times New Roman" w:hAnsi="Times New Roman" w:cs="Times New Roman"/>
+              </w:rPr>
+              <w:t xml:space="preserve"> tiene 5 jugadores con los siguientes </w:t>
+            </w:r>
+            <w:proofErr w:type="spellStart"/>
+            <w:r>
+              <w:rPr>
+                <w:rFonts w:ascii="Times New Roman" w:hAnsi="Times New Roman" w:cs="Times New Roman"/>
+              </w:rPr>
+              <w:t>matchValues</w:t>
+            </w:r>
+            <w:proofErr w:type="spellEnd"/>
+            <w:r>
+              <w:rPr>
+                <w:rFonts w:ascii="Times New Roman" w:hAnsi="Times New Roman" w:cs="Times New Roman"/>
+              </w:rPr>
+              <w:t xml:space="preserve"> respectivamente:</w:t>
+            </w:r>
+          </w:p>
+          <w:p>
+            <w:pPr>
+              <w:jc w:val="both"/>
+              <w:rPr>
+                <w:rFonts w:ascii="Times New Roman" w:hAnsi="Times New Roman" w:cs="Times New Roman"/>
+              </w:rPr>
+            </w:pPr>
+          </w:p>
+          <w:p>
+            <w:pPr>
+              <w:jc w:val="both"/>
+              <w:rPr>
+                <w:rFonts w:ascii="Times New Roman" w:hAnsi="Times New Roman" w:cs="Times New Roman"/>
+              </w:rPr>
+            </w:pPr>
+            <w:r>
+              <w:rPr>
+                <w:rFonts w:ascii="Times New Roman" w:hAnsi="Times New Roman" w:cs="Times New Roman"/>
+              </w:rPr>
+              <w:t>10, 1</w:t>
+            </w:r>
+            <w:r>
+              <w:rPr>
+                <w:rFonts w:ascii="Times New Roman" w:hAnsi="Times New Roman" w:cs="Times New Roman"/>
+              </w:rPr>
+              <w:t>5, 20, 25, 30</w:t>
+            </w:r>
+          </w:p>
+        </w:tc>
+        <w:tc>
+          <w:tcPr>
+            <w:tcW w:w="1758" w:type="dxa"/>
+          </w:tcPr>
+          <w:p>
+            <w:pPr>
+              <w:jc w:val="both"/>
+              <w:rPr>
+                <w:rFonts w:ascii="Times New Roman" w:hAnsi="Times New Roman" w:cs="Times New Roman"/>
+              </w:rPr>
+            </w:pPr>
+            <w:proofErr w:type="spellStart"/>
+            <w:r>
+              <w:rPr>
+                <w:rFonts w:ascii="Times New Roman" w:hAnsi="Times New Roman" w:cs="Times New Roman"/>
+              </w:rPr>
+              <w:t>Atyp</w:t>
+            </w:r>
+            <w:proofErr w:type="spellEnd"/>
+            <w:r>
+              <w:rPr>
+                <w:rFonts w:ascii="Times New Roman" w:hAnsi="Times New Roman" w:cs="Times New Roman"/>
+              </w:rPr>
+              <w:t>=</w:t>
+            </w:r>
+          </w:p>
+        </w:tc>
+      </w:tr>
+    </w:tbl>
+    <w:p>
+      <w:pPr>
+        <w:rPr>
+          <w:b/>
+        </w:rPr>
+      </w:pPr>
+    </w:p>
+    <w:tbl>
+      <w:tblPr>
+        <w:tblStyle w:val="Tablaconcuadrcula"/>
+        <w:tblW w:w="0" w:type="auto"/>
+        <w:tblLook w:val="04A0" w:firstRow="1" w:lastRow="0" w:firstColumn="1" w:lastColumn="0" w:noHBand="0" w:noVBand="1"/>
+      </w:tblPr>
+      <w:tblGrid>
+        <w:gridCol w:w="1488"/>
+        <w:gridCol w:w="2025"/>
+        <w:gridCol w:w="1817"/>
+        <w:gridCol w:w="1740"/>
+        <w:gridCol w:w="1758"/>
+      </w:tblGrid>
+      <w:tr>
+        <w:tc>
+          <w:tcPr>
+            <w:tcW w:w="8828" w:type="dxa"/>
+            <w:gridSpan w:val="5"/>
+          </w:tcPr>
+          <w:p>
+            <w:pPr>
+              <w:jc w:val="both"/>
+              <w:rPr>
+                <w:rFonts w:ascii="Times New Roman" w:hAnsi="Times New Roman" w:cs="Times New Roman"/>
+              </w:rPr>
+            </w:pPr>
+            <w:r>
+              <w:rPr>
+                <w:rFonts w:ascii="Times New Roman" w:hAnsi="Times New Roman" w:cs="Times New Roman"/>
+              </w:rPr>
+              <w:t xml:space="preserve">Prueba 1: </w:t>
+            </w:r>
+            <w:r>
+              <w:rPr>
+                <w:rFonts w:ascii="Times New Roman" w:hAnsi="Times New Roman" w:cs="Times New Roman"/>
+              </w:rPr>
+              <w:t xml:space="preserve">Verifica que el </w:t>
+            </w:r>
+            <w:r>
+              <w:rPr>
+                <w:rFonts w:ascii="Times New Roman" w:hAnsi="Times New Roman" w:cs="Times New Roman"/>
+              </w:rPr>
+              <w:t xml:space="preserve">método </w:t>
+            </w:r>
+            <w:proofErr w:type="spellStart"/>
+            <w:r>
+              <w:rPr>
+                <w:rFonts w:ascii="Times New Roman" w:hAnsi="Times New Roman" w:cs="Times New Roman"/>
+              </w:rPr>
+              <w:t>tryToInsert</w:t>
+            </w:r>
+            <w:proofErr w:type="spellEnd"/>
+            <w:r>
+              <w:rPr>
+                <w:rFonts w:ascii="Times New Roman" w:hAnsi="Times New Roman" w:cs="Times New Roman"/>
+              </w:rPr>
+              <w:t xml:space="preserve"> permite o no la inserción de un jugador nuevo a la partida dependiendo de su </w:t>
+            </w:r>
+            <w:proofErr w:type="spellStart"/>
+            <w:r>
+              <w:rPr>
+                <w:rFonts w:ascii="Times New Roman" w:hAnsi="Times New Roman" w:cs="Times New Roman"/>
+              </w:rPr>
+              <w:t>matchValue</w:t>
+            </w:r>
+            <w:proofErr w:type="spellEnd"/>
+          </w:p>
+        </w:tc>
+      </w:tr>
+      <w:tr>
+        <w:tc>
+          <w:tcPr>
+            <w:tcW w:w="1488" w:type="dxa"/>
+          </w:tcPr>
+          <w:p>
+            <w:pPr>
+              <w:jc w:val="both"/>
+              <w:rPr>
+                <w:rFonts w:ascii="Times New Roman" w:hAnsi="Times New Roman" w:cs="Times New Roman"/>
+              </w:rPr>
+            </w:pPr>
+            <w:r>
+              <w:rPr>
+                <w:rFonts w:ascii="Times New Roman" w:hAnsi="Times New Roman" w:cs="Times New Roman"/>
+              </w:rPr>
+              <w:t>Clase</w:t>
+            </w:r>
+          </w:p>
+        </w:tc>
+        <w:tc>
+          <w:tcPr>
+            <w:tcW w:w="2025" w:type="dxa"/>
+          </w:tcPr>
+          <w:p>
+            <w:pPr>
+              <w:jc w:val="both"/>
+              <w:rPr>
+                <w:rFonts w:ascii="Times New Roman" w:hAnsi="Times New Roman" w:cs="Times New Roman"/>
+              </w:rPr>
+            </w:pPr>
+            <w:r>
+              <w:rPr>
+                <w:rFonts w:ascii="Times New Roman" w:hAnsi="Times New Roman" w:cs="Times New Roman"/>
+              </w:rPr>
+              <w:t>Método</w:t>
+            </w:r>
+          </w:p>
+        </w:tc>
+        <w:tc>
+          <w:tcPr>
+            <w:tcW w:w="1817" w:type="dxa"/>
+          </w:tcPr>
+          <w:p>
+            <w:pPr>
+              <w:jc w:val="both"/>
+              <w:rPr>
+                <w:rFonts w:ascii="Times New Roman" w:hAnsi="Times New Roman" w:cs="Times New Roman"/>
+              </w:rPr>
+            </w:pPr>
+            <w:r>
+              <w:rPr>
+                <w:rFonts w:ascii="Times New Roman" w:hAnsi="Times New Roman" w:cs="Times New Roman"/>
+              </w:rPr>
+              <w:t>Escenario</w:t>
+            </w:r>
+          </w:p>
+        </w:tc>
+        <w:tc>
+          <w:tcPr>
+            <w:tcW w:w="1740" w:type="dxa"/>
+          </w:tcPr>
+          <w:p>
+            <w:pPr>
+              <w:jc w:val="both"/>
+              <w:rPr>
+                <w:rFonts w:ascii="Times New Roman" w:hAnsi="Times New Roman" w:cs="Times New Roman"/>
+              </w:rPr>
+            </w:pPr>
+            <w:r>
+              <w:rPr>
+                <w:rFonts w:ascii="Times New Roman" w:hAnsi="Times New Roman" w:cs="Times New Roman"/>
+              </w:rPr>
+              <w:t>Entrada</w:t>
+            </w:r>
+          </w:p>
+        </w:tc>
+        <w:tc>
+          <w:tcPr>
+            <w:tcW w:w="1758" w:type="dxa"/>
+          </w:tcPr>
+          <w:p>
+            <w:pPr>
+              <w:jc w:val="both"/>
+              <w:rPr>
+                <w:rFonts w:ascii="Times New Roman" w:hAnsi="Times New Roman" w:cs="Times New Roman"/>
+              </w:rPr>
+            </w:pPr>
+            <w:r>
+              <w:rPr>
+                <w:rFonts w:ascii="Times New Roman" w:hAnsi="Times New Roman" w:cs="Times New Roman"/>
+              </w:rPr>
+              <w:t>Resultado</w:t>
+            </w:r>
+          </w:p>
+        </w:tc>
+      </w:tr>
+      <w:tr>
+        <w:trPr>
+          <w:trHeight w:val="71"/>
+        </w:trPr>
+        <w:tc>
+          <w:tcPr>
+            <w:tcW w:w="1488" w:type="dxa"/>
+          </w:tcPr>
+          <w:p>
+            <w:pPr>
+              <w:jc w:val="both"/>
+              <w:rPr>
+                <w:rFonts w:ascii="Times New Roman" w:hAnsi="Times New Roman" w:cs="Times New Roman"/>
+              </w:rPr>
+            </w:pPr>
+            <w:proofErr w:type="spellStart"/>
+            <w:r>
+              <w:rPr>
+                <w:rFonts w:ascii="Times New Roman" w:hAnsi="Times New Roman" w:cs="Times New Roman"/>
+              </w:rPr>
+              <w:t>Game</w:t>
+            </w:r>
+            <w:proofErr w:type="spellEnd"/>
+          </w:p>
+        </w:tc>
+        <w:tc>
+          <w:tcPr>
+            <w:tcW w:w="2025" w:type="dxa"/>
+          </w:tcPr>
+          <w:p>
+            <w:pPr>
+              <w:jc w:val="both"/>
+              <w:rPr>
+                <w:rFonts w:ascii="Times New Roman" w:hAnsi="Times New Roman" w:cs="Times New Roman"/>
+              </w:rPr>
+            </w:pPr>
+            <w:proofErr w:type="spellStart"/>
+            <w:proofErr w:type="gramStart"/>
+            <w:r>
+              <w:rPr>
+                <w:rFonts w:ascii="Times New Roman" w:hAnsi="Times New Roman" w:cs="Times New Roman"/>
+              </w:rPr>
+              <w:t>tryToInsert</w:t>
+            </w:r>
+            <w:proofErr w:type="spellEnd"/>
+            <w:r>
+              <w:rPr>
+                <w:rFonts w:ascii="Times New Roman" w:hAnsi="Times New Roman" w:cs="Times New Roman"/>
+              </w:rPr>
+              <w:t>(</w:t>
+            </w:r>
+            <w:proofErr w:type="gramEnd"/>
+            <w:r>
+              <w:rPr>
+                <w:rFonts w:ascii="Times New Roman" w:hAnsi="Times New Roman" w:cs="Times New Roman"/>
+              </w:rPr>
+              <w:t>Player): Player</w:t>
+            </w:r>
+          </w:p>
+        </w:tc>
+        <w:tc>
+          <w:tcPr>
+            <w:tcW w:w="1817" w:type="dxa"/>
+          </w:tcPr>
+          <w:p>
+            <w:pPr>
+              <w:jc w:val="both"/>
+              <w:rPr>
+                <w:rFonts w:ascii="Times New Roman" w:hAnsi="Times New Roman" w:cs="Times New Roman"/>
+              </w:rPr>
+            </w:pPr>
+            <w:r>
+              <w:rPr>
+                <w:rFonts w:ascii="Times New Roman" w:hAnsi="Times New Roman" w:cs="Times New Roman"/>
+              </w:rPr>
+              <w:t xml:space="preserve">Un juego con capacidad para 5 jugadores con los siguientes </w:t>
+            </w:r>
+            <w:proofErr w:type="spellStart"/>
+            <w:r>
+              <w:rPr>
+                <w:rFonts w:ascii="Times New Roman" w:hAnsi="Times New Roman" w:cs="Times New Roman"/>
+              </w:rPr>
+              <w:t>matchValues</w:t>
+            </w:r>
+            <w:proofErr w:type="spellEnd"/>
+            <w:r>
+              <w:rPr>
+                <w:rFonts w:ascii="Times New Roman" w:hAnsi="Times New Roman" w:cs="Times New Roman"/>
+              </w:rPr>
+              <w:t xml:space="preserve"> respectivamente</w:t>
+            </w:r>
+          </w:p>
+          <w:p>
+            <w:pPr>
+              <w:jc w:val="both"/>
+              <w:rPr>
+                <w:rFonts w:ascii="Times New Roman" w:hAnsi="Times New Roman" w:cs="Times New Roman"/>
+              </w:rPr>
+            </w:pPr>
+          </w:p>
+          <w:p>
+            <w:pPr>
+              <w:jc w:val="both"/>
+              <w:rPr>
+                <w:rFonts w:ascii="Times New Roman" w:hAnsi="Times New Roman" w:cs="Times New Roman"/>
+              </w:rPr>
+            </w:pPr>
+            <w:r>
+              <w:rPr>
+                <w:rFonts w:ascii="Times New Roman" w:hAnsi="Times New Roman" w:cs="Times New Roman"/>
+              </w:rPr>
+              <w:t>1, 2, 3, 4, 10</w:t>
+            </w:r>
+          </w:p>
+        </w:tc>
+        <w:tc>
+          <w:tcPr>
+            <w:tcW w:w="1740" w:type="dxa"/>
+          </w:tcPr>
+          <w:p>
+            <w:pPr>
+              <w:jc w:val="both"/>
+              <w:rPr>
+                <w:rFonts w:ascii="Times New Roman" w:hAnsi="Times New Roman" w:cs="Times New Roman"/>
+              </w:rPr>
+            </w:pPr>
+            <w:r>
+              <w:rPr>
+                <w:rFonts w:ascii="Times New Roman" w:hAnsi="Times New Roman" w:cs="Times New Roman"/>
+              </w:rPr>
+              <w:t xml:space="preserve">Un jugador con match </w:t>
+            </w:r>
+            <w:proofErr w:type="spellStart"/>
+            <w:r>
+              <w:rPr>
+                <w:rFonts w:ascii="Times New Roman" w:hAnsi="Times New Roman" w:cs="Times New Roman"/>
+              </w:rPr>
+              <w:t>Value</w:t>
+            </w:r>
+            <w:proofErr w:type="spellEnd"/>
+            <w:r>
+              <w:rPr>
+                <w:rFonts w:ascii="Times New Roman" w:hAnsi="Times New Roman" w:cs="Times New Roman"/>
+              </w:rPr>
+              <w:t xml:space="preserve"> de 5 </w:t>
+            </w:r>
+          </w:p>
+        </w:tc>
+        <w:tc>
+          <w:tcPr>
+            <w:tcW w:w="1758" w:type="dxa"/>
+          </w:tcPr>
+          <w:p>
+            <w:pPr>
+              <w:jc w:val="both"/>
+              <w:rPr>
+                <w:rFonts w:ascii="Times New Roman" w:hAnsi="Times New Roman" w:cs="Times New Roman"/>
+              </w:rPr>
+            </w:pPr>
+            <w:r>
+              <w:rPr>
+                <w:rFonts w:ascii="Times New Roman" w:hAnsi="Times New Roman" w:cs="Times New Roman"/>
+              </w:rPr>
+              <w:t xml:space="preserve">Un jugador con el </w:t>
+            </w:r>
+            <w:proofErr w:type="spellStart"/>
+            <w:r>
+              <w:rPr>
+                <w:rFonts w:ascii="Times New Roman" w:hAnsi="Times New Roman" w:cs="Times New Roman"/>
+              </w:rPr>
+              <w:t>matchValue</w:t>
+            </w:r>
+            <w:proofErr w:type="spellEnd"/>
+            <w:r>
+              <w:rPr>
+                <w:rFonts w:ascii="Times New Roman" w:hAnsi="Times New Roman" w:cs="Times New Roman"/>
+              </w:rPr>
+              <w:t xml:space="preserve"> de 10</w:t>
+            </w:r>
+          </w:p>
+        </w:tc>
+      </w:tr>
+      <w:tr>
+        <w:tc>
+          <w:tcPr>
+            <w:tcW w:w="1488" w:type="dxa"/>
+          </w:tcPr>
+          <w:p>
+            <w:pPr>
+              <w:jc w:val="both"/>
+              <w:rPr>
+                <w:rFonts w:ascii="Times New Roman" w:hAnsi="Times New Roman" w:cs="Times New Roman"/>
+              </w:rPr>
+            </w:pPr>
+            <w:proofErr w:type="spellStart"/>
+            <w:r>
+              <w:rPr>
+                <w:rFonts w:ascii="Times New Roman" w:hAnsi="Times New Roman" w:cs="Times New Roman"/>
+              </w:rPr>
+              <w:t>Game</w:t>
+            </w:r>
+            <w:proofErr w:type="spellEnd"/>
+          </w:p>
+        </w:tc>
+        <w:tc>
+          <w:tcPr>
+            <w:tcW w:w="2025" w:type="dxa"/>
+          </w:tcPr>
+          <w:p>
+            <w:pPr>
+              <w:jc w:val="both"/>
+              <w:rPr>
+                <w:rFonts w:ascii="Times New Roman" w:hAnsi="Times New Roman" w:cs="Times New Roman"/>
+              </w:rPr>
+            </w:pPr>
+            <w:proofErr w:type="spellStart"/>
+            <w:proofErr w:type="gramStart"/>
+            <w:r>
+              <w:rPr>
+                <w:rFonts w:ascii="Times New Roman" w:hAnsi="Times New Roman" w:cs="Times New Roman"/>
+              </w:rPr>
+              <w:t>tryToInsert</w:t>
+            </w:r>
+            <w:proofErr w:type="spellEnd"/>
+            <w:r>
+              <w:rPr>
+                <w:rFonts w:ascii="Times New Roman" w:hAnsi="Times New Roman" w:cs="Times New Roman"/>
+              </w:rPr>
+              <w:t>(</w:t>
+            </w:r>
+            <w:proofErr w:type="gramEnd"/>
+            <w:r>
+              <w:rPr>
+                <w:rFonts w:ascii="Times New Roman" w:hAnsi="Times New Roman" w:cs="Times New Roman"/>
+              </w:rPr>
+              <w:t>Player): Player</w:t>
+            </w:r>
+          </w:p>
+        </w:tc>
+        <w:tc>
+          <w:tcPr>
+            <w:tcW w:w="1817" w:type="dxa"/>
+          </w:tcPr>
+          <w:p>
+            <w:pPr>
+              <w:jc w:val="both"/>
+              <w:rPr>
+                <w:rFonts w:ascii="Times New Roman" w:hAnsi="Times New Roman" w:cs="Times New Roman"/>
+              </w:rPr>
+            </w:pPr>
+            <w:r>
+              <w:rPr>
+                <w:rFonts w:ascii="Times New Roman" w:hAnsi="Times New Roman" w:cs="Times New Roman"/>
+              </w:rPr>
+              <w:t xml:space="preserve">Un juego con capacidad para 5 jugadores con los siguientes </w:t>
+            </w:r>
+            <w:proofErr w:type="spellStart"/>
+            <w:r>
+              <w:rPr>
+                <w:rFonts w:ascii="Times New Roman" w:hAnsi="Times New Roman" w:cs="Times New Roman"/>
+              </w:rPr>
+              <w:t>matchValues</w:t>
+            </w:r>
+            <w:proofErr w:type="spellEnd"/>
+            <w:r>
+              <w:rPr>
+                <w:rFonts w:ascii="Times New Roman" w:hAnsi="Times New Roman" w:cs="Times New Roman"/>
+              </w:rPr>
+              <w:t xml:space="preserve"> respectivamente</w:t>
+            </w:r>
+          </w:p>
+          <w:p>
+            <w:pPr>
+              <w:jc w:val="both"/>
+              <w:rPr>
+                <w:rFonts w:ascii="Times New Roman" w:hAnsi="Times New Roman" w:cs="Times New Roman"/>
+              </w:rPr>
+            </w:pPr>
+          </w:p>
+          <w:p>
+            <w:pPr>
+              <w:jc w:val="both"/>
+              <w:rPr>
+                <w:rFonts w:ascii="Times New Roman" w:hAnsi="Times New Roman" w:cs="Times New Roman"/>
+              </w:rPr>
+            </w:pPr>
+            <w:r>
+              <w:rPr>
+                <w:rFonts w:ascii="Times New Roman" w:hAnsi="Times New Roman" w:cs="Times New Roman"/>
+              </w:rPr>
+              <w:t>1, 2, 3, 4, 10</w:t>
+            </w:r>
+          </w:p>
+        </w:tc>
+        <w:tc>
+          <w:tcPr>
+            <w:tcW w:w="1740" w:type="dxa"/>
+          </w:tcPr>
+          <w:p>
+            <w:pPr>
+              <w:jc w:val="both"/>
+              <w:rPr>
+                <w:rFonts w:ascii="Times New Roman" w:hAnsi="Times New Roman" w:cs="Times New Roman"/>
+              </w:rPr>
+            </w:pPr>
+            <w:r>
+              <w:rPr>
+                <w:rFonts w:ascii="Times New Roman" w:hAnsi="Times New Roman" w:cs="Times New Roman"/>
+              </w:rPr>
+              <w:t xml:space="preserve">Un jugador con match </w:t>
+            </w:r>
+            <w:proofErr w:type="spellStart"/>
+            <w:r>
+              <w:rPr>
+                <w:rFonts w:ascii="Times New Roman" w:hAnsi="Times New Roman" w:cs="Times New Roman"/>
+              </w:rPr>
+              <w:t>Value</w:t>
+            </w:r>
+            <w:proofErr w:type="spellEnd"/>
+            <w:r>
+              <w:rPr>
+                <w:rFonts w:ascii="Times New Roman" w:hAnsi="Times New Roman" w:cs="Times New Roman"/>
+              </w:rPr>
+              <w:t xml:space="preserve"> de </w:t>
+            </w:r>
+            <w:r>
+              <w:rPr>
+                <w:rFonts w:ascii="Times New Roman" w:hAnsi="Times New Roman" w:cs="Times New Roman"/>
+              </w:rPr>
+              <w:t>11</w:t>
+            </w:r>
+            <w:r>
+              <w:rPr>
+                <w:rFonts w:ascii="Times New Roman" w:hAnsi="Times New Roman" w:cs="Times New Roman"/>
+              </w:rPr>
+              <w:t xml:space="preserve"> </w:t>
+            </w:r>
+          </w:p>
+        </w:tc>
+        <w:tc>
+          <w:tcPr>
+            <w:tcW w:w="1758" w:type="dxa"/>
+          </w:tcPr>
+          <w:p>
+            <w:pPr>
+              <w:jc w:val="both"/>
+              <w:rPr>
+                <w:rFonts w:ascii="Times New Roman" w:hAnsi="Times New Roman" w:cs="Times New Roman"/>
+              </w:rPr>
+            </w:pPr>
+            <w:r>
+              <w:rPr>
+                <w:rFonts w:ascii="Times New Roman" w:hAnsi="Times New Roman" w:cs="Times New Roman"/>
+              </w:rPr>
+              <w:t xml:space="preserve">Un jugador con el </w:t>
+            </w:r>
+            <w:proofErr w:type="spellStart"/>
+            <w:r>
+              <w:rPr>
+                <w:rFonts w:ascii="Times New Roman" w:hAnsi="Times New Roman" w:cs="Times New Roman"/>
+              </w:rPr>
+              <w:t>matchValue</w:t>
+            </w:r>
+            <w:proofErr w:type="spellEnd"/>
+            <w:r>
+              <w:rPr>
+                <w:rFonts w:ascii="Times New Roman" w:hAnsi="Times New Roman" w:cs="Times New Roman"/>
+              </w:rPr>
+              <w:t xml:space="preserve"> de </w:t>
+            </w:r>
+            <w:r>
+              <w:rPr>
+                <w:rFonts w:ascii="Times New Roman" w:hAnsi="Times New Roman" w:cs="Times New Roman"/>
+              </w:rPr>
+              <w:t>11</w:t>
+            </w:r>
+          </w:p>
+        </w:tc>
+      </w:tr>
+      <w:tr>
+        <w:tc>
+          <w:tcPr>
+            <w:tcW w:w="1488" w:type="dxa"/>
+          </w:tcPr>
+          <w:p>
+            <w:pPr>
+              <w:jc w:val="both"/>
+              <w:rPr>
+                <w:rFonts w:ascii="Times New Roman" w:hAnsi="Times New Roman" w:cs="Times New Roman"/>
+              </w:rPr>
+            </w:pPr>
+            <w:proofErr w:type="spellStart"/>
+            <w:r>
+              <w:rPr>
+                <w:rFonts w:ascii="Times New Roman" w:hAnsi="Times New Roman" w:cs="Times New Roman"/>
+              </w:rPr>
+              <w:lastRenderedPageBreak/>
+              <w:t>Game</w:t>
+            </w:r>
+            <w:proofErr w:type="spellEnd"/>
+          </w:p>
+        </w:tc>
+        <w:tc>
+          <w:tcPr>
+            <w:tcW w:w="2025" w:type="dxa"/>
+          </w:tcPr>
+          <w:p>
+            <w:pPr>
+              <w:jc w:val="both"/>
+              <w:rPr>
+                <w:rFonts w:ascii="Times New Roman" w:hAnsi="Times New Roman" w:cs="Times New Roman"/>
+              </w:rPr>
+            </w:pPr>
+            <w:proofErr w:type="spellStart"/>
+            <w:proofErr w:type="gramStart"/>
+            <w:r>
+              <w:rPr>
+                <w:rFonts w:ascii="Times New Roman" w:hAnsi="Times New Roman" w:cs="Times New Roman"/>
+              </w:rPr>
+              <w:t>tryToInsert</w:t>
+            </w:r>
+            <w:proofErr w:type="spellEnd"/>
+            <w:r>
+              <w:rPr>
+                <w:rFonts w:ascii="Times New Roman" w:hAnsi="Times New Roman" w:cs="Times New Roman"/>
+              </w:rPr>
+              <w:t>(</w:t>
+            </w:r>
+            <w:proofErr w:type="gramEnd"/>
+            <w:r>
+              <w:rPr>
+                <w:rFonts w:ascii="Times New Roman" w:hAnsi="Times New Roman" w:cs="Times New Roman"/>
+              </w:rPr>
+              <w:t>Player): Player</w:t>
+            </w:r>
+          </w:p>
+        </w:tc>
+        <w:tc>
+          <w:tcPr>
+            <w:tcW w:w="1817" w:type="dxa"/>
+          </w:tcPr>
+          <w:p>
+            <w:pPr>
+              <w:jc w:val="both"/>
+              <w:rPr>
+                <w:rFonts w:ascii="Times New Roman" w:hAnsi="Times New Roman" w:cs="Times New Roman"/>
+              </w:rPr>
+            </w:pPr>
+            <w:r>
+              <w:rPr>
+                <w:rFonts w:ascii="Times New Roman" w:hAnsi="Times New Roman" w:cs="Times New Roman"/>
+              </w:rPr>
+              <w:t xml:space="preserve">Un juego con capacidad para 5 jugadores con los siguientes </w:t>
+            </w:r>
+            <w:proofErr w:type="spellStart"/>
+            <w:r>
+              <w:rPr>
+                <w:rFonts w:ascii="Times New Roman" w:hAnsi="Times New Roman" w:cs="Times New Roman"/>
+              </w:rPr>
+              <w:t>matchValues</w:t>
+            </w:r>
+            <w:proofErr w:type="spellEnd"/>
+            <w:r>
+              <w:rPr>
+                <w:rFonts w:ascii="Times New Roman" w:hAnsi="Times New Roman" w:cs="Times New Roman"/>
+              </w:rPr>
+              <w:t xml:space="preserve"> respectivamente</w:t>
+            </w:r>
+          </w:p>
+          <w:p>
+            <w:pPr>
+              <w:jc w:val="both"/>
+              <w:rPr>
+                <w:rFonts w:ascii="Times New Roman" w:hAnsi="Times New Roman" w:cs="Times New Roman"/>
+              </w:rPr>
+            </w:pPr>
+          </w:p>
+          <w:p>
+            <w:pPr>
+              <w:jc w:val="both"/>
+              <w:rPr>
+                <w:rFonts w:ascii="Times New Roman" w:hAnsi="Times New Roman" w:cs="Times New Roman"/>
+              </w:rPr>
+            </w:pPr>
+            <w:r>
+              <w:rPr>
+                <w:rFonts w:ascii="Times New Roman" w:hAnsi="Times New Roman" w:cs="Times New Roman"/>
+              </w:rPr>
+              <w:t>1</w:t>
+            </w:r>
+            <w:r>
+              <w:rPr>
+                <w:rFonts w:ascii="Times New Roman" w:hAnsi="Times New Roman" w:cs="Times New Roman"/>
+              </w:rPr>
+              <w:t>0, 10, 10, 10, 10</w:t>
+            </w:r>
+          </w:p>
+        </w:tc>
+        <w:tc>
+          <w:tcPr>
+            <w:tcW w:w="1740" w:type="dxa"/>
+          </w:tcPr>
+          <w:p>
+            <w:pPr>
+              <w:jc w:val="both"/>
+              <w:rPr>
+                <w:rFonts w:ascii="Times New Roman" w:hAnsi="Times New Roman" w:cs="Times New Roman"/>
+              </w:rPr>
+            </w:pPr>
+            <w:r>
+              <w:rPr>
+                <w:rFonts w:ascii="Times New Roman" w:hAnsi="Times New Roman" w:cs="Times New Roman"/>
+              </w:rPr>
+              <w:t xml:space="preserve">Un jugador con match </w:t>
+            </w:r>
+            <w:proofErr w:type="spellStart"/>
+            <w:r>
+              <w:rPr>
+                <w:rFonts w:ascii="Times New Roman" w:hAnsi="Times New Roman" w:cs="Times New Roman"/>
+              </w:rPr>
+              <w:t>Value</w:t>
+            </w:r>
+            <w:proofErr w:type="spellEnd"/>
+            <w:r>
+              <w:rPr>
+                <w:rFonts w:ascii="Times New Roman" w:hAnsi="Times New Roman" w:cs="Times New Roman"/>
+              </w:rPr>
+              <w:t xml:space="preserve"> de </w:t>
+            </w:r>
+            <w:r>
+              <w:rPr>
+                <w:rFonts w:ascii="Times New Roman" w:hAnsi="Times New Roman" w:cs="Times New Roman"/>
+              </w:rPr>
+              <w:t>11</w:t>
+            </w:r>
+            <w:r>
+              <w:rPr>
+                <w:rFonts w:ascii="Times New Roman" w:hAnsi="Times New Roman" w:cs="Times New Roman"/>
+              </w:rPr>
+              <w:t xml:space="preserve"> </w:t>
+            </w:r>
+          </w:p>
+        </w:tc>
+        <w:tc>
+          <w:tcPr>
+            <w:tcW w:w="1758" w:type="dxa"/>
+          </w:tcPr>
+          <w:p>
+            <w:pPr>
+              <w:jc w:val="both"/>
+              <w:rPr>
+                <w:rFonts w:ascii="Times New Roman" w:hAnsi="Times New Roman" w:cs="Times New Roman"/>
+              </w:rPr>
+            </w:pPr>
+            <w:r>
+              <w:rPr>
+                <w:rFonts w:ascii="Times New Roman" w:hAnsi="Times New Roman" w:cs="Times New Roman"/>
+              </w:rPr>
+              <w:t xml:space="preserve">Un jugador con el </w:t>
+            </w:r>
+            <w:proofErr w:type="spellStart"/>
+            <w:r>
+              <w:rPr>
+                <w:rFonts w:ascii="Times New Roman" w:hAnsi="Times New Roman" w:cs="Times New Roman"/>
+              </w:rPr>
+              <w:t>matchValue</w:t>
+            </w:r>
+            <w:proofErr w:type="spellEnd"/>
+            <w:r>
+              <w:rPr>
+                <w:rFonts w:ascii="Times New Roman" w:hAnsi="Times New Roman" w:cs="Times New Roman"/>
+              </w:rPr>
+              <w:t xml:space="preserve"> de 1</w:t>
+            </w:r>
+            <w:r>
+              <w:rPr>
+                <w:rFonts w:ascii="Times New Roman" w:hAnsi="Times New Roman" w:cs="Times New Roman"/>
+              </w:rPr>
+              <w:t>1</w:t>
+            </w:r>
+          </w:p>
+        </w:tc>
+      </w:tr>
+      <w:tr>
+        <w:tc>
+          <w:tcPr>
+            <w:tcW w:w="1488" w:type="dxa"/>
+          </w:tcPr>
+          <w:p>
+            <w:pPr>
+              <w:jc w:val="both"/>
+              <w:rPr>
+                <w:rFonts w:ascii="Times New Roman" w:hAnsi="Times New Roman" w:cs="Times New Roman"/>
+              </w:rPr>
+            </w:pPr>
+            <w:proofErr w:type="spellStart"/>
+            <w:r>
+              <w:rPr>
+                <w:rFonts w:ascii="Times New Roman" w:hAnsi="Times New Roman" w:cs="Times New Roman"/>
+              </w:rPr>
+              <w:t>Game</w:t>
+            </w:r>
+            <w:proofErr w:type="spellEnd"/>
+          </w:p>
+        </w:tc>
+        <w:tc>
+          <w:tcPr>
+            <w:tcW w:w="2025" w:type="dxa"/>
+          </w:tcPr>
+          <w:p>
+            <w:pPr>
+              <w:jc w:val="both"/>
+              <w:rPr>
+                <w:rFonts w:ascii="Times New Roman" w:hAnsi="Times New Roman" w:cs="Times New Roman"/>
+              </w:rPr>
+            </w:pPr>
+            <w:proofErr w:type="spellStart"/>
+            <w:proofErr w:type="gramStart"/>
+            <w:r>
+              <w:rPr>
+                <w:rFonts w:ascii="Times New Roman" w:hAnsi="Times New Roman" w:cs="Times New Roman"/>
+              </w:rPr>
+              <w:t>tryToInsert</w:t>
+            </w:r>
+            <w:proofErr w:type="spellEnd"/>
+            <w:r>
+              <w:rPr>
+                <w:rFonts w:ascii="Times New Roman" w:hAnsi="Times New Roman" w:cs="Times New Roman"/>
+              </w:rPr>
+              <w:t>(</w:t>
+            </w:r>
+            <w:proofErr w:type="gramEnd"/>
+            <w:r>
+              <w:rPr>
+                <w:rFonts w:ascii="Times New Roman" w:hAnsi="Times New Roman" w:cs="Times New Roman"/>
+              </w:rPr>
+              <w:t>Player): Player</w:t>
+            </w:r>
+          </w:p>
+        </w:tc>
+        <w:tc>
+          <w:tcPr>
+            <w:tcW w:w="1817" w:type="dxa"/>
+          </w:tcPr>
+          <w:p>
+            <w:pPr>
+              <w:jc w:val="both"/>
+              <w:rPr>
+                <w:rFonts w:ascii="Times New Roman" w:hAnsi="Times New Roman" w:cs="Times New Roman"/>
+              </w:rPr>
+            </w:pPr>
+            <w:r>
+              <w:rPr>
+                <w:rFonts w:ascii="Times New Roman" w:hAnsi="Times New Roman" w:cs="Times New Roman"/>
+              </w:rPr>
+              <w:t xml:space="preserve">Un juego con capacidad para 5 jugadores con los siguientes </w:t>
+            </w:r>
+            <w:proofErr w:type="spellStart"/>
+            <w:r>
+              <w:rPr>
+                <w:rFonts w:ascii="Times New Roman" w:hAnsi="Times New Roman" w:cs="Times New Roman"/>
+              </w:rPr>
+              <w:t>matchValues</w:t>
+            </w:r>
+            <w:proofErr w:type="spellEnd"/>
+            <w:r>
+              <w:rPr>
+                <w:rFonts w:ascii="Times New Roman" w:hAnsi="Times New Roman" w:cs="Times New Roman"/>
+              </w:rPr>
+              <w:t xml:space="preserve"> respectivamente</w:t>
+            </w:r>
+          </w:p>
+          <w:p>
+            <w:pPr>
+              <w:jc w:val="both"/>
+              <w:rPr>
+                <w:rFonts w:ascii="Times New Roman" w:hAnsi="Times New Roman" w:cs="Times New Roman"/>
+              </w:rPr>
+            </w:pPr>
+          </w:p>
+          <w:p>
+            <w:pPr>
+              <w:jc w:val="both"/>
+              <w:rPr>
+                <w:rFonts w:ascii="Times New Roman" w:hAnsi="Times New Roman" w:cs="Times New Roman"/>
+              </w:rPr>
+            </w:pPr>
+            <w:r>
+              <w:rPr>
+                <w:rFonts w:ascii="Times New Roman" w:hAnsi="Times New Roman" w:cs="Times New Roman"/>
+              </w:rPr>
+              <w:t>10, 10, 10, 10, 10</w:t>
+            </w:r>
+          </w:p>
+        </w:tc>
+        <w:tc>
+          <w:tcPr>
+            <w:tcW w:w="1740" w:type="dxa"/>
+          </w:tcPr>
+          <w:p>
+            <w:pPr>
+              <w:jc w:val="both"/>
+              <w:rPr>
+                <w:rFonts w:ascii="Times New Roman" w:hAnsi="Times New Roman" w:cs="Times New Roman"/>
+              </w:rPr>
+            </w:pPr>
+            <w:r>
+              <w:rPr>
+                <w:rFonts w:ascii="Times New Roman" w:hAnsi="Times New Roman" w:cs="Times New Roman"/>
+              </w:rPr>
+              <w:t xml:space="preserve">Un jugador con match </w:t>
+            </w:r>
+            <w:proofErr w:type="spellStart"/>
+            <w:r>
+              <w:rPr>
+                <w:rFonts w:ascii="Times New Roman" w:hAnsi="Times New Roman" w:cs="Times New Roman"/>
+              </w:rPr>
+              <w:t>Value</w:t>
+            </w:r>
+            <w:proofErr w:type="spellEnd"/>
+            <w:r>
+              <w:rPr>
+                <w:rFonts w:ascii="Times New Roman" w:hAnsi="Times New Roman" w:cs="Times New Roman"/>
+              </w:rPr>
+              <w:t xml:space="preserve"> de </w:t>
+            </w:r>
+            <w:r>
+              <w:rPr>
+                <w:rFonts w:ascii="Times New Roman" w:hAnsi="Times New Roman" w:cs="Times New Roman"/>
+              </w:rPr>
+              <w:t>9</w:t>
+            </w:r>
+          </w:p>
+        </w:tc>
+        <w:tc>
+          <w:tcPr>
+            <w:tcW w:w="1758" w:type="dxa"/>
+          </w:tcPr>
+          <w:p>
+            <w:pPr>
+              <w:jc w:val="both"/>
+              <w:rPr>
+                <w:rFonts w:ascii="Times New Roman" w:hAnsi="Times New Roman" w:cs="Times New Roman"/>
+              </w:rPr>
+            </w:pPr>
+            <w:r>
+              <w:rPr>
+                <w:rFonts w:ascii="Times New Roman" w:hAnsi="Times New Roman" w:cs="Times New Roman"/>
+              </w:rPr>
+              <w:t xml:space="preserve">Un jugador con el </w:t>
+            </w:r>
+            <w:proofErr w:type="spellStart"/>
+            <w:r>
+              <w:rPr>
+                <w:rFonts w:ascii="Times New Roman" w:hAnsi="Times New Roman" w:cs="Times New Roman"/>
+              </w:rPr>
+              <w:t>matchValue</w:t>
+            </w:r>
+            <w:proofErr w:type="spellEnd"/>
+            <w:r>
+              <w:rPr>
+                <w:rFonts w:ascii="Times New Roman" w:hAnsi="Times New Roman" w:cs="Times New Roman"/>
+              </w:rPr>
+              <w:t xml:space="preserve"> de 11</w:t>
+            </w:r>
+          </w:p>
+        </w:tc>
+      </w:tr>
+      <w:tr>
+        <w:tc>
+          <w:tcPr>
+            <w:tcW w:w="1488" w:type="dxa"/>
+          </w:tcPr>
+          <w:p>
+            <w:pPr>
+              <w:jc w:val="both"/>
+              <w:rPr>
+                <w:rFonts w:ascii="Times New Roman" w:hAnsi="Times New Roman" w:cs="Times New Roman"/>
+              </w:rPr>
+            </w:pPr>
+            <w:proofErr w:type="spellStart"/>
+            <w:r>
+              <w:rPr>
+                <w:rFonts w:ascii="Times New Roman" w:hAnsi="Times New Roman" w:cs="Times New Roman"/>
+              </w:rPr>
+              <w:t>Game</w:t>
+            </w:r>
+            <w:proofErr w:type="spellEnd"/>
+          </w:p>
+        </w:tc>
+        <w:tc>
+          <w:tcPr>
+            <w:tcW w:w="2025" w:type="dxa"/>
+          </w:tcPr>
+          <w:p>
+            <w:pPr>
+              <w:jc w:val="both"/>
+              <w:rPr>
+                <w:rFonts w:ascii="Times New Roman" w:hAnsi="Times New Roman" w:cs="Times New Roman"/>
+              </w:rPr>
+            </w:pPr>
+            <w:proofErr w:type="spellStart"/>
+            <w:proofErr w:type="gramStart"/>
+            <w:r>
+              <w:rPr>
+                <w:rFonts w:ascii="Times New Roman" w:hAnsi="Times New Roman" w:cs="Times New Roman"/>
+              </w:rPr>
+              <w:t>tryToInsert</w:t>
+            </w:r>
+            <w:proofErr w:type="spellEnd"/>
+            <w:r>
+              <w:rPr>
+                <w:rFonts w:ascii="Times New Roman" w:hAnsi="Times New Roman" w:cs="Times New Roman"/>
+              </w:rPr>
+              <w:t>(</w:t>
+            </w:r>
+            <w:proofErr w:type="gramEnd"/>
+            <w:r>
+              <w:rPr>
+                <w:rFonts w:ascii="Times New Roman" w:hAnsi="Times New Roman" w:cs="Times New Roman"/>
+              </w:rPr>
+              <w:t>Player): Player</w:t>
+            </w:r>
+          </w:p>
+        </w:tc>
+        <w:tc>
+          <w:tcPr>
+            <w:tcW w:w="1817" w:type="dxa"/>
+          </w:tcPr>
+          <w:p>
+            <w:pPr>
+              <w:jc w:val="both"/>
+              <w:rPr>
+                <w:rFonts w:ascii="Times New Roman" w:hAnsi="Times New Roman" w:cs="Times New Roman"/>
+              </w:rPr>
+            </w:pPr>
+            <w:r>
+              <w:rPr>
+                <w:rFonts w:ascii="Times New Roman" w:hAnsi="Times New Roman" w:cs="Times New Roman"/>
+              </w:rPr>
+              <w:t xml:space="preserve">Un juego con capacidad para 5 jugadores con los siguientes </w:t>
+            </w:r>
+            <w:proofErr w:type="spellStart"/>
+            <w:r>
+              <w:rPr>
+                <w:rFonts w:ascii="Times New Roman" w:hAnsi="Times New Roman" w:cs="Times New Roman"/>
+              </w:rPr>
+              <w:t>matchValues</w:t>
+            </w:r>
+            <w:proofErr w:type="spellEnd"/>
+            <w:r>
+              <w:rPr>
+                <w:rFonts w:ascii="Times New Roman" w:hAnsi="Times New Roman" w:cs="Times New Roman"/>
+              </w:rPr>
+              <w:t xml:space="preserve"> respectivamente</w:t>
+            </w:r>
+          </w:p>
+          <w:p>
+            <w:pPr>
+              <w:jc w:val="both"/>
+              <w:rPr>
+                <w:rFonts w:ascii="Times New Roman" w:hAnsi="Times New Roman" w:cs="Times New Roman"/>
+              </w:rPr>
+            </w:pPr>
+          </w:p>
+          <w:p>
+            <w:pPr>
+              <w:jc w:val="both"/>
+              <w:rPr>
+                <w:rFonts w:ascii="Times New Roman" w:hAnsi="Times New Roman" w:cs="Times New Roman"/>
+              </w:rPr>
+            </w:pPr>
+            <w:r>
+              <w:rPr>
+                <w:rFonts w:ascii="Times New Roman" w:hAnsi="Times New Roman" w:cs="Times New Roman"/>
+              </w:rPr>
+              <w:t>1</w:t>
+            </w:r>
+            <w:r>
+              <w:rPr>
+                <w:rFonts w:ascii="Times New Roman" w:hAnsi="Times New Roman" w:cs="Times New Roman"/>
+              </w:rPr>
+              <w:t>0, 15, 20, 25, 30</w:t>
+            </w:r>
+          </w:p>
+        </w:tc>
+        <w:tc>
+          <w:tcPr>
+            <w:tcW w:w="1740" w:type="dxa"/>
+          </w:tcPr>
+          <w:p>
+            <w:pPr>
+              <w:jc w:val="both"/>
+              <w:rPr>
+                <w:rFonts w:ascii="Times New Roman" w:hAnsi="Times New Roman" w:cs="Times New Roman"/>
+              </w:rPr>
+            </w:pPr>
+            <w:r>
+              <w:rPr>
+                <w:rFonts w:ascii="Times New Roman" w:hAnsi="Times New Roman" w:cs="Times New Roman"/>
+              </w:rPr>
+              <w:t xml:space="preserve">Un jugador con match </w:t>
+            </w:r>
+            <w:proofErr w:type="spellStart"/>
+            <w:r>
+              <w:rPr>
+                <w:rFonts w:ascii="Times New Roman" w:hAnsi="Times New Roman" w:cs="Times New Roman"/>
+              </w:rPr>
+              <w:t>Value</w:t>
+            </w:r>
+            <w:proofErr w:type="spellEnd"/>
+            <w:r>
+              <w:rPr>
+                <w:rFonts w:ascii="Times New Roman" w:hAnsi="Times New Roman" w:cs="Times New Roman"/>
+              </w:rPr>
+              <w:t xml:space="preserve"> de 11 </w:t>
+            </w:r>
+          </w:p>
+        </w:tc>
+        <w:tc>
+          <w:tcPr>
+            <w:tcW w:w="1758" w:type="dxa"/>
+          </w:tcPr>
+          <w:p>
+            <w:pPr>
+              <w:jc w:val="both"/>
+              <w:rPr>
+                <w:rFonts w:ascii="Times New Roman" w:hAnsi="Times New Roman" w:cs="Times New Roman"/>
+              </w:rPr>
+            </w:pPr>
+            <w:r>
+              <w:rPr>
+                <w:rFonts w:ascii="Times New Roman" w:hAnsi="Times New Roman" w:cs="Times New Roman"/>
+              </w:rPr>
+              <w:t xml:space="preserve">Un jugador con el </w:t>
+            </w:r>
+            <w:proofErr w:type="spellStart"/>
+            <w:r>
+              <w:rPr>
+                <w:rFonts w:ascii="Times New Roman" w:hAnsi="Times New Roman" w:cs="Times New Roman"/>
+              </w:rPr>
+              <w:t>matchValue</w:t>
+            </w:r>
+            <w:proofErr w:type="spellEnd"/>
+            <w:r>
+              <w:rPr>
+                <w:rFonts w:ascii="Times New Roman" w:hAnsi="Times New Roman" w:cs="Times New Roman"/>
+              </w:rPr>
+              <w:t xml:space="preserve"> de </w:t>
+            </w:r>
+            <w:r>
+              <w:rPr>
+                <w:rFonts w:ascii="Times New Roman" w:hAnsi="Times New Roman" w:cs="Times New Roman"/>
+              </w:rPr>
+              <w:t>30</w:t>
+            </w:r>
+          </w:p>
+        </w:tc>
+      </w:tr>
+      <w:tr>
+        <w:tc>
+          <w:tcPr>
+            <w:tcW w:w="1488" w:type="dxa"/>
+          </w:tcPr>
+          <w:p>
+            <w:pPr>
+              <w:jc w:val="both"/>
+              <w:rPr>
+                <w:rFonts w:ascii="Times New Roman" w:hAnsi="Times New Roman" w:cs="Times New Roman"/>
+              </w:rPr>
+            </w:pPr>
+            <w:proofErr w:type="spellStart"/>
+            <w:r>
+              <w:rPr>
+                <w:rFonts w:ascii="Times New Roman" w:hAnsi="Times New Roman" w:cs="Times New Roman"/>
+              </w:rPr>
+              <w:t>Game</w:t>
+            </w:r>
+            <w:proofErr w:type="spellEnd"/>
+          </w:p>
+        </w:tc>
+        <w:tc>
+          <w:tcPr>
+            <w:tcW w:w="2025" w:type="dxa"/>
+          </w:tcPr>
+          <w:p>
+            <w:pPr>
+              <w:jc w:val="both"/>
+              <w:rPr>
+                <w:rFonts w:ascii="Times New Roman" w:hAnsi="Times New Roman" w:cs="Times New Roman"/>
+              </w:rPr>
+            </w:pPr>
+            <w:proofErr w:type="spellStart"/>
+            <w:proofErr w:type="gramStart"/>
+            <w:r>
+              <w:rPr>
+                <w:rFonts w:ascii="Times New Roman" w:hAnsi="Times New Roman" w:cs="Times New Roman"/>
+              </w:rPr>
+              <w:t>tryToInsert</w:t>
+            </w:r>
+            <w:proofErr w:type="spellEnd"/>
+            <w:r>
+              <w:rPr>
+                <w:rFonts w:ascii="Times New Roman" w:hAnsi="Times New Roman" w:cs="Times New Roman"/>
+              </w:rPr>
+              <w:t>(</w:t>
+            </w:r>
+            <w:proofErr w:type="gramEnd"/>
+            <w:r>
+              <w:rPr>
+                <w:rFonts w:ascii="Times New Roman" w:hAnsi="Times New Roman" w:cs="Times New Roman"/>
+              </w:rPr>
+              <w:t>Player): Player</w:t>
+            </w:r>
+          </w:p>
+        </w:tc>
+        <w:tc>
+          <w:tcPr>
+            <w:tcW w:w="1817" w:type="dxa"/>
+          </w:tcPr>
+          <w:p>
+            <w:pPr>
+              <w:jc w:val="both"/>
+              <w:rPr>
+                <w:rFonts w:ascii="Times New Roman" w:hAnsi="Times New Roman" w:cs="Times New Roman"/>
+              </w:rPr>
+            </w:pPr>
+            <w:r>
+              <w:rPr>
+                <w:rFonts w:ascii="Times New Roman" w:hAnsi="Times New Roman" w:cs="Times New Roman"/>
+              </w:rPr>
+              <w:t xml:space="preserve">Un juego con capacidad para 5 jugadores con los siguientes </w:t>
+            </w:r>
+            <w:proofErr w:type="spellStart"/>
+            <w:r>
+              <w:rPr>
+                <w:rFonts w:ascii="Times New Roman" w:hAnsi="Times New Roman" w:cs="Times New Roman"/>
+              </w:rPr>
+              <w:t>matchValues</w:t>
+            </w:r>
+            <w:proofErr w:type="spellEnd"/>
+            <w:r>
+              <w:rPr>
+                <w:rFonts w:ascii="Times New Roman" w:hAnsi="Times New Roman" w:cs="Times New Roman"/>
+              </w:rPr>
+              <w:t xml:space="preserve"> respectivamente</w:t>
+            </w:r>
+          </w:p>
+          <w:p>
+            <w:pPr>
+              <w:jc w:val="both"/>
+              <w:rPr>
+                <w:rFonts w:ascii="Times New Roman" w:hAnsi="Times New Roman" w:cs="Times New Roman"/>
+              </w:rPr>
+            </w:pPr>
+          </w:p>
+          <w:p>
+            <w:pPr>
+              <w:jc w:val="both"/>
+              <w:rPr>
+                <w:rFonts w:ascii="Times New Roman" w:hAnsi="Times New Roman" w:cs="Times New Roman"/>
+              </w:rPr>
+            </w:pPr>
+            <w:r>
+              <w:rPr>
+                <w:rFonts w:ascii="Times New Roman" w:hAnsi="Times New Roman" w:cs="Times New Roman"/>
+              </w:rPr>
+              <w:t>10, 15, 20, 25, 30</w:t>
+            </w:r>
+          </w:p>
+        </w:tc>
+        <w:tc>
+          <w:tcPr>
+            <w:tcW w:w="1740" w:type="dxa"/>
+          </w:tcPr>
+          <w:p>
+            <w:pPr>
+              <w:jc w:val="both"/>
+              <w:rPr>
+                <w:rFonts w:ascii="Times New Roman" w:hAnsi="Times New Roman" w:cs="Times New Roman"/>
+              </w:rPr>
+            </w:pPr>
+            <w:r>
+              <w:rPr>
+                <w:rFonts w:ascii="Times New Roman" w:hAnsi="Times New Roman" w:cs="Times New Roman"/>
+              </w:rPr>
+              <w:t xml:space="preserve">Un jugador con match </w:t>
+            </w:r>
+            <w:proofErr w:type="spellStart"/>
+            <w:r>
+              <w:rPr>
+                <w:rFonts w:ascii="Times New Roman" w:hAnsi="Times New Roman" w:cs="Times New Roman"/>
+              </w:rPr>
+              <w:t>Value</w:t>
+            </w:r>
+            <w:proofErr w:type="spellEnd"/>
+            <w:r>
+              <w:rPr>
+                <w:rFonts w:ascii="Times New Roman" w:hAnsi="Times New Roman" w:cs="Times New Roman"/>
+              </w:rPr>
+              <w:t xml:space="preserve"> de </w:t>
+            </w:r>
+            <w:r>
+              <w:rPr>
+                <w:rFonts w:ascii="Times New Roman" w:hAnsi="Times New Roman" w:cs="Times New Roman"/>
+              </w:rPr>
+              <w:t>26</w:t>
+            </w:r>
+          </w:p>
+        </w:tc>
+        <w:tc>
+          <w:tcPr>
+            <w:tcW w:w="1758" w:type="dxa"/>
+          </w:tcPr>
+          <w:p>
+            <w:pPr>
+              <w:jc w:val="both"/>
+              <w:rPr>
+                <w:rFonts w:ascii="Times New Roman" w:hAnsi="Times New Roman" w:cs="Times New Roman"/>
+              </w:rPr>
+            </w:pPr>
+            <w:r>
+              <w:rPr>
+                <w:rFonts w:ascii="Times New Roman" w:hAnsi="Times New Roman" w:cs="Times New Roman"/>
+              </w:rPr>
+              <w:t xml:space="preserve">Un jugador con el </w:t>
+            </w:r>
+            <w:proofErr w:type="spellStart"/>
+            <w:r>
+              <w:rPr>
+                <w:rFonts w:ascii="Times New Roman" w:hAnsi="Times New Roman" w:cs="Times New Roman"/>
+              </w:rPr>
+              <w:t>matchValue</w:t>
+            </w:r>
+            <w:proofErr w:type="spellEnd"/>
+            <w:r>
+              <w:rPr>
+                <w:rFonts w:ascii="Times New Roman" w:hAnsi="Times New Roman" w:cs="Times New Roman"/>
+              </w:rPr>
+              <w:t xml:space="preserve"> de </w:t>
+            </w:r>
+            <w:r>
+              <w:rPr>
+                <w:rFonts w:ascii="Times New Roman" w:hAnsi="Times New Roman" w:cs="Times New Roman"/>
+              </w:rPr>
+              <w:t>10</w:t>
+            </w:r>
+          </w:p>
+        </w:tc>
+      </w:tr>
+      <w:tr>
+        <w:tc>
+          <w:tcPr>
+            <w:tcW w:w="1488" w:type="dxa"/>
+          </w:tcPr>
+          <w:p>
+            <w:pPr>
+              <w:jc w:val="both"/>
+              <w:rPr>
+                <w:rFonts w:ascii="Times New Roman" w:hAnsi="Times New Roman" w:cs="Times New Roman"/>
+              </w:rPr>
+            </w:pPr>
+            <w:proofErr w:type="spellStart"/>
+            <w:r>
+              <w:rPr>
+                <w:rFonts w:ascii="Times New Roman" w:hAnsi="Times New Roman" w:cs="Times New Roman"/>
+              </w:rPr>
+              <w:t>Game</w:t>
+            </w:r>
+            <w:proofErr w:type="spellEnd"/>
+          </w:p>
+        </w:tc>
+        <w:tc>
+          <w:tcPr>
+            <w:tcW w:w="2025" w:type="dxa"/>
+          </w:tcPr>
+          <w:p>
+            <w:pPr>
+              <w:jc w:val="both"/>
+              <w:rPr>
+                <w:rFonts w:ascii="Times New Roman" w:hAnsi="Times New Roman" w:cs="Times New Roman"/>
+              </w:rPr>
+            </w:pPr>
+            <w:proofErr w:type="spellStart"/>
+            <w:proofErr w:type="gramStart"/>
+            <w:r>
+              <w:rPr>
+                <w:rFonts w:ascii="Times New Roman" w:hAnsi="Times New Roman" w:cs="Times New Roman"/>
+              </w:rPr>
+              <w:t>tryToInsert</w:t>
+            </w:r>
+            <w:proofErr w:type="spellEnd"/>
+            <w:r>
+              <w:rPr>
+                <w:rFonts w:ascii="Times New Roman" w:hAnsi="Times New Roman" w:cs="Times New Roman"/>
+              </w:rPr>
+              <w:t>(</w:t>
+            </w:r>
+            <w:proofErr w:type="gramEnd"/>
+            <w:r>
+              <w:rPr>
+                <w:rFonts w:ascii="Times New Roman" w:hAnsi="Times New Roman" w:cs="Times New Roman"/>
+              </w:rPr>
+              <w:t>Player): Player</w:t>
+            </w:r>
+          </w:p>
+        </w:tc>
+        <w:tc>
+          <w:tcPr>
+            <w:tcW w:w="1817" w:type="dxa"/>
+          </w:tcPr>
+          <w:p>
+            <w:pPr>
+              <w:jc w:val="both"/>
+              <w:rPr>
+                <w:rFonts w:ascii="Times New Roman" w:hAnsi="Times New Roman" w:cs="Times New Roman"/>
+              </w:rPr>
+            </w:pPr>
+            <w:r>
+              <w:rPr>
+                <w:rFonts w:ascii="Times New Roman" w:hAnsi="Times New Roman" w:cs="Times New Roman"/>
+              </w:rPr>
+              <w:t xml:space="preserve">Un juego con capacidad para 5 jugadores con los siguientes </w:t>
+            </w:r>
+            <w:proofErr w:type="spellStart"/>
+            <w:r>
+              <w:rPr>
+                <w:rFonts w:ascii="Times New Roman" w:hAnsi="Times New Roman" w:cs="Times New Roman"/>
+              </w:rPr>
+              <w:t>matchValues</w:t>
+            </w:r>
+            <w:proofErr w:type="spellEnd"/>
+            <w:r>
+              <w:rPr>
+                <w:rFonts w:ascii="Times New Roman" w:hAnsi="Times New Roman" w:cs="Times New Roman"/>
+              </w:rPr>
+              <w:t xml:space="preserve"> respectivamente</w:t>
+            </w:r>
+          </w:p>
+          <w:p>
+            <w:pPr>
+              <w:jc w:val="both"/>
+              <w:rPr>
+                <w:rFonts w:ascii="Times New Roman" w:hAnsi="Times New Roman" w:cs="Times New Roman"/>
+              </w:rPr>
+            </w:pPr>
+          </w:p>
+          <w:p>
+            <w:pPr>
+              <w:jc w:val="both"/>
+              <w:rPr>
+                <w:rFonts w:ascii="Times New Roman" w:hAnsi="Times New Roman" w:cs="Times New Roman"/>
+              </w:rPr>
+            </w:pPr>
+            <w:r>
+              <w:rPr>
+                <w:rFonts w:ascii="Times New Roman" w:hAnsi="Times New Roman" w:cs="Times New Roman"/>
+              </w:rPr>
+              <w:t>10, 15, 20, 25, 30</w:t>
+            </w:r>
+          </w:p>
+        </w:tc>
+        <w:tc>
+          <w:tcPr>
+            <w:tcW w:w="1740" w:type="dxa"/>
+          </w:tcPr>
+          <w:p>
+            <w:pPr>
+              <w:jc w:val="both"/>
+              <w:rPr>
+                <w:rFonts w:ascii="Times New Roman" w:hAnsi="Times New Roman" w:cs="Times New Roman"/>
+              </w:rPr>
+            </w:pPr>
+            <w:r>
+              <w:rPr>
+                <w:rFonts w:ascii="Times New Roman" w:hAnsi="Times New Roman" w:cs="Times New Roman"/>
+              </w:rPr>
+              <w:t xml:space="preserve">Un jugador con match </w:t>
+            </w:r>
+            <w:proofErr w:type="spellStart"/>
+            <w:r>
+              <w:rPr>
+                <w:rFonts w:ascii="Times New Roman" w:hAnsi="Times New Roman" w:cs="Times New Roman"/>
+              </w:rPr>
+              <w:t>Value</w:t>
+            </w:r>
+            <w:proofErr w:type="spellEnd"/>
+            <w:r>
+              <w:rPr>
+                <w:rFonts w:ascii="Times New Roman" w:hAnsi="Times New Roman" w:cs="Times New Roman"/>
+              </w:rPr>
+              <w:t xml:space="preserve"> de</w:t>
+            </w:r>
+            <w:r>
+              <w:rPr>
+                <w:rFonts w:ascii="Times New Roman" w:hAnsi="Times New Roman" w:cs="Times New Roman"/>
+              </w:rPr>
+              <w:t xml:space="preserve"> 40</w:t>
+            </w:r>
+          </w:p>
+        </w:tc>
+        <w:tc>
+          <w:tcPr>
+            <w:tcW w:w="1758" w:type="dxa"/>
+          </w:tcPr>
+          <w:p>
+            <w:pPr>
+              <w:jc w:val="both"/>
+              <w:rPr>
+                <w:rFonts w:ascii="Times New Roman" w:hAnsi="Times New Roman" w:cs="Times New Roman"/>
+              </w:rPr>
+            </w:pPr>
+            <w:r>
+              <w:rPr>
+                <w:rFonts w:ascii="Times New Roman" w:hAnsi="Times New Roman" w:cs="Times New Roman"/>
+              </w:rPr>
+              <w:t xml:space="preserve">Un jugador con el </w:t>
+            </w:r>
+            <w:proofErr w:type="spellStart"/>
+            <w:r>
+              <w:rPr>
+                <w:rFonts w:ascii="Times New Roman" w:hAnsi="Times New Roman" w:cs="Times New Roman"/>
+              </w:rPr>
+              <w:t>matchValue</w:t>
+            </w:r>
+            <w:proofErr w:type="spellEnd"/>
+            <w:r>
+              <w:rPr>
+                <w:rFonts w:ascii="Times New Roman" w:hAnsi="Times New Roman" w:cs="Times New Roman"/>
+              </w:rPr>
+              <w:t xml:space="preserve"> de </w:t>
+            </w:r>
+            <w:r>
+              <w:rPr>
+                <w:rFonts w:ascii="Times New Roman" w:hAnsi="Times New Roman" w:cs="Times New Roman"/>
+              </w:rPr>
+              <w:t>40</w:t>
+            </w:r>
+            <w:bookmarkStart w:id="0" w:name="_GoBack"/>
+            <w:bookmarkEnd w:id="0"/>
+          </w:p>
+        </w:tc>
+      </w:tr>
+    </w:tbl>
+    <w:p>
+      <w:pPr>
+        <w:rPr>
+          <w:b/>
+        </w:rPr>
+      </w:pPr>
+    </w:p>
     <w:p>
       <w:pPr>
         <w:rPr>
@@ -2667,6 +5366,7 @@
               <w:rPr>
                 <w:lang w:val="en-US"/>
               </w:rPr>
+              <w:lastRenderedPageBreak/>
               <w:t>addPlayer</w:t>
             </w:r>
             <w:proofErr w:type="spellEnd"/>
@@ -2862,14 +5562,7 @@
                 <w:rFonts w:cstheme="minorHAnsi"/>
                 <w:lang w:val="en-US"/>
               </w:rPr>
-              <w:t xml:space="preserve"> </w:t>
-            </w:r>
-            <w:r>
-              <w:rPr>
-                <w:rFonts w:cstheme="minorHAnsi"/>
-                <w:lang w:val="en-US"/>
-              </w:rPr>
-              <w:t>Player[]</w:t>
+              <w:t xml:space="preserve"> Player[]</w:t>
             </w:r>
           </w:p>
         </w:tc>
@@ -2877,6 +5570,7 @@
     </w:tbl>
     <w:p>
       <w:r>
+        <w:lastRenderedPageBreak/>
         <w:t>Operaciones</w:t>
       </w:r>
     </w:p>
@@ -3018,7 +5712,6 @@
               <w:rPr>
                 <w:lang w:val="en-US"/>
               </w:rPr>
-              <w:lastRenderedPageBreak/>
               <w:t>Post</w:t>
             </w:r>
             <w:r>
@@ -3129,7 +5822,6 @@
               <w:rPr>
                 <w:b/>
               </w:rPr>
-              <w:lastRenderedPageBreak/>
               <w:t>addPlayer</w:t>
             </w:r>
             <w:proofErr w:type="spellEnd"/>
@@ -3863,146 +6555,111 @@
               <w:rPr>
                 <w:b/>
               </w:rPr>
-              <w:t xml:space="preserve"> </w:t>
+              <w:t xml:space="preserve"> (</w:t>
             </w:r>
             <w:r>
               <w:rPr>
                 <w:b/>
               </w:rPr>
-              <w:t>(</w:t>
+              <w:t>mm</w:t>
             </w:r>
             <w:r>
               <w:rPr>
                 <w:b/>
               </w:rPr>
-              <w:t>mm</w:t>
-            </w:r>
-            <w:r>
+              <w:t>)</w:t>
+            </w:r>
+          </w:p>
+          <w:p>
+            <w:r>
+              <w:t>“</w:t>
+            </w:r>
+            <w:r>
+              <w:t>Retorna la colección de jugadores listos para jugar.”</w:t>
+            </w:r>
+          </w:p>
+          <w:p>
+            <w:pPr>
+              <w:rPr>
+                <w:lang w:val="en-US"/>
+              </w:rPr>
+            </w:pPr>
+            <w:r>
+              <w:rPr>
+                <w:lang w:val="en-US"/>
+              </w:rPr>
+              <w:t>Pre: mm = {players</w:t>
+            </w:r>
+            <w:proofErr w:type="gramStart"/>
+            <w:r>
+              <w:rPr>
+                <w:lang w:val="en-US"/>
+              </w:rPr>
+              <w:t>=(</w:t>
+            </w:r>
+            <w:proofErr w:type="gramEnd"/>
+            <w:r>
+              <w:rPr>
+                <w:lang w:val="en-US"/>
+              </w:rPr>
+              <w:t xml:space="preserve">p1, p2, …, </w:t>
+            </w:r>
+            <w:proofErr w:type="spellStart"/>
+            <w:r>
+              <w:rPr>
+                <w:lang w:val="en-US"/>
+              </w:rPr>
+              <w:t>pn</w:t>
+            </w:r>
+            <w:proofErr w:type="spellEnd"/>
+            <w:r>
+              <w:rPr>
+                <w:lang w:val="en-US"/>
+              </w:rPr>
+              <w:t xml:space="preserve">), matches=(m1, m2, …, mi, …, </w:t>
+            </w:r>
+            <w:proofErr w:type="spellStart"/>
+            <w:r>
+              <w:rPr>
+                <w:lang w:val="en-US"/>
+              </w:rPr>
+              <w:t>mk</w:t>
+            </w:r>
+            <w:proofErr w:type="spellEnd"/>
+            <w:r>
+              <w:rPr>
+                <w:lang w:val="en-US"/>
+              </w:rPr>
+              <w:t xml:space="preserve">), n, j} </w:t>
+            </w:r>
+          </w:p>
+          <w:p>
+            <w:pPr>
               <w:rPr>
                 <w:b/>
+                <w:lang w:val="en-US"/>
+              </w:rPr>
+            </w:pPr>
+            <w:r>
+              <w:rPr>
+                <w:lang w:val="en-US"/>
+              </w:rPr>
+              <w:t xml:space="preserve">Post: players=(p1, p2, …, </w:t>
+            </w:r>
+            <w:proofErr w:type="spellStart"/>
+            <w:r>
+              <w:rPr>
+                <w:lang w:val="en-US"/>
+              </w:rPr>
+              <w:t>pn</w:t>
+            </w:r>
+            <w:proofErr w:type="spellEnd"/>
+            <w:r>
+              <w:rPr>
+                <w:lang w:val="en-US"/>
               </w:rPr>
               <w:t>)</w:t>
             </w:r>
-          </w:p>
-          <w:p>
-            <w:r>
-              <w:t>“</w:t>
-            </w:r>
-            <w:r>
-              <w:t>Retorna la colección de jugadores listos para jugar.</w:t>
-            </w:r>
-            <w:r>
-              <w:t>”</w:t>
-            </w:r>
-          </w:p>
-          <w:p>
-            <w:pPr>
-              <w:rPr>
-                <w:lang w:val="en-US"/>
-              </w:rPr>
-            </w:pPr>
-            <w:r>
-              <w:rPr>
-                <w:lang w:val="en-US"/>
-              </w:rPr>
-              <w:t>Pre: mm = {players</w:t>
-            </w:r>
-            <w:proofErr w:type="gramStart"/>
-            <w:r>
-              <w:rPr>
-                <w:lang w:val="en-US"/>
-              </w:rPr>
-              <w:t>=(</w:t>
-            </w:r>
-            <w:proofErr w:type="gramEnd"/>
-            <w:r>
-              <w:rPr>
-                <w:lang w:val="en-US"/>
-              </w:rPr>
-              <w:t xml:space="preserve">p1, p2, …, </w:t>
-            </w:r>
-            <w:proofErr w:type="spellStart"/>
-            <w:r>
-              <w:rPr>
-                <w:lang w:val="en-US"/>
-              </w:rPr>
-              <w:t>pn</w:t>
-            </w:r>
-            <w:proofErr w:type="spellEnd"/>
-            <w:r>
-              <w:rPr>
-                <w:lang w:val="en-US"/>
-              </w:rPr>
-              <w:t xml:space="preserve">), matches=(m1, m2, …, mi, …, </w:t>
-            </w:r>
-            <w:proofErr w:type="spellStart"/>
-            <w:r>
-              <w:rPr>
-                <w:lang w:val="en-US"/>
-              </w:rPr>
-              <w:t>mk</w:t>
-            </w:r>
-            <w:proofErr w:type="spellEnd"/>
-            <w:r>
-              <w:rPr>
-                <w:lang w:val="en-US"/>
-              </w:rPr>
-              <w:t>), n</w:t>
-            </w:r>
-            <w:r>
-              <w:rPr>
-                <w:lang w:val="en-US"/>
-              </w:rPr>
-              <w:t>, j</w:t>
-            </w:r>
-            <w:r>
-              <w:rPr>
-                <w:lang w:val="en-US"/>
-              </w:rPr>
-              <w:t xml:space="preserve">} </w:t>
-            </w:r>
-          </w:p>
-          <w:p>
-            <w:pPr>
-              <w:rPr>
-                <w:b/>
-                <w:lang w:val="en-US"/>
-              </w:rPr>
-            </w:pPr>
-            <w:r>
-              <w:rPr>
-                <w:lang w:val="en-US"/>
-              </w:rPr>
-              <w:t>Post</w:t>
-            </w:r>
-            <w:r>
-              <w:rPr>
-                <w:lang w:val="en-US"/>
-              </w:rPr>
-              <w:t xml:space="preserve">: </w:t>
-            </w:r>
-            <w:r>
-              <w:rPr>
-                <w:lang w:val="en-US"/>
-              </w:rPr>
-              <w:t xml:space="preserve">players=(p1, p2, …, </w:t>
-            </w:r>
-            <w:proofErr w:type="spellStart"/>
-            <w:r>
-              <w:rPr>
-                <w:lang w:val="en-US"/>
-              </w:rPr>
-              <w:t>pn</w:t>
-            </w:r>
-            <w:proofErr w:type="spellEnd"/>
-            <w:r>
-              <w:rPr>
-                <w:lang w:val="en-US"/>
-              </w:rPr>
-              <w:t>)</w:t>
-            </w:r>
-            <w:bookmarkStart w:id="0" w:name="_GoBack"/>
-            <w:bookmarkEnd w:id="0"/>
           </w:p>
         </w:tc>
       </w:tr>

</xml_diff>

<commit_message>
Empezado diseño de pruebas TestMatchmaking
</commit_message>
<xml_diff>
--- a/Método de la ingeniería/TAD Matchmaking.docx
+++ b/Método de la ingeniería/TAD Matchmaking.docx
@@ -5969,12 +5969,7 @@
               <w:t>“</w:t>
             </w:r>
             <w:r>
-              <w:t>Crea las partidas con los jugadores en</w:t>
-            </w:r>
-            <w:bookmarkStart w:id="0" w:name="_GoBack"/>
-            <w:bookmarkEnd w:id="0"/>
-            <w:r>
-              <w:t xml:space="preserve"> la lista</w:t>
+              <w:t>Crea las partidas con los jugadores en la lista</w:t>
             </w:r>
             <w:r>
               <w:t>”</w:t>
@@ -6508,6 +6503,40 @@
               </w:rPr>
               <w:t xml:space="preserve">Prueba 1: </w:t>
             </w:r>
+            <w:r>
+              <w:rPr>
+                <w:rFonts w:ascii="Times New Roman" w:hAnsi="Times New Roman" w:cs="Times New Roman"/>
+              </w:rPr>
+              <w:t xml:space="preserve">Prueba que el método </w:t>
+            </w:r>
+            <w:proofErr w:type="spellStart"/>
+            <w:r>
+              <w:rPr>
+                <w:rFonts w:ascii="Times New Roman" w:hAnsi="Times New Roman" w:cs="Times New Roman"/>
+              </w:rPr>
+              <w:t>addPlayer</w:t>
+            </w:r>
+            <w:proofErr w:type="spellEnd"/>
+            <w:r>
+              <w:rPr>
+                <w:rFonts w:ascii="Times New Roman" w:hAnsi="Times New Roman" w:cs="Times New Roman"/>
+              </w:rPr>
+              <w:t xml:space="preserve"> añade jugadores al </w:t>
+            </w:r>
+            <w:proofErr w:type="spellStart"/>
+            <w:r>
+              <w:rPr>
+                <w:rFonts w:ascii="Times New Roman" w:hAnsi="Times New Roman" w:cs="Times New Roman"/>
+              </w:rPr>
+              <w:t>matchmaking</w:t>
+            </w:r>
+            <w:proofErr w:type="spellEnd"/>
+            <w:r>
+              <w:rPr>
+                <w:rFonts w:ascii="Times New Roman" w:hAnsi="Times New Roman" w:cs="Times New Roman"/>
+              </w:rPr>
+              <w:t xml:space="preserve"> mientras no sobrepase su capacidad</w:t>
+            </w:r>
           </w:p>
         </w:tc>
       </w:tr>
@@ -6623,6 +6652,14 @@
                 <w:rFonts w:ascii="Times New Roman" w:hAnsi="Times New Roman" w:cs="Times New Roman"/>
               </w:rPr>
             </w:pPr>
+            <w:proofErr w:type="spellStart"/>
+            <w:r>
+              <w:rPr>
+                <w:rFonts w:ascii="Times New Roman" w:hAnsi="Times New Roman" w:cs="Times New Roman"/>
+              </w:rPr>
+              <w:t>Matchmaking</w:t>
+            </w:r>
+            <w:proofErr w:type="spellEnd"/>
           </w:p>
         </w:tc>
         <w:tc>
@@ -6636,6 +6673,36 @@
                 <w:rFonts w:ascii="Times New Roman" w:hAnsi="Times New Roman" w:cs="Times New Roman"/>
               </w:rPr>
             </w:pPr>
+            <w:proofErr w:type="spellStart"/>
+            <w:proofErr w:type="gramStart"/>
+            <w:r>
+              <w:rPr>
+                <w:rFonts w:ascii="Times New Roman" w:hAnsi="Times New Roman" w:cs="Times New Roman"/>
+              </w:rPr>
+              <w:t>addPlayer</w:t>
+            </w:r>
+            <w:proofErr w:type="spellEnd"/>
+            <w:r>
+              <w:rPr>
+                <w:rFonts w:ascii="Times New Roman" w:hAnsi="Times New Roman" w:cs="Times New Roman"/>
+              </w:rPr>
+              <w:t>(</w:t>
+            </w:r>
+            <w:proofErr w:type="gramEnd"/>
+            <w:r>
+              <w:rPr>
+                <w:rFonts w:ascii="Times New Roman" w:hAnsi="Times New Roman" w:cs="Times New Roman"/>
+              </w:rPr>
+              <w:t xml:space="preserve">Player p): </w:t>
+            </w:r>
+            <w:proofErr w:type="spellStart"/>
+            <w:r>
+              <w:rPr>
+                <w:rFonts w:ascii="Times New Roman" w:hAnsi="Times New Roman" w:cs="Times New Roman"/>
+              </w:rPr>
+              <w:t>boolean</w:t>
+            </w:r>
+            <w:proofErr w:type="spellEnd"/>
           </w:p>
         </w:tc>
         <w:tc>
@@ -6649,6 +6716,26 @@
                 <w:rFonts w:ascii="Times New Roman" w:hAnsi="Times New Roman" w:cs="Times New Roman"/>
               </w:rPr>
             </w:pPr>
+            <w:r>
+              <w:rPr>
+                <w:rFonts w:ascii="Times New Roman" w:hAnsi="Times New Roman" w:cs="Times New Roman"/>
+              </w:rPr>
+              <w:t xml:space="preserve">Se ha creado un </w:t>
+            </w:r>
+            <w:proofErr w:type="spellStart"/>
+            <w:r>
+              <w:rPr>
+                <w:rFonts w:ascii="Times New Roman" w:hAnsi="Times New Roman" w:cs="Times New Roman"/>
+              </w:rPr>
+              <w:t>matchmaking</w:t>
+            </w:r>
+            <w:proofErr w:type="spellEnd"/>
+            <w:r>
+              <w:rPr>
+                <w:rFonts w:ascii="Times New Roman" w:hAnsi="Times New Roman" w:cs="Times New Roman"/>
+              </w:rPr>
+              <w:t xml:space="preserve"> para capacidad de 10 jugadores y hay 9 jugadores en cola.</w:t>
+            </w:r>
           </w:p>
         </w:tc>
         <w:tc>
@@ -6662,6 +6749,86 @@
                 <w:rFonts w:ascii="Times New Roman" w:hAnsi="Times New Roman" w:cs="Times New Roman"/>
               </w:rPr>
             </w:pPr>
+            <w:r>
+              <w:rPr>
+                <w:rFonts w:ascii="Times New Roman" w:hAnsi="Times New Roman" w:cs="Times New Roman"/>
+              </w:rPr>
+              <w:t>Player p tiene</w:t>
+            </w:r>
+          </w:p>
+          <w:p>
+            <w:pPr>
+              <w:jc w:val="both"/>
+              <w:rPr>
+                <w:rFonts w:ascii="Times New Roman" w:hAnsi="Times New Roman" w:cs="Times New Roman"/>
+              </w:rPr>
+            </w:pPr>
+          </w:p>
+          <w:p>
+            <w:pPr>
+              <w:jc w:val="both"/>
+              <w:rPr>
+                <w:rFonts w:ascii="Times New Roman" w:hAnsi="Times New Roman" w:cs="Times New Roman"/>
+              </w:rPr>
+            </w:pPr>
+            <w:proofErr w:type="spellStart"/>
+            <w:r>
+              <w:rPr>
+                <w:rFonts w:ascii="Times New Roman" w:hAnsi="Times New Roman" w:cs="Times New Roman"/>
+              </w:rPr>
+              <w:t>Name</w:t>
+            </w:r>
+            <w:proofErr w:type="spellEnd"/>
+            <w:r>
+              <w:rPr>
+                <w:rFonts w:ascii="Times New Roman" w:hAnsi="Times New Roman" w:cs="Times New Roman"/>
+              </w:rPr>
+              <w:t xml:space="preserve"> = “</w:t>
+            </w:r>
+            <w:proofErr w:type="spellStart"/>
+            <w:r>
+              <w:rPr>
+                <w:rFonts w:ascii="Times New Roman" w:hAnsi="Times New Roman" w:cs="Times New Roman"/>
+              </w:rPr>
+              <w:t>Kwaniss</w:t>
+            </w:r>
+            <w:proofErr w:type="spellEnd"/>
+            <w:r>
+              <w:rPr>
+                <w:rFonts w:ascii="Times New Roman" w:hAnsi="Times New Roman" w:cs="Times New Roman"/>
+              </w:rPr>
+              <w:t>”</w:t>
+            </w:r>
+          </w:p>
+          <w:p>
+            <w:pPr>
+              <w:jc w:val="both"/>
+              <w:rPr>
+                <w:rFonts w:ascii="Times New Roman" w:hAnsi="Times New Roman" w:cs="Times New Roman"/>
+              </w:rPr>
+            </w:pPr>
+          </w:p>
+          <w:p>
+            <w:pPr>
+              <w:jc w:val="both"/>
+              <w:rPr>
+                <w:rFonts w:ascii="Times New Roman" w:hAnsi="Times New Roman" w:cs="Times New Roman"/>
+              </w:rPr>
+            </w:pPr>
+            <w:proofErr w:type="spellStart"/>
+            <w:r>
+              <w:rPr>
+                <w:rFonts w:ascii="Times New Roman" w:hAnsi="Times New Roman" w:cs="Times New Roman"/>
+              </w:rPr>
+              <w:t>Plat</w:t>
+            </w:r>
+            <w:proofErr w:type="spellEnd"/>
+            <w:r>
+              <w:rPr>
+                <w:rFonts w:ascii="Times New Roman" w:hAnsi="Times New Roman" w:cs="Times New Roman"/>
+              </w:rPr>
+              <w:t xml:space="preserve"> = XBOX</w:t>
+            </w:r>
           </w:p>
         </w:tc>
         <w:tc>
@@ -6675,6 +6842,12 @@
                 <w:rFonts w:ascii="Times New Roman" w:hAnsi="Times New Roman" w:cs="Times New Roman"/>
               </w:rPr>
             </w:pPr>
+            <w:r>
+              <w:rPr>
+                <w:rFonts w:ascii="Times New Roman" w:hAnsi="Times New Roman" w:cs="Times New Roman"/>
+              </w:rPr>
+              <w:t xml:space="preserve">True </w:t>
+            </w:r>
           </w:p>
         </w:tc>
       </w:tr>
@@ -6690,6 +6863,14 @@
                 <w:rFonts w:ascii="Times New Roman" w:hAnsi="Times New Roman" w:cs="Times New Roman"/>
               </w:rPr>
             </w:pPr>
+            <w:proofErr w:type="spellStart"/>
+            <w:r>
+              <w:rPr>
+                <w:rFonts w:ascii="Times New Roman" w:hAnsi="Times New Roman" w:cs="Times New Roman"/>
+              </w:rPr>
+              <w:t>Matchmaking</w:t>
+            </w:r>
+            <w:proofErr w:type="spellEnd"/>
           </w:p>
         </w:tc>
         <w:tc>
@@ -6703,6 +6884,36 @@
                 <w:rFonts w:ascii="Times New Roman" w:hAnsi="Times New Roman" w:cs="Times New Roman"/>
               </w:rPr>
             </w:pPr>
+            <w:proofErr w:type="spellStart"/>
+            <w:proofErr w:type="gramStart"/>
+            <w:r>
+              <w:rPr>
+                <w:rFonts w:ascii="Times New Roman" w:hAnsi="Times New Roman" w:cs="Times New Roman"/>
+              </w:rPr>
+              <w:t>addPlayer</w:t>
+            </w:r>
+            <w:proofErr w:type="spellEnd"/>
+            <w:r>
+              <w:rPr>
+                <w:rFonts w:ascii="Times New Roman" w:hAnsi="Times New Roman" w:cs="Times New Roman"/>
+              </w:rPr>
+              <w:t>(</w:t>
+            </w:r>
+            <w:proofErr w:type="gramEnd"/>
+            <w:r>
+              <w:rPr>
+                <w:rFonts w:ascii="Times New Roman" w:hAnsi="Times New Roman" w:cs="Times New Roman"/>
+              </w:rPr>
+              <w:t xml:space="preserve">Player p): </w:t>
+            </w:r>
+            <w:proofErr w:type="spellStart"/>
+            <w:r>
+              <w:rPr>
+                <w:rFonts w:ascii="Times New Roman" w:hAnsi="Times New Roman" w:cs="Times New Roman"/>
+              </w:rPr>
+              <w:t>boolean</w:t>
+            </w:r>
+            <w:proofErr w:type="spellEnd"/>
           </w:p>
         </w:tc>
         <w:tc>
@@ -6716,6 +6927,38 @@
                 <w:rFonts w:ascii="Times New Roman" w:hAnsi="Times New Roman" w:cs="Times New Roman"/>
               </w:rPr>
             </w:pPr>
+            <w:r>
+              <w:rPr>
+                <w:rFonts w:ascii="Times New Roman" w:hAnsi="Times New Roman" w:cs="Times New Roman"/>
+              </w:rPr>
+              <w:t xml:space="preserve">Se ha creado un </w:t>
+            </w:r>
+            <w:proofErr w:type="spellStart"/>
+            <w:r>
+              <w:rPr>
+                <w:rFonts w:ascii="Times New Roman" w:hAnsi="Times New Roman" w:cs="Times New Roman"/>
+              </w:rPr>
+              <w:t>matchmaking</w:t>
+            </w:r>
+            <w:proofErr w:type="spellEnd"/>
+            <w:r>
+              <w:rPr>
+                <w:rFonts w:ascii="Times New Roman" w:hAnsi="Times New Roman" w:cs="Times New Roman"/>
+              </w:rPr>
+              <w:t xml:space="preserve"> para capacidad de 10 jugadores y hay </w:t>
+            </w:r>
+            <w:r>
+              <w:rPr>
+                <w:rFonts w:ascii="Times New Roman" w:hAnsi="Times New Roman" w:cs="Times New Roman"/>
+              </w:rPr>
+              <w:t>10</w:t>
+            </w:r>
+            <w:r>
+              <w:rPr>
+                <w:rFonts w:ascii="Times New Roman" w:hAnsi="Times New Roman" w:cs="Times New Roman"/>
+              </w:rPr>
+              <w:t xml:space="preserve"> jugadores en cola.</w:t>
+            </w:r>
           </w:p>
         </w:tc>
         <w:tc>
@@ -6727,8 +6970,97 @@
               <w:jc w:val="both"/>
               <w:rPr>
                 <w:rFonts w:ascii="Times New Roman" w:hAnsi="Times New Roman" w:cs="Times New Roman"/>
-              </w:rPr>
-            </w:pPr>
+                <w:lang w:val="en-US"/>
+              </w:rPr>
+            </w:pPr>
+            <w:r>
+              <w:rPr>
+                <w:rFonts w:ascii="Times New Roman" w:hAnsi="Times New Roman" w:cs="Times New Roman"/>
+                <w:lang w:val="en-US"/>
+              </w:rPr>
+              <w:t xml:space="preserve">Player p </w:t>
+            </w:r>
+            <w:proofErr w:type="spellStart"/>
+            <w:r>
+              <w:rPr>
+                <w:rFonts w:ascii="Times New Roman" w:hAnsi="Times New Roman" w:cs="Times New Roman"/>
+                <w:lang w:val="en-US"/>
+              </w:rPr>
+              <w:t>tiene</w:t>
+            </w:r>
+            <w:proofErr w:type="spellEnd"/>
+          </w:p>
+          <w:p>
+            <w:pPr>
+              <w:jc w:val="both"/>
+              <w:rPr>
+                <w:rFonts w:ascii="Times New Roman" w:hAnsi="Times New Roman" w:cs="Times New Roman"/>
+                <w:lang w:val="en-US"/>
+              </w:rPr>
+            </w:pPr>
+          </w:p>
+          <w:p>
+            <w:pPr>
+              <w:jc w:val="both"/>
+              <w:rPr>
+                <w:rFonts w:ascii="Times New Roman" w:hAnsi="Times New Roman" w:cs="Times New Roman"/>
+                <w:lang w:val="en-US"/>
+              </w:rPr>
+            </w:pPr>
+            <w:r>
+              <w:rPr>
+                <w:rFonts w:ascii="Times New Roman" w:hAnsi="Times New Roman" w:cs="Times New Roman"/>
+                <w:lang w:val="en-US"/>
+              </w:rPr>
+              <w:t>Name = “</w:t>
+            </w:r>
+            <w:proofErr w:type="spellStart"/>
+            <w:r>
+              <w:rPr>
+                <w:rFonts w:ascii="Times New Roman" w:hAnsi="Times New Roman" w:cs="Times New Roman"/>
+                <w:lang w:val="en-US"/>
+              </w:rPr>
+              <w:t>Kwaniss</w:t>
+            </w:r>
+            <w:proofErr w:type="spellEnd"/>
+            <w:r>
+              <w:rPr>
+                <w:rFonts w:ascii="Times New Roman" w:hAnsi="Times New Roman" w:cs="Times New Roman"/>
+                <w:lang w:val="en-US"/>
+              </w:rPr>
+              <w:t>”</w:t>
+            </w:r>
+          </w:p>
+          <w:p>
+            <w:pPr>
+              <w:jc w:val="both"/>
+              <w:rPr>
+                <w:rFonts w:ascii="Times New Roman" w:hAnsi="Times New Roman" w:cs="Times New Roman"/>
+                <w:lang w:val="en-US"/>
+              </w:rPr>
+            </w:pPr>
+          </w:p>
+          <w:p>
+            <w:pPr>
+              <w:jc w:val="both"/>
+              <w:rPr>
+                <w:rFonts w:ascii="Times New Roman" w:hAnsi="Times New Roman" w:cs="Times New Roman"/>
+              </w:rPr>
+            </w:pPr>
+            <w:proofErr w:type="spellStart"/>
+            <w:r>
+              <w:rPr>
+                <w:rFonts w:ascii="Times New Roman" w:hAnsi="Times New Roman" w:cs="Times New Roman"/>
+              </w:rPr>
+              <w:t>Plat</w:t>
+            </w:r>
+            <w:proofErr w:type="spellEnd"/>
+            <w:r>
+              <w:rPr>
+                <w:rFonts w:ascii="Times New Roman" w:hAnsi="Times New Roman" w:cs="Times New Roman"/>
+              </w:rPr>
+              <w:t xml:space="preserve"> = XBOX</w:t>
+            </w:r>
           </w:p>
         </w:tc>
         <w:tc>
@@ -6742,6 +7074,76 @@
                 <w:rFonts w:ascii="Times New Roman" w:hAnsi="Times New Roman" w:cs="Times New Roman"/>
               </w:rPr>
             </w:pPr>
+            <w:r>
+              <w:rPr>
+                <w:rFonts w:ascii="Times New Roman" w:hAnsi="Times New Roman" w:cs="Times New Roman"/>
+              </w:rPr>
+              <w:t>False</w:t>
+            </w:r>
+          </w:p>
+        </w:tc>
+      </w:tr>
+    </w:tbl>
+    <w:p>
+      <w:pPr>
+        <w:rPr>
+          <w:b/>
+          <w:lang w:val="en-US"/>
+        </w:rPr>
+      </w:pPr>
+    </w:p>
+    <w:tbl>
+      <w:tblPr>
+        <w:tblStyle w:val="Tablaconcuadrcula"/>
+        <w:tblW w:w="0" w:type="auto"/>
+        <w:tblLook w:val="04A0" w:firstRow="1" w:lastRow="0" w:firstColumn="1" w:lastColumn="0" w:noHBand="0" w:noVBand="1"/>
+      </w:tblPr>
+      <w:tblGrid>
+        <w:gridCol w:w="1488"/>
+        <w:gridCol w:w="2025"/>
+        <w:gridCol w:w="1817"/>
+        <w:gridCol w:w="1740"/>
+        <w:gridCol w:w="1758"/>
+      </w:tblGrid>
+      <w:tr>
+        <w:tc>
+          <w:tcPr>
+            <w:tcW w:w="8828" w:type="dxa"/>
+            <w:gridSpan w:val="5"/>
+          </w:tcPr>
+          <w:p>
+            <w:pPr>
+              <w:jc w:val="both"/>
+              <w:rPr>
+                <w:rFonts w:ascii="Times New Roman" w:hAnsi="Times New Roman" w:cs="Times New Roman"/>
+              </w:rPr>
+            </w:pPr>
+            <w:r>
+              <w:rPr>
+                <w:rFonts w:ascii="Times New Roman" w:hAnsi="Times New Roman" w:cs="Times New Roman"/>
+              </w:rPr>
+              <w:t xml:space="preserve">Prueba </w:t>
+            </w:r>
+            <w:r>
+              <w:rPr>
+                <w:rFonts w:ascii="Times New Roman" w:hAnsi="Times New Roman" w:cs="Times New Roman"/>
+              </w:rPr>
+              <w:t xml:space="preserve">2: Verifica que el método </w:t>
+            </w:r>
+            <w:proofErr w:type="spellStart"/>
+            <w:r>
+              <w:rPr>
+                <w:rFonts w:ascii="Times New Roman" w:hAnsi="Times New Roman" w:cs="Times New Roman"/>
+              </w:rPr>
+              <w:t>createGames</w:t>
+            </w:r>
+            <w:proofErr w:type="spellEnd"/>
+            <w:r>
+              <w:rPr>
+                <w:rFonts w:ascii="Times New Roman" w:hAnsi="Times New Roman" w:cs="Times New Roman"/>
+              </w:rPr>
+              <w:t xml:space="preserve"> crea el número de partidas correspondientes con el número de jugadores requerido, de manera que sea lo más cerca posible a 100. </w:t>
+            </w:r>
           </w:p>
         </w:tc>
       </w:tr>
@@ -6757,6 +7159,12 @@
                 <w:rFonts w:ascii="Times New Roman" w:hAnsi="Times New Roman" w:cs="Times New Roman"/>
               </w:rPr>
             </w:pPr>
+            <w:r>
+              <w:rPr>
+                <w:rFonts w:ascii="Times New Roman" w:hAnsi="Times New Roman" w:cs="Times New Roman"/>
+              </w:rPr>
+              <w:t>Clase</w:t>
+            </w:r>
           </w:p>
         </w:tc>
         <w:tc>
@@ -6770,6 +7178,12 @@
                 <w:rFonts w:ascii="Times New Roman" w:hAnsi="Times New Roman" w:cs="Times New Roman"/>
               </w:rPr>
             </w:pPr>
+            <w:r>
+              <w:rPr>
+                <w:rFonts w:ascii="Times New Roman" w:hAnsi="Times New Roman" w:cs="Times New Roman"/>
+              </w:rPr>
+              <w:t>Método</w:t>
+            </w:r>
           </w:p>
         </w:tc>
         <w:tc>
@@ -6783,6 +7197,12 @@
                 <w:rFonts w:ascii="Times New Roman" w:hAnsi="Times New Roman" w:cs="Times New Roman"/>
               </w:rPr>
             </w:pPr>
+            <w:r>
+              <w:rPr>
+                <w:rFonts w:ascii="Times New Roman" w:hAnsi="Times New Roman" w:cs="Times New Roman"/>
+              </w:rPr>
+              <w:t>Escenario</w:t>
+            </w:r>
           </w:p>
         </w:tc>
         <w:tc>
@@ -6796,6 +7216,12 @@
                 <w:rFonts w:ascii="Times New Roman" w:hAnsi="Times New Roman" w:cs="Times New Roman"/>
               </w:rPr>
             </w:pPr>
+            <w:r>
+              <w:rPr>
+                <w:rFonts w:ascii="Times New Roman" w:hAnsi="Times New Roman" w:cs="Times New Roman"/>
+              </w:rPr>
+              <w:t>Entrada</w:t>
+            </w:r>
           </w:p>
         </w:tc>
         <w:tc>
@@ -6809,10 +7235,19 @@
                 <w:rFonts w:ascii="Times New Roman" w:hAnsi="Times New Roman" w:cs="Times New Roman"/>
               </w:rPr>
             </w:pPr>
+            <w:r>
+              <w:rPr>
+                <w:rFonts w:ascii="Times New Roman" w:hAnsi="Times New Roman" w:cs="Times New Roman"/>
+              </w:rPr>
+              <w:t>Resultado</w:t>
+            </w:r>
           </w:p>
         </w:tc>
       </w:tr>
       <w:tr>
+        <w:trPr>
+          <w:trHeight w:val="71"/>
+        </w:trPr>
         <w:tc>
           <w:tcPr>
             <w:tcW w:w="1488" w:type="dxa"/>
@@ -6824,6 +7259,14 @@
                 <w:rFonts w:ascii="Times New Roman" w:hAnsi="Times New Roman" w:cs="Times New Roman"/>
               </w:rPr>
             </w:pPr>
+            <w:proofErr w:type="spellStart"/>
+            <w:r>
+              <w:rPr>
+                <w:rFonts w:ascii="Times New Roman" w:hAnsi="Times New Roman" w:cs="Times New Roman"/>
+              </w:rPr>
+              <w:t>Matchmaking</w:t>
+            </w:r>
+            <w:proofErr w:type="spellEnd"/>
           </w:p>
         </w:tc>
         <w:tc>
@@ -6837,6 +7280,8 @@
                 <w:rFonts w:ascii="Times New Roman" w:hAnsi="Times New Roman" w:cs="Times New Roman"/>
               </w:rPr>
             </w:pPr>
+            <w:bookmarkStart w:id="0" w:name="_GoBack"/>
+            <w:bookmarkEnd w:id="0"/>
           </w:p>
         </w:tc>
         <w:tc>
@@ -6891,6 +7336,14 @@
                 <w:rFonts w:ascii="Times New Roman" w:hAnsi="Times New Roman" w:cs="Times New Roman"/>
               </w:rPr>
             </w:pPr>
+            <w:proofErr w:type="spellStart"/>
+            <w:r>
+              <w:rPr>
+                <w:rFonts w:ascii="Times New Roman" w:hAnsi="Times New Roman" w:cs="Times New Roman"/>
+              </w:rPr>
+              <w:t>Matchmaking</w:t>
+            </w:r>
+            <w:proofErr w:type="spellEnd"/>
           </w:p>
         </w:tc>
         <w:tc>
@@ -7854,7 +8307,7 @@
 </file>
 
 <file path=customXml/itemProps1.xml><?xml version="1.0" encoding="utf-8"?>
-<ds:datastoreItem xmlns:ds="http://schemas.openxmlformats.org/officeDocument/2006/customXml" ds:itemID="{C758F477-494B-48E7-B677-096F3A78048C}">
+<ds:datastoreItem xmlns:ds="http://schemas.openxmlformats.org/officeDocument/2006/customXml" ds:itemID="{BC3B0E7C-BE2E-4872-981A-E91C58852B0D}">
   <ds:schemaRefs>
     <ds:schemaRef ds:uri="http://schemas.openxmlformats.org/officeDocument/2006/bibliography"/>
   </ds:schemaRefs>

</xml_diff>

<commit_message>
Terminado diseño de pruebas TestMatchmaking
</commit_message>
<xml_diff>
--- a/Método de la ingeniería/TAD Matchmaking.docx
+++ b/Método de la ingeniería/TAD Matchmaking.docx
@@ -6747,48 +6747,55 @@
               <w:jc w:val="both"/>
               <w:rPr>
                 <w:rFonts w:ascii="Times New Roman" w:hAnsi="Times New Roman" w:cs="Times New Roman"/>
-              </w:rPr>
-            </w:pPr>
-            <w:r>
-              <w:rPr>
-                <w:rFonts w:ascii="Times New Roman" w:hAnsi="Times New Roman" w:cs="Times New Roman"/>
-              </w:rPr>
-              <w:t>Player p tiene</w:t>
-            </w:r>
-          </w:p>
-          <w:p>
-            <w:pPr>
-              <w:jc w:val="both"/>
-              <w:rPr>
-                <w:rFonts w:ascii="Times New Roman" w:hAnsi="Times New Roman" w:cs="Times New Roman"/>
-              </w:rPr>
-            </w:pPr>
-          </w:p>
-          <w:p>
-            <w:pPr>
-              <w:jc w:val="both"/>
-              <w:rPr>
-                <w:rFonts w:ascii="Times New Roman" w:hAnsi="Times New Roman" w:cs="Times New Roman"/>
-              </w:rPr>
-            </w:pPr>
-            <w:proofErr w:type="spellStart"/>
-            <w:r>
-              <w:rPr>
-                <w:rFonts w:ascii="Times New Roman" w:hAnsi="Times New Roman" w:cs="Times New Roman"/>
-              </w:rPr>
-              <w:t>Name</w:t>
-            </w:r>
-            <w:proofErr w:type="spellEnd"/>
-            <w:r>
-              <w:rPr>
-                <w:rFonts w:ascii="Times New Roman" w:hAnsi="Times New Roman" w:cs="Times New Roman"/>
-              </w:rPr>
-              <w:t xml:space="preserve"> = “</w:t>
-            </w:r>
-            <w:proofErr w:type="spellStart"/>
-            <w:r>
-              <w:rPr>
-                <w:rFonts w:ascii="Times New Roman" w:hAnsi="Times New Roman" w:cs="Times New Roman"/>
+                <w:lang w:val="en-US"/>
+              </w:rPr>
+            </w:pPr>
+            <w:r>
+              <w:rPr>
+                <w:rFonts w:ascii="Times New Roman" w:hAnsi="Times New Roman" w:cs="Times New Roman"/>
+                <w:lang w:val="en-US"/>
+              </w:rPr>
+              <w:t xml:space="preserve">Player p </w:t>
+            </w:r>
+            <w:proofErr w:type="spellStart"/>
+            <w:r>
+              <w:rPr>
+                <w:rFonts w:ascii="Times New Roman" w:hAnsi="Times New Roman" w:cs="Times New Roman"/>
+                <w:lang w:val="en-US"/>
+              </w:rPr>
+              <w:t>tiene</w:t>
+            </w:r>
+            <w:proofErr w:type="spellEnd"/>
+          </w:p>
+          <w:p>
+            <w:pPr>
+              <w:jc w:val="both"/>
+              <w:rPr>
+                <w:rFonts w:ascii="Times New Roman" w:hAnsi="Times New Roman" w:cs="Times New Roman"/>
+                <w:lang w:val="en-US"/>
+              </w:rPr>
+            </w:pPr>
+          </w:p>
+          <w:p>
+            <w:pPr>
+              <w:jc w:val="both"/>
+              <w:rPr>
+                <w:rFonts w:ascii="Times New Roman" w:hAnsi="Times New Roman" w:cs="Times New Roman"/>
+                <w:lang w:val="en-US"/>
+              </w:rPr>
+            </w:pPr>
+            <w:r>
+              <w:rPr>
+                <w:rFonts w:ascii="Times New Roman" w:hAnsi="Times New Roman" w:cs="Times New Roman"/>
+                <w:lang w:val="en-US"/>
+              </w:rPr>
+              <w:t>Name = “</w:t>
+            </w:r>
+            <w:proofErr w:type="spellStart"/>
+            <w:r>
+              <w:rPr>
+                <w:rFonts w:ascii="Times New Roman" w:hAnsi="Times New Roman" w:cs="Times New Roman"/>
+                <w:lang w:val="en-US"/>
               </w:rPr>
               <w:t>Kwaniss</w:t>
             </w:r>
@@ -6796,6 +6803,7 @@
             <w:r>
               <w:rPr>
                 <w:rFonts w:ascii="Times New Roman" w:hAnsi="Times New Roman" w:cs="Times New Roman"/>
+                <w:lang w:val="en-US"/>
               </w:rPr>
               <w:t>”</w:t>
             </w:r>
@@ -6805,6 +6813,7 @@
               <w:jc w:val="both"/>
               <w:rPr>
                 <w:rFonts w:ascii="Times New Roman" w:hAnsi="Times New Roman" w:cs="Times New Roman"/>
+                <w:lang w:val="en-US"/>
               </w:rPr>
             </w:pPr>
           </w:p>
@@ -6945,19 +6954,7 @@
               <w:rPr>
                 <w:rFonts w:ascii="Times New Roman" w:hAnsi="Times New Roman" w:cs="Times New Roman"/>
               </w:rPr>
-              <w:t xml:space="preserve"> para capacidad de 10 jugadores y hay </w:t>
-            </w:r>
-            <w:r>
-              <w:rPr>
-                <w:rFonts w:ascii="Times New Roman" w:hAnsi="Times New Roman" w:cs="Times New Roman"/>
-              </w:rPr>
-              <w:t>10</w:t>
-            </w:r>
-            <w:r>
-              <w:rPr>
-                <w:rFonts w:ascii="Times New Roman" w:hAnsi="Times New Roman" w:cs="Times New Roman"/>
-              </w:rPr>
-              <w:t xml:space="preserve"> jugadores en cola.</w:t>
+              <w:t xml:space="preserve"> para capacidad de 10 jugadores y hay 10 jugadores en cola.</w:t>
             </w:r>
           </w:p>
         </w:tc>
@@ -7280,8 +7277,36 @@
                 <w:rFonts w:ascii="Times New Roman" w:hAnsi="Times New Roman" w:cs="Times New Roman"/>
               </w:rPr>
             </w:pPr>
-            <w:bookmarkStart w:id="0" w:name="_GoBack"/>
-            <w:bookmarkEnd w:id="0"/>
+            <w:proofErr w:type="spellStart"/>
+            <w:proofErr w:type="gramStart"/>
+            <w:r>
+              <w:rPr>
+                <w:rFonts w:ascii="Times New Roman" w:hAnsi="Times New Roman" w:cs="Times New Roman"/>
+              </w:rPr>
+              <w:t>createGames</w:t>
+            </w:r>
+            <w:proofErr w:type="spellEnd"/>
+            <w:r>
+              <w:rPr>
+                <w:rFonts w:ascii="Times New Roman" w:hAnsi="Times New Roman" w:cs="Times New Roman"/>
+              </w:rPr>
+              <w:t>(</w:t>
+            </w:r>
+            <w:proofErr w:type="gramEnd"/>
+            <w:r>
+              <w:rPr>
+                <w:rFonts w:ascii="Times New Roman" w:hAnsi="Times New Roman" w:cs="Times New Roman"/>
+              </w:rPr>
+              <w:t xml:space="preserve">): </w:t>
+            </w:r>
+            <w:proofErr w:type="spellStart"/>
+            <w:r>
+              <w:rPr>
+                <w:rFonts w:ascii="Times New Roman" w:hAnsi="Times New Roman" w:cs="Times New Roman"/>
+              </w:rPr>
+              <w:t>void</w:t>
+            </w:r>
+            <w:proofErr w:type="spellEnd"/>
           </w:p>
         </w:tc>
         <w:tc>
@@ -7295,6 +7320,54 @@
                 <w:rFonts w:ascii="Times New Roman" w:hAnsi="Times New Roman" w:cs="Times New Roman"/>
               </w:rPr>
             </w:pPr>
+            <w:r>
+              <w:rPr>
+                <w:rFonts w:ascii="Times New Roman" w:hAnsi="Times New Roman" w:cs="Times New Roman"/>
+              </w:rPr>
+              <w:t xml:space="preserve">Se ha creado un </w:t>
+            </w:r>
+            <w:proofErr w:type="spellStart"/>
+            <w:r>
+              <w:rPr>
+                <w:rFonts w:ascii="Times New Roman" w:hAnsi="Times New Roman" w:cs="Times New Roman"/>
+              </w:rPr>
+              <w:t>Matchmaking</w:t>
+            </w:r>
+            <w:proofErr w:type="spellEnd"/>
+            <w:r>
+              <w:rPr>
+                <w:rFonts w:ascii="Times New Roman" w:hAnsi="Times New Roman" w:cs="Times New Roman"/>
+              </w:rPr>
+              <w:t xml:space="preserve"> con capacidad para </w:t>
+            </w:r>
+            <w:r>
+              <w:rPr>
+                <w:rFonts w:ascii="Times New Roman" w:hAnsi="Times New Roman" w:cs="Times New Roman"/>
+              </w:rPr>
+              <w:t>200 jugadores</w:t>
+            </w:r>
+          </w:p>
+          <w:p>
+            <w:pPr>
+              <w:jc w:val="both"/>
+              <w:rPr>
+                <w:rFonts w:ascii="Times New Roman" w:hAnsi="Times New Roman" w:cs="Times New Roman"/>
+              </w:rPr>
+            </w:pPr>
+          </w:p>
+          <w:p>
+            <w:pPr>
+              <w:jc w:val="both"/>
+              <w:rPr>
+                <w:rFonts w:ascii="Times New Roman" w:hAnsi="Times New Roman" w:cs="Times New Roman"/>
+              </w:rPr>
+            </w:pPr>
+            <w:r>
+              <w:rPr>
+                <w:rFonts w:ascii="Times New Roman" w:hAnsi="Times New Roman" w:cs="Times New Roman"/>
+              </w:rPr>
+              <w:t>Y se han insertado 200 jugadores en él.</w:t>
+            </w:r>
           </w:p>
         </w:tc>
         <w:tc>
@@ -7308,6 +7381,12 @@
                 <w:rFonts w:ascii="Times New Roman" w:hAnsi="Times New Roman" w:cs="Times New Roman"/>
               </w:rPr>
             </w:pPr>
+            <w:r>
+              <w:rPr>
+                <w:rFonts w:ascii="Times New Roman" w:hAnsi="Times New Roman" w:cs="Times New Roman"/>
+              </w:rPr>
+              <w:t>Ninguna</w:t>
+            </w:r>
           </w:p>
         </w:tc>
         <w:tc>
@@ -7321,6 +7400,34 @@
                 <w:rFonts w:ascii="Times New Roman" w:hAnsi="Times New Roman" w:cs="Times New Roman"/>
               </w:rPr>
             </w:pPr>
+            <w:proofErr w:type="spellStart"/>
+            <w:r>
+              <w:rPr>
+                <w:rFonts w:ascii="Times New Roman" w:hAnsi="Times New Roman" w:cs="Times New Roman"/>
+              </w:rPr>
+              <w:t>Matches</w:t>
+            </w:r>
+            <w:proofErr w:type="spellEnd"/>
+            <w:r>
+              <w:rPr>
+                <w:rFonts w:ascii="Times New Roman" w:hAnsi="Times New Roman" w:cs="Times New Roman"/>
+              </w:rPr>
+              <w:t>=2</w:t>
+            </w:r>
+          </w:p>
+          <w:p>
+            <w:pPr>
+              <w:jc w:val="both"/>
+              <w:rPr>
+                <w:rFonts w:ascii="Times New Roman" w:hAnsi="Times New Roman" w:cs="Times New Roman"/>
+              </w:rPr>
+            </w:pPr>
+            <w:r>
+              <w:rPr>
+                <w:rFonts w:ascii="Times New Roman" w:hAnsi="Times New Roman" w:cs="Times New Roman"/>
+              </w:rPr>
+              <w:t>J=100</w:t>
+            </w:r>
           </w:p>
         </w:tc>
       </w:tr>
@@ -7357,6 +7464,36 @@
                 <w:rFonts w:ascii="Times New Roman" w:hAnsi="Times New Roman" w:cs="Times New Roman"/>
               </w:rPr>
             </w:pPr>
+            <w:proofErr w:type="spellStart"/>
+            <w:proofErr w:type="gramStart"/>
+            <w:r>
+              <w:rPr>
+                <w:rFonts w:ascii="Times New Roman" w:hAnsi="Times New Roman" w:cs="Times New Roman"/>
+              </w:rPr>
+              <w:t>createGames</w:t>
+            </w:r>
+            <w:proofErr w:type="spellEnd"/>
+            <w:r>
+              <w:rPr>
+                <w:rFonts w:ascii="Times New Roman" w:hAnsi="Times New Roman" w:cs="Times New Roman"/>
+              </w:rPr>
+              <w:t>(</w:t>
+            </w:r>
+            <w:proofErr w:type="gramEnd"/>
+            <w:r>
+              <w:rPr>
+                <w:rFonts w:ascii="Times New Roman" w:hAnsi="Times New Roman" w:cs="Times New Roman"/>
+              </w:rPr>
+              <w:t xml:space="preserve">): </w:t>
+            </w:r>
+            <w:proofErr w:type="spellStart"/>
+            <w:r>
+              <w:rPr>
+                <w:rFonts w:ascii="Times New Roman" w:hAnsi="Times New Roman" w:cs="Times New Roman"/>
+              </w:rPr>
+              <w:t>void</w:t>
+            </w:r>
+            <w:proofErr w:type="spellEnd"/>
           </w:p>
         </w:tc>
         <w:tc>
@@ -7370,6 +7507,61 @@
                 <w:rFonts w:ascii="Times New Roman" w:hAnsi="Times New Roman" w:cs="Times New Roman"/>
               </w:rPr>
             </w:pPr>
+            <w:r>
+              <w:rPr>
+                <w:rFonts w:ascii="Times New Roman" w:hAnsi="Times New Roman" w:cs="Times New Roman"/>
+              </w:rPr>
+              <w:t xml:space="preserve">Se ha creado un </w:t>
+            </w:r>
+            <w:proofErr w:type="spellStart"/>
+            <w:r>
+              <w:rPr>
+                <w:rFonts w:ascii="Times New Roman" w:hAnsi="Times New Roman" w:cs="Times New Roman"/>
+              </w:rPr>
+              <w:t>Matchmaking</w:t>
+            </w:r>
+            <w:proofErr w:type="spellEnd"/>
+            <w:r>
+              <w:rPr>
+                <w:rFonts w:ascii="Times New Roman" w:hAnsi="Times New Roman" w:cs="Times New Roman"/>
+              </w:rPr>
+              <w:t xml:space="preserve"> con capacidad para </w:t>
+            </w:r>
+            <w:r>
+              <w:rPr>
+                <w:rFonts w:ascii="Times New Roman" w:hAnsi="Times New Roman" w:cs="Times New Roman"/>
+              </w:rPr>
+              <w:t>250</w:t>
+            </w:r>
+            <w:r>
+              <w:rPr>
+                <w:rFonts w:ascii="Times New Roman" w:hAnsi="Times New Roman" w:cs="Times New Roman"/>
+              </w:rPr>
+              <w:t xml:space="preserve"> jugadores</w:t>
+            </w:r>
+          </w:p>
+          <w:p>
+            <w:pPr>
+              <w:jc w:val="both"/>
+              <w:rPr>
+                <w:rFonts w:ascii="Times New Roman" w:hAnsi="Times New Roman" w:cs="Times New Roman"/>
+              </w:rPr>
+            </w:pPr>
+          </w:p>
+          <w:p>
+            <w:pPr>
+              <w:jc w:val="both"/>
+              <w:rPr>
+                <w:rFonts w:ascii="Times New Roman" w:hAnsi="Times New Roman" w:cs="Times New Roman"/>
+              </w:rPr>
+            </w:pPr>
+            <w:r>
+              <w:rPr>
+                <w:rFonts w:ascii="Times New Roman" w:hAnsi="Times New Roman" w:cs="Times New Roman"/>
+              </w:rPr>
+              <w:lastRenderedPageBreak/>
+              <w:t>Y se han insertado 200 jugadores en él.</w:t>
+            </w:r>
           </w:p>
         </w:tc>
         <w:tc>
@@ -7383,6 +7575,13 @@
                 <w:rFonts w:ascii="Times New Roman" w:hAnsi="Times New Roman" w:cs="Times New Roman"/>
               </w:rPr>
             </w:pPr>
+            <w:r>
+              <w:rPr>
+                <w:rFonts w:ascii="Times New Roman" w:hAnsi="Times New Roman" w:cs="Times New Roman"/>
+              </w:rPr>
+              <w:lastRenderedPageBreak/>
+              <w:t>Ninguna</w:t>
+            </w:r>
           </w:p>
         </w:tc>
         <w:tc>
@@ -7396,6 +7595,679 @@
                 <w:rFonts w:ascii="Times New Roman" w:hAnsi="Times New Roman" w:cs="Times New Roman"/>
               </w:rPr>
             </w:pPr>
+            <w:proofErr w:type="spellStart"/>
+            <w:r>
+              <w:rPr>
+                <w:rFonts w:ascii="Times New Roman" w:hAnsi="Times New Roman" w:cs="Times New Roman"/>
+              </w:rPr>
+              <w:t>Matches</w:t>
+            </w:r>
+            <w:proofErr w:type="spellEnd"/>
+            <w:r>
+              <w:rPr>
+                <w:rFonts w:ascii="Times New Roman" w:hAnsi="Times New Roman" w:cs="Times New Roman"/>
+              </w:rPr>
+              <w:t>=</w:t>
+            </w:r>
+            <w:r>
+              <w:rPr>
+                <w:rFonts w:ascii="Times New Roman" w:hAnsi="Times New Roman" w:cs="Times New Roman"/>
+              </w:rPr>
+              <w:t>2</w:t>
+            </w:r>
+          </w:p>
+          <w:p>
+            <w:pPr>
+              <w:jc w:val="both"/>
+              <w:rPr>
+                <w:rFonts w:ascii="Times New Roman" w:hAnsi="Times New Roman" w:cs="Times New Roman"/>
+              </w:rPr>
+            </w:pPr>
+            <w:r>
+              <w:rPr>
+                <w:rFonts w:ascii="Times New Roman" w:hAnsi="Times New Roman" w:cs="Times New Roman"/>
+              </w:rPr>
+              <w:t>J=</w:t>
+            </w:r>
+            <w:r>
+              <w:rPr>
+                <w:rFonts w:ascii="Times New Roman" w:hAnsi="Times New Roman" w:cs="Times New Roman"/>
+              </w:rPr>
+              <w:t>100</w:t>
+            </w:r>
+          </w:p>
+        </w:tc>
+      </w:tr>
+      <w:tr>
+        <w:tc>
+          <w:tcPr>
+            <w:tcW w:w="1488" w:type="dxa"/>
+          </w:tcPr>
+          <w:p>
+            <w:pPr>
+              <w:jc w:val="both"/>
+              <w:rPr>
+                <w:rFonts w:ascii="Times New Roman" w:hAnsi="Times New Roman" w:cs="Times New Roman"/>
+              </w:rPr>
+            </w:pPr>
+            <w:proofErr w:type="spellStart"/>
+            <w:r>
+              <w:rPr>
+                <w:rFonts w:ascii="Times New Roman" w:hAnsi="Times New Roman" w:cs="Times New Roman"/>
+              </w:rPr>
+              <w:t>Matchmaking</w:t>
+            </w:r>
+            <w:proofErr w:type="spellEnd"/>
+          </w:p>
+        </w:tc>
+        <w:tc>
+          <w:tcPr>
+            <w:tcW w:w="2025" w:type="dxa"/>
+          </w:tcPr>
+          <w:p>
+            <w:pPr>
+              <w:jc w:val="both"/>
+              <w:rPr>
+                <w:rFonts w:ascii="Times New Roman" w:hAnsi="Times New Roman" w:cs="Times New Roman"/>
+              </w:rPr>
+            </w:pPr>
+            <w:proofErr w:type="spellStart"/>
+            <w:proofErr w:type="gramStart"/>
+            <w:r>
+              <w:rPr>
+                <w:rFonts w:ascii="Times New Roman" w:hAnsi="Times New Roman" w:cs="Times New Roman"/>
+              </w:rPr>
+              <w:t>createGames</w:t>
+            </w:r>
+            <w:proofErr w:type="spellEnd"/>
+            <w:r>
+              <w:rPr>
+                <w:rFonts w:ascii="Times New Roman" w:hAnsi="Times New Roman" w:cs="Times New Roman"/>
+              </w:rPr>
+              <w:t>(</w:t>
+            </w:r>
+            <w:proofErr w:type="gramEnd"/>
+            <w:r>
+              <w:rPr>
+                <w:rFonts w:ascii="Times New Roman" w:hAnsi="Times New Roman" w:cs="Times New Roman"/>
+              </w:rPr>
+              <w:t xml:space="preserve">): </w:t>
+            </w:r>
+            <w:proofErr w:type="spellStart"/>
+            <w:r>
+              <w:rPr>
+                <w:rFonts w:ascii="Times New Roman" w:hAnsi="Times New Roman" w:cs="Times New Roman"/>
+              </w:rPr>
+              <w:t>void</w:t>
+            </w:r>
+            <w:proofErr w:type="spellEnd"/>
+          </w:p>
+        </w:tc>
+        <w:tc>
+          <w:tcPr>
+            <w:tcW w:w="1817" w:type="dxa"/>
+          </w:tcPr>
+          <w:p>
+            <w:pPr>
+              <w:jc w:val="both"/>
+              <w:rPr>
+                <w:rFonts w:ascii="Times New Roman" w:hAnsi="Times New Roman" w:cs="Times New Roman"/>
+              </w:rPr>
+            </w:pPr>
+            <w:r>
+              <w:rPr>
+                <w:rFonts w:ascii="Times New Roman" w:hAnsi="Times New Roman" w:cs="Times New Roman"/>
+              </w:rPr>
+              <w:t xml:space="preserve">Se ha creado un </w:t>
+            </w:r>
+            <w:proofErr w:type="spellStart"/>
+            <w:r>
+              <w:rPr>
+                <w:rFonts w:ascii="Times New Roman" w:hAnsi="Times New Roman" w:cs="Times New Roman"/>
+              </w:rPr>
+              <w:t>Matchmaking</w:t>
+            </w:r>
+            <w:proofErr w:type="spellEnd"/>
+            <w:r>
+              <w:rPr>
+                <w:rFonts w:ascii="Times New Roman" w:hAnsi="Times New Roman" w:cs="Times New Roman"/>
+              </w:rPr>
+              <w:t xml:space="preserve"> con capacidad para </w:t>
+            </w:r>
+            <w:r>
+              <w:rPr>
+                <w:rFonts w:ascii="Times New Roman" w:hAnsi="Times New Roman" w:cs="Times New Roman"/>
+              </w:rPr>
+              <w:t>250</w:t>
+            </w:r>
+            <w:r>
+              <w:rPr>
+                <w:rFonts w:ascii="Times New Roman" w:hAnsi="Times New Roman" w:cs="Times New Roman"/>
+              </w:rPr>
+              <w:t xml:space="preserve"> jugadores</w:t>
+            </w:r>
+          </w:p>
+          <w:p>
+            <w:pPr>
+              <w:jc w:val="both"/>
+              <w:rPr>
+                <w:rFonts w:ascii="Times New Roman" w:hAnsi="Times New Roman" w:cs="Times New Roman"/>
+              </w:rPr>
+            </w:pPr>
+          </w:p>
+          <w:p>
+            <w:pPr>
+              <w:jc w:val="both"/>
+              <w:rPr>
+                <w:rFonts w:ascii="Times New Roman" w:hAnsi="Times New Roman" w:cs="Times New Roman"/>
+              </w:rPr>
+            </w:pPr>
+            <w:r>
+              <w:rPr>
+                <w:rFonts w:ascii="Times New Roman" w:hAnsi="Times New Roman" w:cs="Times New Roman"/>
+              </w:rPr>
+              <w:t>Y se han insertado 2</w:t>
+            </w:r>
+            <w:r>
+              <w:rPr>
+                <w:rFonts w:ascii="Times New Roman" w:hAnsi="Times New Roman" w:cs="Times New Roman"/>
+              </w:rPr>
+              <w:t>5</w:t>
+            </w:r>
+            <w:r>
+              <w:rPr>
+                <w:rFonts w:ascii="Times New Roman" w:hAnsi="Times New Roman" w:cs="Times New Roman"/>
+              </w:rPr>
+              <w:t>0 jugadores en él.</w:t>
+            </w:r>
+          </w:p>
+        </w:tc>
+        <w:tc>
+          <w:tcPr>
+            <w:tcW w:w="1740" w:type="dxa"/>
+          </w:tcPr>
+          <w:p>
+            <w:pPr>
+              <w:jc w:val="both"/>
+              <w:rPr>
+                <w:rFonts w:ascii="Times New Roman" w:hAnsi="Times New Roman" w:cs="Times New Roman"/>
+              </w:rPr>
+            </w:pPr>
+            <w:r>
+              <w:rPr>
+                <w:rFonts w:ascii="Times New Roman" w:hAnsi="Times New Roman" w:cs="Times New Roman"/>
+              </w:rPr>
+              <w:t>Ninguna</w:t>
+            </w:r>
+          </w:p>
+        </w:tc>
+        <w:tc>
+          <w:tcPr>
+            <w:tcW w:w="1758" w:type="dxa"/>
+          </w:tcPr>
+          <w:p>
+            <w:pPr>
+              <w:jc w:val="both"/>
+              <w:rPr>
+                <w:rFonts w:ascii="Times New Roman" w:hAnsi="Times New Roman" w:cs="Times New Roman"/>
+              </w:rPr>
+            </w:pPr>
+            <w:proofErr w:type="spellStart"/>
+            <w:r>
+              <w:rPr>
+                <w:rFonts w:ascii="Times New Roman" w:hAnsi="Times New Roman" w:cs="Times New Roman"/>
+              </w:rPr>
+              <w:t>Matches</w:t>
+            </w:r>
+            <w:proofErr w:type="spellEnd"/>
+            <w:r>
+              <w:rPr>
+                <w:rFonts w:ascii="Times New Roman" w:hAnsi="Times New Roman" w:cs="Times New Roman"/>
+              </w:rPr>
+              <w:t>=</w:t>
+            </w:r>
+            <w:r>
+              <w:rPr>
+                <w:rFonts w:ascii="Times New Roman" w:hAnsi="Times New Roman" w:cs="Times New Roman"/>
+              </w:rPr>
+              <w:t>3</w:t>
+            </w:r>
+          </w:p>
+          <w:p>
+            <w:pPr>
+              <w:jc w:val="both"/>
+              <w:rPr>
+                <w:rFonts w:ascii="Times New Roman" w:hAnsi="Times New Roman" w:cs="Times New Roman"/>
+              </w:rPr>
+            </w:pPr>
+            <w:r>
+              <w:rPr>
+                <w:rFonts w:ascii="Times New Roman" w:hAnsi="Times New Roman" w:cs="Times New Roman"/>
+              </w:rPr>
+              <w:t>J=</w:t>
+            </w:r>
+          </w:p>
+        </w:tc>
+      </w:tr>
+      <w:tr>
+        <w:tc>
+          <w:tcPr>
+            <w:tcW w:w="1488" w:type="dxa"/>
+          </w:tcPr>
+          <w:p>
+            <w:pPr>
+              <w:jc w:val="both"/>
+              <w:rPr>
+                <w:rFonts w:ascii="Times New Roman" w:hAnsi="Times New Roman" w:cs="Times New Roman"/>
+              </w:rPr>
+            </w:pPr>
+            <w:proofErr w:type="spellStart"/>
+            <w:r>
+              <w:rPr>
+                <w:rFonts w:ascii="Times New Roman" w:hAnsi="Times New Roman" w:cs="Times New Roman"/>
+              </w:rPr>
+              <w:t>Matchmaking</w:t>
+            </w:r>
+            <w:proofErr w:type="spellEnd"/>
+          </w:p>
+        </w:tc>
+        <w:tc>
+          <w:tcPr>
+            <w:tcW w:w="2025" w:type="dxa"/>
+          </w:tcPr>
+          <w:p>
+            <w:pPr>
+              <w:jc w:val="both"/>
+              <w:rPr>
+                <w:rFonts w:ascii="Times New Roman" w:hAnsi="Times New Roman" w:cs="Times New Roman"/>
+              </w:rPr>
+            </w:pPr>
+            <w:proofErr w:type="spellStart"/>
+            <w:proofErr w:type="gramStart"/>
+            <w:r>
+              <w:rPr>
+                <w:rFonts w:ascii="Times New Roman" w:hAnsi="Times New Roman" w:cs="Times New Roman"/>
+              </w:rPr>
+              <w:t>createGames</w:t>
+            </w:r>
+            <w:proofErr w:type="spellEnd"/>
+            <w:r>
+              <w:rPr>
+                <w:rFonts w:ascii="Times New Roman" w:hAnsi="Times New Roman" w:cs="Times New Roman"/>
+              </w:rPr>
+              <w:t>(</w:t>
+            </w:r>
+            <w:proofErr w:type="gramEnd"/>
+            <w:r>
+              <w:rPr>
+                <w:rFonts w:ascii="Times New Roman" w:hAnsi="Times New Roman" w:cs="Times New Roman"/>
+              </w:rPr>
+              <w:t xml:space="preserve">): </w:t>
+            </w:r>
+            <w:proofErr w:type="spellStart"/>
+            <w:r>
+              <w:rPr>
+                <w:rFonts w:ascii="Times New Roman" w:hAnsi="Times New Roman" w:cs="Times New Roman"/>
+              </w:rPr>
+              <w:t>void</w:t>
+            </w:r>
+            <w:proofErr w:type="spellEnd"/>
+          </w:p>
+        </w:tc>
+        <w:tc>
+          <w:tcPr>
+            <w:tcW w:w="1817" w:type="dxa"/>
+          </w:tcPr>
+          <w:p>
+            <w:pPr>
+              <w:jc w:val="both"/>
+              <w:rPr>
+                <w:rFonts w:ascii="Times New Roman" w:hAnsi="Times New Roman" w:cs="Times New Roman"/>
+              </w:rPr>
+            </w:pPr>
+            <w:r>
+              <w:rPr>
+                <w:rFonts w:ascii="Times New Roman" w:hAnsi="Times New Roman" w:cs="Times New Roman"/>
+              </w:rPr>
+              <w:t xml:space="preserve">Se ha creado un </w:t>
+            </w:r>
+            <w:proofErr w:type="spellStart"/>
+            <w:r>
+              <w:rPr>
+                <w:rFonts w:ascii="Times New Roman" w:hAnsi="Times New Roman" w:cs="Times New Roman"/>
+              </w:rPr>
+              <w:t>Matchmaking</w:t>
+            </w:r>
+            <w:proofErr w:type="spellEnd"/>
+            <w:r>
+              <w:rPr>
+                <w:rFonts w:ascii="Times New Roman" w:hAnsi="Times New Roman" w:cs="Times New Roman"/>
+              </w:rPr>
+              <w:t xml:space="preserve"> con capacidad para </w:t>
+            </w:r>
+            <w:r>
+              <w:rPr>
+                <w:rFonts w:ascii="Times New Roman" w:hAnsi="Times New Roman" w:cs="Times New Roman"/>
+              </w:rPr>
+              <w:t>330</w:t>
+            </w:r>
+            <w:r>
+              <w:rPr>
+                <w:rFonts w:ascii="Times New Roman" w:hAnsi="Times New Roman" w:cs="Times New Roman"/>
+              </w:rPr>
+              <w:t xml:space="preserve"> jugadores</w:t>
+            </w:r>
+          </w:p>
+          <w:p>
+            <w:pPr>
+              <w:jc w:val="both"/>
+              <w:rPr>
+                <w:rFonts w:ascii="Times New Roman" w:hAnsi="Times New Roman" w:cs="Times New Roman"/>
+              </w:rPr>
+            </w:pPr>
+          </w:p>
+          <w:p>
+            <w:pPr>
+              <w:jc w:val="both"/>
+              <w:rPr>
+                <w:rFonts w:ascii="Times New Roman" w:hAnsi="Times New Roman" w:cs="Times New Roman"/>
+              </w:rPr>
+            </w:pPr>
+            <w:r>
+              <w:rPr>
+                <w:rFonts w:ascii="Times New Roman" w:hAnsi="Times New Roman" w:cs="Times New Roman"/>
+              </w:rPr>
+              <w:t xml:space="preserve">Y se han insertado </w:t>
+            </w:r>
+            <w:r>
+              <w:rPr>
+                <w:rFonts w:ascii="Times New Roman" w:hAnsi="Times New Roman" w:cs="Times New Roman"/>
+              </w:rPr>
+              <w:t>330</w:t>
+            </w:r>
+            <w:r>
+              <w:rPr>
+                <w:rFonts w:ascii="Times New Roman" w:hAnsi="Times New Roman" w:cs="Times New Roman"/>
+              </w:rPr>
+              <w:t xml:space="preserve"> jugadores en él.</w:t>
+            </w:r>
+          </w:p>
+        </w:tc>
+        <w:tc>
+          <w:tcPr>
+            <w:tcW w:w="1740" w:type="dxa"/>
+          </w:tcPr>
+          <w:p>
+            <w:pPr>
+              <w:jc w:val="both"/>
+              <w:rPr>
+                <w:rFonts w:ascii="Times New Roman" w:hAnsi="Times New Roman" w:cs="Times New Roman"/>
+              </w:rPr>
+            </w:pPr>
+            <w:r>
+              <w:rPr>
+                <w:rFonts w:ascii="Times New Roman" w:hAnsi="Times New Roman" w:cs="Times New Roman"/>
+              </w:rPr>
+              <w:t>Ninguna</w:t>
+            </w:r>
+          </w:p>
+        </w:tc>
+        <w:tc>
+          <w:tcPr>
+            <w:tcW w:w="1758" w:type="dxa"/>
+          </w:tcPr>
+          <w:p>
+            <w:pPr>
+              <w:jc w:val="both"/>
+              <w:rPr>
+                <w:rFonts w:ascii="Times New Roman" w:hAnsi="Times New Roman" w:cs="Times New Roman"/>
+              </w:rPr>
+            </w:pPr>
+            <w:proofErr w:type="spellStart"/>
+            <w:r>
+              <w:rPr>
+                <w:rFonts w:ascii="Times New Roman" w:hAnsi="Times New Roman" w:cs="Times New Roman"/>
+              </w:rPr>
+              <w:t>Matches</w:t>
+            </w:r>
+            <w:proofErr w:type="spellEnd"/>
+            <w:r>
+              <w:rPr>
+                <w:rFonts w:ascii="Times New Roman" w:hAnsi="Times New Roman" w:cs="Times New Roman"/>
+              </w:rPr>
+              <w:t>=</w:t>
+            </w:r>
+          </w:p>
+          <w:p>
+            <w:pPr>
+              <w:jc w:val="both"/>
+              <w:rPr>
+                <w:rFonts w:ascii="Times New Roman" w:hAnsi="Times New Roman" w:cs="Times New Roman"/>
+              </w:rPr>
+            </w:pPr>
+            <w:r>
+              <w:rPr>
+                <w:rFonts w:ascii="Times New Roman" w:hAnsi="Times New Roman" w:cs="Times New Roman"/>
+              </w:rPr>
+              <w:t>J=</w:t>
+            </w:r>
+          </w:p>
+        </w:tc>
+      </w:tr>
+      <w:tr>
+        <w:tc>
+          <w:tcPr>
+            <w:tcW w:w="1488" w:type="dxa"/>
+          </w:tcPr>
+          <w:p>
+            <w:pPr>
+              <w:jc w:val="both"/>
+              <w:rPr>
+                <w:rFonts w:ascii="Times New Roman" w:hAnsi="Times New Roman" w:cs="Times New Roman"/>
+              </w:rPr>
+            </w:pPr>
+            <w:proofErr w:type="spellStart"/>
+            <w:r>
+              <w:rPr>
+                <w:rFonts w:ascii="Times New Roman" w:hAnsi="Times New Roman" w:cs="Times New Roman"/>
+              </w:rPr>
+              <w:t>Matchmaking</w:t>
+            </w:r>
+            <w:proofErr w:type="spellEnd"/>
+          </w:p>
+        </w:tc>
+        <w:tc>
+          <w:tcPr>
+            <w:tcW w:w="2025" w:type="dxa"/>
+          </w:tcPr>
+          <w:p>
+            <w:pPr>
+              <w:jc w:val="both"/>
+              <w:rPr>
+                <w:rFonts w:ascii="Times New Roman" w:hAnsi="Times New Roman" w:cs="Times New Roman"/>
+              </w:rPr>
+            </w:pPr>
+            <w:proofErr w:type="spellStart"/>
+            <w:proofErr w:type="gramStart"/>
+            <w:r>
+              <w:rPr>
+                <w:rFonts w:ascii="Times New Roman" w:hAnsi="Times New Roman" w:cs="Times New Roman"/>
+              </w:rPr>
+              <w:t>createGames</w:t>
+            </w:r>
+            <w:proofErr w:type="spellEnd"/>
+            <w:r>
+              <w:rPr>
+                <w:rFonts w:ascii="Times New Roman" w:hAnsi="Times New Roman" w:cs="Times New Roman"/>
+              </w:rPr>
+              <w:t>(</w:t>
+            </w:r>
+            <w:proofErr w:type="gramEnd"/>
+            <w:r>
+              <w:rPr>
+                <w:rFonts w:ascii="Times New Roman" w:hAnsi="Times New Roman" w:cs="Times New Roman"/>
+              </w:rPr>
+              <w:t xml:space="preserve">): </w:t>
+            </w:r>
+            <w:proofErr w:type="spellStart"/>
+            <w:r>
+              <w:rPr>
+                <w:rFonts w:ascii="Times New Roman" w:hAnsi="Times New Roman" w:cs="Times New Roman"/>
+              </w:rPr>
+              <w:t>void</w:t>
+            </w:r>
+            <w:proofErr w:type="spellEnd"/>
+          </w:p>
+        </w:tc>
+        <w:tc>
+          <w:tcPr>
+            <w:tcW w:w="1817" w:type="dxa"/>
+          </w:tcPr>
+          <w:p>
+            <w:pPr>
+              <w:jc w:val="both"/>
+              <w:rPr>
+                <w:rFonts w:ascii="Times New Roman" w:hAnsi="Times New Roman" w:cs="Times New Roman"/>
+              </w:rPr>
+            </w:pPr>
+            <w:r>
+              <w:rPr>
+                <w:rFonts w:ascii="Times New Roman" w:hAnsi="Times New Roman" w:cs="Times New Roman"/>
+              </w:rPr>
+              <w:t xml:space="preserve">Se ha creado un </w:t>
+            </w:r>
+            <w:proofErr w:type="spellStart"/>
+            <w:r>
+              <w:rPr>
+                <w:rFonts w:ascii="Times New Roman" w:hAnsi="Times New Roman" w:cs="Times New Roman"/>
+              </w:rPr>
+              <w:t>Matchmaking</w:t>
+            </w:r>
+            <w:proofErr w:type="spellEnd"/>
+            <w:r>
+              <w:rPr>
+                <w:rFonts w:ascii="Times New Roman" w:hAnsi="Times New Roman" w:cs="Times New Roman"/>
+              </w:rPr>
+              <w:t xml:space="preserve"> con capacidad para </w:t>
+            </w:r>
+            <w:r>
+              <w:rPr>
+                <w:rFonts w:ascii="Times New Roman" w:hAnsi="Times New Roman" w:cs="Times New Roman"/>
+              </w:rPr>
+              <w:t xml:space="preserve">70 </w:t>
+            </w:r>
+            <w:r>
+              <w:rPr>
+                <w:rFonts w:ascii="Times New Roman" w:hAnsi="Times New Roman" w:cs="Times New Roman"/>
+              </w:rPr>
+              <w:t>jugadores</w:t>
+            </w:r>
+          </w:p>
+          <w:p>
+            <w:pPr>
+              <w:jc w:val="both"/>
+              <w:rPr>
+                <w:rFonts w:ascii="Times New Roman" w:hAnsi="Times New Roman" w:cs="Times New Roman"/>
+              </w:rPr>
+            </w:pPr>
+          </w:p>
+          <w:p>
+            <w:pPr>
+              <w:jc w:val="both"/>
+              <w:rPr>
+                <w:rFonts w:ascii="Times New Roman" w:hAnsi="Times New Roman" w:cs="Times New Roman"/>
+              </w:rPr>
+            </w:pPr>
+            <w:r>
+              <w:rPr>
+                <w:rFonts w:ascii="Times New Roman" w:hAnsi="Times New Roman" w:cs="Times New Roman"/>
+              </w:rPr>
+              <w:t xml:space="preserve">Y se han insertado </w:t>
+            </w:r>
+            <w:r>
+              <w:rPr>
+                <w:rFonts w:ascii="Times New Roman" w:hAnsi="Times New Roman" w:cs="Times New Roman"/>
+              </w:rPr>
+              <w:t>70</w:t>
+            </w:r>
+            <w:r>
+              <w:rPr>
+                <w:rFonts w:ascii="Times New Roman" w:hAnsi="Times New Roman" w:cs="Times New Roman"/>
+              </w:rPr>
+              <w:t xml:space="preserve"> jugadores en él.</w:t>
+            </w:r>
+          </w:p>
+        </w:tc>
+        <w:tc>
+          <w:tcPr>
+            <w:tcW w:w="1740" w:type="dxa"/>
+          </w:tcPr>
+          <w:p>
+            <w:pPr>
+              <w:jc w:val="both"/>
+              <w:rPr>
+                <w:rFonts w:ascii="Times New Roman" w:hAnsi="Times New Roman" w:cs="Times New Roman"/>
+              </w:rPr>
+            </w:pPr>
+            <w:r>
+              <w:rPr>
+                <w:rFonts w:ascii="Times New Roman" w:hAnsi="Times New Roman" w:cs="Times New Roman"/>
+              </w:rPr>
+              <w:t>Ninguna</w:t>
+            </w:r>
+          </w:p>
+        </w:tc>
+        <w:tc>
+          <w:tcPr>
+            <w:tcW w:w="1758" w:type="dxa"/>
+          </w:tcPr>
+          <w:p>
+            <w:pPr>
+              <w:jc w:val="both"/>
+              <w:rPr>
+                <w:rFonts w:ascii="Times New Roman" w:hAnsi="Times New Roman" w:cs="Times New Roman"/>
+              </w:rPr>
+            </w:pPr>
+            <w:proofErr w:type="spellStart"/>
+            <w:r>
+              <w:rPr>
+                <w:rFonts w:ascii="Times New Roman" w:hAnsi="Times New Roman" w:cs="Times New Roman"/>
+              </w:rPr>
+              <w:t>Matches</w:t>
+            </w:r>
+            <w:proofErr w:type="spellEnd"/>
+            <w:r>
+              <w:rPr>
+                <w:rFonts w:ascii="Times New Roman" w:hAnsi="Times New Roman" w:cs="Times New Roman"/>
+              </w:rPr>
+              <w:t>=</w:t>
+            </w:r>
+            <w:r>
+              <w:rPr>
+                <w:rFonts w:ascii="Times New Roman" w:hAnsi="Times New Roman" w:cs="Times New Roman"/>
+              </w:rPr>
+              <w:t>1</w:t>
+            </w:r>
+          </w:p>
+          <w:p>
+            <w:pPr>
+              <w:jc w:val="both"/>
+              <w:rPr>
+                <w:rFonts w:ascii="Times New Roman" w:hAnsi="Times New Roman" w:cs="Times New Roman"/>
+              </w:rPr>
+            </w:pPr>
+            <w:r>
+              <w:rPr>
+                <w:rFonts w:ascii="Times New Roman" w:hAnsi="Times New Roman" w:cs="Times New Roman"/>
+              </w:rPr>
+              <w:t>J=</w:t>
+            </w:r>
+            <w:r>
+              <w:rPr>
+                <w:rFonts w:ascii="Times New Roman" w:hAnsi="Times New Roman" w:cs="Times New Roman"/>
+              </w:rPr>
+              <w:t>70</w:t>
+            </w:r>
           </w:p>
         </w:tc>
       </w:tr>
@@ -7405,6 +8277,1486 @@
         <w:rPr>
           <w:b/>
           <w:lang w:val="en-US"/>
+        </w:rPr>
+      </w:pPr>
+    </w:p>
+    <w:tbl>
+      <w:tblPr>
+        <w:tblStyle w:val="Tablaconcuadrcula"/>
+        <w:tblW w:w="0" w:type="auto"/>
+        <w:tblLook w:val="04A0" w:firstRow="1" w:lastRow="0" w:firstColumn="1" w:lastColumn="0" w:noHBand="0" w:noVBand="1"/>
+      </w:tblPr>
+      <w:tblGrid>
+        <w:gridCol w:w="1488"/>
+        <w:gridCol w:w="2025"/>
+        <w:gridCol w:w="1817"/>
+        <w:gridCol w:w="1740"/>
+        <w:gridCol w:w="1758"/>
+      </w:tblGrid>
+      <w:tr>
+        <w:tc>
+          <w:tcPr>
+            <w:tcW w:w="8828" w:type="dxa"/>
+            <w:gridSpan w:val="5"/>
+          </w:tcPr>
+          <w:p>
+            <w:pPr>
+              <w:jc w:val="both"/>
+              <w:rPr>
+                <w:rFonts w:ascii="Times New Roman" w:hAnsi="Times New Roman" w:cs="Times New Roman"/>
+              </w:rPr>
+            </w:pPr>
+            <w:r>
+              <w:rPr>
+                <w:rFonts w:ascii="Times New Roman" w:hAnsi="Times New Roman" w:cs="Times New Roman"/>
+              </w:rPr>
+              <w:t xml:space="preserve">Prueba </w:t>
+            </w:r>
+            <w:r>
+              <w:rPr>
+                <w:rFonts w:ascii="Times New Roman" w:hAnsi="Times New Roman" w:cs="Times New Roman"/>
+              </w:rPr>
+              <w:t xml:space="preserve">3: </w:t>
+            </w:r>
+          </w:p>
+        </w:tc>
+      </w:tr>
+      <w:tr>
+        <w:tc>
+          <w:tcPr>
+            <w:tcW w:w="1488" w:type="dxa"/>
+          </w:tcPr>
+          <w:p>
+            <w:pPr>
+              <w:jc w:val="both"/>
+              <w:rPr>
+                <w:rFonts w:ascii="Times New Roman" w:hAnsi="Times New Roman" w:cs="Times New Roman"/>
+              </w:rPr>
+            </w:pPr>
+            <w:r>
+              <w:rPr>
+                <w:rFonts w:ascii="Times New Roman" w:hAnsi="Times New Roman" w:cs="Times New Roman"/>
+              </w:rPr>
+              <w:t>Clase</w:t>
+            </w:r>
+          </w:p>
+        </w:tc>
+        <w:tc>
+          <w:tcPr>
+            <w:tcW w:w="2025" w:type="dxa"/>
+          </w:tcPr>
+          <w:p>
+            <w:pPr>
+              <w:jc w:val="both"/>
+              <w:rPr>
+                <w:rFonts w:ascii="Times New Roman" w:hAnsi="Times New Roman" w:cs="Times New Roman"/>
+              </w:rPr>
+            </w:pPr>
+            <w:r>
+              <w:rPr>
+                <w:rFonts w:ascii="Times New Roman" w:hAnsi="Times New Roman" w:cs="Times New Roman"/>
+              </w:rPr>
+              <w:t>Método</w:t>
+            </w:r>
+          </w:p>
+        </w:tc>
+        <w:tc>
+          <w:tcPr>
+            <w:tcW w:w="1817" w:type="dxa"/>
+          </w:tcPr>
+          <w:p>
+            <w:pPr>
+              <w:jc w:val="both"/>
+              <w:rPr>
+                <w:rFonts w:ascii="Times New Roman" w:hAnsi="Times New Roman" w:cs="Times New Roman"/>
+              </w:rPr>
+            </w:pPr>
+            <w:r>
+              <w:rPr>
+                <w:rFonts w:ascii="Times New Roman" w:hAnsi="Times New Roman" w:cs="Times New Roman"/>
+              </w:rPr>
+              <w:t>Escenario</w:t>
+            </w:r>
+          </w:p>
+        </w:tc>
+        <w:tc>
+          <w:tcPr>
+            <w:tcW w:w="1740" w:type="dxa"/>
+          </w:tcPr>
+          <w:p>
+            <w:pPr>
+              <w:jc w:val="both"/>
+              <w:rPr>
+                <w:rFonts w:ascii="Times New Roman" w:hAnsi="Times New Roman" w:cs="Times New Roman"/>
+              </w:rPr>
+            </w:pPr>
+            <w:r>
+              <w:rPr>
+                <w:rFonts w:ascii="Times New Roman" w:hAnsi="Times New Roman" w:cs="Times New Roman"/>
+              </w:rPr>
+              <w:t>Entrada</w:t>
+            </w:r>
+          </w:p>
+        </w:tc>
+        <w:tc>
+          <w:tcPr>
+            <w:tcW w:w="1758" w:type="dxa"/>
+          </w:tcPr>
+          <w:p>
+            <w:pPr>
+              <w:jc w:val="both"/>
+              <w:rPr>
+                <w:rFonts w:ascii="Times New Roman" w:hAnsi="Times New Roman" w:cs="Times New Roman"/>
+              </w:rPr>
+            </w:pPr>
+            <w:r>
+              <w:rPr>
+                <w:rFonts w:ascii="Times New Roman" w:hAnsi="Times New Roman" w:cs="Times New Roman"/>
+              </w:rPr>
+              <w:t>Resultado</w:t>
+            </w:r>
+          </w:p>
+        </w:tc>
+      </w:tr>
+      <w:tr>
+        <w:trPr>
+          <w:trHeight w:val="71"/>
+        </w:trPr>
+        <w:tc>
+          <w:tcPr>
+            <w:tcW w:w="1488" w:type="dxa"/>
+          </w:tcPr>
+          <w:p>
+            <w:pPr>
+              <w:jc w:val="both"/>
+              <w:rPr>
+                <w:rFonts w:ascii="Times New Roman" w:hAnsi="Times New Roman" w:cs="Times New Roman"/>
+              </w:rPr>
+            </w:pPr>
+            <w:proofErr w:type="spellStart"/>
+            <w:r>
+              <w:rPr>
+                <w:rFonts w:ascii="Times New Roman" w:hAnsi="Times New Roman" w:cs="Times New Roman"/>
+              </w:rPr>
+              <w:t>Matchmaking</w:t>
+            </w:r>
+            <w:proofErr w:type="spellEnd"/>
+          </w:p>
+        </w:tc>
+        <w:tc>
+          <w:tcPr>
+            <w:tcW w:w="2025" w:type="dxa"/>
+          </w:tcPr>
+          <w:p>
+            <w:pPr>
+              <w:jc w:val="both"/>
+              <w:rPr>
+                <w:rFonts w:ascii="Times New Roman" w:hAnsi="Times New Roman" w:cs="Times New Roman"/>
+              </w:rPr>
+            </w:pPr>
+            <w:proofErr w:type="spellStart"/>
+            <w:proofErr w:type="gramStart"/>
+            <w:r>
+              <w:rPr>
+                <w:rFonts w:ascii="Times New Roman" w:hAnsi="Times New Roman" w:cs="Times New Roman"/>
+              </w:rPr>
+              <w:t>createGame</w:t>
+            </w:r>
+            <w:proofErr w:type="spellEnd"/>
+            <w:r>
+              <w:rPr>
+                <w:rFonts w:ascii="Times New Roman" w:hAnsi="Times New Roman" w:cs="Times New Roman"/>
+              </w:rPr>
+              <w:t>(</w:t>
+            </w:r>
+            <w:proofErr w:type="gramEnd"/>
+            <w:r>
+              <w:rPr>
+                <w:rFonts w:ascii="Times New Roman" w:hAnsi="Times New Roman" w:cs="Times New Roman"/>
+              </w:rPr>
+              <w:t xml:space="preserve">): </w:t>
+            </w:r>
+            <w:proofErr w:type="spellStart"/>
+            <w:r>
+              <w:rPr>
+                <w:rFonts w:ascii="Times New Roman" w:hAnsi="Times New Roman" w:cs="Times New Roman"/>
+              </w:rPr>
+              <w:t>void</w:t>
+            </w:r>
+            <w:proofErr w:type="spellEnd"/>
+          </w:p>
+        </w:tc>
+        <w:tc>
+          <w:tcPr>
+            <w:tcW w:w="1817" w:type="dxa"/>
+          </w:tcPr>
+          <w:p>
+            <w:pPr>
+              <w:jc w:val="both"/>
+              <w:rPr>
+                <w:rFonts w:ascii="Times New Roman" w:hAnsi="Times New Roman" w:cs="Times New Roman"/>
+              </w:rPr>
+            </w:pPr>
+            <w:r>
+              <w:rPr>
+                <w:rFonts w:ascii="Times New Roman" w:hAnsi="Times New Roman" w:cs="Times New Roman"/>
+              </w:rPr>
+              <w:t xml:space="preserve">Se ha creado un </w:t>
+            </w:r>
+            <w:proofErr w:type="spellStart"/>
+            <w:r>
+              <w:rPr>
+                <w:rFonts w:ascii="Times New Roman" w:hAnsi="Times New Roman" w:cs="Times New Roman"/>
+              </w:rPr>
+              <w:t>Matchmaking</w:t>
+            </w:r>
+            <w:proofErr w:type="spellEnd"/>
+            <w:r>
+              <w:rPr>
+                <w:rFonts w:ascii="Times New Roman" w:hAnsi="Times New Roman" w:cs="Times New Roman"/>
+              </w:rPr>
+              <w:t xml:space="preserve"> con capacidad para 200 jugadores los cuales están insertados de la siguiente manera:</w:t>
+            </w:r>
+          </w:p>
+          <w:p>
+            <w:pPr>
+              <w:jc w:val="both"/>
+              <w:rPr>
+                <w:rFonts w:ascii="Times New Roman" w:hAnsi="Times New Roman" w:cs="Times New Roman"/>
+              </w:rPr>
+            </w:pPr>
+          </w:p>
+          <w:p>
+            <w:pPr>
+              <w:jc w:val="both"/>
+              <w:rPr>
+                <w:rFonts w:ascii="Times New Roman" w:hAnsi="Times New Roman" w:cs="Times New Roman"/>
+              </w:rPr>
+            </w:pPr>
+            <w:r>
+              <w:rPr>
+                <w:rFonts w:ascii="Times New Roman" w:hAnsi="Times New Roman" w:cs="Times New Roman"/>
+              </w:rPr>
+              <w:t xml:space="preserve">100 tienen </w:t>
+            </w:r>
+            <w:proofErr w:type="spellStart"/>
+            <w:r>
+              <w:rPr>
+                <w:rFonts w:ascii="Times New Roman" w:hAnsi="Times New Roman" w:cs="Times New Roman"/>
+              </w:rPr>
+              <w:t>matchValue</w:t>
+            </w:r>
+            <w:proofErr w:type="spellEnd"/>
+            <w:r>
+              <w:rPr>
+                <w:rFonts w:ascii="Times New Roman" w:hAnsi="Times New Roman" w:cs="Times New Roman"/>
+              </w:rPr>
+              <w:t xml:space="preserve"> de 10</w:t>
+            </w:r>
+          </w:p>
+          <w:p>
+            <w:pPr>
+              <w:jc w:val="both"/>
+              <w:rPr>
+                <w:rFonts w:ascii="Times New Roman" w:hAnsi="Times New Roman" w:cs="Times New Roman"/>
+              </w:rPr>
+            </w:pPr>
+            <w:r>
+              <w:rPr>
+                <w:rFonts w:ascii="Times New Roman" w:hAnsi="Times New Roman" w:cs="Times New Roman"/>
+              </w:rPr>
+              <w:t xml:space="preserve">100 tienen </w:t>
+            </w:r>
+            <w:proofErr w:type="spellStart"/>
+            <w:r>
+              <w:rPr>
+                <w:rFonts w:ascii="Times New Roman" w:hAnsi="Times New Roman" w:cs="Times New Roman"/>
+              </w:rPr>
+              <w:t>matchValue</w:t>
+            </w:r>
+            <w:proofErr w:type="spellEnd"/>
+            <w:r>
+              <w:rPr>
+                <w:rFonts w:ascii="Times New Roman" w:hAnsi="Times New Roman" w:cs="Times New Roman"/>
+              </w:rPr>
+              <w:t xml:space="preserve"> de 20</w:t>
+            </w:r>
+          </w:p>
+        </w:tc>
+        <w:tc>
+          <w:tcPr>
+            <w:tcW w:w="1740" w:type="dxa"/>
+          </w:tcPr>
+          <w:p>
+            <w:pPr>
+              <w:jc w:val="both"/>
+              <w:rPr>
+                <w:rFonts w:ascii="Times New Roman" w:hAnsi="Times New Roman" w:cs="Times New Roman"/>
+              </w:rPr>
+            </w:pPr>
+            <w:r>
+              <w:rPr>
+                <w:rFonts w:ascii="Times New Roman" w:hAnsi="Times New Roman" w:cs="Times New Roman"/>
+              </w:rPr>
+              <w:t>Ninguna</w:t>
+            </w:r>
+          </w:p>
+        </w:tc>
+        <w:tc>
+          <w:tcPr>
+            <w:tcW w:w="1758" w:type="dxa"/>
+          </w:tcPr>
+          <w:p>
+            <w:pPr>
+              <w:jc w:val="both"/>
+              <w:rPr>
+                <w:rFonts w:ascii="Times New Roman" w:hAnsi="Times New Roman" w:cs="Times New Roman"/>
+              </w:rPr>
+            </w:pPr>
+            <w:r>
+              <w:rPr>
+                <w:rFonts w:ascii="Times New Roman" w:hAnsi="Times New Roman" w:cs="Times New Roman"/>
+              </w:rPr>
+              <w:t xml:space="preserve">El primer match es </w:t>
+            </w:r>
+            <w:r>
+              <w:rPr>
+                <w:rFonts w:ascii="Times New Roman" w:hAnsi="Times New Roman" w:cs="Times New Roman"/>
+              </w:rPr>
+              <w:t>una partida con capacidad para 100 jugadores con mean 10.</w:t>
+            </w:r>
+          </w:p>
+        </w:tc>
+      </w:tr>
+      <w:tr>
+        <w:tc>
+          <w:tcPr>
+            <w:tcW w:w="1488" w:type="dxa"/>
+          </w:tcPr>
+          <w:p>
+            <w:pPr>
+              <w:jc w:val="both"/>
+              <w:rPr>
+                <w:rFonts w:ascii="Times New Roman" w:hAnsi="Times New Roman" w:cs="Times New Roman"/>
+              </w:rPr>
+            </w:pPr>
+            <w:proofErr w:type="spellStart"/>
+            <w:r>
+              <w:rPr>
+                <w:rFonts w:ascii="Times New Roman" w:hAnsi="Times New Roman" w:cs="Times New Roman"/>
+              </w:rPr>
+              <w:t>Matchmaking</w:t>
+            </w:r>
+            <w:proofErr w:type="spellEnd"/>
+          </w:p>
+        </w:tc>
+        <w:tc>
+          <w:tcPr>
+            <w:tcW w:w="2025" w:type="dxa"/>
+          </w:tcPr>
+          <w:p>
+            <w:pPr>
+              <w:jc w:val="both"/>
+              <w:rPr>
+                <w:rFonts w:ascii="Times New Roman" w:hAnsi="Times New Roman" w:cs="Times New Roman"/>
+              </w:rPr>
+            </w:pPr>
+            <w:proofErr w:type="spellStart"/>
+            <w:proofErr w:type="gramStart"/>
+            <w:r>
+              <w:rPr>
+                <w:rFonts w:ascii="Times New Roman" w:hAnsi="Times New Roman" w:cs="Times New Roman"/>
+              </w:rPr>
+              <w:t>createGame</w:t>
+            </w:r>
+            <w:proofErr w:type="spellEnd"/>
+            <w:r>
+              <w:rPr>
+                <w:rFonts w:ascii="Times New Roman" w:hAnsi="Times New Roman" w:cs="Times New Roman"/>
+              </w:rPr>
+              <w:t>(</w:t>
+            </w:r>
+            <w:proofErr w:type="gramEnd"/>
+            <w:r>
+              <w:rPr>
+                <w:rFonts w:ascii="Times New Roman" w:hAnsi="Times New Roman" w:cs="Times New Roman"/>
+              </w:rPr>
+              <w:t xml:space="preserve">): </w:t>
+            </w:r>
+            <w:proofErr w:type="spellStart"/>
+            <w:r>
+              <w:rPr>
+                <w:rFonts w:ascii="Times New Roman" w:hAnsi="Times New Roman" w:cs="Times New Roman"/>
+              </w:rPr>
+              <w:t>void</w:t>
+            </w:r>
+            <w:proofErr w:type="spellEnd"/>
+          </w:p>
+        </w:tc>
+        <w:tc>
+          <w:tcPr>
+            <w:tcW w:w="1817" w:type="dxa"/>
+          </w:tcPr>
+          <w:p>
+            <w:pPr>
+              <w:jc w:val="both"/>
+              <w:rPr>
+                <w:rFonts w:ascii="Times New Roman" w:hAnsi="Times New Roman" w:cs="Times New Roman"/>
+              </w:rPr>
+            </w:pPr>
+            <w:r>
+              <w:rPr>
+                <w:rFonts w:ascii="Times New Roman" w:hAnsi="Times New Roman" w:cs="Times New Roman"/>
+              </w:rPr>
+              <w:t xml:space="preserve">Se ha creado un </w:t>
+            </w:r>
+            <w:proofErr w:type="spellStart"/>
+            <w:r>
+              <w:rPr>
+                <w:rFonts w:ascii="Times New Roman" w:hAnsi="Times New Roman" w:cs="Times New Roman"/>
+              </w:rPr>
+              <w:t>Matchmaking</w:t>
+            </w:r>
+            <w:proofErr w:type="spellEnd"/>
+            <w:r>
+              <w:rPr>
+                <w:rFonts w:ascii="Times New Roman" w:hAnsi="Times New Roman" w:cs="Times New Roman"/>
+              </w:rPr>
+              <w:t xml:space="preserve"> con capacidad para </w:t>
+            </w:r>
+            <w:r>
+              <w:rPr>
+                <w:rFonts w:ascii="Times New Roman" w:hAnsi="Times New Roman" w:cs="Times New Roman"/>
+              </w:rPr>
+              <w:t>2</w:t>
+            </w:r>
+            <w:r>
+              <w:rPr>
+                <w:rFonts w:ascii="Times New Roman" w:hAnsi="Times New Roman" w:cs="Times New Roman"/>
+              </w:rPr>
+              <w:t>00 jugadores los cuales están insertados de la siguiente manera:</w:t>
+            </w:r>
+          </w:p>
+          <w:p>
+            <w:pPr>
+              <w:jc w:val="both"/>
+              <w:rPr>
+                <w:rFonts w:ascii="Times New Roman" w:hAnsi="Times New Roman" w:cs="Times New Roman"/>
+              </w:rPr>
+            </w:pPr>
+          </w:p>
+          <w:p>
+            <w:pPr>
+              <w:jc w:val="both"/>
+              <w:rPr>
+                <w:rFonts w:ascii="Times New Roman" w:hAnsi="Times New Roman" w:cs="Times New Roman"/>
+              </w:rPr>
+            </w:pPr>
+            <w:r>
+              <w:rPr>
+                <w:rFonts w:ascii="Times New Roman" w:hAnsi="Times New Roman" w:cs="Times New Roman"/>
+              </w:rPr>
+              <w:lastRenderedPageBreak/>
+              <w:t xml:space="preserve">Los 100 primero jugadores tienen un </w:t>
+            </w:r>
+            <w:proofErr w:type="spellStart"/>
+            <w:r>
+              <w:rPr>
+                <w:rFonts w:ascii="Times New Roman" w:hAnsi="Times New Roman" w:cs="Times New Roman"/>
+              </w:rPr>
+              <w:t>matchValue</w:t>
+            </w:r>
+            <w:proofErr w:type="spellEnd"/>
+            <w:r>
+              <w:rPr>
+                <w:rFonts w:ascii="Times New Roman" w:hAnsi="Times New Roman" w:cs="Times New Roman"/>
+              </w:rPr>
+              <w:t xml:space="preserve"> empezando desde 1 hasta 100, los siguientes 100 jugadores también </w:t>
+            </w:r>
+          </w:p>
+        </w:tc>
+        <w:tc>
+          <w:tcPr>
+            <w:tcW w:w="1740" w:type="dxa"/>
+          </w:tcPr>
+          <w:p>
+            <w:pPr>
+              <w:jc w:val="both"/>
+              <w:rPr>
+                <w:rFonts w:ascii="Times New Roman" w:hAnsi="Times New Roman" w:cs="Times New Roman"/>
+              </w:rPr>
+            </w:pPr>
+            <w:r>
+              <w:rPr>
+                <w:rFonts w:ascii="Times New Roman" w:hAnsi="Times New Roman" w:cs="Times New Roman"/>
+              </w:rPr>
+              <w:lastRenderedPageBreak/>
+              <w:t>Ninguna</w:t>
+            </w:r>
+          </w:p>
+        </w:tc>
+        <w:tc>
+          <w:tcPr>
+            <w:tcW w:w="1758" w:type="dxa"/>
+          </w:tcPr>
+          <w:p>
+            <w:pPr>
+              <w:jc w:val="both"/>
+              <w:rPr>
+                <w:rFonts w:ascii="Times New Roman" w:hAnsi="Times New Roman" w:cs="Times New Roman"/>
+              </w:rPr>
+            </w:pPr>
+            <w:r>
+              <w:rPr>
+                <w:rFonts w:ascii="Times New Roman" w:hAnsi="Times New Roman" w:cs="Times New Roman"/>
+              </w:rPr>
+              <w:t>El primer mat</w:t>
+            </w:r>
+            <w:r>
+              <w:rPr>
+                <w:rFonts w:ascii="Times New Roman" w:hAnsi="Times New Roman" w:cs="Times New Roman"/>
+              </w:rPr>
+              <w:t xml:space="preserve">ch acepta hasta un </w:t>
+            </w:r>
+            <w:proofErr w:type="spellStart"/>
+            <w:r>
+              <w:rPr>
+                <w:rFonts w:ascii="Times New Roman" w:hAnsi="Times New Roman" w:cs="Times New Roman"/>
+              </w:rPr>
+              <w:t>matchValue</w:t>
+            </w:r>
+            <w:proofErr w:type="spellEnd"/>
+            <w:r>
+              <w:rPr>
+                <w:rFonts w:ascii="Times New Roman" w:hAnsi="Times New Roman" w:cs="Times New Roman"/>
+              </w:rPr>
+              <w:t xml:space="preserve"> de 50.</w:t>
+            </w:r>
+          </w:p>
+          <w:p>
+            <w:pPr>
+              <w:jc w:val="both"/>
+              <w:rPr>
+                <w:rFonts w:ascii="Times New Roman" w:hAnsi="Times New Roman" w:cs="Times New Roman"/>
+              </w:rPr>
+            </w:pPr>
+            <w:r>
+              <w:rPr>
+                <w:rFonts w:ascii="Times New Roman" w:hAnsi="Times New Roman" w:cs="Times New Roman"/>
+              </w:rPr>
+              <w:t>Quedan 100 jugadores en el match</w:t>
+            </w:r>
+          </w:p>
+        </w:tc>
+      </w:tr>
+      <w:tr>
+        <w:tc>
+          <w:tcPr>
+            <w:tcW w:w="1488" w:type="dxa"/>
+          </w:tcPr>
+          <w:p>
+            <w:pPr>
+              <w:jc w:val="both"/>
+              <w:rPr>
+                <w:rFonts w:ascii="Times New Roman" w:hAnsi="Times New Roman" w:cs="Times New Roman"/>
+              </w:rPr>
+            </w:pPr>
+            <w:proofErr w:type="spellStart"/>
+            <w:r>
+              <w:rPr>
+                <w:rFonts w:ascii="Times New Roman" w:hAnsi="Times New Roman" w:cs="Times New Roman"/>
+              </w:rPr>
+              <w:t>Matchmaking</w:t>
+            </w:r>
+            <w:proofErr w:type="spellEnd"/>
+          </w:p>
+        </w:tc>
+        <w:tc>
+          <w:tcPr>
+            <w:tcW w:w="2025" w:type="dxa"/>
+          </w:tcPr>
+          <w:p>
+            <w:pPr>
+              <w:jc w:val="both"/>
+              <w:rPr>
+                <w:rFonts w:ascii="Times New Roman" w:hAnsi="Times New Roman" w:cs="Times New Roman"/>
+              </w:rPr>
+            </w:pPr>
+            <w:proofErr w:type="spellStart"/>
+            <w:proofErr w:type="gramStart"/>
+            <w:r>
+              <w:rPr>
+                <w:rFonts w:ascii="Times New Roman" w:hAnsi="Times New Roman" w:cs="Times New Roman"/>
+              </w:rPr>
+              <w:t>createGame</w:t>
+            </w:r>
+            <w:proofErr w:type="spellEnd"/>
+            <w:r>
+              <w:rPr>
+                <w:rFonts w:ascii="Times New Roman" w:hAnsi="Times New Roman" w:cs="Times New Roman"/>
+              </w:rPr>
+              <w:t>(</w:t>
+            </w:r>
+            <w:proofErr w:type="gramEnd"/>
+            <w:r>
+              <w:rPr>
+                <w:rFonts w:ascii="Times New Roman" w:hAnsi="Times New Roman" w:cs="Times New Roman"/>
+              </w:rPr>
+              <w:t xml:space="preserve">): </w:t>
+            </w:r>
+            <w:proofErr w:type="spellStart"/>
+            <w:r>
+              <w:rPr>
+                <w:rFonts w:ascii="Times New Roman" w:hAnsi="Times New Roman" w:cs="Times New Roman"/>
+              </w:rPr>
+              <w:t>void</w:t>
+            </w:r>
+            <w:proofErr w:type="spellEnd"/>
+          </w:p>
+        </w:tc>
+        <w:tc>
+          <w:tcPr>
+            <w:tcW w:w="1817" w:type="dxa"/>
+          </w:tcPr>
+          <w:p>
+            <w:pPr>
+              <w:jc w:val="both"/>
+              <w:rPr>
+                <w:rFonts w:ascii="Times New Roman" w:hAnsi="Times New Roman" w:cs="Times New Roman"/>
+              </w:rPr>
+            </w:pPr>
+            <w:r>
+              <w:rPr>
+                <w:rFonts w:ascii="Times New Roman" w:hAnsi="Times New Roman" w:cs="Times New Roman"/>
+              </w:rPr>
+              <w:t xml:space="preserve">Se ha creado un </w:t>
+            </w:r>
+            <w:proofErr w:type="spellStart"/>
+            <w:r>
+              <w:rPr>
+                <w:rFonts w:ascii="Times New Roman" w:hAnsi="Times New Roman" w:cs="Times New Roman"/>
+              </w:rPr>
+              <w:t>Matchmaking</w:t>
+            </w:r>
+            <w:proofErr w:type="spellEnd"/>
+            <w:r>
+              <w:rPr>
+                <w:rFonts w:ascii="Times New Roman" w:hAnsi="Times New Roman" w:cs="Times New Roman"/>
+              </w:rPr>
+              <w:t xml:space="preserve"> con capacidad para </w:t>
+            </w:r>
+            <w:r>
+              <w:rPr>
+                <w:rFonts w:ascii="Times New Roman" w:hAnsi="Times New Roman" w:cs="Times New Roman"/>
+              </w:rPr>
+              <w:t>1</w:t>
+            </w:r>
+            <w:r>
+              <w:rPr>
+                <w:rFonts w:ascii="Times New Roman" w:hAnsi="Times New Roman" w:cs="Times New Roman"/>
+              </w:rPr>
+              <w:t>00 jugadores los cuales están insertados de la siguiente manera:</w:t>
+            </w:r>
+          </w:p>
+          <w:p>
+            <w:pPr>
+              <w:jc w:val="both"/>
+              <w:rPr>
+                <w:rFonts w:ascii="Times New Roman" w:hAnsi="Times New Roman" w:cs="Times New Roman"/>
+              </w:rPr>
+            </w:pPr>
+          </w:p>
+          <w:p>
+            <w:pPr>
+              <w:jc w:val="both"/>
+              <w:rPr>
+                <w:rFonts w:ascii="Times New Roman" w:hAnsi="Times New Roman" w:cs="Times New Roman"/>
+              </w:rPr>
+            </w:pPr>
+            <w:r>
+              <w:rPr>
+                <w:rFonts w:ascii="Times New Roman" w:hAnsi="Times New Roman" w:cs="Times New Roman"/>
+              </w:rPr>
+              <w:t xml:space="preserve">Los 100 </w:t>
+            </w:r>
+            <w:r>
+              <w:rPr>
+                <w:rFonts w:ascii="Times New Roman" w:hAnsi="Times New Roman" w:cs="Times New Roman"/>
+              </w:rPr>
+              <w:t xml:space="preserve">jugadores tienen un </w:t>
+            </w:r>
+            <w:proofErr w:type="spellStart"/>
+            <w:r>
+              <w:rPr>
+                <w:rFonts w:ascii="Times New Roman" w:hAnsi="Times New Roman" w:cs="Times New Roman"/>
+              </w:rPr>
+              <w:t>matchValue</w:t>
+            </w:r>
+            <w:proofErr w:type="spellEnd"/>
+            <w:r>
+              <w:rPr>
+                <w:rFonts w:ascii="Times New Roman" w:hAnsi="Times New Roman" w:cs="Times New Roman"/>
+              </w:rPr>
+              <w:t xml:space="preserve"> de 30</w:t>
+            </w:r>
+          </w:p>
+        </w:tc>
+        <w:tc>
+          <w:tcPr>
+            <w:tcW w:w="1740" w:type="dxa"/>
+          </w:tcPr>
+          <w:p>
+            <w:pPr>
+              <w:jc w:val="both"/>
+              <w:rPr>
+                <w:rFonts w:ascii="Times New Roman" w:hAnsi="Times New Roman" w:cs="Times New Roman"/>
+              </w:rPr>
+            </w:pPr>
+            <w:r>
+              <w:rPr>
+                <w:rFonts w:ascii="Times New Roman" w:hAnsi="Times New Roman" w:cs="Times New Roman"/>
+              </w:rPr>
+              <w:t>Ninguna</w:t>
+            </w:r>
+          </w:p>
+        </w:tc>
+        <w:tc>
+          <w:tcPr>
+            <w:tcW w:w="1758" w:type="dxa"/>
+          </w:tcPr>
+          <w:p>
+            <w:pPr>
+              <w:jc w:val="both"/>
+              <w:rPr>
+                <w:rFonts w:ascii="Times New Roman" w:hAnsi="Times New Roman" w:cs="Times New Roman"/>
+              </w:rPr>
+            </w:pPr>
+            <w:r>
+              <w:rPr>
+                <w:rFonts w:ascii="Times New Roman" w:hAnsi="Times New Roman" w:cs="Times New Roman"/>
+              </w:rPr>
+              <w:t xml:space="preserve">No quedan jugadores en el </w:t>
+            </w:r>
+            <w:proofErr w:type="spellStart"/>
+            <w:r>
+              <w:rPr>
+                <w:rFonts w:ascii="Times New Roman" w:hAnsi="Times New Roman" w:cs="Times New Roman"/>
+              </w:rPr>
+              <w:t>matchMaking</w:t>
+            </w:r>
+            <w:proofErr w:type="spellEnd"/>
+          </w:p>
+          <w:p>
+            <w:pPr>
+              <w:jc w:val="both"/>
+              <w:rPr>
+                <w:rFonts w:ascii="Times New Roman" w:hAnsi="Times New Roman" w:cs="Times New Roman"/>
+              </w:rPr>
+            </w:pPr>
+          </w:p>
+        </w:tc>
+      </w:tr>
+      <w:tr>
+        <w:tc>
+          <w:tcPr>
+            <w:tcW w:w="1488" w:type="dxa"/>
+          </w:tcPr>
+          <w:p>
+            <w:pPr>
+              <w:jc w:val="both"/>
+              <w:rPr>
+                <w:rFonts w:ascii="Times New Roman" w:hAnsi="Times New Roman" w:cs="Times New Roman"/>
+              </w:rPr>
+            </w:pPr>
+            <w:proofErr w:type="spellStart"/>
+            <w:r>
+              <w:rPr>
+                <w:rFonts w:ascii="Times New Roman" w:hAnsi="Times New Roman" w:cs="Times New Roman"/>
+              </w:rPr>
+              <w:t>Matchmaking</w:t>
+            </w:r>
+            <w:proofErr w:type="spellEnd"/>
+          </w:p>
+        </w:tc>
+        <w:tc>
+          <w:tcPr>
+            <w:tcW w:w="2025" w:type="dxa"/>
+          </w:tcPr>
+          <w:p>
+            <w:pPr>
+              <w:jc w:val="both"/>
+              <w:rPr>
+                <w:rFonts w:ascii="Times New Roman" w:hAnsi="Times New Roman" w:cs="Times New Roman"/>
+              </w:rPr>
+            </w:pPr>
+            <w:proofErr w:type="spellStart"/>
+            <w:proofErr w:type="gramStart"/>
+            <w:r>
+              <w:rPr>
+                <w:rFonts w:ascii="Times New Roman" w:hAnsi="Times New Roman" w:cs="Times New Roman"/>
+              </w:rPr>
+              <w:t>createGame</w:t>
+            </w:r>
+            <w:proofErr w:type="spellEnd"/>
+            <w:r>
+              <w:rPr>
+                <w:rFonts w:ascii="Times New Roman" w:hAnsi="Times New Roman" w:cs="Times New Roman"/>
+              </w:rPr>
+              <w:t>(</w:t>
+            </w:r>
+            <w:proofErr w:type="gramEnd"/>
+            <w:r>
+              <w:rPr>
+                <w:rFonts w:ascii="Times New Roman" w:hAnsi="Times New Roman" w:cs="Times New Roman"/>
+              </w:rPr>
+              <w:t xml:space="preserve">): </w:t>
+            </w:r>
+            <w:proofErr w:type="spellStart"/>
+            <w:r>
+              <w:rPr>
+                <w:rFonts w:ascii="Times New Roman" w:hAnsi="Times New Roman" w:cs="Times New Roman"/>
+              </w:rPr>
+              <w:t>void</w:t>
+            </w:r>
+            <w:proofErr w:type="spellEnd"/>
+          </w:p>
+        </w:tc>
+        <w:tc>
+          <w:tcPr>
+            <w:tcW w:w="1817" w:type="dxa"/>
+          </w:tcPr>
+          <w:p>
+            <w:pPr>
+              <w:jc w:val="both"/>
+              <w:rPr>
+                <w:rFonts w:ascii="Times New Roman" w:hAnsi="Times New Roman" w:cs="Times New Roman"/>
+              </w:rPr>
+            </w:pPr>
+            <w:r>
+              <w:rPr>
+                <w:rFonts w:ascii="Times New Roman" w:hAnsi="Times New Roman" w:cs="Times New Roman"/>
+              </w:rPr>
+              <w:t xml:space="preserve">Se ha creado un </w:t>
+            </w:r>
+            <w:proofErr w:type="spellStart"/>
+            <w:r>
+              <w:rPr>
+                <w:rFonts w:ascii="Times New Roman" w:hAnsi="Times New Roman" w:cs="Times New Roman"/>
+              </w:rPr>
+              <w:t>Matchmaking</w:t>
+            </w:r>
+            <w:proofErr w:type="spellEnd"/>
+            <w:r>
+              <w:rPr>
+                <w:rFonts w:ascii="Times New Roman" w:hAnsi="Times New Roman" w:cs="Times New Roman"/>
+              </w:rPr>
+              <w:t xml:space="preserve"> con capacidad para </w:t>
+            </w:r>
+            <w:r>
+              <w:rPr>
+                <w:rFonts w:ascii="Times New Roman" w:hAnsi="Times New Roman" w:cs="Times New Roman"/>
+              </w:rPr>
+              <w:t>3</w:t>
+            </w:r>
+            <w:r>
+              <w:rPr>
+                <w:rFonts w:ascii="Times New Roman" w:hAnsi="Times New Roman" w:cs="Times New Roman"/>
+              </w:rPr>
+              <w:t>00 jugadores los cuales están insertados de la siguiente manera:</w:t>
+            </w:r>
+          </w:p>
+          <w:p>
+            <w:pPr>
+              <w:jc w:val="both"/>
+              <w:rPr>
+                <w:rFonts w:ascii="Times New Roman" w:hAnsi="Times New Roman" w:cs="Times New Roman"/>
+              </w:rPr>
+            </w:pPr>
+          </w:p>
+          <w:p>
+            <w:pPr>
+              <w:jc w:val="both"/>
+              <w:rPr>
+                <w:rFonts w:ascii="Times New Roman" w:hAnsi="Times New Roman" w:cs="Times New Roman"/>
+              </w:rPr>
+            </w:pPr>
+            <w:r>
+              <w:rPr>
+                <w:rFonts w:ascii="Times New Roman" w:hAnsi="Times New Roman" w:cs="Times New Roman"/>
+              </w:rPr>
+              <w:t xml:space="preserve">Los </w:t>
+            </w:r>
+            <w:r>
+              <w:rPr>
+                <w:rFonts w:ascii="Times New Roman" w:hAnsi="Times New Roman" w:cs="Times New Roman"/>
+              </w:rPr>
+              <w:t xml:space="preserve">50 primeros </w:t>
+            </w:r>
+            <w:r>
+              <w:rPr>
+                <w:rFonts w:ascii="Times New Roman" w:hAnsi="Times New Roman" w:cs="Times New Roman"/>
+              </w:rPr>
+              <w:t xml:space="preserve">jugadores tienen un </w:t>
+            </w:r>
+            <w:proofErr w:type="spellStart"/>
+            <w:r>
+              <w:rPr>
+                <w:rFonts w:ascii="Times New Roman" w:hAnsi="Times New Roman" w:cs="Times New Roman"/>
+              </w:rPr>
+              <w:t>matchValue</w:t>
+            </w:r>
+            <w:proofErr w:type="spellEnd"/>
+            <w:r>
+              <w:rPr>
+                <w:rFonts w:ascii="Times New Roman" w:hAnsi="Times New Roman" w:cs="Times New Roman"/>
+              </w:rPr>
+              <w:t xml:space="preserve"> de 30</w:t>
+            </w:r>
+            <w:r>
+              <w:rPr>
+                <w:rFonts w:ascii="Times New Roman" w:hAnsi="Times New Roman" w:cs="Times New Roman"/>
+              </w:rPr>
+              <w:t xml:space="preserve">, los siguientes 50 tienen un match </w:t>
+            </w:r>
+            <w:proofErr w:type="spellStart"/>
+            <w:r>
+              <w:rPr>
+                <w:rFonts w:ascii="Times New Roman" w:hAnsi="Times New Roman" w:cs="Times New Roman"/>
+              </w:rPr>
+              <w:t>value</w:t>
+            </w:r>
+            <w:proofErr w:type="spellEnd"/>
+            <w:r>
+              <w:rPr>
+                <w:rFonts w:ascii="Times New Roman" w:hAnsi="Times New Roman" w:cs="Times New Roman"/>
+              </w:rPr>
+              <w:t xml:space="preserve"> de 60, y se repite hasta completar 300.</w:t>
+            </w:r>
+          </w:p>
+        </w:tc>
+        <w:tc>
+          <w:tcPr>
+            <w:tcW w:w="1740" w:type="dxa"/>
+          </w:tcPr>
+          <w:p>
+            <w:pPr>
+              <w:jc w:val="both"/>
+              <w:rPr>
+                <w:rFonts w:ascii="Times New Roman" w:hAnsi="Times New Roman" w:cs="Times New Roman"/>
+              </w:rPr>
+            </w:pPr>
+            <w:r>
+              <w:rPr>
+                <w:rFonts w:ascii="Times New Roman" w:hAnsi="Times New Roman" w:cs="Times New Roman"/>
+              </w:rPr>
+              <w:t>Ninguna</w:t>
+            </w:r>
+          </w:p>
+        </w:tc>
+        <w:tc>
+          <w:tcPr>
+            <w:tcW w:w="1758" w:type="dxa"/>
+          </w:tcPr>
+          <w:p>
+            <w:pPr>
+              <w:jc w:val="both"/>
+              <w:rPr>
+                <w:rFonts w:ascii="Times New Roman" w:hAnsi="Times New Roman" w:cs="Times New Roman"/>
+              </w:rPr>
+            </w:pPr>
+            <w:r>
+              <w:rPr>
+                <w:rFonts w:ascii="Times New Roman" w:hAnsi="Times New Roman" w:cs="Times New Roman"/>
+              </w:rPr>
+              <w:t>El primer match tiene 100 jugadores con mean 30.</w:t>
+            </w:r>
+          </w:p>
+          <w:p>
+            <w:pPr>
+              <w:jc w:val="both"/>
+              <w:rPr>
+                <w:rFonts w:ascii="Times New Roman" w:hAnsi="Times New Roman" w:cs="Times New Roman"/>
+              </w:rPr>
+            </w:pPr>
+          </w:p>
+        </w:tc>
+      </w:tr>
+      <w:tr>
+        <w:tc>
+          <w:tcPr>
+            <w:tcW w:w="1488" w:type="dxa"/>
+          </w:tcPr>
+          <w:p>
+            <w:pPr>
+              <w:jc w:val="both"/>
+              <w:rPr>
+                <w:rFonts w:ascii="Times New Roman" w:hAnsi="Times New Roman" w:cs="Times New Roman"/>
+              </w:rPr>
+            </w:pPr>
+            <w:proofErr w:type="spellStart"/>
+            <w:r>
+              <w:rPr>
+                <w:rFonts w:ascii="Times New Roman" w:hAnsi="Times New Roman" w:cs="Times New Roman"/>
+              </w:rPr>
+              <w:t>Matchmaking</w:t>
+            </w:r>
+            <w:proofErr w:type="spellEnd"/>
+          </w:p>
+        </w:tc>
+        <w:tc>
+          <w:tcPr>
+            <w:tcW w:w="2025" w:type="dxa"/>
+          </w:tcPr>
+          <w:p>
+            <w:pPr>
+              <w:jc w:val="both"/>
+              <w:rPr>
+                <w:rFonts w:ascii="Times New Roman" w:hAnsi="Times New Roman" w:cs="Times New Roman"/>
+              </w:rPr>
+            </w:pPr>
+            <w:proofErr w:type="spellStart"/>
+            <w:proofErr w:type="gramStart"/>
+            <w:r>
+              <w:rPr>
+                <w:rFonts w:ascii="Times New Roman" w:hAnsi="Times New Roman" w:cs="Times New Roman"/>
+              </w:rPr>
+              <w:t>createGame</w:t>
+            </w:r>
+            <w:proofErr w:type="spellEnd"/>
+            <w:r>
+              <w:rPr>
+                <w:rFonts w:ascii="Times New Roman" w:hAnsi="Times New Roman" w:cs="Times New Roman"/>
+              </w:rPr>
+              <w:t>(</w:t>
+            </w:r>
+            <w:proofErr w:type="gramEnd"/>
+            <w:r>
+              <w:rPr>
+                <w:rFonts w:ascii="Times New Roman" w:hAnsi="Times New Roman" w:cs="Times New Roman"/>
+              </w:rPr>
+              <w:t xml:space="preserve">): </w:t>
+            </w:r>
+            <w:proofErr w:type="spellStart"/>
+            <w:r>
+              <w:rPr>
+                <w:rFonts w:ascii="Times New Roman" w:hAnsi="Times New Roman" w:cs="Times New Roman"/>
+              </w:rPr>
+              <w:t>void</w:t>
+            </w:r>
+            <w:proofErr w:type="spellEnd"/>
+          </w:p>
+        </w:tc>
+        <w:tc>
+          <w:tcPr>
+            <w:tcW w:w="1817" w:type="dxa"/>
+          </w:tcPr>
+          <w:p>
+            <w:pPr>
+              <w:jc w:val="both"/>
+              <w:rPr>
+                <w:rFonts w:ascii="Times New Roman" w:hAnsi="Times New Roman" w:cs="Times New Roman"/>
+              </w:rPr>
+            </w:pPr>
+            <w:r>
+              <w:rPr>
+                <w:rFonts w:ascii="Times New Roman" w:hAnsi="Times New Roman" w:cs="Times New Roman"/>
+              </w:rPr>
+              <w:t xml:space="preserve">Se ha creado un </w:t>
+            </w:r>
+            <w:proofErr w:type="spellStart"/>
+            <w:r>
+              <w:rPr>
+                <w:rFonts w:ascii="Times New Roman" w:hAnsi="Times New Roman" w:cs="Times New Roman"/>
+              </w:rPr>
+              <w:t>Matchmaking</w:t>
+            </w:r>
+            <w:proofErr w:type="spellEnd"/>
+            <w:r>
+              <w:rPr>
+                <w:rFonts w:ascii="Times New Roman" w:hAnsi="Times New Roman" w:cs="Times New Roman"/>
+              </w:rPr>
+              <w:t xml:space="preserve"> con capacidad para </w:t>
+            </w:r>
+            <w:r>
+              <w:rPr>
+                <w:rFonts w:ascii="Times New Roman" w:hAnsi="Times New Roman" w:cs="Times New Roman"/>
+              </w:rPr>
+              <w:t>2</w:t>
+            </w:r>
+            <w:r>
+              <w:rPr>
+                <w:rFonts w:ascii="Times New Roman" w:hAnsi="Times New Roman" w:cs="Times New Roman"/>
+              </w:rPr>
+              <w:t>00 jugadores los cuales están insertados de la siguiente manera:</w:t>
+            </w:r>
+          </w:p>
+          <w:p>
+            <w:pPr>
+              <w:jc w:val="both"/>
+              <w:rPr>
+                <w:rFonts w:ascii="Times New Roman" w:hAnsi="Times New Roman" w:cs="Times New Roman"/>
+              </w:rPr>
+            </w:pPr>
+          </w:p>
+          <w:p>
+            <w:pPr>
+              <w:jc w:val="both"/>
+              <w:rPr>
+                <w:rFonts w:ascii="Times New Roman" w:hAnsi="Times New Roman" w:cs="Times New Roman"/>
+              </w:rPr>
+            </w:pPr>
+            <w:r>
+              <w:rPr>
+                <w:rFonts w:ascii="Times New Roman" w:hAnsi="Times New Roman" w:cs="Times New Roman"/>
+              </w:rPr>
+              <w:t xml:space="preserve">Los </w:t>
+            </w:r>
+            <w:r>
+              <w:rPr>
+                <w:rFonts w:ascii="Times New Roman" w:hAnsi="Times New Roman" w:cs="Times New Roman"/>
+              </w:rPr>
+              <w:t xml:space="preserve">30 primeros tiene un </w:t>
+            </w:r>
+            <w:proofErr w:type="spellStart"/>
+            <w:r>
+              <w:rPr>
+                <w:rFonts w:ascii="Times New Roman" w:hAnsi="Times New Roman" w:cs="Times New Roman"/>
+              </w:rPr>
+              <w:t>matchValue</w:t>
+            </w:r>
+            <w:proofErr w:type="spellEnd"/>
+            <w:r>
+              <w:rPr>
+                <w:rFonts w:ascii="Times New Roman" w:hAnsi="Times New Roman" w:cs="Times New Roman"/>
+              </w:rPr>
+              <w:t xml:space="preserve"> de 20, y los 270 restantes tienen un </w:t>
+            </w:r>
+            <w:proofErr w:type="spellStart"/>
+            <w:r>
+              <w:rPr>
+                <w:rFonts w:ascii="Times New Roman" w:hAnsi="Times New Roman" w:cs="Times New Roman"/>
+              </w:rPr>
+              <w:t>matchValue</w:t>
+            </w:r>
+            <w:proofErr w:type="spellEnd"/>
+            <w:r>
+              <w:rPr>
+                <w:rFonts w:ascii="Times New Roman" w:hAnsi="Times New Roman" w:cs="Times New Roman"/>
+              </w:rPr>
+              <w:t xml:space="preserve"> de 50</w:t>
+            </w:r>
+          </w:p>
+        </w:tc>
+        <w:tc>
+          <w:tcPr>
+            <w:tcW w:w="1740" w:type="dxa"/>
+          </w:tcPr>
+          <w:p>
+            <w:pPr>
+              <w:jc w:val="both"/>
+              <w:rPr>
+                <w:rFonts w:ascii="Times New Roman" w:hAnsi="Times New Roman" w:cs="Times New Roman"/>
+              </w:rPr>
+            </w:pPr>
+            <w:r>
+              <w:rPr>
+                <w:rFonts w:ascii="Times New Roman" w:hAnsi="Times New Roman" w:cs="Times New Roman"/>
+              </w:rPr>
+              <w:t>Ninguna</w:t>
+            </w:r>
+          </w:p>
+        </w:tc>
+        <w:tc>
+          <w:tcPr>
+            <w:tcW w:w="1758" w:type="dxa"/>
+          </w:tcPr>
+          <w:p>
+            <w:pPr>
+              <w:jc w:val="both"/>
+              <w:rPr>
+                <w:rFonts w:ascii="Times New Roman" w:hAnsi="Times New Roman" w:cs="Times New Roman"/>
+              </w:rPr>
+            </w:pPr>
+            <w:r>
+              <w:rPr>
+                <w:rFonts w:ascii="Times New Roman" w:hAnsi="Times New Roman" w:cs="Times New Roman"/>
+              </w:rPr>
+              <w:t xml:space="preserve">El primer match tiene un </w:t>
+            </w:r>
+            <w:proofErr w:type="spellStart"/>
+            <w:r>
+              <w:rPr>
+                <w:rFonts w:ascii="Times New Roman" w:hAnsi="Times New Roman" w:cs="Times New Roman"/>
+              </w:rPr>
+              <w:t>matchvalue</w:t>
+            </w:r>
+            <w:proofErr w:type="spellEnd"/>
+            <w:r>
+              <w:rPr>
+                <w:rFonts w:ascii="Times New Roman" w:hAnsi="Times New Roman" w:cs="Times New Roman"/>
+              </w:rPr>
+              <w:t xml:space="preserve"> de 50</w:t>
+            </w:r>
+          </w:p>
+          <w:p>
+            <w:pPr>
+              <w:jc w:val="both"/>
+              <w:rPr>
+                <w:rFonts w:ascii="Times New Roman" w:hAnsi="Times New Roman" w:cs="Times New Roman"/>
+              </w:rPr>
+            </w:pPr>
+          </w:p>
+        </w:tc>
+      </w:tr>
+      <w:tr>
+        <w:tc>
+          <w:tcPr>
+            <w:tcW w:w="1488" w:type="dxa"/>
+          </w:tcPr>
+          <w:p>
+            <w:pPr>
+              <w:jc w:val="both"/>
+              <w:rPr>
+                <w:rFonts w:ascii="Times New Roman" w:hAnsi="Times New Roman" w:cs="Times New Roman"/>
+              </w:rPr>
+            </w:pPr>
+            <w:proofErr w:type="spellStart"/>
+            <w:r>
+              <w:rPr>
+                <w:rFonts w:ascii="Times New Roman" w:hAnsi="Times New Roman" w:cs="Times New Roman"/>
+              </w:rPr>
+              <w:lastRenderedPageBreak/>
+              <w:t>Matchmaking</w:t>
+            </w:r>
+            <w:proofErr w:type="spellEnd"/>
+          </w:p>
+        </w:tc>
+        <w:tc>
+          <w:tcPr>
+            <w:tcW w:w="2025" w:type="dxa"/>
+          </w:tcPr>
+          <w:p>
+            <w:pPr>
+              <w:jc w:val="both"/>
+              <w:rPr>
+                <w:rFonts w:ascii="Times New Roman" w:hAnsi="Times New Roman" w:cs="Times New Roman"/>
+              </w:rPr>
+            </w:pPr>
+            <w:proofErr w:type="spellStart"/>
+            <w:proofErr w:type="gramStart"/>
+            <w:r>
+              <w:rPr>
+                <w:rFonts w:ascii="Times New Roman" w:hAnsi="Times New Roman" w:cs="Times New Roman"/>
+              </w:rPr>
+              <w:t>createGame</w:t>
+            </w:r>
+            <w:proofErr w:type="spellEnd"/>
+            <w:r>
+              <w:rPr>
+                <w:rFonts w:ascii="Times New Roman" w:hAnsi="Times New Roman" w:cs="Times New Roman"/>
+              </w:rPr>
+              <w:t>(</w:t>
+            </w:r>
+            <w:proofErr w:type="gramEnd"/>
+            <w:r>
+              <w:rPr>
+                <w:rFonts w:ascii="Times New Roman" w:hAnsi="Times New Roman" w:cs="Times New Roman"/>
+              </w:rPr>
+              <w:t xml:space="preserve">): </w:t>
+            </w:r>
+            <w:proofErr w:type="spellStart"/>
+            <w:r>
+              <w:rPr>
+                <w:rFonts w:ascii="Times New Roman" w:hAnsi="Times New Roman" w:cs="Times New Roman"/>
+              </w:rPr>
+              <w:t>void</w:t>
+            </w:r>
+            <w:proofErr w:type="spellEnd"/>
+          </w:p>
+        </w:tc>
+        <w:tc>
+          <w:tcPr>
+            <w:tcW w:w="1817" w:type="dxa"/>
+          </w:tcPr>
+          <w:p>
+            <w:pPr>
+              <w:jc w:val="both"/>
+              <w:rPr>
+                <w:rFonts w:ascii="Times New Roman" w:hAnsi="Times New Roman" w:cs="Times New Roman"/>
+              </w:rPr>
+            </w:pPr>
+            <w:r>
+              <w:rPr>
+                <w:rFonts w:ascii="Times New Roman" w:hAnsi="Times New Roman" w:cs="Times New Roman"/>
+              </w:rPr>
+              <w:t xml:space="preserve">Se ha creado un </w:t>
+            </w:r>
+            <w:proofErr w:type="spellStart"/>
+            <w:r>
+              <w:rPr>
+                <w:rFonts w:ascii="Times New Roman" w:hAnsi="Times New Roman" w:cs="Times New Roman"/>
+              </w:rPr>
+              <w:t>Matchmaking</w:t>
+            </w:r>
+            <w:proofErr w:type="spellEnd"/>
+            <w:r>
+              <w:rPr>
+                <w:rFonts w:ascii="Times New Roman" w:hAnsi="Times New Roman" w:cs="Times New Roman"/>
+              </w:rPr>
+              <w:t xml:space="preserve"> con capacidad para 1</w:t>
+            </w:r>
+            <w:r>
+              <w:rPr>
+                <w:rFonts w:ascii="Times New Roman" w:hAnsi="Times New Roman" w:cs="Times New Roman"/>
+              </w:rPr>
+              <w:t>8</w:t>
+            </w:r>
+            <w:r>
+              <w:rPr>
+                <w:rFonts w:ascii="Times New Roman" w:hAnsi="Times New Roman" w:cs="Times New Roman"/>
+              </w:rPr>
+              <w:t>0 jugadores los cuales están insertados de la siguiente manera:</w:t>
+            </w:r>
+          </w:p>
+          <w:p>
+            <w:pPr>
+              <w:jc w:val="both"/>
+              <w:rPr>
+                <w:rFonts w:ascii="Times New Roman" w:hAnsi="Times New Roman" w:cs="Times New Roman"/>
+              </w:rPr>
+            </w:pPr>
+          </w:p>
+          <w:p>
+            <w:pPr>
+              <w:jc w:val="both"/>
+              <w:rPr>
+                <w:rFonts w:ascii="Times New Roman" w:hAnsi="Times New Roman" w:cs="Times New Roman"/>
+              </w:rPr>
+            </w:pPr>
+            <w:r>
+              <w:rPr>
+                <w:rFonts w:ascii="Times New Roman" w:hAnsi="Times New Roman" w:cs="Times New Roman"/>
+              </w:rPr>
+              <w:t xml:space="preserve">Los </w:t>
+            </w:r>
+            <w:r>
+              <w:rPr>
+                <w:rFonts w:ascii="Times New Roman" w:hAnsi="Times New Roman" w:cs="Times New Roman"/>
+              </w:rPr>
+              <w:t xml:space="preserve">primeros 50 tienen un </w:t>
+            </w:r>
+            <w:proofErr w:type="spellStart"/>
+            <w:r>
+              <w:rPr>
+                <w:rFonts w:ascii="Times New Roman" w:hAnsi="Times New Roman" w:cs="Times New Roman"/>
+              </w:rPr>
+              <w:t>matchValue</w:t>
+            </w:r>
+            <w:proofErr w:type="spellEnd"/>
+            <w:r>
+              <w:rPr>
+                <w:rFonts w:ascii="Times New Roman" w:hAnsi="Times New Roman" w:cs="Times New Roman"/>
+              </w:rPr>
+              <w:t xml:space="preserve"> de 3, los siguientes 40 tienen un </w:t>
+            </w:r>
+            <w:proofErr w:type="spellStart"/>
+            <w:r>
+              <w:rPr>
+                <w:rFonts w:ascii="Times New Roman" w:hAnsi="Times New Roman" w:cs="Times New Roman"/>
+              </w:rPr>
+              <w:t>matchvalue</w:t>
+            </w:r>
+            <w:proofErr w:type="spellEnd"/>
+            <w:r>
+              <w:rPr>
+                <w:rFonts w:ascii="Times New Roman" w:hAnsi="Times New Roman" w:cs="Times New Roman"/>
+              </w:rPr>
+              <w:t xml:space="preserve"> de 50, los siguientes 50 tienen un match </w:t>
+            </w:r>
+            <w:proofErr w:type="spellStart"/>
+            <w:r>
+              <w:rPr>
+                <w:rFonts w:ascii="Times New Roman" w:hAnsi="Times New Roman" w:cs="Times New Roman"/>
+              </w:rPr>
+              <w:t>value</w:t>
+            </w:r>
+            <w:proofErr w:type="spellEnd"/>
+            <w:r>
+              <w:rPr>
+                <w:rFonts w:ascii="Times New Roman" w:hAnsi="Times New Roman" w:cs="Times New Roman"/>
+              </w:rPr>
+              <w:t xml:space="preserve"> de 45, y los siguientes 40 tienen un match </w:t>
+            </w:r>
+            <w:proofErr w:type="spellStart"/>
+            <w:r>
+              <w:rPr>
+                <w:rFonts w:ascii="Times New Roman" w:hAnsi="Times New Roman" w:cs="Times New Roman"/>
+              </w:rPr>
+              <w:t>value</w:t>
+            </w:r>
+            <w:proofErr w:type="spellEnd"/>
+            <w:r>
+              <w:rPr>
+                <w:rFonts w:ascii="Times New Roman" w:hAnsi="Times New Roman" w:cs="Times New Roman"/>
+              </w:rPr>
+              <w:t xml:space="preserve"> de 20</w:t>
+            </w:r>
+          </w:p>
+        </w:tc>
+        <w:tc>
+          <w:tcPr>
+            <w:tcW w:w="1740" w:type="dxa"/>
+          </w:tcPr>
+          <w:p>
+            <w:pPr>
+              <w:jc w:val="both"/>
+              <w:rPr>
+                <w:rFonts w:ascii="Times New Roman" w:hAnsi="Times New Roman" w:cs="Times New Roman"/>
+              </w:rPr>
+            </w:pPr>
+            <w:r>
+              <w:rPr>
+                <w:rFonts w:ascii="Times New Roman" w:hAnsi="Times New Roman" w:cs="Times New Roman"/>
+              </w:rPr>
+              <w:t>Ninguna</w:t>
+            </w:r>
+          </w:p>
+        </w:tc>
+        <w:tc>
+          <w:tcPr>
+            <w:tcW w:w="1758" w:type="dxa"/>
+          </w:tcPr>
+          <w:p>
+            <w:pPr>
+              <w:jc w:val="both"/>
+              <w:rPr>
+                <w:rFonts w:ascii="Times New Roman" w:hAnsi="Times New Roman" w:cs="Times New Roman"/>
+              </w:rPr>
+            </w:pPr>
+            <w:r>
+              <w:rPr>
+                <w:rFonts w:ascii="Times New Roman" w:hAnsi="Times New Roman" w:cs="Times New Roman"/>
+              </w:rPr>
+              <w:t xml:space="preserve">El primer match es una partida con 90 jugadores con una mean de: </w:t>
+            </w:r>
+            <w:bookmarkStart w:id="0" w:name="_GoBack"/>
+            <w:bookmarkEnd w:id="0"/>
+          </w:p>
+          <w:p>
+            <w:pPr>
+              <w:jc w:val="both"/>
+              <w:rPr>
+                <w:rFonts w:ascii="Times New Roman" w:hAnsi="Times New Roman" w:cs="Times New Roman"/>
+              </w:rPr>
+            </w:pPr>
+          </w:p>
+        </w:tc>
+      </w:tr>
+    </w:tbl>
+    <w:p>
+      <w:pPr>
+        <w:rPr>
+          <w:b/>
         </w:rPr>
       </w:pPr>
     </w:p>
@@ -8307,7 +10659,7 @@
 </file>
 
 <file path=customXml/itemProps1.xml><?xml version="1.0" encoding="utf-8"?>
-<ds:datastoreItem xmlns:ds="http://schemas.openxmlformats.org/officeDocument/2006/customXml" ds:itemID="{BC3B0E7C-BE2E-4872-981A-E91C58852B0D}">
+<ds:datastoreItem xmlns:ds="http://schemas.openxmlformats.org/officeDocument/2006/customXml" ds:itemID="{87089BBE-B094-4961-9CB0-0B82A0AAF02E}">
   <ds:schemaRefs>
     <ds:schemaRef ds:uri="http://schemas.openxmlformats.org/officeDocument/2006/bibliography"/>
   </ds:schemaRefs>

</xml_diff>